<commit_message>
Rédaction doc analyse du cahier des charges
</commit_message>
<xml_diff>
--- a/Documentation/R-TPI-elimagnenat-Rapport.docx
+++ b/Documentation/R-TPI-elimagnenat-Rapport.docx
@@ -1,6 +1,6 @@
 
 <file path=word/document.xml><?xml version="1.0" encoding="utf-8"?>
-<w:document xmlns:wpc="http://schemas.microsoft.com/office/word/2010/wordprocessingCanvas" xmlns:cx="http://schemas.microsoft.com/office/drawing/2014/chartex" xmlns:cx1="http://schemas.microsoft.com/office/drawing/2015/9/8/chartex" xmlns:cx2="http://schemas.microsoft.com/office/drawing/2015/10/21/chartex" xmlns:cx3="http://schemas.microsoft.com/office/drawing/2016/5/9/chartex" xmlns:cx4="http://schemas.microsoft.com/office/drawing/2016/5/10/chartex" xmlns:cx5="http://schemas.microsoft.com/office/drawing/2016/5/11/chartex" xmlns:cx6="http://schemas.microsoft.com/office/drawing/2016/5/12/chartex" xmlns:cx7="http://schemas.microsoft.com/office/drawing/2016/5/13/chartex" xmlns:cx8="http://schemas.microsoft.com/office/drawing/2016/5/14/chartex" xmlns:mc="http://schemas.openxmlformats.org/markup-compatibility/2006" xmlns:aink="http://schemas.microsoft.com/office/drawing/2016/ink" xmlns:am3d="http://schemas.microsoft.com/office/drawing/2017/model3d" xmlns:o="urn:schemas-microsoft-com:office:office" xmlns:oel="http://schemas.microsoft.com/office/2019/extlst" xmlns:r="http://schemas.openxmlformats.org/officeDocument/2006/relationships" xmlns:m="http://schemas.openxmlformats.org/officeDocument/2006/math" xmlns:v="urn:schemas-microsoft-com:vml" xmlns:wp14="http://schemas.microsoft.com/office/word/2010/wordprocessingDrawing" xmlns:wp="http://schemas.openxmlformats.org/drawingml/2006/wordprocessingDrawing" xmlns:w10="urn:schemas-microsoft-com:office:word" xmlns:w="http://schemas.openxmlformats.org/wordprocessingml/2006/main" xmlns:w14="http://schemas.microsoft.com/office/word/2010/wordml" xmlns:w15="http://schemas.microsoft.com/office/word/2012/wordml" xmlns:w16cex="http://schemas.microsoft.com/office/word/2018/wordml/cex" xmlns:w16cid="http://schemas.microsoft.com/office/word/2016/wordml/cid" xmlns:w16="http://schemas.microsoft.com/office/word/2018/wordml" xmlns:w16du="http://schemas.microsoft.com/office/word/2023/wordml/word16du" xmlns:w16sdtdh="http://schemas.microsoft.com/office/word/2020/wordml/sdtdatahash" xmlns:w16sdtfl="http://schemas.microsoft.com/office/word/2024/wordml/sdtformatlock" xmlns:w16se="http://schemas.microsoft.com/office/word/2015/wordml/symex" xmlns:wpg="http://schemas.microsoft.com/office/word/2010/wordprocessingGroup" xmlns:wpi="http://schemas.microsoft.com/office/word/2010/wordprocessingInk" xmlns:wne="http://schemas.microsoft.com/office/word/2006/wordml" xmlns:wps="http://schemas.microsoft.com/office/word/2010/wordprocessingShape" mc:Ignorable="w14 w15 w16se w16cid w16 w16cex w16sdtdh w16sdtfl w16du wp14">
+<w:document xmlns:wpc="http://schemas.microsoft.com/office/word/2010/wordprocessingCanvas" xmlns:cx="http://schemas.microsoft.com/office/drawing/2014/chartex" xmlns:cx1="http://schemas.microsoft.com/office/drawing/2015/9/8/chartex" xmlns:cx2="http://schemas.microsoft.com/office/drawing/2015/10/21/chartex" xmlns:cx3="http://schemas.microsoft.com/office/drawing/2016/5/9/chartex" xmlns:cx4="http://schemas.microsoft.com/office/drawing/2016/5/10/chartex" xmlns:cx5="http://schemas.microsoft.com/office/drawing/2016/5/11/chartex" xmlns:cx6="http://schemas.microsoft.com/office/drawing/2016/5/12/chartex" xmlns:cx7="http://schemas.microsoft.com/office/drawing/2016/5/13/chartex" xmlns:cx8="http://schemas.microsoft.com/office/drawing/2016/5/14/chartex" xmlns:mc="http://schemas.openxmlformats.org/markup-compatibility/2006" xmlns:aink="http://schemas.microsoft.com/office/drawing/2016/ink" xmlns:am3d="http://schemas.microsoft.com/office/drawing/2017/model3d" xmlns:o="urn:schemas-microsoft-com:office:office" xmlns:oel="http://schemas.microsoft.com/office/2019/extlst" xmlns:r="http://schemas.openxmlformats.org/officeDocument/2006/relationships" xmlns:m="http://schemas.openxmlformats.org/officeDocument/2006/math" xmlns:v="urn:schemas-microsoft-com:vml" xmlns:wp14="http://schemas.microsoft.com/office/word/2010/wordprocessingDrawing" xmlns:wp="http://schemas.openxmlformats.org/drawingml/2006/wordprocessingDrawing" xmlns:w10="urn:schemas-microsoft-com:office:word" xmlns:w="http://schemas.openxmlformats.org/wordprocessingml/2006/main" xmlns:w14="http://schemas.microsoft.com/office/word/2010/wordml" xmlns:w15="http://schemas.microsoft.com/office/word/2012/wordml" xmlns:w16cex="http://schemas.microsoft.com/office/word/2018/wordml/cex" xmlns:w16cid="http://schemas.microsoft.com/office/word/2016/wordml/cid" xmlns:w16="http://schemas.microsoft.com/office/word/2018/wordml" xmlns:w16sdtdh="http://schemas.microsoft.com/office/word/2020/wordml/sdtdatahash" xmlns:w16se="http://schemas.microsoft.com/office/word/2015/wordml/symex" xmlns:wpg="http://schemas.microsoft.com/office/word/2010/wordprocessingGroup" xmlns:wpi="http://schemas.microsoft.com/office/word/2010/wordprocessingInk" xmlns:wne="http://schemas.microsoft.com/office/word/2006/wordml" xmlns:wps="http://schemas.microsoft.com/office/word/2010/wordprocessingShape" mc:Ignorable="w14 w15 w16se w16cid w16 w16cex w16sdtdh wp14">
   <w:body>
     <w:p>
       <w:pPr>
@@ -2282,7 +2282,97 @@
     </w:p>
     <w:p>
       <w:r>
-        <w:t xml:space="preserve">Petit texte introductif </w:t>
+        <w:t xml:space="preserve">Ce chapitre </w:t>
+      </w:r>
+      <w:r>
+        <w:t>contient une analyse détaillée du cahier des charges</w:t>
+      </w:r>
+      <w:r>
+        <w:t xml:space="preserve"> </w:t>
+      </w:r>
+      <w:r>
+        <w:t>en</w:t>
+      </w:r>
+      <w:r>
+        <w:t xml:space="preserve"> </w:t>
+      </w:r>
+      <w:r>
+        <w:t>commençant</w:t>
+      </w:r>
+      <w:r>
+        <w:t xml:space="preserve"> par une</w:t>
+      </w:r>
+      <w:r>
+        <w:t xml:space="preserve"> mise en contexte du projet</w:t>
+      </w:r>
+      <w:r>
+        <w:t xml:space="preserve"> suivi d’</w:t>
+      </w:r>
+      <w:r>
+        <w:t>une définition des objectifs</w:t>
+      </w:r>
+      <w:r>
+        <w:t xml:space="preserve"> et</w:t>
+      </w:r>
+      <w:r>
+        <w:t xml:space="preserve"> </w:t>
+      </w:r>
+      <w:r>
+        <w:t>des</w:t>
+      </w:r>
+      <w:r>
+        <w:t xml:space="preserve"> enjeux de ce développement</w:t>
+      </w:r>
+      <w:r>
+        <w:t xml:space="preserve"> avant d’introduir</w:t>
+      </w:r>
+      <w:r>
+        <w:t>e</w:t>
+      </w:r>
+      <w:r>
+        <w:t xml:space="preserve"> </w:t>
+      </w:r>
+      <w:r>
+        <w:t>l</w:t>
+      </w:r>
+      <w:r>
+        <w:t>es technologies</w:t>
+      </w:r>
+      <w:r>
+        <w:t xml:space="preserve"> qui seront</w:t>
+      </w:r>
+      <w:r>
+        <w:t xml:space="preserve"> utilisées</w:t>
+      </w:r>
+      <w:r>
+        <w:t>.</w:t>
+      </w:r>
+      <w:r>
+        <w:t xml:space="preserve"> </w:t>
+      </w:r>
+      <w:r>
+        <w:t>Et finalement je</w:t>
+      </w:r>
+      <w:r>
+        <w:t xml:space="preserve"> </w:t>
+      </w:r>
+      <w:r>
+        <w:t>conclurai</w:t>
+      </w:r>
+      <w:r>
+        <w:t xml:space="preserve"> ce</w:t>
+      </w:r>
+      <w:r>
+        <w:t>tte</w:t>
+      </w:r>
+      <w:r>
+        <w:t xml:space="preserve"> </w:t>
+      </w:r>
+      <w:r>
+        <w:t>analyse</w:t>
+      </w:r>
+      <w:r>
+        <w:t xml:space="preserve"> en présentant la structure globale de ce document.</w:t>
       </w:r>
     </w:p>
     <w:p>
@@ -2300,6 +2390,32 @@
         <w:t>Contexte</w:t>
       </w:r>
       <w:bookmarkEnd w:id="1"/>
+    </w:p>
+    <w:p>
+      <w:r>
+        <w:t xml:space="preserve">Ce projet a été réalisé dans le cadre de mon </w:t>
+      </w:r>
+      <w:r>
+        <w:t>Travail Pratique Individuel (TPI)</w:t>
+      </w:r>
+      <w:r>
+        <w:t xml:space="preserve"> à l’ETML. C’est un développement web basé sur un cahier des charges précis qui demande des compétences en programmation, base de </w:t>
+      </w:r>
+      <w:r>
+        <w:t>données</w:t>
+      </w:r>
+      <w:r>
+        <w:t xml:space="preserve"> et gestion de projet. </w:t>
+      </w:r>
+    </w:p>
+    <w:p/>
+    <w:p>
+      <w:r>
+        <w:t>Il consiste à réaliser une application web autonome de gestion de bibliothèque pour zones sans internet.</w:t>
+      </w:r>
+      <w:r>
+        <w:t xml:space="preserve"> Pour ce faire je dois mettre en place une interface utilisateur simple, intuitive et responsive, ainsi qu’un backend intégrant de nombreuses fonctionnalité que je décrirai plus tard dans ce document.</w:t>
+      </w:r>
     </w:p>
     <w:p>
       <w:pPr>
@@ -2320,6 +2436,68 @@
       <w:bookmarkEnd w:id="3"/>
     </w:p>
     <w:p>
+      <w:r>
+        <w:t xml:space="preserve">L’objectif principal du projet est de permettre à l’association </w:t>
+      </w:r>
+      <w:proofErr w:type="spellStart"/>
+      <w:r>
+        <w:t>AfricanPuzzle</w:t>
+      </w:r>
+      <w:proofErr w:type="spellEnd"/>
+      <w:r>
+        <w:t xml:space="preserve"> de doter des bibliothèques scolaires, situées dans des zones rurales au Bénin, d’un outil informatique</w:t>
+      </w:r>
+      <w:r>
+        <w:t xml:space="preserve"> local</w:t>
+      </w:r>
+      <w:r>
+        <w:t xml:space="preserve"> facilitant la gestion quotidienne de la bibliothèque.</w:t>
+      </w:r>
+    </w:p>
+    <w:p/>
+    <w:p>
+      <w:r>
+        <w:t>Plus précisément l’application doit permettre :</w:t>
+      </w:r>
+    </w:p>
+    <w:p/>
+    <w:p>
+      <w:pPr>
+        <w:pStyle w:val="Paragraphedeliste"/>
+        <w:numPr>
+          <w:ilvl w:val="0"/>
+          <w:numId w:val="19"/>
+        </w:numPr>
+      </w:pPr>
+      <w:r>
+        <w:t>Au bibliothécaire de gérer le catalogue de livres (ajout, modification, suppression, gestion des emprunts)</w:t>
+      </w:r>
+    </w:p>
+    <w:p>
+      <w:pPr>
+        <w:pStyle w:val="Paragraphedeliste"/>
+        <w:numPr>
+          <w:ilvl w:val="0"/>
+          <w:numId w:val="19"/>
+        </w:numPr>
+      </w:pPr>
+      <w:r>
+        <w:t>À</w:t>
+      </w:r>
+      <w:r>
+        <w:t xml:space="preserve"> un superviseur hors du bénin, grâce à un système d’import et d’export, de suivre l’activité</w:t>
+      </w:r>
+      <w:r>
+        <w:t xml:space="preserve"> de la bibliothèque.</w:t>
+      </w:r>
+    </w:p>
+    <w:p/>
+    <w:p>
+      <w:r>
+        <w:t>Pour répondre à ces besoins, l’application doit être le plus simple possible d’utilisation.</w:t>
+      </w:r>
+    </w:p>
+    <w:p>
       <w:pPr>
         <w:pStyle w:val="Titre2"/>
       </w:pPr>
@@ -2332,6 +2510,7 @@
         <w:t xml:space="preserve"> et défis du projet</w:t>
       </w:r>
     </w:p>
+    <w:p/>
     <w:p/>
     <w:p>
       <w:pPr>
@@ -2793,7 +2972,21 @@
         <w:rPr>
           <w:lang w:val="fr-CH"/>
         </w:rPr>
-        <w:t xml:space="preserve"> gestion des connexions à la base de donnée ainsi que</w:t>
+        <w:t xml:space="preserve"> gestion des connexions à la base de </w:t>
+      </w:r>
+      <w:proofErr w:type="gramStart"/>
+      <w:r>
+        <w:rPr>
+          <w:lang w:val="fr-CH"/>
+        </w:rPr>
+        <w:t>donnée</w:t>
+      </w:r>
+      <w:proofErr w:type="gramEnd"/>
+      <w:r>
+        <w:rPr>
+          <w:lang w:val="fr-CH"/>
+        </w:rPr>
+        <w:t xml:space="preserve"> ainsi que</w:t>
       </w:r>
       <w:r>
         <w:rPr>
@@ -2949,7 +3142,21 @@
         <w:rPr>
           <w:lang w:val="fr-CH"/>
         </w:rPr>
-        <w:t xml:space="preserve"> mais aussi tout les fichiers nécessaires au thème SB Admin 2</w:t>
+        <w:t xml:space="preserve"> mais aussi </w:t>
+      </w:r>
+      <w:proofErr w:type="gramStart"/>
+      <w:r>
+        <w:rPr>
+          <w:lang w:val="fr-CH"/>
+        </w:rPr>
+        <w:t>tout les fichiers nécessaires</w:t>
+      </w:r>
+      <w:proofErr w:type="gramEnd"/>
+      <w:r>
+        <w:rPr>
+          <w:lang w:val="fr-CH"/>
+        </w:rPr>
+        <w:t xml:space="preserve"> au thème SB Admin 2</w:t>
       </w:r>
       <w:r>
         <w:rPr>
@@ -3019,7 +3226,21 @@
           <w:lang w:val="fr-CH"/>
         </w:rPr>
         <w:br/>
-        <w:t>J’ai choisi cette structure car j’ai déjà eut l’occasion de l’utiliser lors du deuxième projet de préparation au TPI et qu’elle m’avait été fournie lors du module traitant le MVC Web.</w:t>
+        <w:t xml:space="preserve">J’ai choisi cette structure car j’ai déjà </w:t>
+      </w:r>
+      <w:proofErr w:type="gramStart"/>
+      <w:r>
+        <w:rPr>
+          <w:lang w:val="fr-CH"/>
+        </w:rPr>
+        <w:t>eut</w:t>
+      </w:r>
+      <w:proofErr w:type="gramEnd"/>
+      <w:r>
+        <w:rPr>
+          <w:lang w:val="fr-CH"/>
+        </w:rPr>
+        <w:t xml:space="preserve"> l’occasion de l’utiliser lors du deuxième projet de préparation au TPI et qu’elle m’avait été fournie lors du module traitant le MVC Web.</w:t>
       </w:r>
     </w:p>
     <w:p>
@@ -3295,7 +3516,7 @@
 </file>
 
 <file path=word/endnotes.xml><?xml version="1.0" encoding="utf-8"?>
-<w:endnotes xmlns:wpc="http://schemas.microsoft.com/office/word/2010/wordprocessingCanvas" xmlns:cx="http://schemas.microsoft.com/office/drawing/2014/chartex" xmlns:cx1="http://schemas.microsoft.com/office/drawing/2015/9/8/chartex" xmlns:cx2="http://schemas.microsoft.com/office/drawing/2015/10/21/chartex" xmlns:cx3="http://schemas.microsoft.com/office/drawing/2016/5/9/chartex" xmlns:cx4="http://schemas.microsoft.com/office/drawing/2016/5/10/chartex" xmlns:cx5="http://schemas.microsoft.com/office/drawing/2016/5/11/chartex" xmlns:cx6="http://schemas.microsoft.com/office/drawing/2016/5/12/chartex" xmlns:cx7="http://schemas.microsoft.com/office/drawing/2016/5/13/chartex" xmlns:cx8="http://schemas.microsoft.com/office/drawing/2016/5/14/chartex" xmlns:mc="http://schemas.openxmlformats.org/markup-compatibility/2006" xmlns:aink="http://schemas.microsoft.com/office/drawing/2016/ink" xmlns:am3d="http://schemas.microsoft.com/office/drawing/2017/model3d" xmlns:o="urn:schemas-microsoft-com:office:office" xmlns:oel="http://schemas.microsoft.com/office/2019/extlst" xmlns:r="http://schemas.openxmlformats.org/officeDocument/2006/relationships" xmlns:m="http://schemas.openxmlformats.org/officeDocument/2006/math" xmlns:v="urn:schemas-microsoft-com:vml" xmlns:wp14="http://schemas.microsoft.com/office/word/2010/wordprocessingDrawing" xmlns:wp="http://schemas.openxmlformats.org/drawingml/2006/wordprocessingDrawing" xmlns:w10="urn:schemas-microsoft-com:office:word" xmlns:w="http://schemas.openxmlformats.org/wordprocessingml/2006/main" xmlns:w14="http://schemas.microsoft.com/office/word/2010/wordml" xmlns:w15="http://schemas.microsoft.com/office/word/2012/wordml" xmlns:w16cex="http://schemas.microsoft.com/office/word/2018/wordml/cex" xmlns:w16cid="http://schemas.microsoft.com/office/word/2016/wordml/cid" xmlns:w16="http://schemas.microsoft.com/office/word/2018/wordml" xmlns:w16du="http://schemas.microsoft.com/office/word/2023/wordml/word16du" xmlns:w16sdtdh="http://schemas.microsoft.com/office/word/2020/wordml/sdtdatahash" xmlns:w16sdtfl="http://schemas.microsoft.com/office/word/2024/wordml/sdtformatlock" xmlns:w16se="http://schemas.microsoft.com/office/word/2015/wordml/symex" xmlns:wpg="http://schemas.microsoft.com/office/word/2010/wordprocessingGroup" xmlns:wpi="http://schemas.microsoft.com/office/word/2010/wordprocessingInk" xmlns:wne="http://schemas.microsoft.com/office/word/2006/wordml" xmlns:wps="http://schemas.microsoft.com/office/word/2010/wordprocessingShape" mc:Ignorable="w14 w15 w16se w16cid w16 w16cex w16sdtdh w16sdtfl w16du wp14">
+<w:endnotes xmlns:wpc="http://schemas.microsoft.com/office/word/2010/wordprocessingCanvas" xmlns:cx="http://schemas.microsoft.com/office/drawing/2014/chartex" xmlns:cx1="http://schemas.microsoft.com/office/drawing/2015/9/8/chartex" xmlns:cx2="http://schemas.microsoft.com/office/drawing/2015/10/21/chartex" xmlns:cx3="http://schemas.microsoft.com/office/drawing/2016/5/9/chartex" xmlns:cx4="http://schemas.microsoft.com/office/drawing/2016/5/10/chartex" xmlns:cx5="http://schemas.microsoft.com/office/drawing/2016/5/11/chartex" xmlns:cx6="http://schemas.microsoft.com/office/drawing/2016/5/12/chartex" xmlns:cx7="http://schemas.microsoft.com/office/drawing/2016/5/13/chartex" xmlns:cx8="http://schemas.microsoft.com/office/drawing/2016/5/14/chartex" xmlns:mc="http://schemas.openxmlformats.org/markup-compatibility/2006" xmlns:aink="http://schemas.microsoft.com/office/drawing/2016/ink" xmlns:am3d="http://schemas.microsoft.com/office/drawing/2017/model3d" xmlns:o="urn:schemas-microsoft-com:office:office" xmlns:oel="http://schemas.microsoft.com/office/2019/extlst" xmlns:r="http://schemas.openxmlformats.org/officeDocument/2006/relationships" xmlns:m="http://schemas.openxmlformats.org/officeDocument/2006/math" xmlns:v="urn:schemas-microsoft-com:vml" xmlns:wp14="http://schemas.microsoft.com/office/word/2010/wordprocessingDrawing" xmlns:wp="http://schemas.openxmlformats.org/drawingml/2006/wordprocessingDrawing" xmlns:w10="urn:schemas-microsoft-com:office:word" xmlns:w="http://schemas.openxmlformats.org/wordprocessingml/2006/main" xmlns:w14="http://schemas.microsoft.com/office/word/2010/wordml" xmlns:w15="http://schemas.microsoft.com/office/word/2012/wordml" xmlns:w16cex="http://schemas.microsoft.com/office/word/2018/wordml/cex" xmlns:w16cid="http://schemas.microsoft.com/office/word/2016/wordml/cid" xmlns:w16="http://schemas.microsoft.com/office/word/2018/wordml" xmlns:w16sdtdh="http://schemas.microsoft.com/office/word/2020/wordml/sdtdatahash" xmlns:w16se="http://schemas.microsoft.com/office/word/2015/wordml/symex" xmlns:wpg="http://schemas.microsoft.com/office/word/2010/wordprocessingGroup" xmlns:wpi="http://schemas.microsoft.com/office/word/2010/wordprocessingInk" xmlns:wne="http://schemas.microsoft.com/office/word/2006/wordml" xmlns:wps="http://schemas.microsoft.com/office/word/2010/wordprocessingShape" mc:Ignorable="w14 w15 w16se w16cid w16 w16cex w16sdtdh wp14">
   <w:endnote w:type="separator" w:id="-1">
     <w:p>
       <w:r>
@@ -3314,7 +3535,7 @@
 </file>
 
 <file path=word/footer1.xml><?xml version="1.0" encoding="utf-8"?>
-<w:ftr xmlns:wpc="http://schemas.microsoft.com/office/word/2010/wordprocessingCanvas" xmlns:cx="http://schemas.microsoft.com/office/drawing/2014/chartex" xmlns:cx1="http://schemas.microsoft.com/office/drawing/2015/9/8/chartex" xmlns:cx2="http://schemas.microsoft.com/office/drawing/2015/10/21/chartex" xmlns:cx3="http://schemas.microsoft.com/office/drawing/2016/5/9/chartex" xmlns:cx4="http://schemas.microsoft.com/office/drawing/2016/5/10/chartex" xmlns:cx5="http://schemas.microsoft.com/office/drawing/2016/5/11/chartex" xmlns:cx6="http://schemas.microsoft.com/office/drawing/2016/5/12/chartex" xmlns:cx7="http://schemas.microsoft.com/office/drawing/2016/5/13/chartex" xmlns:cx8="http://schemas.microsoft.com/office/drawing/2016/5/14/chartex" xmlns:mc="http://schemas.openxmlformats.org/markup-compatibility/2006" xmlns:aink="http://schemas.microsoft.com/office/drawing/2016/ink" xmlns:am3d="http://schemas.microsoft.com/office/drawing/2017/model3d" xmlns:o="urn:schemas-microsoft-com:office:office" xmlns:oel="http://schemas.microsoft.com/office/2019/extlst" xmlns:r="http://schemas.openxmlformats.org/officeDocument/2006/relationships" xmlns:m="http://schemas.openxmlformats.org/officeDocument/2006/math" xmlns:v="urn:schemas-microsoft-com:vml" xmlns:wp14="http://schemas.microsoft.com/office/word/2010/wordprocessingDrawing" xmlns:wp="http://schemas.openxmlformats.org/drawingml/2006/wordprocessingDrawing" xmlns:w10="urn:schemas-microsoft-com:office:word" xmlns:w="http://schemas.openxmlformats.org/wordprocessingml/2006/main" xmlns:w14="http://schemas.microsoft.com/office/word/2010/wordml" xmlns:w15="http://schemas.microsoft.com/office/word/2012/wordml" xmlns:w16cex="http://schemas.microsoft.com/office/word/2018/wordml/cex" xmlns:w16cid="http://schemas.microsoft.com/office/word/2016/wordml/cid" xmlns:w16="http://schemas.microsoft.com/office/word/2018/wordml" xmlns:w16du="http://schemas.microsoft.com/office/word/2023/wordml/word16du" xmlns:w16sdtdh="http://schemas.microsoft.com/office/word/2020/wordml/sdtdatahash" xmlns:w16sdtfl="http://schemas.microsoft.com/office/word/2024/wordml/sdtformatlock" xmlns:w16se="http://schemas.microsoft.com/office/word/2015/wordml/symex" xmlns:wpg="http://schemas.microsoft.com/office/word/2010/wordprocessingGroup" xmlns:wpi="http://schemas.microsoft.com/office/word/2010/wordprocessingInk" xmlns:wne="http://schemas.microsoft.com/office/word/2006/wordml" xmlns:wps="http://schemas.microsoft.com/office/word/2010/wordprocessingShape" mc:Ignorable="w14 w15 w16se w16cid w16 w16cex w16sdtdh w16sdtfl w16du wp14">
+<w:ftr xmlns:wpc="http://schemas.microsoft.com/office/word/2010/wordprocessingCanvas" xmlns:cx="http://schemas.microsoft.com/office/drawing/2014/chartex" xmlns:cx1="http://schemas.microsoft.com/office/drawing/2015/9/8/chartex" xmlns:cx2="http://schemas.microsoft.com/office/drawing/2015/10/21/chartex" xmlns:cx3="http://schemas.microsoft.com/office/drawing/2016/5/9/chartex" xmlns:cx4="http://schemas.microsoft.com/office/drawing/2016/5/10/chartex" xmlns:cx5="http://schemas.microsoft.com/office/drawing/2016/5/11/chartex" xmlns:cx6="http://schemas.microsoft.com/office/drawing/2016/5/12/chartex" xmlns:cx7="http://schemas.microsoft.com/office/drawing/2016/5/13/chartex" xmlns:cx8="http://schemas.microsoft.com/office/drawing/2016/5/14/chartex" xmlns:mc="http://schemas.openxmlformats.org/markup-compatibility/2006" xmlns:aink="http://schemas.microsoft.com/office/drawing/2016/ink" xmlns:am3d="http://schemas.microsoft.com/office/drawing/2017/model3d" xmlns:o="urn:schemas-microsoft-com:office:office" xmlns:oel="http://schemas.microsoft.com/office/2019/extlst" xmlns:r="http://schemas.openxmlformats.org/officeDocument/2006/relationships" xmlns:m="http://schemas.openxmlformats.org/officeDocument/2006/math" xmlns:v="urn:schemas-microsoft-com:vml" xmlns:wp14="http://schemas.microsoft.com/office/word/2010/wordprocessingDrawing" xmlns:wp="http://schemas.openxmlformats.org/drawingml/2006/wordprocessingDrawing" xmlns:w10="urn:schemas-microsoft-com:office:word" xmlns:w="http://schemas.openxmlformats.org/wordprocessingml/2006/main" xmlns:w14="http://schemas.microsoft.com/office/word/2010/wordml" xmlns:w15="http://schemas.microsoft.com/office/word/2012/wordml" xmlns:w16cex="http://schemas.microsoft.com/office/word/2018/wordml/cex" xmlns:w16cid="http://schemas.microsoft.com/office/word/2016/wordml/cid" xmlns:w16="http://schemas.microsoft.com/office/word/2018/wordml" xmlns:w16sdtdh="http://schemas.microsoft.com/office/word/2020/wordml/sdtdatahash" xmlns:w16se="http://schemas.microsoft.com/office/word/2015/wordml/symex" xmlns:wpg="http://schemas.microsoft.com/office/word/2010/wordprocessingGroup" xmlns:wpi="http://schemas.microsoft.com/office/word/2010/wordprocessingInk" xmlns:wne="http://schemas.microsoft.com/office/word/2006/wordml" xmlns:wps="http://schemas.microsoft.com/office/word/2010/wordprocessingShape" mc:Ignorable="w14 w15 w16se w16cid w16 w16cex w16sdtdh wp14">
   <w:tbl>
     <w:tblPr>
       <w:tblStyle w:val="Grilledutableau"/>
@@ -3460,7 +3681,7 @@
             <w:rPr>
               <w:noProof/>
             </w:rPr>
-            <w:t>25.04.2025</w:t>
+            <w:t>27.04.2025</w:t>
           </w:r>
           <w:r>
             <w:fldChar w:fldCharType="end"/>
@@ -3498,7 +3719,7 @@
 </file>
 
 <file path=word/footnotes.xml><?xml version="1.0" encoding="utf-8"?>
-<w:footnotes xmlns:wpc="http://schemas.microsoft.com/office/word/2010/wordprocessingCanvas" xmlns:cx="http://schemas.microsoft.com/office/drawing/2014/chartex" xmlns:cx1="http://schemas.microsoft.com/office/drawing/2015/9/8/chartex" xmlns:cx2="http://schemas.microsoft.com/office/drawing/2015/10/21/chartex" xmlns:cx3="http://schemas.microsoft.com/office/drawing/2016/5/9/chartex" xmlns:cx4="http://schemas.microsoft.com/office/drawing/2016/5/10/chartex" xmlns:cx5="http://schemas.microsoft.com/office/drawing/2016/5/11/chartex" xmlns:cx6="http://schemas.microsoft.com/office/drawing/2016/5/12/chartex" xmlns:cx7="http://schemas.microsoft.com/office/drawing/2016/5/13/chartex" xmlns:cx8="http://schemas.microsoft.com/office/drawing/2016/5/14/chartex" xmlns:mc="http://schemas.openxmlformats.org/markup-compatibility/2006" xmlns:aink="http://schemas.microsoft.com/office/drawing/2016/ink" xmlns:am3d="http://schemas.microsoft.com/office/drawing/2017/model3d" xmlns:o="urn:schemas-microsoft-com:office:office" xmlns:oel="http://schemas.microsoft.com/office/2019/extlst" xmlns:r="http://schemas.openxmlformats.org/officeDocument/2006/relationships" xmlns:m="http://schemas.openxmlformats.org/officeDocument/2006/math" xmlns:v="urn:schemas-microsoft-com:vml" xmlns:wp14="http://schemas.microsoft.com/office/word/2010/wordprocessingDrawing" xmlns:wp="http://schemas.openxmlformats.org/drawingml/2006/wordprocessingDrawing" xmlns:w10="urn:schemas-microsoft-com:office:word" xmlns:w="http://schemas.openxmlformats.org/wordprocessingml/2006/main" xmlns:w14="http://schemas.microsoft.com/office/word/2010/wordml" xmlns:w15="http://schemas.microsoft.com/office/word/2012/wordml" xmlns:w16cex="http://schemas.microsoft.com/office/word/2018/wordml/cex" xmlns:w16cid="http://schemas.microsoft.com/office/word/2016/wordml/cid" xmlns:w16="http://schemas.microsoft.com/office/word/2018/wordml" xmlns:w16du="http://schemas.microsoft.com/office/word/2023/wordml/word16du" xmlns:w16sdtdh="http://schemas.microsoft.com/office/word/2020/wordml/sdtdatahash" xmlns:w16sdtfl="http://schemas.microsoft.com/office/word/2024/wordml/sdtformatlock" xmlns:w16se="http://schemas.microsoft.com/office/word/2015/wordml/symex" xmlns:wpg="http://schemas.microsoft.com/office/word/2010/wordprocessingGroup" xmlns:wpi="http://schemas.microsoft.com/office/word/2010/wordprocessingInk" xmlns:wne="http://schemas.microsoft.com/office/word/2006/wordml" xmlns:wps="http://schemas.microsoft.com/office/word/2010/wordprocessingShape" mc:Ignorable="w14 w15 w16se w16cid w16 w16cex w16sdtdh w16sdtfl w16du wp14">
+<w:footnotes xmlns:wpc="http://schemas.microsoft.com/office/word/2010/wordprocessingCanvas" xmlns:cx="http://schemas.microsoft.com/office/drawing/2014/chartex" xmlns:cx1="http://schemas.microsoft.com/office/drawing/2015/9/8/chartex" xmlns:cx2="http://schemas.microsoft.com/office/drawing/2015/10/21/chartex" xmlns:cx3="http://schemas.microsoft.com/office/drawing/2016/5/9/chartex" xmlns:cx4="http://schemas.microsoft.com/office/drawing/2016/5/10/chartex" xmlns:cx5="http://schemas.microsoft.com/office/drawing/2016/5/11/chartex" xmlns:cx6="http://schemas.microsoft.com/office/drawing/2016/5/12/chartex" xmlns:cx7="http://schemas.microsoft.com/office/drawing/2016/5/13/chartex" xmlns:cx8="http://schemas.microsoft.com/office/drawing/2016/5/14/chartex" xmlns:mc="http://schemas.openxmlformats.org/markup-compatibility/2006" xmlns:aink="http://schemas.microsoft.com/office/drawing/2016/ink" xmlns:am3d="http://schemas.microsoft.com/office/drawing/2017/model3d" xmlns:o="urn:schemas-microsoft-com:office:office" xmlns:oel="http://schemas.microsoft.com/office/2019/extlst" xmlns:r="http://schemas.openxmlformats.org/officeDocument/2006/relationships" xmlns:m="http://schemas.openxmlformats.org/officeDocument/2006/math" xmlns:v="urn:schemas-microsoft-com:vml" xmlns:wp14="http://schemas.microsoft.com/office/word/2010/wordprocessingDrawing" xmlns:wp="http://schemas.openxmlformats.org/drawingml/2006/wordprocessingDrawing" xmlns:w10="urn:schemas-microsoft-com:office:word" xmlns:w="http://schemas.openxmlformats.org/wordprocessingml/2006/main" xmlns:w14="http://schemas.microsoft.com/office/word/2010/wordml" xmlns:w15="http://schemas.microsoft.com/office/word/2012/wordml" xmlns:w16cex="http://schemas.microsoft.com/office/word/2018/wordml/cex" xmlns:w16cid="http://schemas.microsoft.com/office/word/2016/wordml/cid" xmlns:w16="http://schemas.microsoft.com/office/word/2018/wordml" xmlns:w16sdtdh="http://schemas.microsoft.com/office/word/2020/wordml/sdtdatahash" xmlns:w16se="http://schemas.microsoft.com/office/word/2015/wordml/symex" xmlns:wpg="http://schemas.microsoft.com/office/word/2010/wordprocessingGroup" xmlns:wpi="http://schemas.microsoft.com/office/word/2010/wordprocessingInk" xmlns:wne="http://schemas.microsoft.com/office/word/2006/wordml" xmlns:wps="http://schemas.microsoft.com/office/word/2010/wordprocessingShape" mc:Ignorable="w14 w15 w16se w16cid w16 w16cex w16sdtdh wp14">
   <w:footnote w:type="separator" w:id="-1">
     <w:p>
       <w:r>
@@ -3517,7 +3738,7 @@
 </file>
 
 <file path=word/header1.xml><?xml version="1.0" encoding="utf-8"?>
-<w:hdr xmlns:wpc="http://schemas.microsoft.com/office/word/2010/wordprocessingCanvas" xmlns:cx="http://schemas.microsoft.com/office/drawing/2014/chartex" xmlns:cx1="http://schemas.microsoft.com/office/drawing/2015/9/8/chartex" xmlns:cx2="http://schemas.microsoft.com/office/drawing/2015/10/21/chartex" xmlns:cx3="http://schemas.microsoft.com/office/drawing/2016/5/9/chartex" xmlns:cx4="http://schemas.microsoft.com/office/drawing/2016/5/10/chartex" xmlns:cx5="http://schemas.microsoft.com/office/drawing/2016/5/11/chartex" xmlns:cx6="http://schemas.microsoft.com/office/drawing/2016/5/12/chartex" xmlns:cx7="http://schemas.microsoft.com/office/drawing/2016/5/13/chartex" xmlns:cx8="http://schemas.microsoft.com/office/drawing/2016/5/14/chartex" xmlns:mc="http://schemas.openxmlformats.org/markup-compatibility/2006" xmlns:aink="http://schemas.microsoft.com/office/drawing/2016/ink" xmlns:am3d="http://schemas.microsoft.com/office/drawing/2017/model3d" xmlns:o="urn:schemas-microsoft-com:office:office" xmlns:oel="http://schemas.microsoft.com/office/2019/extlst" xmlns:r="http://schemas.openxmlformats.org/officeDocument/2006/relationships" xmlns:m="http://schemas.openxmlformats.org/officeDocument/2006/math" xmlns:v="urn:schemas-microsoft-com:vml" xmlns:wp14="http://schemas.microsoft.com/office/word/2010/wordprocessingDrawing" xmlns:wp="http://schemas.openxmlformats.org/drawingml/2006/wordprocessingDrawing" xmlns:w10="urn:schemas-microsoft-com:office:word" xmlns:w="http://schemas.openxmlformats.org/wordprocessingml/2006/main" xmlns:w14="http://schemas.microsoft.com/office/word/2010/wordml" xmlns:w15="http://schemas.microsoft.com/office/word/2012/wordml" xmlns:w16cex="http://schemas.microsoft.com/office/word/2018/wordml/cex" xmlns:w16cid="http://schemas.microsoft.com/office/word/2016/wordml/cid" xmlns:w16="http://schemas.microsoft.com/office/word/2018/wordml" xmlns:w16du="http://schemas.microsoft.com/office/word/2023/wordml/word16du" xmlns:w16sdtdh="http://schemas.microsoft.com/office/word/2020/wordml/sdtdatahash" xmlns:w16sdtfl="http://schemas.microsoft.com/office/word/2024/wordml/sdtformatlock" xmlns:w16se="http://schemas.microsoft.com/office/word/2015/wordml/symex" xmlns:wpg="http://schemas.microsoft.com/office/word/2010/wordprocessingGroup" xmlns:wpi="http://schemas.microsoft.com/office/word/2010/wordprocessingInk" xmlns:wne="http://schemas.microsoft.com/office/word/2006/wordml" xmlns:wps="http://schemas.microsoft.com/office/word/2010/wordprocessingShape" mc:Ignorable="w14 w15 w16se w16cid w16 w16cex w16sdtdh w16sdtfl w16du wp14">
+<w:hdr xmlns:wpc="http://schemas.microsoft.com/office/word/2010/wordprocessingCanvas" xmlns:cx="http://schemas.microsoft.com/office/drawing/2014/chartex" xmlns:cx1="http://schemas.microsoft.com/office/drawing/2015/9/8/chartex" xmlns:cx2="http://schemas.microsoft.com/office/drawing/2015/10/21/chartex" xmlns:cx3="http://schemas.microsoft.com/office/drawing/2016/5/9/chartex" xmlns:cx4="http://schemas.microsoft.com/office/drawing/2016/5/10/chartex" xmlns:cx5="http://schemas.microsoft.com/office/drawing/2016/5/11/chartex" xmlns:cx6="http://schemas.microsoft.com/office/drawing/2016/5/12/chartex" xmlns:cx7="http://schemas.microsoft.com/office/drawing/2016/5/13/chartex" xmlns:cx8="http://schemas.microsoft.com/office/drawing/2016/5/14/chartex" xmlns:mc="http://schemas.openxmlformats.org/markup-compatibility/2006" xmlns:aink="http://schemas.microsoft.com/office/drawing/2016/ink" xmlns:am3d="http://schemas.microsoft.com/office/drawing/2017/model3d" xmlns:o="urn:schemas-microsoft-com:office:office" xmlns:oel="http://schemas.microsoft.com/office/2019/extlst" xmlns:r="http://schemas.openxmlformats.org/officeDocument/2006/relationships" xmlns:m="http://schemas.openxmlformats.org/officeDocument/2006/math" xmlns:v="urn:schemas-microsoft-com:vml" xmlns:wp14="http://schemas.microsoft.com/office/word/2010/wordprocessingDrawing" xmlns:wp="http://schemas.openxmlformats.org/drawingml/2006/wordprocessingDrawing" xmlns:w10="urn:schemas-microsoft-com:office:word" xmlns:w="http://schemas.openxmlformats.org/wordprocessingml/2006/main" xmlns:w14="http://schemas.microsoft.com/office/word/2010/wordml" xmlns:w15="http://schemas.microsoft.com/office/word/2012/wordml" xmlns:w16cex="http://schemas.microsoft.com/office/word/2018/wordml/cex" xmlns:w16cid="http://schemas.microsoft.com/office/word/2016/wordml/cid" xmlns:w16="http://schemas.microsoft.com/office/word/2018/wordml" xmlns:w16sdtdh="http://schemas.microsoft.com/office/word/2020/wordml/sdtdatahash" xmlns:w16se="http://schemas.microsoft.com/office/word/2015/wordml/symex" xmlns:wpg="http://schemas.microsoft.com/office/word/2010/wordprocessingGroup" xmlns:wpi="http://schemas.microsoft.com/office/word/2010/wordprocessingInk" xmlns:wne="http://schemas.microsoft.com/office/word/2006/wordml" xmlns:wps="http://schemas.microsoft.com/office/word/2010/wordprocessingShape" mc:Ignorable="w14 w15 w16se w16cid w16 w16cex w16sdtdh wp14">
   <w:tbl>
     <w:tblPr>
       <w:tblStyle w:val="Grilledutableau"/>
@@ -3571,7 +3792,7 @@
             <w:jc w:val="center"/>
           </w:pPr>
           <w:r>
-            <w:t>Nom du projet</w:t>
+            <w:t>BiblioSolidaire</w:t>
           </w:r>
         </w:p>
       </w:tc>
@@ -3603,7 +3824,7 @@
 </file>
 
 <file path=word/numbering.xml><?xml version="1.0" encoding="utf-8"?>
-<w:numbering xmlns:wpc="http://schemas.microsoft.com/office/word/2010/wordprocessingCanvas" xmlns:cx="http://schemas.microsoft.com/office/drawing/2014/chartex" xmlns:cx1="http://schemas.microsoft.com/office/drawing/2015/9/8/chartex" xmlns:cx2="http://schemas.microsoft.com/office/drawing/2015/10/21/chartex" xmlns:cx3="http://schemas.microsoft.com/office/drawing/2016/5/9/chartex" xmlns:cx4="http://schemas.microsoft.com/office/drawing/2016/5/10/chartex" xmlns:cx5="http://schemas.microsoft.com/office/drawing/2016/5/11/chartex" xmlns:cx6="http://schemas.microsoft.com/office/drawing/2016/5/12/chartex" xmlns:cx7="http://schemas.microsoft.com/office/drawing/2016/5/13/chartex" xmlns:cx8="http://schemas.microsoft.com/office/drawing/2016/5/14/chartex" xmlns:mc="http://schemas.openxmlformats.org/markup-compatibility/2006" xmlns:aink="http://schemas.microsoft.com/office/drawing/2016/ink" xmlns:am3d="http://schemas.microsoft.com/office/drawing/2017/model3d" xmlns:o="urn:schemas-microsoft-com:office:office" xmlns:oel="http://schemas.microsoft.com/office/2019/extlst" xmlns:r="http://schemas.openxmlformats.org/officeDocument/2006/relationships" xmlns:m="http://schemas.openxmlformats.org/officeDocument/2006/math" xmlns:v="urn:schemas-microsoft-com:vml" xmlns:wp14="http://schemas.microsoft.com/office/word/2010/wordprocessingDrawing" xmlns:wp="http://schemas.openxmlformats.org/drawingml/2006/wordprocessingDrawing" xmlns:w10="urn:schemas-microsoft-com:office:word" xmlns:w="http://schemas.openxmlformats.org/wordprocessingml/2006/main" xmlns:w14="http://schemas.microsoft.com/office/word/2010/wordml" xmlns:w15="http://schemas.microsoft.com/office/word/2012/wordml" xmlns:w16cex="http://schemas.microsoft.com/office/word/2018/wordml/cex" xmlns:w16cid="http://schemas.microsoft.com/office/word/2016/wordml/cid" xmlns:w16="http://schemas.microsoft.com/office/word/2018/wordml" xmlns:w16du="http://schemas.microsoft.com/office/word/2023/wordml/word16du" xmlns:w16sdtdh="http://schemas.microsoft.com/office/word/2020/wordml/sdtdatahash" xmlns:w16sdtfl="http://schemas.microsoft.com/office/word/2024/wordml/sdtformatlock" xmlns:w16se="http://schemas.microsoft.com/office/word/2015/wordml/symex" xmlns:wpg="http://schemas.microsoft.com/office/word/2010/wordprocessingGroup" xmlns:wpi="http://schemas.microsoft.com/office/word/2010/wordprocessingInk" xmlns:wne="http://schemas.microsoft.com/office/word/2006/wordml" xmlns:wps="http://schemas.microsoft.com/office/word/2010/wordprocessingShape" mc:Ignorable="w14 w15 w16se w16cid w16 w16cex w16sdtdh w16sdtfl w16du wp14">
+<w:numbering xmlns:wpc="http://schemas.microsoft.com/office/word/2010/wordprocessingCanvas" xmlns:cx="http://schemas.microsoft.com/office/drawing/2014/chartex" xmlns:cx1="http://schemas.microsoft.com/office/drawing/2015/9/8/chartex" xmlns:cx2="http://schemas.microsoft.com/office/drawing/2015/10/21/chartex" xmlns:cx3="http://schemas.microsoft.com/office/drawing/2016/5/9/chartex" xmlns:cx4="http://schemas.microsoft.com/office/drawing/2016/5/10/chartex" xmlns:cx5="http://schemas.microsoft.com/office/drawing/2016/5/11/chartex" xmlns:cx6="http://schemas.microsoft.com/office/drawing/2016/5/12/chartex" xmlns:cx7="http://schemas.microsoft.com/office/drawing/2016/5/13/chartex" xmlns:cx8="http://schemas.microsoft.com/office/drawing/2016/5/14/chartex" xmlns:mc="http://schemas.openxmlformats.org/markup-compatibility/2006" xmlns:aink="http://schemas.microsoft.com/office/drawing/2016/ink" xmlns:am3d="http://schemas.microsoft.com/office/drawing/2017/model3d" xmlns:o="urn:schemas-microsoft-com:office:office" xmlns:oel="http://schemas.microsoft.com/office/2019/extlst" xmlns:r="http://schemas.openxmlformats.org/officeDocument/2006/relationships" xmlns:m="http://schemas.openxmlformats.org/officeDocument/2006/math" xmlns:v="urn:schemas-microsoft-com:vml" xmlns:wp14="http://schemas.microsoft.com/office/word/2010/wordprocessingDrawing" xmlns:wp="http://schemas.openxmlformats.org/drawingml/2006/wordprocessingDrawing" xmlns:w10="urn:schemas-microsoft-com:office:word" xmlns:w="http://schemas.openxmlformats.org/wordprocessingml/2006/main" xmlns:w14="http://schemas.microsoft.com/office/word/2010/wordml" xmlns:w15="http://schemas.microsoft.com/office/word/2012/wordml" xmlns:w16cex="http://schemas.microsoft.com/office/word/2018/wordml/cex" xmlns:w16cid="http://schemas.microsoft.com/office/word/2016/wordml/cid" xmlns:w16="http://schemas.microsoft.com/office/word/2018/wordml" xmlns:w16sdtdh="http://schemas.microsoft.com/office/word/2020/wordml/sdtdatahash" xmlns:w16se="http://schemas.microsoft.com/office/word/2015/wordml/symex" xmlns:wpg="http://schemas.microsoft.com/office/word/2010/wordprocessingGroup" xmlns:wpi="http://schemas.microsoft.com/office/word/2010/wordprocessingInk" xmlns:wne="http://schemas.microsoft.com/office/word/2006/wordml" xmlns:wps="http://schemas.microsoft.com/office/word/2010/wordprocessingShape" mc:Ignorable="w14 w15 w16se w16cid w16 w16cex w16sdtdh wp14">
   <w:abstractNum w:abstractNumId="0" w15:restartNumberingAfterBreak="0">
     <w:nsid w:val="09077BA1"/>
     <w:multiLevelType w:val="hybridMultilevel"/>
@@ -4248,6 +4469,118 @@
     </w:lvl>
   </w:abstractNum>
   <w:abstractNum w:abstractNumId="6" w15:restartNumberingAfterBreak="0">
+    <w:nsid w:val="35B47350"/>
+    <w:multiLevelType w:val="hybridMultilevel"/>
+    <w:tmpl w:val="107252C0"/>
+    <w:lvl w:ilvl="0" w:tplc="AF781312">
+      <w:numFmt w:val="bullet"/>
+      <w:lvlText w:val="-"/>
+      <w:lvlJc w:val="left"/>
+      <w:pPr>
+        <w:ind w:left="720" w:hanging="360"/>
+      </w:pPr>
+      <w:rPr>
+        <w:rFonts w:ascii="Arial" w:eastAsia="Times New Roman" w:hAnsi="Arial" w:cs="Arial" w:hint="default"/>
+      </w:rPr>
+    </w:lvl>
+    <w:lvl w:ilvl="1" w:tplc="100C0003" w:tentative="1">
+      <w:start w:val="1"/>
+      <w:numFmt w:val="bullet"/>
+      <w:lvlText w:val="o"/>
+      <w:lvlJc w:val="left"/>
+      <w:pPr>
+        <w:ind w:left="1440" w:hanging="360"/>
+      </w:pPr>
+      <w:rPr>
+        <w:rFonts w:ascii="Courier New" w:hAnsi="Courier New" w:cs="Courier New" w:hint="default"/>
+      </w:rPr>
+    </w:lvl>
+    <w:lvl w:ilvl="2" w:tplc="100C0005" w:tentative="1">
+      <w:start w:val="1"/>
+      <w:numFmt w:val="bullet"/>
+      <w:lvlText w:val=""/>
+      <w:lvlJc w:val="left"/>
+      <w:pPr>
+        <w:ind w:left="2160" w:hanging="360"/>
+      </w:pPr>
+      <w:rPr>
+        <w:rFonts w:ascii="Wingdings" w:hAnsi="Wingdings" w:hint="default"/>
+      </w:rPr>
+    </w:lvl>
+    <w:lvl w:ilvl="3" w:tplc="100C0001" w:tentative="1">
+      <w:start w:val="1"/>
+      <w:numFmt w:val="bullet"/>
+      <w:lvlText w:val=""/>
+      <w:lvlJc w:val="left"/>
+      <w:pPr>
+        <w:ind w:left="2880" w:hanging="360"/>
+      </w:pPr>
+      <w:rPr>
+        <w:rFonts w:ascii="Symbol" w:hAnsi="Symbol" w:hint="default"/>
+      </w:rPr>
+    </w:lvl>
+    <w:lvl w:ilvl="4" w:tplc="100C0003" w:tentative="1">
+      <w:start w:val="1"/>
+      <w:numFmt w:val="bullet"/>
+      <w:lvlText w:val="o"/>
+      <w:lvlJc w:val="left"/>
+      <w:pPr>
+        <w:ind w:left="3600" w:hanging="360"/>
+      </w:pPr>
+      <w:rPr>
+        <w:rFonts w:ascii="Courier New" w:hAnsi="Courier New" w:cs="Courier New" w:hint="default"/>
+      </w:rPr>
+    </w:lvl>
+    <w:lvl w:ilvl="5" w:tplc="100C0005" w:tentative="1">
+      <w:start w:val="1"/>
+      <w:numFmt w:val="bullet"/>
+      <w:lvlText w:val=""/>
+      <w:lvlJc w:val="left"/>
+      <w:pPr>
+        <w:ind w:left="4320" w:hanging="360"/>
+      </w:pPr>
+      <w:rPr>
+        <w:rFonts w:ascii="Wingdings" w:hAnsi="Wingdings" w:hint="default"/>
+      </w:rPr>
+    </w:lvl>
+    <w:lvl w:ilvl="6" w:tplc="100C0001" w:tentative="1">
+      <w:start w:val="1"/>
+      <w:numFmt w:val="bullet"/>
+      <w:lvlText w:val=""/>
+      <w:lvlJc w:val="left"/>
+      <w:pPr>
+        <w:ind w:left="5040" w:hanging="360"/>
+      </w:pPr>
+      <w:rPr>
+        <w:rFonts w:ascii="Symbol" w:hAnsi="Symbol" w:hint="default"/>
+      </w:rPr>
+    </w:lvl>
+    <w:lvl w:ilvl="7" w:tplc="100C0003" w:tentative="1">
+      <w:start w:val="1"/>
+      <w:numFmt w:val="bullet"/>
+      <w:lvlText w:val="o"/>
+      <w:lvlJc w:val="left"/>
+      <w:pPr>
+        <w:ind w:left="5760" w:hanging="360"/>
+      </w:pPr>
+      <w:rPr>
+        <w:rFonts w:ascii="Courier New" w:hAnsi="Courier New" w:cs="Courier New" w:hint="default"/>
+      </w:rPr>
+    </w:lvl>
+    <w:lvl w:ilvl="8" w:tplc="100C0005" w:tentative="1">
+      <w:start w:val="1"/>
+      <w:numFmt w:val="bullet"/>
+      <w:lvlText w:val=""/>
+      <w:lvlJc w:val="left"/>
+      <w:pPr>
+        <w:ind w:left="6480" w:hanging="360"/>
+      </w:pPr>
+      <w:rPr>
+        <w:rFonts w:ascii="Wingdings" w:hAnsi="Wingdings" w:hint="default"/>
+      </w:rPr>
+    </w:lvl>
+  </w:abstractNum>
+  <w:abstractNum w:abstractNumId="7" w15:restartNumberingAfterBreak="0">
     <w:nsid w:val="408C02FF"/>
     <w:multiLevelType w:val="hybridMultilevel"/>
     <w:tmpl w:val="1C925AC4"/>
@@ -4384,7 +4717,7 @@
       </w:rPr>
     </w:lvl>
   </w:abstractNum>
-  <w:abstractNum w:abstractNumId="7" w15:restartNumberingAfterBreak="0">
+  <w:abstractNum w:abstractNumId="8" w15:restartNumberingAfterBreak="0">
     <w:nsid w:val="42F31DAB"/>
     <w:multiLevelType w:val="hybridMultilevel"/>
     <w:tmpl w:val="A46C5D1C"/>
@@ -4524,7 +4857,7 @@
       </w:rPr>
     </w:lvl>
   </w:abstractNum>
-  <w:abstractNum w:abstractNumId="8" w15:restartNumberingAfterBreak="0">
+  <w:abstractNum w:abstractNumId="9" w15:restartNumberingAfterBreak="0">
     <w:nsid w:val="44E1340C"/>
     <w:multiLevelType w:val="hybridMultilevel"/>
     <w:tmpl w:val="D39A7382"/>
@@ -4613,7 +4946,7 @@
       </w:pPr>
     </w:lvl>
   </w:abstractNum>
-  <w:abstractNum w:abstractNumId="9" w15:restartNumberingAfterBreak="0">
+  <w:abstractNum w:abstractNumId="10" w15:restartNumberingAfterBreak="0">
     <w:nsid w:val="5082572C"/>
     <w:multiLevelType w:val="hybridMultilevel"/>
     <w:tmpl w:val="ED4ACFA4"/>
@@ -4753,7 +5086,7 @@
       </w:rPr>
     </w:lvl>
   </w:abstractNum>
-  <w:abstractNum w:abstractNumId="10" w15:restartNumberingAfterBreak="0">
+  <w:abstractNum w:abstractNumId="11" w15:restartNumberingAfterBreak="0">
     <w:nsid w:val="52B247CA"/>
     <w:multiLevelType w:val="hybridMultilevel"/>
     <w:tmpl w:val="B7D4D45A"/>
@@ -4893,7 +5226,7 @@
       </w:rPr>
     </w:lvl>
   </w:abstractNum>
-  <w:abstractNum w:abstractNumId="11" w15:restartNumberingAfterBreak="0">
+  <w:abstractNum w:abstractNumId="12" w15:restartNumberingAfterBreak="0">
     <w:nsid w:val="594C1361"/>
     <w:multiLevelType w:val="hybridMultilevel"/>
     <w:tmpl w:val="5C243628"/>
@@ -5033,7 +5366,7 @@
       </w:rPr>
     </w:lvl>
   </w:abstractNum>
-  <w:abstractNum w:abstractNumId="12" w15:restartNumberingAfterBreak="0">
+  <w:abstractNum w:abstractNumId="13" w15:restartNumberingAfterBreak="0">
     <w:nsid w:val="712D241F"/>
     <w:multiLevelType w:val="hybridMultilevel"/>
     <w:tmpl w:val="35DE080E"/>
@@ -5122,7 +5455,7 @@
       </w:pPr>
     </w:lvl>
   </w:abstractNum>
-  <w:abstractNum w:abstractNumId="13" w15:restartNumberingAfterBreak="0">
+  <w:abstractNum w:abstractNumId="14" w15:restartNumberingAfterBreak="0">
     <w:nsid w:val="71E06583"/>
     <w:multiLevelType w:val="hybridMultilevel"/>
     <w:tmpl w:val="26C81FCE"/>
@@ -5262,7 +5595,7 @@
       </w:rPr>
     </w:lvl>
   </w:abstractNum>
-  <w:abstractNum w:abstractNumId="14" w15:restartNumberingAfterBreak="0">
+  <w:abstractNum w:abstractNumId="15" w15:restartNumberingAfterBreak="0">
     <w:nsid w:val="75A3529B"/>
     <w:multiLevelType w:val="hybridMultilevel"/>
     <w:tmpl w:val="819EEA64"/>
@@ -5402,7 +5735,7 @@
       </w:rPr>
     </w:lvl>
   </w:abstractNum>
-  <w:abstractNum w:abstractNumId="15" w15:restartNumberingAfterBreak="0">
+  <w:abstractNum w:abstractNumId="16" w15:restartNumberingAfterBreak="0">
     <w:nsid w:val="7B193736"/>
     <w:multiLevelType w:val="multilevel"/>
     <w:tmpl w:val="8BD4C3E2"/>
@@ -5528,7 +5861,7 @@
       </w:pPr>
     </w:lvl>
   </w:abstractNum>
-  <w:abstractNum w:abstractNumId="16" w15:restartNumberingAfterBreak="0">
+  <w:abstractNum w:abstractNumId="17" w15:restartNumberingAfterBreak="0">
     <w:nsid w:val="7DD245F2"/>
     <w:multiLevelType w:val="hybridMultilevel"/>
     <w:tmpl w:val="3100450C"/>
@@ -5668,7 +6001,7 @@
       </w:rPr>
     </w:lvl>
   </w:abstractNum>
-  <w:abstractNum w:abstractNumId="17" w15:restartNumberingAfterBreak="0">
+  <w:abstractNum w:abstractNumId="18" w15:restartNumberingAfterBreak="0">
     <w:nsid w:val="7DD413CD"/>
     <w:multiLevelType w:val="hybridMultilevel"/>
     <w:tmpl w:val="8848B036"/>
@@ -5782,7 +6115,7 @@
     </w:lvl>
   </w:abstractNum>
   <w:num w:numId="1" w16cid:durableId="108670424">
-    <w:abstractNumId w:val="15"/>
+    <w:abstractNumId w:val="16"/>
   </w:num>
   <w:num w:numId="2" w16cid:durableId="659507431">
     <w:abstractNumId w:val="1"/>
@@ -5791,56 +6124,59 @@
     <w:abstractNumId w:val="3"/>
   </w:num>
   <w:num w:numId="4" w16cid:durableId="635336762">
-    <w:abstractNumId w:val="14"/>
+    <w:abstractNumId w:val="15"/>
   </w:num>
   <w:num w:numId="5" w16cid:durableId="908348033">
-    <w:abstractNumId w:val="10"/>
+    <w:abstractNumId w:val="11"/>
   </w:num>
   <w:num w:numId="6" w16cid:durableId="695617871">
     <w:abstractNumId w:val="5"/>
   </w:num>
   <w:num w:numId="7" w16cid:durableId="630868634">
-    <w:abstractNumId w:val="11"/>
+    <w:abstractNumId w:val="12"/>
   </w:num>
   <w:num w:numId="8" w16cid:durableId="1749037261">
-    <w:abstractNumId w:val="16"/>
+    <w:abstractNumId w:val="17"/>
   </w:num>
   <w:num w:numId="9" w16cid:durableId="1025135774">
     <w:abstractNumId w:val="2"/>
   </w:num>
   <w:num w:numId="10" w16cid:durableId="108283850">
-    <w:abstractNumId w:val="6"/>
+    <w:abstractNumId w:val="7"/>
   </w:num>
   <w:num w:numId="11" w16cid:durableId="1688628750">
-    <w:abstractNumId w:val="9"/>
+    <w:abstractNumId w:val="10"/>
   </w:num>
   <w:num w:numId="12" w16cid:durableId="1560020331">
-    <w:abstractNumId w:val="7"/>
+    <w:abstractNumId w:val="8"/>
   </w:num>
   <w:num w:numId="13" w16cid:durableId="1523668939">
-    <w:abstractNumId w:val="13"/>
+    <w:abstractNumId w:val="14"/>
   </w:num>
   <w:num w:numId="14" w16cid:durableId="2025201336">
     <w:abstractNumId w:val="4"/>
   </w:num>
   <w:num w:numId="15" w16cid:durableId="572012900">
-    <w:abstractNumId w:val="17"/>
+    <w:abstractNumId w:val="18"/>
   </w:num>
   <w:num w:numId="16" w16cid:durableId="1378049944">
-    <w:abstractNumId w:val="12"/>
+    <w:abstractNumId w:val="13"/>
   </w:num>
   <w:num w:numId="17" w16cid:durableId="505481326">
     <w:abstractNumId w:val="0"/>
   </w:num>
   <w:num w:numId="18" w16cid:durableId="1551572298">
-    <w:abstractNumId w:val="8"/>
+    <w:abstractNumId w:val="9"/>
+  </w:num>
+  <w:num w:numId="19" w16cid:durableId="2046981600">
+    <w:abstractNumId w:val="6"/>
   </w:num>
   <w:numIdMacAtCleanup w:val="13"/>
 </w:numbering>
 </file>
 
 <file path=word/styles.xml><?xml version="1.0" encoding="utf-8"?>
-<w:styles xmlns:mc="http://schemas.openxmlformats.org/markup-compatibility/2006" xmlns:r="http://schemas.openxmlformats.org/officeDocument/2006/relationships" xmlns:w="http://schemas.openxmlformats.org/wordprocessingml/2006/main" xmlns:w14="http://schemas.microsoft.com/office/word/2010/wordml" xmlns:w15="http://schemas.microsoft.com/office/word/2012/wordml" xmlns:w16cex="http://schemas.microsoft.com/office/word/2018/wordml/cex" xmlns:w16cid="http://schemas.microsoft.com/office/word/2016/wordml/cid" xmlns:w16="http://schemas.microsoft.com/office/word/2018/wordml" xmlns:w16du="http://schemas.microsoft.com/office/word/2023/wordml/word16du" xmlns:w16sdtdh="http://schemas.microsoft.com/office/word/2020/wordml/sdtdatahash" xmlns:w16sdtfl="http://schemas.microsoft.com/office/word/2024/wordml/sdtformatlock" xmlns:w16se="http://schemas.microsoft.com/office/word/2015/wordml/symex" mc:Ignorable="w14 w15 w16se w16cid w16 w16cex w16sdtdh w16sdtfl w16du">
+<w:styles xmlns:mc="http://schemas.openxmlformats.org/markup-compatibility/2006" xmlns:r="http://schemas.openxmlformats.org/officeDocument/2006/relationships" xmlns:w="http://schemas.openxmlformats.org/wordprocessingml/2006/main" xmlns:w14="http://schemas.microsoft.com/office/word/2010/wordml" xmlns:w15="http://schemas.microsoft.com/office/word/2012/wordml" xmlns:w16cex="http://schemas.microsoft.com/office/word/2018/wordml/cex" xmlns:w16cid="http://schemas.microsoft.com/office/word/2016/wordml/cid" xmlns:w16="http://schemas.microsoft.com/office/word/2018/wordml" xmlns:w16sdtdh="http://schemas.microsoft.com/office/word/2020/wordml/sdtdatahash" xmlns:w16se="http://schemas.microsoft.com/office/word/2015/wordml/symex" mc:Ignorable="w14 w15 w16se w16cid w16 w16cex w16sdtdh">
   <w:docDefaults>
     <w:rPrDefault>
       <w:rPr>

</xml_diff>

<commit_message>
ajouter la plannification initiale rapport
</commit_message>
<xml_diff>
--- a/Documentation/R-TPI-elimagnenat-Rapport.docx
+++ b/Documentation/R-TPI-elimagnenat-Rapport.docx
@@ -1,6 +1,6 @@
 
 <file path=word/document.xml><?xml version="1.0" encoding="utf-8"?>
-<w:document xmlns:wpc="http://schemas.microsoft.com/office/word/2010/wordprocessingCanvas" xmlns:cx="http://schemas.microsoft.com/office/drawing/2014/chartex" xmlns:cx1="http://schemas.microsoft.com/office/drawing/2015/9/8/chartex" xmlns:cx2="http://schemas.microsoft.com/office/drawing/2015/10/21/chartex" xmlns:cx3="http://schemas.microsoft.com/office/drawing/2016/5/9/chartex" xmlns:cx4="http://schemas.microsoft.com/office/drawing/2016/5/10/chartex" xmlns:cx5="http://schemas.microsoft.com/office/drawing/2016/5/11/chartex" xmlns:cx6="http://schemas.microsoft.com/office/drawing/2016/5/12/chartex" xmlns:cx7="http://schemas.microsoft.com/office/drawing/2016/5/13/chartex" xmlns:cx8="http://schemas.microsoft.com/office/drawing/2016/5/14/chartex" xmlns:mc="http://schemas.openxmlformats.org/markup-compatibility/2006" xmlns:aink="http://schemas.microsoft.com/office/drawing/2016/ink" xmlns:am3d="http://schemas.microsoft.com/office/drawing/2017/model3d" xmlns:o="urn:schemas-microsoft-com:office:office" xmlns:oel="http://schemas.microsoft.com/office/2019/extlst" xmlns:r="http://schemas.openxmlformats.org/officeDocument/2006/relationships" xmlns:m="http://schemas.openxmlformats.org/officeDocument/2006/math" xmlns:v="urn:schemas-microsoft-com:vml" xmlns:wp14="http://schemas.microsoft.com/office/word/2010/wordprocessingDrawing" xmlns:wp="http://schemas.openxmlformats.org/drawingml/2006/wordprocessingDrawing" xmlns:w10="urn:schemas-microsoft-com:office:word" xmlns:w="http://schemas.openxmlformats.org/wordprocessingml/2006/main" xmlns:w14="http://schemas.microsoft.com/office/word/2010/wordml" xmlns:w15="http://schemas.microsoft.com/office/word/2012/wordml" xmlns:w16cex="http://schemas.microsoft.com/office/word/2018/wordml/cex" xmlns:w16cid="http://schemas.microsoft.com/office/word/2016/wordml/cid" xmlns:w16="http://schemas.microsoft.com/office/word/2018/wordml" xmlns:w16sdtdh="http://schemas.microsoft.com/office/word/2020/wordml/sdtdatahash" xmlns:w16se="http://schemas.microsoft.com/office/word/2015/wordml/symex" xmlns:wpg="http://schemas.microsoft.com/office/word/2010/wordprocessingGroup" xmlns:wpi="http://schemas.microsoft.com/office/word/2010/wordprocessingInk" xmlns:wne="http://schemas.microsoft.com/office/word/2006/wordml" xmlns:wps="http://schemas.microsoft.com/office/word/2010/wordprocessingShape" mc:Ignorable="w14 w15 w16se w16cid w16 w16cex w16sdtdh wp14">
+<w:document xmlns:wpc="http://schemas.microsoft.com/office/word/2010/wordprocessingCanvas" xmlns:cx="http://schemas.microsoft.com/office/drawing/2014/chartex" xmlns:cx1="http://schemas.microsoft.com/office/drawing/2015/9/8/chartex" xmlns:cx2="http://schemas.microsoft.com/office/drawing/2015/10/21/chartex" xmlns:cx3="http://schemas.microsoft.com/office/drawing/2016/5/9/chartex" xmlns:cx4="http://schemas.microsoft.com/office/drawing/2016/5/10/chartex" xmlns:cx5="http://schemas.microsoft.com/office/drawing/2016/5/11/chartex" xmlns:cx6="http://schemas.microsoft.com/office/drawing/2016/5/12/chartex" xmlns:cx7="http://schemas.microsoft.com/office/drawing/2016/5/13/chartex" xmlns:cx8="http://schemas.microsoft.com/office/drawing/2016/5/14/chartex" xmlns:mc="http://schemas.openxmlformats.org/markup-compatibility/2006" xmlns:aink="http://schemas.microsoft.com/office/drawing/2016/ink" xmlns:am3d="http://schemas.microsoft.com/office/drawing/2017/model3d" xmlns:o="urn:schemas-microsoft-com:office:office" xmlns:oel="http://schemas.microsoft.com/office/2019/extlst" xmlns:r="http://schemas.openxmlformats.org/officeDocument/2006/relationships" xmlns:m="http://schemas.openxmlformats.org/officeDocument/2006/math" xmlns:v="urn:schemas-microsoft-com:vml" xmlns:wp14="http://schemas.microsoft.com/office/word/2010/wordprocessingDrawing" xmlns:wp="http://schemas.openxmlformats.org/drawingml/2006/wordprocessingDrawing" xmlns:w10="urn:schemas-microsoft-com:office:word" xmlns:w="http://schemas.openxmlformats.org/wordprocessingml/2006/main" xmlns:w14="http://schemas.microsoft.com/office/word/2010/wordml" xmlns:w15="http://schemas.microsoft.com/office/word/2012/wordml" xmlns:w16cex="http://schemas.microsoft.com/office/word/2018/wordml/cex" xmlns:w16cid="http://schemas.microsoft.com/office/word/2016/wordml/cid" xmlns:w16="http://schemas.microsoft.com/office/word/2018/wordml" xmlns:w16du="http://schemas.microsoft.com/office/word/2023/wordml/word16du" xmlns:w16sdtdh="http://schemas.microsoft.com/office/word/2020/wordml/sdtdatahash" xmlns:w16sdtfl="http://schemas.microsoft.com/office/word/2024/wordml/sdtformatlock" xmlns:w16se="http://schemas.microsoft.com/office/word/2015/wordml/symex" xmlns:wpg="http://schemas.microsoft.com/office/word/2010/wordprocessingGroup" xmlns:wpi="http://schemas.microsoft.com/office/word/2010/wordprocessingInk" xmlns:wne="http://schemas.microsoft.com/office/word/2006/wordml" xmlns:wps="http://schemas.microsoft.com/office/word/2010/wordprocessingShape" mc:Ignorable="w14 w15 w16se w16cid w16 w16cex w16sdtdh w16sdtfl w16du wp14">
   <w:body>
     <w:p>
       <w:pPr>
@@ -3967,15 +3967,7 @@
     </w:p>
     <w:p>
       <w:r>
-        <w:t xml:space="preserve">L’objectif principal du projet est de permettre à l’association </w:t>
-      </w:r>
-      <w:proofErr w:type="spellStart"/>
-      <w:r>
-        <w:t>AfricanPuzzle</w:t>
-      </w:r>
-      <w:proofErr w:type="spellEnd"/>
-      <w:r>
-        <w:t xml:space="preserve"> de doter des bibliothèques scolaires, situées dans des zones rurales au Bénin, d’un outil informatique</w:t>
+        <w:t>L’objectif principal du projet est de permettre à l’association AfricanPuzzle de doter des bibliothèques scolaires, situées dans des zones rurales au Bénin, d’un outil informatique</w:t>
       </w:r>
       <w:r>
         <w:t xml:space="preserve"> local</w:t>
@@ -4178,15 +4170,7 @@
         </w:numPr>
       </w:pPr>
       <w:r>
-        <w:t xml:space="preserve">Font </w:t>
-      </w:r>
-      <w:proofErr w:type="spellStart"/>
-      <w:r>
-        <w:t>Awesome</w:t>
-      </w:r>
-      <w:proofErr w:type="spellEnd"/>
-      <w:r>
-        <w:t xml:space="preserve"> pour l’affichage d’icônes</w:t>
+        <w:t>Font Awesome pour l’affichage d’icônes</w:t>
       </w:r>
     </w:p>
     <w:p/>
@@ -4197,7 +4181,6 @@
           <w:bCs/>
         </w:rPr>
       </w:pPr>
-      <w:proofErr w:type="spellStart"/>
       <w:r>
         <w:rPr>
           <w:b/>
@@ -4205,7 +4188,6 @@
         </w:rPr>
         <w:t>Back-end</w:t>
       </w:r>
-      <w:proofErr w:type="spellEnd"/>
     </w:p>
     <w:p>
       <w:pPr>
@@ -4277,49 +4259,8 @@
           <w:numId w:val="19"/>
         </w:numPr>
       </w:pPr>
-      <w:proofErr w:type="spellStart"/>
-      <w:r>
-        <w:t>DataTables</w:t>
-      </w:r>
-      <w:proofErr w:type="spellEnd"/>
-      <w:r>
-        <w:t xml:space="preserve"> pour l’affichage et la gestion des listes</w:t>
-      </w:r>
-    </w:p>
-    <w:p/>
-    <w:p>
-      <w:r>
-        <w:t>Pour gagner du temps dans le développement et le choix du design le thème gratuit</w:t>
-      </w:r>
-      <w:r>
-        <w:t xml:space="preserve"> </w:t>
-      </w:r>
-      <w:r>
-        <w:t>SB Admin 2</w:t>
-      </w:r>
-      <w:r>
-        <w:t xml:space="preserve"> a été utilisé</w:t>
-      </w:r>
-      <w:r>
-        <w:t>.</w:t>
-      </w:r>
-    </w:p>
-    <w:p>
-      <w:pPr>
-        <w:pStyle w:val="Titre2"/>
-      </w:pPr>
-      <w:bookmarkStart w:id="6" w:name="_Toc197095367"/>
-      <w:r>
-        <w:t>Structure</w:t>
-      </w:r>
-      <w:r>
-        <w:t xml:space="preserve"> du rapport</w:t>
-      </w:r>
-      <w:bookmarkEnd w:id="6"/>
-    </w:p>
-    <w:p>
-      <w:r>
-        <w:t>Ce document est structuré comme ceci :</w:t>
+      <w:r>
+        <w:t>DataTables pour l’affichage et la gestion des listes</w:t>
       </w:r>
     </w:p>
     <w:p>
@@ -4329,41 +4270,45 @@
           <w:ilvl w:val="0"/>
           <w:numId w:val="19"/>
         </w:numPr>
-        <w:rPr>
-          <w:b/>
-          <w:bCs/>
-        </w:rPr>
-      </w:pPr>
-      <w:r>
-        <w:rPr>
-          <w:b/>
-          <w:bCs/>
-        </w:rPr>
-        <w:t>Chapitre</w:t>
-      </w:r>
-      <w:r>
-        <w:rPr>
-          <w:b/>
-          <w:bCs/>
-        </w:rPr>
-        <w:t xml:space="preserve"> 1 : </w:t>
-      </w:r>
-      <w:r>
-        <w:rPr>
-          <w:b/>
-          <w:bCs/>
-        </w:rPr>
-        <w:t xml:space="preserve"> Analyse du cahier des charges</w:t>
-      </w:r>
-      <w:r>
-        <w:rPr>
-          <w:b/>
-          <w:bCs/>
-        </w:rPr>
+      </w:pPr>
+      <w:r>
+        <w:t>Github pour le versioning</w:t>
+      </w:r>
+    </w:p>
+    <w:p/>
+    <w:p>
+      <w:r>
+        <w:t>Pour gagner du temps dans le développement et le choix du design le thème gratuit</w:t>
+      </w:r>
+      <w:r>
         <w:t xml:space="preserve"> </w:t>
       </w:r>
       <w:r>
-        <w:t>– Présentation des besoins, du contexte et des contraintes.</w:t>
+        <w:t>SB Admin 2</w:t>
+      </w:r>
+      <w:r>
+        <w:t xml:space="preserve"> a été utilisé</w:t>
+      </w:r>
+      <w:r>
+        <w:t>.</w:t>
+      </w:r>
+    </w:p>
+    <w:p>
+      <w:pPr>
+        <w:pStyle w:val="Titre2"/>
+      </w:pPr>
+      <w:bookmarkStart w:id="6" w:name="_Toc197095367"/>
+      <w:r>
+        <w:t>Structure</w:t>
+      </w:r>
+      <w:r>
+        <w:t xml:space="preserve"> du rapport</w:t>
+      </w:r>
+      <w:bookmarkEnd w:id="6"/>
+    </w:p>
+    <w:p>
+      <w:r>
+        <w:t>Ce document est structuré comme ceci :</w:t>
       </w:r>
     </w:p>
     <w:p>
@@ -4390,37 +4335,24 @@
           <w:b/>
           <w:bCs/>
         </w:rPr>
-        <w:t xml:space="preserve"> 2 : </w:t>
+        <w:t xml:space="preserve"> 1 : </w:t>
       </w:r>
       <w:r>
         <w:rPr>
           <w:b/>
           <w:bCs/>
         </w:rPr>
-        <w:t xml:space="preserve"> </w:t>
+        <w:t xml:space="preserve"> Analyse du cahier des charges</w:t>
       </w:r>
       <w:r>
         <w:rPr>
           <w:b/>
           <w:bCs/>
         </w:rPr>
-        <w:t>Conception</w:t>
-      </w:r>
-      <w:r>
-        <w:rPr>
-          <w:b/>
-          <w:bCs/>
-        </w:rPr>
         <w:t xml:space="preserve"> </w:t>
       </w:r>
       <w:r>
-        <w:t xml:space="preserve">– </w:t>
-      </w:r>
-      <w:r>
-        <w:t>Explication des choix techniques et de la structure de la</w:t>
-      </w:r>
-      <w:r>
-        <w:t xml:space="preserve"> db.</w:t>
+        <w:t>– Présentation des besoins, du contexte et des contraintes.</w:t>
       </w:r>
     </w:p>
     <w:p>
@@ -4447,7 +4379,7 @@
           <w:b/>
           <w:bCs/>
         </w:rPr>
-        <w:t xml:space="preserve"> 3 : </w:t>
+        <w:t xml:space="preserve"> 2 : </w:t>
       </w:r>
       <w:r>
         <w:rPr>
@@ -4461,7 +4393,7 @@
           <w:b/>
           <w:bCs/>
         </w:rPr>
-        <w:t>Développement et implémentation</w:t>
+        <w:t>Conception</w:t>
       </w:r>
       <w:r>
         <w:rPr>
@@ -4474,15 +4406,10 @@
         <w:t xml:space="preserve">– </w:t>
       </w:r>
       <w:r>
-        <w:t xml:space="preserve">Description </w:t>
-      </w:r>
-      <w:proofErr w:type="gramStart"/>
-      <w:r>
-        <w:t>des fonctionnalité</w:t>
-      </w:r>
-      <w:proofErr w:type="gramEnd"/>
-      <w:r>
-        <w:t xml:space="preserve"> et du code.</w:t>
+        <w:t>Explication des choix techniques et de la structure de la</w:t>
+      </w:r>
+      <w:r>
+        <w:t xml:space="preserve"> db.</w:t>
       </w:r>
     </w:p>
     <w:p>
@@ -4509,24 +4436,34 @@
           <w:b/>
           <w:bCs/>
         </w:rPr>
-        <w:t xml:space="preserve"> 4 : </w:t>
+        <w:t xml:space="preserve"> 3 : </w:t>
       </w:r>
       <w:r>
         <w:rPr>
           <w:b/>
           <w:bCs/>
         </w:rPr>
-        <w:t xml:space="preserve"> Analyse du cahier des charges</w:t>
+        <w:t xml:space="preserve"> </w:t>
       </w:r>
       <w:r>
         <w:rPr>
           <w:b/>
           <w:bCs/>
         </w:rPr>
+        <w:t>Développement et implémentation</w:t>
+      </w:r>
+      <w:r>
+        <w:rPr>
+          <w:b/>
+          <w:bCs/>
+        </w:rPr>
         <w:t xml:space="preserve"> </w:t>
       </w:r>
       <w:r>
-        <w:t>– Présentation des besoins, du contexte et des contraintes.</w:t>
+        <w:t xml:space="preserve">– </w:t>
+      </w:r>
+      <w:r>
+        <w:t>Description des fonctionnalité et du code.</w:t>
       </w:r>
     </w:p>
     <w:p>
@@ -4553,34 +4490,24 @@
           <w:b/>
           <w:bCs/>
         </w:rPr>
-        <w:t xml:space="preserve"> 5 : </w:t>
+        <w:t xml:space="preserve"> 4 : </w:t>
       </w:r>
       <w:r>
         <w:rPr>
           <w:b/>
           <w:bCs/>
         </w:rPr>
-        <w:t xml:space="preserve"> </w:t>
+        <w:t xml:space="preserve"> Analyse du cahier des charges</w:t>
       </w:r>
       <w:r>
         <w:rPr>
           <w:b/>
           <w:bCs/>
         </w:rPr>
-        <w:t>Tests et validation</w:t>
-      </w:r>
-      <w:r>
-        <w:rPr>
-          <w:b/>
-          <w:bCs/>
-        </w:rPr>
         <w:t xml:space="preserve"> </w:t>
       </w:r>
       <w:r>
-        <w:t xml:space="preserve">– </w:t>
-      </w:r>
-      <w:r>
-        <w:t>Plan de test et résultats.</w:t>
+        <w:t>– Présentation des besoins, du contexte et des contraintes.</w:t>
       </w:r>
     </w:p>
     <w:p>
@@ -4607,7 +4534,7 @@
           <w:b/>
           <w:bCs/>
         </w:rPr>
-        <w:t xml:space="preserve"> 6 : </w:t>
+        <w:t xml:space="preserve"> 5 : </w:t>
       </w:r>
       <w:r>
         <w:rPr>
@@ -4621,6 +4548,56 @@
           <w:b/>
           <w:bCs/>
         </w:rPr>
+        <w:t>Tests et validation</w:t>
+      </w:r>
+      <w:r>
+        <w:rPr>
+          <w:b/>
+          <w:bCs/>
+        </w:rPr>
+        <w:t xml:space="preserve"> </w:t>
+      </w:r>
+      <w:r>
+        <w:t xml:space="preserve">– </w:t>
+      </w:r>
+      <w:r>
+        <w:t>Plan de test et résultats.</w:t>
+      </w:r>
+    </w:p>
+    <w:p>
+      <w:pPr>
+        <w:pStyle w:val="Paragraphedeliste"/>
+        <w:numPr>
+          <w:ilvl w:val="0"/>
+          <w:numId w:val="19"/>
+        </w:numPr>
+      </w:pPr>
+      <w:r>
+        <w:rPr>
+          <w:b/>
+          <w:bCs/>
+        </w:rPr>
+        <w:t>Chapitre</w:t>
+      </w:r>
+      <w:r>
+        <w:rPr>
+          <w:b/>
+          <w:bCs/>
+        </w:rPr>
+        <w:t xml:space="preserve"> 6 : </w:t>
+      </w:r>
+      <w:r>
+        <w:rPr>
+          <w:b/>
+          <w:bCs/>
+        </w:rPr>
+        <w:t xml:space="preserve"> </w:t>
+      </w:r>
+      <w:r>
+        <w:rPr>
+          <w:b/>
+          <w:bCs/>
+        </w:rPr>
         <w:t xml:space="preserve">Annexes </w:t>
       </w:r>
       <w:r>
@@ -4634,11 +4611,17 @@
       </w:r>
     </w:p>
     <w:p>
+      <w:r>
+        <w:br w:type="page"/>
+      </w:r>
+    </w:p>
+    <w:p>
       <w:pPr>
         <w:pStyle w:val="Titre1"/>
       </w:pPr>
       <w:bookmarkStart w:id="7" w:name="_Toc197095368"/>
       <w:r>
+        <w:lastRenderedPageBreak/>
         <w:t>Conception</w:t>
       </w:r>
       <w:bookmarkEnd w:id="7"/>
@@ -4655,12 +4638,173 @@
     </w:p>
     <w:p>
       <w:r>
-        <w:br w:type="page"/>
+        <w:rPr>
+          <w:noProof/>
+        </w:rPr>
+        <w:drawing>
+          <wp:inline distT="0" distB="0" distL="0" distR="0" wp14:anchorId="5AB763EA" wp14:editId="6C4C065F">
+            <wp:extent cx="3200400" cy="2280152"/>
+            <wp:effectExtent l="0" t="0" r="0" b="6350"/>
+            <wp:docPr id="59371099" name="Image 1" descr="Une image contenant texte, capture d’écran, diagramme, Police&#10;&#10;Le contenu généré par l’IA peut être incorrect."/>
+            <wp:cNvGraphicFramePr>
+              <a:graphicFrameLocks xmlns:a="http://schemas.openxmlformats.org/drawingml/2006/main" noChangeAspect="1"/>
+            </wp:cNvGraphicFramePr>
+            <a:graphic xmlns:a="http://schemas.openxmlformats.org/drawingml/2006/main">
+              <a:graphicData uri="http://schemas.openxmlformats.org/drawingml/2006/picture">
+                <pic:pic xmlns:pic="http://schemas.openxmlformats.org/drawingml/2006/picture">
+                  <pic:nvPicPr>
+                    <pic:cNvPr id="59371099" name="Image 1" descr="Une image contenant texte, capture d’écran, diagramme, Police&#10;&#10;Le contenu généré par l’IA peut être incorrect."/>
+                    <pic:cNvPicPr/>
+                  </pic:nvPicPr>
+                  <pic:blipFill>
+                    <a:blip r:embed="rId8"/>
+                    <a:stretch>
+                      <a:fillRect/>
+                    </a:stretch>
+                  </pic:blipFill>
+                  <pic:spPr>
+                    <a:xfrm>
+                      <a:off x="0" y="0"/>
+                      <a:ext cx="3229462" cy="2300858"/>
+                    </a:xfrm>
+                    <a:prstGeom prst="rect">
+                      <a:avLst/>
+                    </a:prstGeom>
+                  </pic:spPr>
+                </pic:pic>
+              </a:graphicData>
+            </a:graphic>
+          </wp:inline>
+        </w:drawing>
+      </w:r>
+    </w:p>
+    <w:p>
+      <w:r>
+        <w:t>Pour réaliser ce projet de le temps imparti, le travail a été organisé en plusieurs phases , chacune contenant des tâches plus spécifiques.</w:t>
       </w:r>
     </w:p>
     <w:p/>
     <w:p>
       <w:pPr>
+        <w:pStyle w:val="Titre3"/>
+      </w:pPr>
+      <w:r>
+        <w:t>Analyse</w:t>
+      </w:r>
+    </w:p>
+    <w:p>
+      <w:r>
+        <w:t xml:space="preserve">Cette tâche très conséquente qu’est la documentation (estimée à 23h55) sera répartie tout au long du projet avec une grosse partie d’analyse et de description faite au début, </w:t>
+      </w:r>
+      <w:r>
+        <w:t>mais aussi</w:t>
+      </w:r>
+      <w:r>
+        <w:t xml:space="preserve"> un suivi tout au long du projet des fonctionnalités réalisées </w:t>
+      </w:r>
+      <w:r>
+        <w:t>et finalement</w:t>
+      </w:r>
+      <w:r>
+        <w:t xml:space="preserve"> avec la documentation des tests et une analyse/bilan du projet à la fin du temps imparti.</w:t>
+      </w:r>
+    </w:p>
+    <w:p/>
+    <w:p>
+      <w:pPr>
+        <w:pStyle w:val="Titre3"/>
+      </w:pPr>
+      <w:r>
+        <w:t>Analyse</w:t>
+      </w:r>
+    </w:p>
+    <w:p>
+      <w:r>
+        <w:t>Cette partie contient la planification du travail ainsi que l’analyse du cahier des charges.</w:t>
+      </w:r>
+      <w:r>
+        <w:t xml:space="preserve"> Elle a été estimée à 5h35 avec </w:t>
+      </w:r>
+      <w:r>
+        <w:t>une grosse partie</w:t>
+      </w:r>
+      <w:r>
+        <w:t xml:space="preserve"> d</w:t>
+      </w:r>
+      <w:r>
+        <w:t>u</w:t>
+      </w:r>
+      <w:r>
+        <w:t xml:space="preserve"> temps destiné à la planification</w:t>
+      </w:r>
+      <w:r>
+        <w:t xml:space="preserve"> (4h)</w:t>
+      </w:r>
+      <w:r>
+        <w:t>.</w:t>
+      </w:r>
+      <w:r>
+        <w:br/>
+      </w:r>
+    </w:p>
+    <w:p>
+      <w:pPr>
+        <w:pStyle w:val="Titre3"/>
+      </w:pPr>
+      <w:r>
+        <w:t>Conception</w:t>
+      </w:r>
+    </w:p>
+    <w:p>
+      <w:r>
+        <w:t>Regroupant la création des maquettes et de la base de donnée, cette phases est estimé à 4h35 avec cette fois ci les maquettes qui devrait prendre plus de temps car au moment de leur création il y a toute la partie réflexion et définition du fonctionnement de l’application.</w:t>
+      </w:r>
+    </w:p>
+    <w:p/>
+    <w:p>
+      <w:pPr>
+        <w:pStyle w:val="Titre3"/>
+      </w:pPr>
+      <w:r>
+        <w:t>Réalisation</w:t>
+      </w:r>
+    </w:p>
+    <w:p>
+      <w:r>
+        <w:t>Cette phase devrait occuper plus de la moitié de la durée du projet avec une estimation à 47h50.</w:t>
+      </w:r>
+      <w:r>
+        <w:t xml:space="preserve"> Elle contiendra le développement du site de A à  Z</w:t>
+      </w:r>
+      <w:r>
+        <w:t xml:space="preserve"> et donc de nombreuses tâches plus ou moins conséquente comme la création du footer qui devrait être très rapide (estimé à 30 minutes) et la gestion de l’exportation (estimé à 1,5 jours)</w:t>
+      </w:r>
+      <w:r>
+        <w:t>.</w:t>
+      </w:r>
+    </w:p>
+    <w:p/>
+    <w:p>
+      <w:pPr>
+        <w:pStyle w:val="Titre3"/>
+      </w:pPr>
+      <w:r>
+        <w:t>Test</w:t>
+      </w:r>
+    </w:p>
+    <w:p>
+      <w:r>
+        <w:t xml:space="preserve">Cette dernière phase estimée à 1h40 consistera comme son nom l’indique à </w:t>
+      </w:r>
+      <w:r>
+        <w:t>contrôler</w:t>
+      </w:r>
+      <w:r>
+        <w:t xml:space="preserve"> le bon fonctionnement de chacune des fonctionnalités du site.</w:t>
+      </w:r>
+    </w:p>
+    <w:p>
+      <w:pPr>
         <w:pStyle w:val="Titre2"/>
         <w:rPr>
           <w:iCs/>
@@ -4671,6 +4815,7 @@
         <w:rPr>
           <w:iCs/>
         </w:rPr>
+        <w:lastRenderedPageBreak/>
         <w:t>Architecture</w:t>
       </w:r>
       <w:r>
@@ -4709,7 +4854,7 @@
                     </pic:cNvPicPr>
                   </pic:nvPicPr>
                   <pic:blipFill>
-                    <a:blip r:embed="rId8" cstate="print">
+                    <a:blip r:embed="rId9" cstate="print">
                       <a:extLst>
                         <a:ext uri="{28A0092B-C50C-407E-A947-70E740481C1C}">
                           <a14:useLocalDpi xmlns:a14="http://schemas.microsoft.com/office/drawing/2010/main" val="0"/>
@@ -4872,13 +5017,8 @@
       </w:r>
     </w:p>
     <w:p>
-      <w:proofErr w:type="spellStart"/>
-      <w:r>
-        <w:t>index.php</w:t>
-      </w:r>
-      <w:proofErr w:type="spellEnd"/>
-      <w:r>
-        <w:t xml:space="preserve"> se situe à la racine du projet et est utilisé comme point d’entrée</w:t>
+      <w:r>
+        <w:t>index.php se situe à la racine du projet et est utilisé comme point d’entrée</w:t>
       </w:r>
       <w:r>
         <w:t xml:space="preserve"> de l’application</w:t>
@@ -4917,15 +5057,7 @@
         <w:t xml:space="preserve"> en fonction des paramètres de l’URL </w:t>
       </w:r>
       <w:r>
-        <w:t>($_GET['</w:t>
-      </w:r>
-      <w:proofErr w:type="spellStart"/>
-      <w:r>
-        <w:t>controller</w:t>
-      </w:r>
-      <w:proofErr w:type="spellEnd"/>
-      <w:r>
-        <w:t>'])</w:t>
+        <w:t>($_GET['controller'])</w:t>
       </w:r>
       <w:r>
         <w:t>.</w:t>
@@ -4961,7 +5093,6 @@
         </w:rPr>
         <w:t xml:space="preserve">Comme son nom l’indique ce dossier contient tous les différents contrôleurs de l’application et notamment le </w:t>
       </w:r>
-      <w:proofErr w:type="spellStart"/>
       <w:r>
         <w:rPr>
           <w:lang w:val="fr-CH"/>
@@ -4972,14 +5103,7 @@
         <w:rPr>
           <w:lang w:val="fr-CH"/>
         </w:rPr>
-        <w:t>ontroller.php</w:t>
-      </w:r>
-      <w:proofErr w:type="spellEnd"/>
-      <w:r>
-        <w:rPr>
-          <w:lang w:val="fr-CH"/>
-        </w:rPr>
-        <w:t xml:space="preserve"> qui instancie la classe parente abstraite</w:t>
+        <w:t>ontroller.php qui instancie la classe parente abstraite</w:t>
       </w:r>
       <w:r>
         <w:rPr>
@@ -5035,7 +5159,6 @@
           <w:bCs/>
           <w:lang w:val="fr-CH"/>
         </w:rPr>
-        <w:lastRenderedPageBreak/>
         <w:t xml:space="preserve">Dossier </w:t>
       </w:r>
       <w:r>
@@ -5057,21 +5180,8 @@
         <w:rPr>
           <w:lang w:val="fr-CH"/>
         </w:rPr>
-        <w:t xml:space="preserve">Ce dossier contient notamment le fichier </w:t>
-      </w:r>
-      <w:proofErr w:type="spellStart"/>
-      <w:r>
-        <w:rPr>
-          <w:lang w:val="fr-CH"/>
-        </w:rPr>
-        <w:t>database.php</w:t>
-      </w:r>
-      <w:proofErr w:type="spellEnd"/>
-      <w:r>
-        <w:rPr>
-          <w:lang w:val="fr-CH"/>
-        </w:rPr>
-        <w:t xml:space="preserve"> qui </w:t>
+        <w:lastRenderedPageBreak/>
+        <w:t xml:space="preserve">Ce dossier contient notamment le fichier database.php qui </w:t>
       </w:r>
       <w:r>
         <w:rPr>
@@ -5135,81 +5245,43 @@
           <w:bCs/>
           <w:lang w:val="fr-CH"/>
         </w:rPr>
-        <w:t xml:space="preserve">Dossier </w:t>
-      </w:r>
-      <w:proofErr w:type="spellStart"/>
-      <w:r>
+        <w:t>Dossier View</w:t>
+      </w:r>
+    </w:p>
+    <w:p>
+      <w:pPr>
+        <w:rPr>
+          <w:lang w:val="fr-CH"/>
+        </w:rPr>
+      </w:pPr>
+      <w:r>
+        <w:rPr>
+          <w:lang w:val="fr-CH"/>
+        </w:rPr>
+        <w:t>Regroupe tous les fichiers contenant de l’html comme le footer, la nav et le header mais aussi les différentes pages.</w:t>
+      </w:r>
+    </w:p>
+    <w:p>
+      <w:pPr>
+        <w:rPr>
+          <w:lang w:val="fr-CH"/>
+        </w:rPr>
+      </w:pPr>
+    </w:p>
+    <w:p>
+      <w:pPr>
         <w:rPr>
           <w:b/>
           <w:bCs/>
           <w:lang w:val="fr-CH"/>
         </w:rPr>
-        <w:t>View</w:t>
-      </w:r>
-      <w:proofErr w:type="spellEnd"/>
-    </w:p>
-    <w:p>
-      <w:pPr>
-        <w:rPr>
-          <w:lang w:val="fr-CH"/>
-        </w:rPr>
-      </w:pPr>
-      <w:r>
-        <w:rPr>
-          <w:lang w:val="fr-CH"/>
-        </w:rPr>
-        <w:t xml:space="preserve">Regroupe tous les fichiers contenant de l’html comme le </w:t>
-      </w:r>
-      <w:proofErr w:type="spellStart"/>
-      <w:r>
-        <w:rPr>
-          <w:lang w:val="fr-CH"/>
-        </w:rPr>
-        <w:t>footer</w:t>
-      </w:r>
-      <w:proofErr w:type="spellEnd"/>
-      <w:r>
-        <w:rPr>
-          <w:lang w:val="fr-CH"/>
-        </w:rPr>
-        <w:t xml:space="preserve">, la </w:t>
-      </w:r>
-      <w:proofErr w:type="spellStart"/>
-      <w:r>
-        <w:rPr>
-          <w:lang w:val="fr-CH"/>
-        </w:rPr>
-        <w:t>nav</w:t>
-      </w:r>
-      <w:proofErr w:type="spellEnd"/>
-      <w:r>
-        <w:rPr>
-          <w:lang w:val="fr-CH"/>
-        </w:rPr>
-        <w:t xml:space="preserve"> et le header mais aussi les différentes pages.</w:t>
-      </w:r>
-    </w:p>
-    <w:p>
-      <w:pPr>
-        <w:rPr>
-          <w:lang w:val="fr-CH"/>
-        </w:rPr>
-      </w:pPr>
-    </w:p>
-    <w:p>
-      <w:pPr>
+      </w:pPr>
+      <w:r>
         <w:rPr>
           <w:b/>
           <w:bCs/>
           <w:lang w:val="fr-CH"/>
         </w:rPr>
-      </w:pPr>
-      <w:r>
-        <w:rPr>
-          <w:b/>
-          <w:bCs/>
-          <w:lang w:val="fr-CH"/>
-        </w:rPr>
         <w:t>Dossier ressources</w:t>
       </w:r>
     </w:p>
@@ -5223,35 +5295,7 @@
         <w:rPr>
           <w:lang w:val="fr-CH"/>
         </w:rPr>
-        <w:t xml:space="preserve">Contient toutes les images du site, mes fichiers </w:t>
-      </w:r>
-      <w:proofErr w:type="spellStart"/>
-      <w:r>
-        <w:rPr>
-          <w:lang w:val="fr-CH"/>
-        </w:rPr>
-        <w:t>css</w:t>
-      </w:r>
-      <w:proofErr w:type="spellEnd"/>
-      <w:r>
-        <w:rPr>
-          <w:lang w:val="fr-CH"/>
-        </w:rPr>
-        <w:t xml:space="preserve"> et </w:t>
-      </w:r>
-      <w:proofErr w:type="spellStart"/>
-      <w:r>
-        <w:rPr>
-          <w:lang w:val="fr-CH"/>
-        </w:rPr>
-        <w:t>js</w:t>
-      </w:r>
-      <w:proofErr w:type="spellEnd"/>
-      <w:r>
-        <w:rPr>
-          <w:lang w:val="fr-CH"/>
-        </w:rPr>
-        <w:t xml:space="preserve"> mais aussi </w:t>
+        <w:t xml:space="preserve">Contient toutes les images du site, mes fichiers css et js mais aussi </w:t>
       </w:r>
       <w:r>
         <w:rPr>
@@ -5296,67 +5340,19 @@
       <w:bookmarkEnd w:id="10"/>
     </w:p>
     <w:p>
+      <w:r>
+        <w:t>Ce site devant stocker des données tel que les livres, les utilisateurs et les emprunts il est impératif d’avoir une base de donnée.</w:t>
+      </w:r>
+    </w:p>
+    <w:p>
       <w:pPr>
         <w:pStyle w:val="Titre3"/>
       </w:pPr>
-      <w:bookmarkStart w:id="11" w:name="_Toc197095372"/>
-      <w:r>
-        <w:t>MCD</w:t>
+      <w:bookmarkStart w:id="11" w:name="_Toc197095373"/>
+      <w:r>
+        <w:t>MLD</w:t>
       </w:r>
       <w:bookmarkEnd w:id="11"/>
-    </w:p>
-    <w:p>
-      <w:r>
-        <w:rPr>
-          <w:noProof/>
-        </w:rPr>
-        <w:drawing>
-          <wp:inline distT="0" distB="0" distL="0" distR="0" wp14:anchorId="1051EF0A" wp14:editId="5252A75F">
-            <wp:extent cx="4682879" cy="2823667"/>
-            <wp:effectExtent l="0" t="0" r="3810" b="0"/>
-            <wp:docPr id="33" name="Image 33"/>
-            <wp:cNvGraphicFramePr>
-              <a:graphicFrameLocks xmlns:a="http://schemas.openxmlformats.org/drawingml/2006/main" noChangeAspect="1"/>
-            </wp:cNvGraphicFramePr>
-            <a:graphic xmlns:a="http://schemas.openxmlformats.org/drawingml/2006/main">
-              <a:graphicData uri="http://schemas.openxmlformats.org/drawingml/2006/picture">
-                <pic:pic xmlns:pic="http://schemas.openxmlformats.org/drawingml/2006/picture">
-                  <pic:nvPicPr>
-                    <pic:cNvPr id="1" name=""/>
-                    <pic:cNvPicPr/>
-                  </pic:nvPicPr>
-                  <pic:blipFill>
-                    <a:blip r:embed="rId9"/>
-                    <a:stretch>
-                      <a:fillRect/>
-                    </a:stretch>
-                  </pic:blipFill>
-                  <pic:spPr>
-                    <a:xfrm>
-                      <a:off x="0" y="0"/>
-                      <a:ext cx="4700136" cy="2834073"/>
-                    </a:xfrm>
-                    <a:prstGeom prst="rect">
-                      <a:avLst/>
-                    </a:prstGeom>
-                  </pic:spPr>
-                </pic:pic>
-              </a:graphicData>
-            </a:graphic>
-          </wp:inline>
-        </w:drawing>
-      </w:r>
-    </w:p>
-    <w:p/>
-    <w:p>
-      <w:pPr>
-        <w:pStyle w:val="Titre3"/>
-      </w:pPr>
-      <w:bookmarkStart w:id="12" w:name="_Toc197095373"/>
-      <w:r>
-        <w:t>MLD</w:t>
-      </w:r>
-      <w:bookmarkEnd w:id="12"/>
     </w:p>
     <w:p/>
     <w:p>
@@ -5402,29 +5398,29 @@
       </w:r>
     </w:p>
     <w:p>
+      <w:r>
+        <w:t>Cette structure très basique est suffisante à notre application avec une table stockant toutes les informations de chaque livres, une autre stockant celles des élèves et finalement une troisième qui fait le lien entre les deux avec le stockage des emprunts.</w:t>
+      </w:r>
+    </w:p>
+    <w:p>
       <w:pPr>
         <w:pStyle w:val="Titre2"/>
       </w:pPr>
-      <w:bookmarkStart w:id="13" w:name="_Toc197095374"/>
+      <w:bookmarkStart w:id="12" w:name="_Toc197095374"/>
       <w:r>
         <w:t>Maquette du site</w:t>
       </w:r>
-      <w:bookmarkEnd w:id="13"/>
+      <w:bookmarkEnd w:id="12"/>
     </w:p>
     <w:p>
       <w:r>
         <w:t xml:space="preserve">Les maquettes ont été fait sur </w:t>
       </w:r>
-      <w:proofErr w:type="spellStart"/>
       <w:r>
         <w:t>F</w:t>
       </w:r>
       <w:r>
-        <w:t>igma</w:t>
-      </w:r>
-      <w:proofErr w:type="spellEnd"/>
-      <w:r>
-        <w:t xml:space="preserve"> et </w:t>
+        <w:t xml:space="preserve">igma et </w:t>
       </w:r>
       <w:r>
         <w:t>ont été</w:t>
@@ -5445,7 +5441,7 @@
           <w:szCs w:val="22"/>
         </w:rPr>
       </w:pPr>
-      <w:bookmarkStart w:id="14" w:name="_Toc197095375"/>
+      <w:bookmarkStart w:id="13" w:name="_Toc197095375"/>
       <w:r>
         <w:rPr>
           <w:sz w:val="22"/>
@@ -5453,7 +5449,7 @@
         </w:rPr>
         <w:t>Structure globale</w:t>
       </w:r>
-      <w:bookmarkEnd w:id="14"/>
+      <w:bookmarkEnd w:id="13"/>
     </w:p>
     <w:p/>
     <w:p>
@@ -5617,35 +5613,19 @@
         <w:rPr>
           <w:lang w:val="fr-CH"/>
         </w:rPr>
-        <w:t xml:space="preserve">Le </w:t>
-      </w:r>
-      <w:proofErr w:type="spellStart"/>
-      <w:r>
-        <w:rPr>
-          <w:lang w:val="fr-CH"/>
-        </w:rPr>
-        <w:t>footer</w:t>
-      </w:r>
-      <w:proofErr w:type="spellEnd"/>
-      <w:r>
-        <w:rPr>
-          <w:lang w:val="fr-CH"/>
-        </w:rPr>
-        <w:t xml:space="preserve"> rappelle l’origine du projet en mettant le logo ainsi que le slogan de l’association </w:t>
-      </w:r>
-      <w:proofErr w:type="spellStart"/>
-      <w:r>
-        <w:rPr>
-          <w:lang w:val="fr-CH"/>
-        </w:rPr>
-        <w:t>African</w:t>
-      </w:r>
-      <w:proofErr w:type="spellEnd"/>
-      <w:r>
-        <w:rPr>
-          <w:lang w:val="fr-CH"/>
-        </w:rPr>
-        <w:t xml:space="preserve"> Puzzle</w:t>
+        <w:t>Le footer rappelle l’origine du projet en mettant</w:t>
+      </w:r>
+      <w:r>
+        <w:rPr>
+          <w:lang w:val="fr-CH"/>
+        </w:rPr>
+        <w:t xml:space="preserve"> en avant</w:t>
+      </w:r>
+      <w:r>
+        <w:rPr>
+          <w:lang w:val="fr-CH"/>
+        </w:rPr>
+        <w:t xml:space="preserve"> le logo ainsi que le slogan de l’association African Puzzle</w:t>
       </w:r>
       <w:r>
         <w:rPr>
@@ -5712,7 +5692,7 @@
           <w:lang w:val="fr-CH"/>
         </w:rPr>
       </w:pPr>
-      <w:bookmarkStart w:id="15" w:name="_Toc197095376"/>
+      <w:bookmarkStart w:id="14" w:name="_Toc197095376"/>
       <w:r>
         <w:rPr>
           <w:lang w:val="fr-CH"/>
@@ -5720,7 +5700,7 @@
         <w:lastRenderedPageBreak/>
         <w:t>Importation/Exportation</w:t>
       </w:r>
-      <w:bookmarkEnd w:id="15"/>
+      <w:bookmarkEnd w:id="14"/>
     </w:p>
     <w:p>
       <w:pPr>
@@ -5810,21 +5790,7 @@
         <w:rPr>
           <w:lang w:val="fr-CH"/>
         </w:rPr>
-        <w:t xml:space="preserve"> dans le header </w:t>
-      </w:r>
-      <w:proofErr w:type="gramStart"/>
-      <w:r>
-        <w:rPr>
-          <w:lang w:val="fr-CH"/>
-        </w:rPr>
-        <w:t>aura</w:t>
-      </w:r>
-      <w:proofErr w:type="gramEnd"/>
-      <w:r>
-        <w:rPr>
-          <w:lang w:val="fr-CH"/>
-        </w:rPr>
-        <w:t xml:space="preserve"> comme fonction, une fois cliqué, de déplier les deux options possible : Importer ou Exporter les données de l’applications.</w:t>
+        <w:t xml:space="preserve"> dans le header aura comme fonction, une fois cliqué, de déplier les deux options possible : Importer ou Exporter les données de l’applications.</w:t>
       </w:r>
     </w:p>
     <w:p>
@@ -5868,7 +5834,13 @@
     </w:p>
     <w:p>
       <w:r>
-        <w:t>En revanche si l’utilisateur choisi exporter,</w:t>
+        <w:t xml:space="preserve">En revanche si l’utilisateur choisi </w:t>
+      </w:r>
+      <w:r>
+        <w:t>« importer »</w:t>
+      </w:r>
+      <w:r>
+        <w:t>,</w:t>
       </w:r>
       <w:r>
         <w:t xml:space="preserve"> l’explorateur de fichier s’ouvrira pour qu’il puisse sélectionner son fichier stocké localement.</w:t>
@@ -5958,7 +5930,7 @@
           <w:lang w:val="fr-CH"/>
         </w:rPr>
       </w:pPr>
-      <w:bookmarkStart w:id="16" w:name="_Toc197095377"/>
+      <w:bookmarkStart w:id="15" w:name="_Toc197095377"/>
       <w:r>
         <w:rPr>
           <w:lang w:val="fr-CH"/>
@@ -5966,7 +5938,7 @@
         <w:lastRenderedPageBreak/>
         <w:t>Catalogue</w:t>
       </w:r>
-      <w:bookmarkEnd w:id="16"/>
+      <w:bookmarkEnd w:id="15"/>
     </w:p>
     <w:p>
       <w:pPr>
@@ -6293,14 +6265,14 @@
           <w:lang w:val="fr-CH"/>
         </w:rPr>
       </w:pPr>
-      <w:bookmarkStart w:id="17" w:name="_Toc197095378"/>
+      <w:bookmarkStart w:id="16" w:name="_Toc197095378"/>
       <w:r>
         <w:rPr>
           <w:lang w:val="fr-CH"/>
         </w:rPr>
         <w:t>Formulaire d’ajout d’un livre</w:t>
       </w:r>
-      <w:bookmarkEnd w:id="17"/>
+      <w:bookmarkEnd w:id="16"/>
       <w:r>
         <w:rPr>
           <w:lang w:val="fr-CH"/>
@@ -6470,7 +6442,7 @@
           <w:lang w:val="fr-CH"/>
         </w:rPr>
       </w:pPr>
-      <w:bookmarkStart w:id="18" w:name="_Toc197095379"/>
+      <w:bookmarkStart w:id="17" w:name="_Toc197095379"/>
       <w:r>
         <w:rPr>
           <w:lang w:val="fr-CH"/>
@@ -6478,7 +6450,7 @@
         <w:lastRenderedPageBreak/>
         <w:t>Formulaire de modification d’un livre</w:t>
       </w:r>
-      <w:bookmarkEnd w:id="18"/>
+      <w:bookmarkEnd w:id="17"/>
       <w:r>
         <w:rPr>
           <w:lang w:val="fr-CH"/>
@@ -6623,7 +6595,7 @@
           <w:lang w:val="fr-CH"/>
         </w:rPr>
       </w:pPr>
-      <w:bookmarkStart w:id="19" w:name="_Toc197095380"/>
+      <w:bookmarkStart w:id="18" w:name="_Toc197095380"/>
       <w:r>
         <w:rPr>
           <w:lang w:val="fr-CH"/>
@@ -6636,7 +6608,7 @@
         </w:rPr>
         <w:t xml:space="preserve"> d’un livre</w:t>
       </w:r>
-      <w:bookmarkEnd w:id="19"/>
+      <w:bookmarkEnd w:id="18"/>
     </w:p>
     <w:p>
       <w:r>
@@ -6703,7 +6675,7 @@
           <w:lang w:val="fr-CH"/>
         </w:rPr>
       </w:pPr>
-      <w:bookmarkStart w:id="20" w:name="_Toc197095381"/>
+      <w:bookmarkStart w:id="19" w:name="_Toc197095381"/>
       <w:r>
         <w:rPr>
           <w:lang w:val="fr-CH"/>
@@ -6729,7 +6701,7 @@
         </w:rPr>
         <w:t>livres</w:t>
       </w:r>
-      <w:bookmarkEnd w:id="20"/>
+      <w:bookmarkEnd w:id="19"/>
     </w:p>
     <w:p>
       <w:pPr>
@@ -6975,7 +6947,7 @@
           <w:lang w:val="fr-CH"/>
         </w:rPr>
       </w:pPr>
-      <w:bookmarkStart w:id="21" w:name="_Toc197095382"/>
+      <w:bookmarkStart w:id="20" w:name="_Toc197095382"/>
       <w:r>
         <w:rPr>
           <w:lang w:val="fr-CH"/>
@@ -6983,7 +6955,7 @@
         <w:lastRenderedPageBreak/>
         <w:t>Page liste des élèves</w:t>
       </w:r>
-      <w:bookmarkEnd w:id="21"/>
+      <w:bookmarkEnd w:id="20"/>
     </w:p>
     <w:p>
       <w:pPr>
@@ -7099,7 +7071,19 @@
         <w:rPr>
           <w:lang w:val="fr-CH"/>
         </w:rPr>
-        <w:t xml:space="preserve"> si l’élève peut ou non emprunter des livres.</w:t>
+        <w:t xml:space="preserve"> </w:t>
+      </w:r>
+      <w:r>
+        <w:rPr>
+          <w:lang w:val="fr-CH"/>
+        </w:rPr>
+        <w:t>la durée d’activation du compte avant que l’utilisateur doivent se présenter à nouveau vers le bibliothécaire pour renouveler son compte</w:t>
+      </w:r>
+      <w:r>
+        <w:rPr>
+          <w:lang w:val="fr-CH"/>
+        </w:rPr>
+        <w:t>.</w:t>
       </w:r>
     </w:p>
     <w:p>
@@ -7122,7 +7106,7 @@
           <w:lang w:val="fr-CH"/>
         </w:rPr>
       </w:pPr>
-      <w:bookmarkStart w:id="22" w:name="_Toc197095383"/>
+      <w:bookmarkStart w:id="21" w:name="_Toc197095383"/>
       <w:r>
         <w:rPr>
           <w:lang w:val="fr-CH"/>
@@ -7136,7 +7120,7 @@
         </w:rPr>
         <w:t xml:space="preserve"> un élève</w:t>
       </w:r>
-      <w:bookmarkEnd w:id="22"/>
+      <w:bookmarkEnd w:id="21"/>
     </w:p>
     <w:p>
       <w:pPr>
@@ -7252,14 +7236,14 @@
           <w:lang w:val="fr-CH"/>
         </w:rPr>
       </w:pPr>
-      <w:bookmarkStart w:id="23" w:name="_Toc197095384"/>
+      <w:bookmarkStart w:id="22" w:name="_Toc197095384"/>
       <w:r>
         <w:rPr>
           <w:lang w:val="fr-CH"/>
         </w:rPr>
         <w:t>Modifier un élève</w:t>
       </w:r>
-      <w:bookmarkEnd w:id="23"/>
+      <w:bookmarkEnd w:id="22"/>
     </w:p>
     <w:p>
       <w:pPr>
@@ -7399,7 +7383,7 @@
           <w:lang w:val="fr-CH"/>
         </w:rPr>
       </w:pPr>
-      <w:bookmarkStart w:id="24" w:name="_Toc197095385"/>
+      <w:bookmarkStart w:id="23" w:name="_Toc197095385"/>
       <w:r>
         <w:rPr>
           <w:lang w:val="fr-CH"/>
@@ -7407,7 +7391,7 @@
         <w:lastRenderedPageBreak/>
         <w:t>Page détail d’un élève</w:t>
       </w:r>
-      <w:bookmarkEnd w:id="24"/>
+      <w:bookmarkEnd w:id="23"/>
     </w:p>
     <w:p>
       <w:pPr>
@@ -7556,15 +7540,14 @@
           <w:lang w:val="fr-CH"/>
         </w:rPr>
       </w:pPr>
-      <w:bookmarkStart w:id="25" w:name="_Toc197095386"/>
-      <w:r>
-        <w:rPr>
-          <w:lang w:val="fr-CH"/>
-        </w:rPr>
-        <w:lastRenderedPageBreak/>
+      <w:bookmarkStart w:id="24" w:name="_Toc197095386"/>
+      <w:r>
+        <w:rPr>
+          <w:lang w:val="fr-CH"/>
+        </w:rPr>
         <w:t>Formulaire d’emprunt</w:t>
       </w:r>
-      <w:bookmarkEnd w:id="25"/>
+      <w:bookmarkEnd w:id="24"/>
     </w:p>
     <w:p>
       <w:pPr>
@@ -7578,9 +7561,9 @@
           <w:lang w:val="fr-CH"/>
         </w:rPr>
         <w:drawing>
-          <wp:inline distT="0" distB="0" distL="0" distR="0" wp14:anchorId="541F8B65" wp14:editId="53FDFCCB">
-            <wp:extent cx="4534533" cy="2857899"/>
-            <wp:effectExtent l="152400" t="152400" r="361950" b="361950"/>
+          <wp:inline distT="0" distB="0" distL="0" distR="0" wp14:anchorId="541F8B65" wp14:editId="06AC5B1A">
+            <wp:extent cx="2706806" cy="1705970"/>
+            <wp:effectExtent l="152400" t="152400" r="360680" b="370840"/>
             <wp:docPr id="30" name="Image 30"/>
             <wp:cNvGraphicFramePr>
               <a:graphicFrameLocks xmlns:a="http://schemas.openxmlformats.org/drawingml/2006/main" noChangeAspect="1"/>
@@ -7601,7 +7584,7 @@
                   <pic:spPr>
                     <a:xfrm>
                       <a:off x="0" y="0"/>
-                      <a:ext cx="4534533" cy="2857899"/>
+                      <a:ext cx="2777134" cy="1750294"/>
                     </a:xfrm>
                     <a:prstGeom prst="rect">
                       <a:avLst/>
@@ -7629,6 +7612,91 @@
         </w:rPr>
         <w:br/>
       </w:r>
+      <w:r>
+        <w:rPr>
+          <w:lang w:val="fr-CH"/>
+        </w:rPr>
+        <w:t xml:space="preserve">Ce formulaire très basique est accessible via ce bouton dans la colonne action du </w:t>
+      </w:r>
+      <w:r>
+        <w:rPr>
+          <w:lang w:val="fr-CH"/>
+        </w:rPr>
+        <w:lastRenderedPageBreak/>
+        <w:t>catalogue :</w:t>
+      </w:r>
+      <w:r>
+        <w:rPr>
+          <w:lang w:val="fr-CH"/>
+        </w:rPr>
+        <w:br/>
+      </w:r>
+      <w:r>
+        <w:rPr>
+          <w:noProof/>
+          <w:lang w:val="fr-CH"/>
+        </w:rPr>
+        <w:drawing>
+          <wp:inline distT="0" distB="0" distL="0" distR="0" wp14:anchorId="09E7CBBE" wp14:editId="3DB0D315">
+            <wp:extent cx="578796" cy="545910"/>
+            <wp:effectExtent l="0" t="0" r="0" b="6985"/>
+            <wp:docPr id="884489753" name="Image 1" descr="Une image contenant Bleu électrique, logo, bleu, symbole&#10;&#10;Le contenu généré par l’IA peut être incorrect."/>
+            <wp:cNvGraphicFramePr>
+              <a:graphicFrameLocks xmlns:a="http://schemas.openxmlformats.org/drawingml/2006/main" noChangeAspect="1"/>
+            </wp:cNvGraphicFramePr>
+            <a:graphic xmlns:a="http://schemas.openxmlformats.org/drawingml/2006/main">
+              <a:graphicData uri="http://schemas.openxmlformats.org/drawingml/2006/picture">
+                <pic:pic xmlns:pic="http://schemas.openxmlformats.org/drawingml/2006/picture">
+                  <pic:nvPicPr>
+                    <pic:cNvPr id="884489753" name="Image 1" descr="Une image contenant Bleu électrique, logo, bleu, symbole&#10;&#10;Le contenu généré par l’IA peut être incorrect."/>
+                    <pic:cNvPicPr/>
+                  </pic:nvPicPr>
+                  <pic:blipFill>
+                    <a:blip r:embed="rId26"/>
+                    <a:stretch>
+                      <a:fillRect/>
+                    </a:stretch>
+                  </pic:blipFill>
+                  <pic:spPr>
+                    <a:xfrm>
+                      <a:off x="0" y="0"/>
+                      <a:ext cx="581947" cy="548882"/>
+                    </a:xfrm>
+                    <a:prstGeom prst="rect">
+                      <a:avLst/>
+                    </a:prstGeom>
+                  </pic:spPr>
+                </pic:pic>
+              </a:graphicData>
+            </a:graphic>
+          </wp:inline>
+        </w:drawing>
+      </w:r>
+    </w:p>
+    <w:p>
+      <w:pPr>
+        <w:rPr>
+          <w:lang w:val="fr-CH"/>
+        </w:rPr>
+      </w:pPr>
+      <w:r>
+        <w:rPr>
+          <w:lang w:val="fr-CH"/>
+        </w:rPr>
+        <w:t>Il permet au bibliothécaire de saisir l’emprunt d’un livre en sélectionnant l’élève dans un menu déroulant</w:t>
+      </w:r>
+      <w:r>
+        <w:rPr>
+          <w:lang w:val="fr-CH"/>
+        </w:rPr>
+        <w:t xml:space="preserve"> ainsi que la date à laquelle l’emprunt est fait (par défaut date du jour) et la date à laquelle il devrait l’avoir rendu (par défaut 30 jours)</w:t>
+      </w:r>
+      <w:r>
+        <w:rPr>
+          <w:lang w:val="fr-CH"/>
+        </w:rPr>
+        <w:t>.</w:t>
+      </w:r>
     </w:p>
     <w:p>
       <w:pPr>
@@ -7637,14 +7705,14 @@
           <w:lang w:val="fr-CH"/>
         </w:rPr>
       </w:pPr>
-      <w:bookmarkStart w:id="26" w:name="_Toc197095387"/>
+      <w:bookmarkStart w:id="25" w:name="_Toc197095387"/>
       <w:r>
         <w:rPr>
           <w:lang w:val="fr-CH"/>
         </w:rPr>
         <w:t>Formulaire de rendu</w:t>
       </w:r>
-      <w:bookmarkEnd w:id="26"/>
+      <w:bookmarkEnd w:id="25"/>
       <w:r>
         <w:rPr>
           <w:lang w:val="fr-CH"/>
@@ -7664,9 +7732,9 @@
           <w:lang w:val="fr-CH"/>
         </w:rPr>
         <w:drawing>
-          <wp:inline distT="0" distB="0" distL="0" distR="0" wp14:anchorId="6D5C7DC2" wp14:editId="12397C7B">
-            <wp:extent cx="4896533" cy="2476846"/>
-            <wp:effectExtent l="152400" t="152400" r="361315" b="361950"/>
+          <wp:inline distT="0" distB="0" distL="0" distR="0" wp14:anchorId="6D5C7DC2" wp14:editId="64171EC2">
+            <wp:extent cx="2781869" cy="1407171"/>
+            <wp:effectExtent l="152400" t="152400" r="361950" b="364490"/>
             <wp:docPr id="31" name="Image 31"/>
             <wp:cNvGraphicFramePr>
               <a:graphicFrameLocks xmlns:a="http://schemas.openxmlformats.org/drawingml/2006/main" noChangeAspect="1"/>
@@ -7679,7 +7747,7 @@
                     <pic:cNvPicPr/>
                   </pic:nvPicPr>
                   <pic:blipFill>
-                    <a:blip r:embed="rId26"/>
+                    <a:blip r:embed="rId27"/>
                     <a:stretch>
                       <a:fillRect/>
                     </a:stretch>
@@ -7687,7 +7755,7 @@
                   <pic:spPr>
                     <a:xfrm>
                       <a:off x="0" y="0"/>
-                      <a:ext cx="4896533" cy="2476846"/>
+                      <a:ext cx="2795412" cy="1414021"/>
                     </a:xfrm>
                     <a:prstGeom prst="rect">
                       <a:avLst/>
@@ -7709,50 +7777,116 @@
           </wp:inline>
         </w:drawing>
       </w:r>
+    </w:p>
+    <w:p>
+      <w:pPr>
+        <w:rPr>
+          <w:lang w:val="fr-CH"/>
+        </w:rPr>
+      </w:pPr>
+      <w:r>
+        <w:rPr>
+          <w:lang w:val="fr-CH"/>
+        </w:rPr>
+        <w:t>Accessible en cliquant dans la colonne action du catalogue sur le bouton :</w:t>
+      </w:r>
       <w:r>
         <w:rPr>
           <w:lang w:val="fr-CH"/>
         </w:rPr>
         <w:br/>
       </w:r>
-    </w:p>
-    <w:p>
-      <w:pPr>
-        <w:rPr>
-          <w:lang w:val="fr-CH"/>
-        </w:rPr>
-      </w:pPr>
+      <w:r>
+        <w:rPr>
+          <w:noProof/>
+          <w:lang w:val="fr-CH"/>
+        </w:rPr>
+        <w:drawing>
+          <wp:inline distT="0" distB="0" distL="0" distR="0" wp14:anchorId="06CB74CF" wp14:editId="464CDD33">
+            <wp:extent cx="438211" cy="438211"/>
+            <wp:effectExtent l="0" t="0" r="0" b="0"/>
+            <wp:docPr id="622018891" name="Image 1"/>
+            <wp:cNvGraphicFramePr>
+              <a:graphicFrameLocks xmlns:a="http://schemas.openxmlformats.org/drawingml/2006/main" noChangeAspect="1"/>
+            </wp:cNvGraphicFramePr>
+            <a:graphic xmlns:a="http://schemas.openxmlformats.org/drawingml/2006/main">
+              <a:graphicData uri="http://schemas.openxmlformats.org/drawingml/2006/picture">
+                <pic:pic xmlns:pic="http://schemas.openxmlformats.org/drawingml/2006/picture">
+                  <pic:nvPicPr>
+                    <pic:cNvPr id="622018891" name=""/>
+                    <pic:cNvPicPr/>
+                  </pic:nvPicPr>
+                  <pic:blipFill>
+                    <a:blip r:embed="rId28"/>
+                    <a:stretch>
+                      <a:fillRect/>
+                    </a:stretch>
+                  </pic:blipFill>
+                  <pic:spPr>
+                    <a:xfrm>
+                      <a:off x="0" y="0"/>
+                      <a:ext cx="438211" cy="438211"/>
+                    </a:xfrm>
+                    <a:prstGeom prst="rect">
+                      <a:avLst/>
+                    </a:prstGeom>
+                  </pic:spPr>
+                </pic:pic>
+              </a:graphicData>
+            </a:graphic>
+          </wp:inline>
+        </w:drawing>
+      </w:r>
+    </w:p>
+    <w:p>
+      <w:pPr>
+        <w:rPr>
+          <w:lang w:val="fr-CH"/>
+        </w:rPr>
+      </w:pPr>
+      <w:r>
+        <w:rPr>
+          <w:lang w:val="fr-CH"/>
+        </w:rPr>
+        <w:t>Le champ date de rendu sera automatiquement rempli avec la date du jour mais pourra être modifié si besoin.</w:t>
+      </w:r>
+      <w:r>
+        <w:rPr>
+          <w:lang w:val="fr-CH"/>
+        </w:rPr>
+        <w:t xml:space="preserve"> Le champ commentaire permet de garder une trace sur l’état du livre au moment du rendu.</w:t>
+      </w:r>
     </w:p>
     <w:p>
       <w:pPr>
         <w:pStyle w:val="Titre1"/>
       </w:pPr>
-      <w:bookmarkStart w:id="27" w:name="_Toc197095388"/>
+      <w:bookmarkStart w:id="26" w:name="_Toc197095388"/>
       <w:r>
         <w:t>Développement et implémentation</w:t>
       </w:r>
+      <w:bookmarkEnd w:id="26"/>
+    </w:p>
+    <w:p>
+      <w:pPr>
+        <w:pStyle w:val="Titre2"/>
+      </w:pPr>
+      <w:bookmarkStart w:id="27" w:name="_Toc197095389"/>
+      <w:r>
+        <w:t>Mise en place de l’environnement</w:t>
+      </w:r>
       <w:bookmarkEnd w:id="27"/>
     </w:p>
+    <w:p/>
     <w:p>
       <w:pPr>
         <w:pStyle w:val="Titre2"/>
       </w:pPr>
-      <w:bookmarkStart w:id="28" w:name="_Toc197095389"/>
-      <w:r>
-        <w:t>Mise en place de l’environnement</w:t>
+      <w:bookmarkStart w:id="28" w:name="_Toc197095390"/>
+      <w:r>
+        <w:t>Base de données</w:t>
       </w:r>
       <w:bookmarkEnd w:id="28"/>
-    </w:p>
-    <w:p/>
-    <w:p>
-      <w:pPr>
-        <w:pStyle w:val="Titre2"/>
-      </w:pPr>
-      <w:bookmarkStart w:id="29" w:name="_Toc197095390"/>
-      <w:r>
-        <w:t>Base de données</w:t>
-      </w:r>
-      <w:bookmarkEnd w:id="29"/>
     </w:p>
     <w:p>
       <w:pPr>
@@ -7768,33 +7902,32 @@
           <w:tab w:val="num" w:pos="360"/>
         </w:tabs>
       </w:pPr>
-      <w:bookmarkStart w:id="30" w:name="_Toc197095391"/>
-      <w:r>
-        <w:lastRenderedPageBreak/>
+      <w:bookmarkStart w:id="29" w:name="_Toc197095391"/>
+      <w:r>
         <w:t>Tests</w:t>
       </w:r>
+      <w:bookmarkEnd w:id="29"/>
+    </w:p>
+    <w:p>
+      <w:pPr>
+        <w:pStyle w:val="Titre2"/>
+      </w:pPr>
+      <w:bookmarkStart w:id="30" w:name="_Toc197095392"/>
+      <w:r>
+        <w:t>Plan des tests à effectuer</w:t>
+      </w:r>
       <w:bookmarkEnd w:id="30"/>
     </w:p>
+    <w:p/>
     <w:p>
       <w:pPr>
         <w:pStyle w:val="Titre2"/>
       </w:pPr>
-      <w:bookmarkStart w:id="31" w:name="_Toc197095392"/>
-      <w:r>
-        <w:t>Plan des tests à effectuer</w:t>
+      <w:bookmarkStart w:id="31" w:name="_Toc197095393"/>
+      <w:r>
+        <w:t>Résultats des tests</w:t>
       </w:r>
       <w:bookmarkEnd w:id="31"/>
-    </w:p>
-    <w:p/>
-    <w:p>
-      <w:pPr>
-        <w:pStyle w:val="Titre2"/>
-      </w:pPr>
-      <w:bookmarkStart w:id="32" w:name="_Toc197095393"/>
-      <w:r>
-        <w:t>Résultats des tests</w:t>
-      </w:r>
-      <w:bookmarkEnd w:id="32"/>
     </w:p>
     <w:p/>
     <w:p/>
@@ -7818,23 +7951,23 @@
           <w:tab w:val="num" w:pos="360"/>
         </w:tabs>
       </w:pPr>
-      <w:bookmarkStart w:id="33" w:name="_Toc197095394"/>
+      <w:bookmarkStart w:id="32" w:name="_Toc197095394"/>
       <w:r>
         <w:lastRenderedPageBreak/>
         <w:t>Conclusion</w:t>
       </w:r>
+      <w:bookmarkEnd w:id="32"/>
+    </w:p>
+    <w:p/>
+    <w:p>
+      <w:pPr>
+        <w:pStyle w:val="Titre1"/>
+      </w:pPr>
+      <w:bookmarkStart w:id="33" w:name="_Toc197095395"/>
+      <w:r>
+        <w:t>Annexes</w:t>
+      </w:r>
       <w:bookmarkEnd w:id="33"/>
-    </w:p>
-    <w:p/>
-    <w:p>
-      <w:pPr>
-        <w:pStyle w:val="Titre1"/>
-      </w:pPr>
-      <w:bookmarkStart w:id="34" w:name="_Toc197095395"/>
-      <w:r>
-        <w:t>Annexes</w:t>
-      </w:r>
-      <w:bookmarkEnd w:id="34"/>
     </w:p>
     <w:p>
       <w:pPr>
@@ -7844,32 +7977,32 @@
           <w:iCs/>
         </w:rPr>
       </w:pPr>
-      <w:bookmarkStart w:id="35" w:name="_Toc499021849"/>
-      <w:bookmarkStart w:id="36" w:name="_Toc197095396"/>
+      <w:bookmarkStart w:id="34" w:name="_Toc499021849"/>
+      <w:bookmarkStart w:id="35" w:name="_Toc197095396"/>
       <w:r>
         <w:rPr>
           <w:iCs/>
         </w:rPr>
         <w:t>Résumé du rapport du TPI / version succincte de la documentation</w:t>
       </w:r>
+      <w:bookmarkEnd w:id="34"/>
       <w:bookmarkEnd w:id="35"/>
+    </w:p>
+    <w:p>
+      <w:pPr>
+        <w:pStyle w:val="Titre2"/>
+        <w:rPr>
+          <w:iCs/>
+        </w:rPr>
+      </w:pPr>
+      <w:bookmarkStart w:id="36" w:name="_Toc197095397"/>
+      <w:r>
+        <w:rPr>
+          <w:iCs/>
+        </w:rPr>
+        <w:t>Webographie</w:t>
+      </w:r>
       <w:bookmarkEnd w:id="36"/>
-    </w:p>
-    <w:p>
-      <w:pPr>
-        <w:pStyle w:val="Titre2"/>
-        <w:rPr>
-          <w:iCs/>
-        </w:rPr>
-      </w:pPr>
-      <w:bookmarkStart w:id="37" w:name="_Toc197095397"/>
-      <w:r>
-        <w:rPr>
-          <w:iCs/>
-        </w:rPr>
-        <w:t>Webographie</w:t>
-      </w:r>
-      <w:bookmarkEnd w:id="37"/>
     </w:p>
     <w:p>
       <w:pPr>
@@ -7879,27 +8012,27 @@
           <w:iCs/>
         </w:rPr>
       </w:pPr>
-      <w:bookmarkStart w:id="38" w:name="_Toc25553330"/>
-      <w:bookmarkStart w:id="39" w:name="_Toc71703266"/>
-      <w:bookmarkStart w:id="40" w:name="_Toc499021851"/>
-      <w:bookmarkStart w:id="41" w:name="_Toc197095398"/>
+      <w:bookmarkStart w:id="37" w:name="_Toc25553330"/>
+      <w:bookmarkStart w:id="38" w:name="_Toc71703266"/>
+      <w:bookmarkStart w:id="39" w:name="_Toc499021851"/>
+      <w:bookmarkStart w:id="40" w:name="_Toc197095398"/>
       <w:r>
         <w:rPr>
           <w:iCs/>
         </w:rPr>
         <w:t xml:space="preserve">Journal de </w:t>
       </w:r>
+      <w:bookmarkEnd w:id="37"/>
       <w:bookmarkEnd w:id="38"/>
+      <w:r>
+        <w:rPr>
+          <w:iCs/>
+        </w:rPr>
+        <w:t>travail</w:t>
+      </w:r>
+      <w:bookmarkStart w:id="41" w:name="_Toc25553331"/>
       <w:bookmarkEnd w:id="39"/>
-      <w:r>
-        <w:rPr>
-          <w:iCs/>
-        </w:rPr>
-        <w:t>travail</w:t>
-      </w:r>
-      <w:bookmarkStart w:id="42" w:name="_Toc25553331"/>
       <w:bookmarkEnd w:id="40"/>
-      <w:bookmarkEnd w:id="41"/>
     </w:p>
     <w:p/>
     <w:p>
@@ -7910,42 +8043,42 @@
           <w:iCs/>
         </w:rPr>
       </w:pPr>
-      <w:bookmarkStart w:id="43" w:name="_Toc71703267"/>
-      <w:bookmarkStart w:id="44" w:name="_Toc499021852"/>
-      <w:bookmarkStart w:id="45" w:name="_Toc197095399"/>
+      <w:bookmarkStart w:id="42" w:name="_Toc71703267"/>
+      <w:bookmarkStart w:id="43" w:name="_Toc499021852"/>
+      <w:bookmarkStart w:id="44" w:name="_Toc197095399"/>
       <w:r>
         <w:rPr>
           <w:iCs/>
         </w:rPr>
         <w:t>Manuel d'Installation</w:t>
       </w:r>
+      <w:bookmarkEnd w:id="41"/>
       <w:bookmarkEnd w:id="42"/>
       <w:bookmarkEnd w:id="43"/>
       <w:bookmarkEnd w:id="44"/>
+    </w:p>
+    <w:p/>
+    <w:p>
+      <w:pPr>
+        <w:pStyle w:val="Titre2"/>
+        <w:rPr>
+          <w:iCs/>
+        </w:rPr>
+      </w:pPr>
+      <w:bookmarkStart w:id="45" w:name="_Toc25553332"/>
+      <w:bookmarkStart w:id="46" w:name="_Toc71703268"/>
+      <w:bookmarkStart w:id="47" w:name="_Toc499021853"/>
+      <w:bookmarkStart w:id="48" w:name="_Toc197095400"/>
+      <w:r>
+        <w:rPr>
+          <w:iCs/>
+        </w:rPr>
+        <w:t>Manuel d'Utilisation</w:t>
+      </w:r>
       <w:bookmarkEnd w:id="45"/>
-    </w:p>
-    <w:p/>
-    <w:p>
-      <w:pPr>
-        <w:pStyle w:val="Titre2"/>
-        <w:rPr>
-          <w:iCs/>
-        </w:rPr>
-      </w:pPr>
-      <w:bookmarkStart w:id="46" w:name="_Toc25553332"/>
-      <w:bookmarkStart w:id="47" w:name="_Toc71703268"/>
-      <w:bookmarkStart w:id="48" w:name="_Toc499021853"/>
-      <w:bookmarkStart w:id="49" w:name="_Toc197095400"/>
-      <w:r>
-        <w:rPr>
-          <w:iCs/>
-        </w:rPr>
-        <w:t>Manuel d'Utilisation</w:t>
-      </w:r>
       <w:bookmarkEnd w:id="46"/>
       <w:bookmarkEnd w:id="47"/>
       <w:bookmarkEnd w:id="48"/>
-      <w:bookmarkEnd w:id="49"/>
     </w:p>
     <w:p>
       <w:pPr>
@@ -7955,8 +8088,8 @@
       </w:pPr>
     </w:p>
     <w:sectPr>
-      <w:headerReference w:type="default" r:id="rId27"/>
-      <w:footerReference w:type="default" r:id="rId28"/>
+      <w:headerReference w:type="default" r:id="rId29"/>
+      <w:footerReference w:type="default" r:id="rId30"/>
       <w:pgSz w:w="11906" w:h="16838" w:code="9"/>
       <w:pgMar w:top="1418" w:right="1418" w:bottom="1418" w:left="1418" w:header="720" w:footer="720" w:gutter="0"/>
       <w:cols w:space="720"/>
@@ -7967,7 +8100,7 @@
 </file>
 
 <file path=word/endnotes.xml><?xml version="1.0" encoding="utf-8"?>
-<w:endnotes xmlns:wpc="http://schemas.microsoft.com/office/word/2010/wordprocessingCanvas" xmlns:cx="http://schemas.microsoft.com/office/drawing/2014/chartex" xmlns:cx1="http://schemas.microsoft.com/office/drawing/2015/9/8/chartex" xmlns:cx2="http://schemas.microsoft.com/office/drawing/2015/10/21/chartex" xmlns:cx3="http://schemas.microsoft.com/office/drawing/2016/5/9/chartex" xmlns:cx4="http://schemas.microsoft.com/office/drawing/2016/5/10/chartex" xmlns:cx5="http://schemas.microsoft.com/office/drawing/2016/5/11/chartex" xmlns:cx6="http://schemas.microsoft.com/office/drawing/2016/5/12/chartex" xmlns:cx7="http://schemas.microsoft.com/office/drawing/2016/5/13/chartex" xmlns:cx8="http://schemas.microsoft.com/office/drawing/2016/5/14/chartex" xmlns:mc="http://schemas.openxmlformats.org/markup-compatibility/2006" xmlns:aink="http://schemas.microsoft.com/office/drawing/2016/ink" xmlns:am3d="http://schemas.microsoft.com/office/drawing/2017/model3d" xmlns:o="urn:schemas-microsoft-com:office:office" xmlns:oel="http://schemas.microsoft.com/office/2019/extlst" xmlns:r="http://schemas.openxmlformats.org/officeDocument/2006/relationships" xmlns:m="http://schemas.openxmlformats.org/officeDocument/2006/math" xmlns:v="urn:schemas-microsoft-com:vml" xmlns:wp14="http://schemas.microsoft.com/office/word/2010/wordprocessingDrawing" xmlns:wp="http://schemas.openxmlformats.org/drawingml/2006/wordprocessingDrawing" xmlns:w10="urn:schemas-microsoft-com:office:word" xmlns:w="http://schemas.openxmlformats.org/wordprocessingml/2006/main" xmlns:w14="http://schemas.microsoft.com/office/word/2010/wordml" xmlns:w15="http://schemas.microsoft.com/office/word/2012/wordml" xmlns:w16cex="http://schemas.microsoft.com/office/word/2018/wordml/cex" xmlns:w16cid="http://schemas.microsoft.com/office/word/2016/wordml/cid" xmlns:w16="http://schemas.microsoft.com/office/word/2018/wordml" xmlns:w16sdtdh="http://schemas.microsoft.com/office/word/2020/wordml/sdtdatahash" xmlns:w16se="http://schemas.microsoft.com/office/word/2015/wordml/symex" xmlns:wpg="http://schemas.microsoft.com/office/word/2010/wordprocessingGroup" xmlns:wpi="http://schemas.microsoft.com/office/word/2010/wordprocessingInk" xmlns:wne="http://schemas.microsoft.com/office/word/2006/wordml" xmlns:wps="http://schemas.microsoft.com/office/word/2010/wordprocessingShape" mc:Ignorable="w14 w15 w16se w16cid w16 w16cex w16sdtdh wp14">
+<w:endnotes xmlns:wpc="http://schemas.microsoft.com/office/word/2010/wordprocessingCanvas" xmlns:cx="http://schemas.microsoft.com/office/drawing/2014/chartex" xmlns:cx1="http://schemas.microsoft.com/office/drawing/2015/9/8/chartex" xmlns:cx2="http://schemas.microsoft.com/office/drawing/2015/10/21/chartex" xmlns:cx3="http://schemas.microsoft.com/office/drawing/2016/5/9/chartex" xmlns:cx4="http://schemas.microsoft.com/office/drawing/2016/5/10/chartex" xmlns:cx5="http://schemas.microsoft.com/office/drawing/2016/5/11/chartex" xmlns:cx6="http://schemas.microsoft.com/office/drawing/2016/5/12/chartex" xmlns:cx7="http://schemas.microsoft.com/office/drawing/2016/5/13/chartex" xmlns:cx8="http://schemas.microsoft.com/office/drawing/2016/5/14/chartex" xmlns:mc="http://schemas.openxmlformats.org/markup-compatibility/2006" xmlns:aink="http://schemas.microsoft.com/office/drawing/2016/ink" xmlns:am3d="http://schemas.microsoft.com/office/drawing/2017/model3d" xmlns:o="urn:schemas-microsoft-com:office:office" xmlns:oel="http://schemas.microsoft.com/office/2019/extlst" xmlns:r="http://schemas.openxmlformats.org/officeDocument/2006/relationships" xmlns:m="http://schemas.openxmlformats.org/officeDocument/2006/math" xmlns:v="urn:schemas-microsoft-com:vml" xmlns:wp14="http://schemas.microsoft.com/office/word/2010/wordprocessingDrawing" xmlns:wp="http://schemas.openxmlformats.org/drawingml/2006/wordprocessingDrawing" xmlns:w10="urn:schemas-microsoft-com:office:word" xmlns:w="http://schemas.openxmlformats.org/wordprocessingml/2006/main" xmlns:w14="http://schemas.microsoft.com/office/word/2010/wordml" xmlns:w15="http://schemas.microsoft.com/office/word/2012/wordml" xmlns:w16cex="http://schemas.microsoft.com/office/word/2018/wordml/cex" xmlns:w16cid="http://schemas.microsoft.com/office/word/2016/wordml/cid" xmlns:w16="http://schemas.microsoft.com/office/word/2018/wordml" xmlns:w16du="http://schemas.microsoft.com/office/word/2023/wordml/word16du" xmlns:w16sdtdh="http://schemas.microsoft.com/office/word/2020/wordml/sdtdatahash" xmlns:w16sdtfl="http://schemas.microsoft.com/office/word/2024/wordml/sdtformatlock" xmlns:w16se="http://schemas.microsoft.com/office/word/2015/wordml/symex" xmlns:wpg="http://schemas.microsoft.com/office/word/2010/wordprocessingGroup" xmlns:wpi="http://schemas.microsoft.com/office/word/2010/wordprocessingInk" xmlns:wne="http://schemas.microsoft.com/office/word/2006/wordml" xmlns:wps="http://schemas.microsoft.com/office/word/2010/wordprocessingShape" mc:Ignorable="w14 w15 w16se w16cid w16 w16cex w16sdtdh w16sdtfl w16du wp14">
   <w:endnote w:type="separator" w:id="-1">
     <w:p>
       <w:r>
@@ -7986,7 +8119,7 @@
 </file>
 
 <file path=word/footer1.xml><?xml version="1.0" encoding="utf-8"?>
-<w:ftr xmlns:wpc="http://schemas.microsoft.com/office/word/2010/wordprocessingCanvas" xmlns:cx="http://schemas.microsoft.com/office/drawing/2014/chartex" xmlns:cx1="http://schemas.microsoft.com/office/drawing/2015/9/8/chartex" xmlns:cx2="http://schemas.microsoft.com/office/drawing/2015/10/21/chartex" xmlns:cx3="http://schemas.microsoft.com/office/drawing/2016/5/9/chartex" xmlns:cx4="http://schemas.microsoft.com/office/drawing/2016/5/10/chartex" xmlns:cx5="http://schemas.microsoft.com/office/drawing/2016/5/11/chartex" xmlns:cx6="http://schemas.microsoft.com/office/drawing/2016/5/12/chartex" xmlns:cx7="http://schemas.microsoft.com/office/drawing/2016/5/13/chartex" xmlns:cx8="http://schemas.microsoft.com/office/drawing/2016/5/14/chartex" xmlns:mc="http://schemas.openxmlformats.org/markup-compatibility/2006" xmlns:aink="http://schemas.microsoft.com/office/drawing/2016/ink" xmlns:am3d="http://schemas.microsoft.com/office/drawing/2017/model3d" xmlns:o="urn:schemas-microsoft-com:office:office" xmlns:oel="http://schemas.microsoft.com/office/2019/extlst" xmlns:r="http://schemas.openxmlformats.org/officeDocument/2006/relationships" xmlns:m="http://schemas.openxmlformats.org/officeDocument/2006/math" xmlns:v="urn:schemas-microsoft-com:vml" xmlns:wp14="http://schemas.microsoft.com/office/word/2010/wordprocessingDrawing" xmlns:wp="http://schemas.openxmlformats.org/drawingml/2006/wordprocessingDrawing" xmlns:w10="urn:schemas-microsoft-com:office:word" xmlns:w="http://schemas.openxmlformats.org/wordprocessingml/2006/main" xmlns:w14="http://schemas.microsoft.com/office/word/2010/wordml" xmlns:w15="http://schemas.microsoft.com/office/word/2012/wordml" xmlns:w16cex="http://schemas.microsoft.com/office/word/2018/wordml/cex" xmlns:w16cid="http://schemas.microsoft.com/office/word/2016/wordml/cid" xmlns:w16="http://schemas.microsoft.com/office/word/2018/wordml" xmlns:w16sdtdh="http://schemas.microsoft.com/office/word/2020/wordml/sdtdatahash" xmlns:w16se="http://schemas.microsoft.com/office/word/2015/wordml/symex" xmlns:wpg="http://schemas.microsoft.com/office/word/2010/wordprocessingGroup" xmlns:wpi="http://schemas.microsoft.com/office/word/2010/wordprocessingInk" xmlns:wne="http://schemas.microsoft.com/office/word/2006/wordml" xmlns:wps="http://schemas.microsoft.com/office/word/2010/wordprocessingShape" mc:Ignorable="w14 w15 w16se w16cid w16 w16cex w16sdtdh wp14">
+<w:ftr xmlns:wpc="http://schemas.microsoft.com/office/word/2010/wordprocessingCanvas" xmlns:cx="http://schemas.microsoft.com/office/drawing/2014/chartex" xmlns:cx1="http://schemas.microsoft.com/office/drawing/2015/9/8/chartex" xmlns:cx2="http://schemas.microsoft.com/office/drawing/2015/10/21/chartex" xmlns:cx3="http://schemas.microsoft.com/office/drawing/2016/5/9/chartex" xmlns:cx4="http://schemas.microsoft.com/office/drawing/2016/5/10/chartex" xmlns:cx5="http://schemas.microsoft.com/office/drawing/2016/5/11/chartex" xmlns:cx6="http://schemas.microsoft.com/office/drawing/2016/5/12/chartex" xmlns:cx7="http://schemas.microsoft.com/office/drawing/2016/5/13/chartex" xmlns:cx8="http://schemas.microsoft.com/office/drawing/2016/5/14/chartex" xmlns:mc="http://schemas.openxmlformats.org/markup-compatibility/2006" xmlns:aink="http://schemas.microsoft.com/office/drawing/2016/ink" xmlns:am3d="http://schemas.microsoft.com/office/drawing/2017/model3d" xmlns:o="urn:schemas-microsoft-com:office:office" xmlns:oel="http://schemas.microsoft.com/office/2019/extlst" xmlns:r="http://schemas.openxmlformats.org/officeDocument/2006/relationships" xmlns:m="http://schemas.openxmlformats.org/officeDocument/2006/math" xmlns:v="urn:schemas-microsoft-com:vml" xmlns:wp14="http://schemas.microsoft.com/office/word/2010/wordprocessingDrawing" xmlns:wp="http://schemas.openxmlformats.org/drawingml/2006/wordprocessingDrawing" xmlns:w10="urn:schemas-microsoft-com:office:word" xmlns:w="http://schemas.openxmlformats.org/wordprocessingml/2006/main" xmlns:w14="http://schemas.microsoft.com/office/word/2010/wordml" xmlns:w15="http://schemas.microsoft.com/office/word/2012/wordml" xmlns:w16cex="http://schemas.microsoft.com/office/word/2018/wordml/cex" xmlns:w16cid="http://schemas.microsoft.com/office/word/2016/wordml/cid" xmlns:w16="http://schemas.microsoft.com/office/word/2018/wordml" xmlns:w16du="http://schemas.microsoft.com/office/word/2023/wordml/word16du" xmlns:w16sdtdh="http://schemas.microsoft.com/office/word/2020/wordml/sdtdatahash" xmlns:w16sdtfl="http://schemas.microsoft.com/office/word/2024/wordml/sdtformatlock" xmlns:w16se="http://schemas.microsoft.com/office/word/2015/wordml/symex" xmlns:wpg="http://schemas.microsoft.com/office/word/2010/wordprocessingGroup" xmlns:wpi="http://schemas.microsoft.com/office/word/2010/wordprocessingInk" xmlns:wne="http://schemas.microsoft.com/office/word/2006/wordml" xmlns:wps="http://schemas.microsoft.com/office/word/2010/wordprocessingShape" mc:Ignorable="w14 w15 w16se w16cid w16 w16cex w16sdtdh w16sdtfl w16du wp14">
   <w:tbl>
     <w:tblPr>
       <w:tblStyle w:val="Grilledutableau"/>
@@ -8132,7 +8265,7 @@
             <w:rPr>
               <w:noProof/>
             </w:rPr>
-            <w:t>02.05.2025</w:t>
+            <w:t>03.05.2025</w:t>
           </w:r>
           <w:r>
             <w:fldChar w:fldCharType="end"/>
@@ -8170,7 +8303,7 @@
 </file>
 
 <file path=word/footnotes.xml><?xml version="1.0" encoding="utf-8"?>
-<w:footnotes xmlns:wpc="http://schemas.microsoft.com/office/word/2010/wordprocessingCanvas" xmlns:cx="http://schemas.microsoft.com/office/drawing/2014/chartex" xmlns:cx1="http://schemas.microsoft.com/office/drawing/2015/9/8/chartex" xmlns:cx2="http://schemas.microsoft.com/office/drawing/2015/10/21/chartex" xmlns:cx3="http://schemas.microsoft.com/office/drawing/2016/5/9/chartex" xmlns:cx4="http://schemas.microsoft.com/office/drawing/2016/5/10/chartex" xmlns:cx5="http://schemas.microsoft.com/office/drawing/2016/5/11/chartex" xmlns:cx6="http://schemas.microsoft.com/office/drawing/2016/5/12/chartex" xmlns:cx7="http://schemas.microsoft.com/office/drawing/2016/5/13/chartex" xmlns:cx8="http://schemas.microsoft.com/office/drawing/2016/5/14/chartex" xmlns:mc="http://schemas.openxmlformats.org/markup-compatibility/2006" xmlns:aink="http://schemas.microsoft.com/office/drawing/2016/ink" xmlns:am3d="http://schemas.microsoft.com/office/drawing/2017/model3d" xmlns:o="urn:schemas-microsoft-com:office:office" xmlns:oel="http://schemas.microsoft.com/office/2019/extlst" xmlns:r="http://schemas.openxmlformats.org/officeDocument/2006/relationships" xmlns:m="http://schemas.openxmlformats.org/officeDocument/2006/math" xmlns:v="urn:schemas-microsoft-com:vml" xmlns:wp14="http://schemas.microsoft.com/office/word/2010/wordprocessingDrawing" xmlns:wp="http://schemas.openxmlformats.org/drawingml/2006/wordprocessingDrawing" xmlns:w10="urn:schemas-microsoft-com:office:word" xmlns:w="http://schemas.openxmlformats.org/wordprocessingml/2006/main" xmlns:w14="http://schemas.microsoft.com/office/word/2010/wordml" xmlns:w15="http://schemas.microsoft.com/office/word/2012/wordml" xmlns:w16cex="http://schemas.microsoft.com/office/word/2018/wordml/cex" xmlns:w16cid="http://schemas.microsoft.com/office/word/2016/wordml/cid" xmlns:w16="http://schemas.microsoft.com/office/word/2018/wordml" xmlns:w16sdtdh="http://schemas.microsoft.com/office/word/2020/wordml/sdtdatahash" xmlns:w16se="http://schemas.microsoft.com/office/word/2015/wordml/symex" xmlns:wpg="http://schemas.microsoft.com/office/word/2010/wordprocessingGroup" xmlns:wpi="http://schemas.microsoft.com/office/word/2010/wordprocessingInk" xmlns:wne="http://schemas.microsoft.com/office/word/2006/wordml" xmlns:wps="http://schemas.microsoft.com/office/word/2010/wordprocessingShape" mc:Ignorable="w14 w15 w16se w16cid w16 w16cex w16sdtdh wp14">
+<w:footnotes xmlns:wpc="http://schemas.microsoft.com/office/word/2010/wordprocessingCanvas" xmlns:cx="http://schemas.microsoft.com/office/drawing/2014/chartex" xmlns:cx1="http://schemas.microsoft.com/office/drawing/2015/9/8/chartex" xmlns:cx2="http://schemas.microsoft.com/office/drawing/2015/10/21/chartex" xmlns:cx3="http://schemas.microsoft.com/office/drawing/2016/5/9/chartex" xmlns:cx4="http://schemas.microsoft.com/office/drawing/2016/5/10/chartex" xmlns:cx5="http://schemas.microsoft.com/office/drawing/2016/5/11/chartex" xmlns:cx6="http://schemas.microsoft.com/office/drawing/2016/5/12/chartex" xmlns:cx7="http://schemas.microsoft.com/office/drawing/2016/5/13/chartex" xmlns:cx8="http://schemas.microsoft.com/office/drawing/2016/5/14/chartex" xmlns:mc="http://schemas.openxmlformats.org/markup-compatibility/2006" xmlns:aink="http://schemas.microsoft.com/office/drawing/2016/ink" xmlns:am3d="http://schemas.microsoft.com/office/drawing/2017/model3d" xmlns:o="urn:schemas-microsoft-com:office:office" xmlns:oel="http://schemas.microsoft.com/office/2019/extlst" xmlns:r="http://schemas.openxmlformats.org/officeDocument/2006/relationships" xmlns:m="http://schemas.openxmlformats.org/officeDocument/2006/math" xmlns:v="urn:schemas-microsoft-com:vml" xmlns:wp14="http://schemas.microsoft.com/office/word/2010/wordprocessingDrawing" xmlns:wp="http://schemas.openxmlformats.org/drawingml/2006/wordprocessingDrawing" xmlns:w10="urn:schemas-microsoft-com:office:word" xmlns:w="http://schemas.openxmlformats.org/wordprocessingml/2006/main" xmlns:w14="http://schemas.microsoft.com/office/word/2010/wordml" xmlns:w15="http://schemas.microsoft.com/office/word/2012/wordml" xmlns:w16cex="http://schemas.microsoft.com/office/word/2018/wordml/cex" xmlns:w16cid="http://schemas.microsoft.com/office/word/2016/wordml/cid" xmlns:w16="http://schemas.microsoft.com/office/word/2018/wordml" xmlns:w16du="http://schemas.microsoft.com/office/word/2023/wordml/word16du" xmlns:w16sdtdh="http://schemas.microsoft.com/office/word/2020/wordml/sdtdatahash" xmlns:w16sdtfl="http://schemas.microsoft.com/office/word/2024/wordml/sdtformatlock" xmlns:w16se="http://schemas.microsoft.com/office/word/2015/wordml/symex" xmlns:wpg="http://schemas.microsoft.com/office/word/2010/wordprocessingGroup" xmlns:wpi="http://schemas.microsoft.com/office/word/2010/wordprocessingInk" xmlns:wne="http://schemas.microsoft.com/office/word/2006/wordml" xmlns:wps="http://schemas.microsoft.com/office/word/2010/wordprocessingShape" mc:Ignorable="w14 w15 w16se w16cid w16 w16cex w16sdtdh w16sdtfl w16du wp14">
   <w:footnote w:type="separator" w:id="-1">
     <w:p>
       <w:r>
@@ -8189,7 +8322,7 @@
 </file>
 
 <file path=word/header1.xml><?xml version="1.0" encoding="utf-8"?>
-<w:hdr xmlns:wpc="http://schemas.microsoft.com/office/word/2010/wordprocessingCanvas" xmlns:cx="http://schemas.microsoft.com/office/drawing/2014/chartex" xmlns:cx1="http://schemas.microsoft.com/office/drawing/2015/9/8/chartex" xmlns:cx2="http://schemas.microsoft.com/office/drawing/2015/10/21/chartex" xmlns:cx3="http://schemas.microsoft.com/office/drawing/2016/5/9/chartex" xmlns:cx4="http://schemas.microsoft.com/office/drawing/2016/5/10/chartex" xmlns:cx5="http://schemas.microsoft.com/office/drawing/2016/5/11/chartex" xmlns:cx6="http://schemas.microsoft.com/office/drawing/2016/5/12/chartex" xmlns:cx7="http://schemas.microsoft.com/office/drawing/2016/5/13/chartex" xmlns:cx8="http://schemas.microsoft.com/office/drawing/2016/5/14/chartex" xmlns:mc="http://schemas.openxmlformats.org/markup-compatibility/2006" xmlns:aink="http://schemas.microsoft.com/office/drawing/2016/ink" xmlns:am3d="http://schemas.microsoft.com/office/drawing/2017/model3d" xmlns:o="urn:schemas-microsoft-com:office:office" xmlns:oel="http://schemas.microsoft.com/office/2019/extlst" xmlns:r="http://schemas.openxmlformats.org/officeDocument/2006/relationships" xmlns:m="http://schemas.openxmlformats.org/officeDocument/2006/math" xmlns:v="urn:schemas-microsoft-com:vml" xmlns:wp14="http://schemas.microsoft.com/office/word/2010/wordprocessingDrawing" xmlns:wp="http://schemas.openxmlformats.org/drawingml/2006/wordprocessingDrawing" xmlns:w10="urn:schemas-microsoft-com:office:word" xmlns:w="http://schemas.openxmlformats.org/wordprocessingml/2006/main" xmlns:w14="http://schemas.microsoft.com/office/word/2010/wordml" xmlns:w15="http://schemas.microsoft.com/office/word/2012/wordml" xmlns:w16cex="http://schemas.microsoft.com/office/word/2018/wordml/cex" xmlns:w16cid="http://schemas.microsoft.com/office/word/2016/wordml/cid" xmlns:w16="http://schemas.microsoft.com/office/word/2018/wordml" xmlns:w16sdtdh="http://schemas.microsoft.com/office/word/2020/wordml/sdtdatahash" xmlns:w16se="http://schemas.microsoft.com/office/word/2015/wordml/symex" xmlns:wpg="http://schemas.microsoft.com/office/word/2010/wordprocessingGroup" xmlns:wpi="http://schemas.microsoft.com/office/word/2010/wordprocessingInk" xmlns:wne="http://schemas.microsoft.com/office/word/2006/wordml" xmlns:wps="http://schemas.microsoft.com/office/word/2010/wordprocessingShape" mc:Ignorable="w14 w15 w16se w16cid w16 w16cex w16sdtdh wp14">
+<w:hdr xmlns:wpc="http://schemas.microsoft.com/office/word/2010/wordprocessingCanvas" xmlns:cx="http://schemas.microsoft.com/office/drawing/2014/chartex" xmlns:cx1="http://schemas.microsoft.com/office/drawing/2015/9/8/chartex" xmlns:cx2="http://schemas.microsoft.com/office/drawing/2015/10/21/chartex" xmlns:cx3="http://schemas.microsoft.com/office/drawing/2016/5/9/chartex" xmlns:cx4="http://schemas.microsoft.com/office/drawing/2016/5/10/chartex" xmlns:cx5="http://schemas.microsoft.com/office/drawing/2016/5/11/chartex" xmlns:cx6="http://schemas.microsoft.com/office/drawing/2016/5/12/chartex" xmlns:cx7="http://schemas.microsoft.com/office/drawing/2016/5/13/chartex" xmlns:cx8="http://schemas.microsoft.com/office/drawing/2016/5/14/chartex" xmlns:mc="http://schemas.openxmlformats.org/markup-compatibility/2006" xmlns:aink="http://schemas.microsoft.com/office/drawing/2016/ink" xmlns:am3d="http://schemas.microsoft.com/office/drawing/2017/model3d" xmlns:o="urn:schemas-microsoft-com:office:office" xmlns:oel="http://schemas.microsoft.com/office/2019/extlst" xmlns:r="http://schemas.openxmlformats.org/officeDocument/2006/relationships" xmlns:m="http://schemas.openxmlformats.org/officeDocument/2006/math" xmlns:v="urn:schemas-microsoft-com:vml" xmlns:wp14="http://schemas.microsoft.com/office/word/2010/wordprocessingDrawing" xmlns:wp="http://schemas.openxmlformats.org/drawingml/2006/wordprocessingDrawing" xmlns:w10="urn:schemas-microsoft-com:office:word" xmlns:w="http://schemas.openxmlformats.org/wordprocessingml/2006/main" xmlns:w14="http://schemas.microsoft.com/office/word/2010/wordml" xmlns:w15="http://schemas.microsoft.com/office/word/2012/wordml" xmlns:w16cex="http://schemas.microsoft.com/office/word/2018/wordml/cex" xmlns:w16cid="http://schemas.microsoft.com/office/word/2016/wordml/cid" xmlns:w16="http://schemas.microsoft.com/office/word/2018/wordml" xmlns:w16du="http://schemas.microsoft.com/office/word/2023/wordml/word16du" xmlns:w16sdtdh="http://schemas.microsoft.com/office/word/2020/wordml/sdtdatahash" xmlns:w16sdtfl="http://schemas.microsoft.com/office/word/2024/wordml/sdtformatlock" xmlns:w16se="http://schemas.microsoft.com/office/word/2015/wordml/symex" xmlns:wpg="http://schemas.microsoft.com/office/word/2010/wordprocessingGroup" xmlns:wpi="http://schemas.microsoft.com/office/word/2010/wordprocessingInk" xmlns:wne="http://schemas.microsoft.com/office/word/2006/wordml" xmlns:wps="http://schemas.microsoft.com/office/word/2010/wordprocessingShape" mc:Ignorable="w14 w15 w16se w16cid w16 w16cex w16sdtdh w16sdtfl w16du wp14">
   <w:tbl>
     <w:tblPr>
       <w:tblStyle w:val="Grilledutableau"/>
@@ -8275,7 +8408,7 @@
 </file>
 
 <file path=word/numbering.xml><?xml version="1.0" encoding="utf-8"?>
-<w:numbering xmlns:wpc="http://schemas.microsoft.com/office/word/2010/wordprocessingCanvas" xmlns:cx="http://schemas.microsoft.com/office/drawing/2014/chartex" xmlns:cx1="http://schemas.microsoft.com/office/drawing/2015/9/8/chartex" xmlns:cx2="http://schemas.microsoft.com/office/drawing/2015/10/21/chartex" xmlns:cx3="http://schemas.microsoft.com/office/drawing/2016/5/9/chartex" xmlns:cx4="http://schemas.microsoft.com/office/drawing/2016/5/10/chartex" xmlns:cx5="http://schemas.microsoft.com/office/drawing/2016/5/11/chartex" xmlns:cx6="http://schemas.microsoft.com/office/drawing/2016/5/12/chartex" xmlns:cx7="http://schemas.microsoft.com/office/drawing/2016/5/13/chartex" xmlns:cx8="http://schemas.microsoft.com/office/drawing/2016/5/14/chartex" xmlns:mc="http://schemas.openxmlformats.org/markup-compatibility/2006" xmlns:aink="http://schemas.microsoft.com/office/drawing/2016/ink" xmlns:am3d="http://schemas.microsoft.com/office/drawing/2017/model3d" xmlns:o="urn:schemas-microsoft-com:office:office" xmlns:oel="http://schemas.microsoft.com/office/2019/extlst" xmlns:r="http://schemas.openxmlformats.org/officeDocument/2006/relationships" xmlns:m="http://schemas.openxmlformats.org/officeDocument/2006/math" xmlns:v="urn:schemas-microsoft-com:vml" xmlns:wp14="http://schemas.microsoft.com/office/word/2010/wordprocessingDrawing" xmlns:wp="http://schemas.openxmlformats.org/drawingml/2006/wordprocessingDrawing" xmlns:w10="urn:schemas-microsoft-com:office:word" xmlns:w="http://schemas.openxmlformats.org/wordprocessingml/2006/main" xmlns:w14="http://schemas.microsoft.com/office/word/2010/wordml" xmlns:w15="http://schemas.microsoft.com/office/word/2012/wordml" xmlns:w16cex="http://schemas.microsoft.com/office/word/2018/wordml/cex" xmlns:w16cid="http://schemas.microsoft.com/office/word/2016/wordml/cid" xmlns:w16="http://schemas.microsoft.com/office/word/2018/wordml" xmlns:w16sdtdh="http://schemas.microsoft.com/office/word/2020/wordml/sdtdatahash" xmlns:w16se="http://schemas.microsoft.com/office/word/2015/wordml/symex" xmlns:wpg="http://schemas.microsoft.com/office/word/2010/wordprocessingGroup" xmlns:wpi="http://schemas.microsoft.com/office/word/2010/wordprocessingInk" xmlns:wne="http://schemas.microsoft.com/office/word/2006/wordml" xmlns:wps="http://schemas.microsoft.com/office/word/2010/wordprocessingShape" mc:Ignorable="w14 w15 w16se w16cid w16 w16cex w16sdtdh wp14">
+<w:numbering xmlns:wpc="http://schemas.microsoft.com/office/word/2010/wordprocessingCanvas" xmlns:cx="http://schemas.microsoft.com/office/drawing/2014/chartex" xmlns:cx1="http://schemas.microsoft.com/office/drawing/2015/9/8/chartex" xmlns:cx2="http://schemas.microsoft.com/office/drawing/2015/10/21/chartex" xmlns:cx3="http://schemas.microsoft.com/office/drawing/2016/5/9/chartex" xmlns:cx4="http://schemas.microsoft.com/office/drawing/2016/5/10/chartex" xmlns:cx5="http://schemas.microsoft.com/office/drawing/2016/5/11/chartex" xmlns:cx6="http://schemas.microsoft.com/office/drawing/2016/5/12/chartex" xmlns:cx7="http://schemas.microsoft.com/office/drawing/2016/5/13/chartex" xmlns:cx8="http://schemas.microsoft.com/office/drawing/2016/5/14/chartex" xmlns:mc="http://schemas.openxmlformats.org/markup-compatibility/2006" xmlns:aink="http://schemas.microsoft.com/office/drawing/2016/ink" xmlns:am3d="http://schemas.microsoft.com/office/drawing/2017/model3d" xmlns:o="urn:schemas-microsoft-com:office:office" xmlns:oel="http://schemas.microsoft.com/office/2019/extlst" xmlns:r="http://schemas.openxmlformats.org/officeDocument/2006/relationships" xmlns:m="http://schemas.openxmlformats.org/officeDocument/2006/math" xmlns:v="urn:schemas-microsoft-com:vml" xmlns:wp14="http://schemas.microsoft.com/office/word/2010/wordprocessingDrawing" xmlns:wp="http://schemas.openxmlformats.org/drawingml/2006/wordprocessingDrawing" xmlns:w10="urn:schemas-microsoft-com:office:word" xmlns:w="http://schemas.openxmlformats.org/wordprocessingml/2006/main" xmlns:w14="http://schemas.microsoft.com/office/word/2010/wordml" xmlns:w15="http://schemas.microsoft.com/office/word/2012/wordml" xmlns:w16cex="http://schemas.microsoft.com/office/word/2018/wordml/cex" xmlns:w16cid="http://schemas.microsoft.com/office/word/2016/wordml/cid" xmlns:w16="http://schemas.microsoft.com/office/word/2018/wordml" xmlns:w16du="http://schemas.microsoft.com/office/word/2023/wordml/word16du" xmlns:w16sdtdh="http://schemas.microsoft.com/office/word/2020/wordml/sdtdatahash" xmlns:w16sdtfl="http://schemas.microsoft.com/office/word/2024/wordml/sdtformatlock" xmlns:w16se="http://schemas.microsoft.com/office/word/2015/wordml/symex" xmlns:wpg="http://schemas.microsoft.com/office/word/2010/wordprocessingGroup" xmlns:wpi="http://schemas.microsoft.com/office/word/2010/wordprocessingInk" xmlns:wne="http://schemas.microsoft.com/office/word/2006/wordml" xmlns:wps="http://schemas.microsoft.com/office/word/2010/wordprocessingShape" mc:Ignorable="w14 w15 w16se w16cid w16 w16cex w16sdtdh w16sdtfl w16du wp14">
   <w:abstractNum w:abstractNumId="0" w15:restartNumberingAfterBreak="0">
     <w:nsid w:val="09077BA1"/>
     <w:multiLevelType w:val="hybridMultilevel"/>
@@ -10627,7 +10760,7 @@
 </file>
 
 <file path=word/styles.xml><?xml version="1.0" encoding="utf-8"?>
-<w:styles xmlns:mc="http://schemas.openxmlformats.org/markup-compatibility/2006" xmlns:r="http://schemas.openxmlformats.org/officeDocument/2006/relationships" xmlns:w="http://schemas.openxmlformats.org/wordprocessingml/2006/main" xmlns:w14="http://schemas.microsoft.com/office/word/2010/wordml" xmlns:w15="http://schemas.microsoft.com/office/word/2012/wordml" xmlns:w16cex="http://schemas.microsoft.com/office/word/2018/wordml/cex" xmlns:w16cid="http://schemas.microsoft.com/office/word/2016/wordml/cid" xmlns:w16="http://schemas.microsoft.com/office/word/2018/wordml" xmlns:w16sdtdh="http://schemas.microsoft.com/office/word/2020/wordml/sdtdatahash" xmlns:w16se="http://schemas.microsoft.com/office/word/2015/wordml/symex" mc:Ignorable="w14 w15 w16se w16cid w16 w16cex w16sdtdh">
+<w:styles xmlns:mc="http://schemas.openxmlformats.org/markup-compatibility/2006" xmlns:r="http://schemas.openxmlformats.org/officeDocument/2006/relationships" xmlns:w="http://schemas.openxmlformats.org/wordprocessingml/2006/main" xmlns:w14="http://schemas.microsoft.com/office/word/2010/wordml" xmlns:w15="http://schemas.microsoft.com/office/word/2012/wordml" xmlns:w16cex="http://schemas.microsoft.com/office/word/2018/wordml/cex" xmlns:w16cid="http://schemas.microsoft.com/office/word/2016/wordml/cid" xmlns:w16="http://schemas.microsoft.com/office/word/2018/wordml" xmlns:w16du="http://schemas.microsoft.com/office/word/2023/wordml/word16du" xmlns:w16sdtdh="http://schemas.microsoft.com/office/word/2020/wordml/sdtdatahash" xmlns:w16sdtfl="http://schemas.microsoft.com/office/word/2024/wordml/sdtformatlock" xmlns:w16se="http://schemas.microsoft.com/office/word/2015/wordml/symex" mc:Ignorable="w14 w15 w16se w16cid w16 w16cex w16sdtdh w16sdtfl w16du">
   <w:docDefaults>
     <w:rPrDefault>
       <w:rPr>

</xml_diff>

<commit_message>
nettoyer le projet et préparer la structure
</commit_message>
<xml_diff>
--- a/Documentation/R-TPI-elimagnenat-Rapport.docx
+++ b/Documentation/R-TPI-elimagnenat-Rapport.docx
@@ -1,6 +1,6 @@
 
 <file path=word/document.xml><?xml version="1.0" encoding="utf-8"?>
-<w:document xmlns:wpc="http://schemas.microsoft.com/office/word/2010/wordprocessingCanvas" xmlns:cx="http://schemas.microsoft.com/office/drawing/2014/chartex" xmlns:cx1="http://schemas.microsoft.com/office/drawing/2015/9/8/chartex" xmlns:cx2="http://schemas.microsoft.com/office/drawing/2015/10/21/chartex" xmlns:cx3="http://schemas.microsoft.com/office/drawing/2016/5/9/chartex" xmlns:cx4="http://schemas.microsoft.com/office/drawing/2016/5/10/chartex" xmlns:cx5="http://schemas.microsoft.com/office/drawing/2016/5/11/chartex" xmlns:cx6="http://schemas.microsoft.com/office/drawing/2016/5/12/chartex" xmlns:cx7="http://schemas.microsoft.com/office/drawing/2016/5/13/chartex" xmlns:cx8="http://schemas.microsoft.com/office/drawing/2016/5/14/chartex" xmlns:mc="http://schemas.openxmlformats.org/markup-compatibility/2006" xmlns:aink="http://schemas.microsoft.com/office/drawing/2016/ink" xmlns:am3d="http://schemas.microsoft.com/office/drawing/2017/model3d" xmlns:o="urn:schemas-microsoft-com:office:office" xmlns:oel="http://schemas.microsoft.com/office/2019/extlst" xmlns:r="http://schemas.openxmlformats.org/officeDocument/2006/relationships" xmlns:m="http://schemas.openxmlformats.org/officeDocument/2006/math" xmlns:v="urn:schemas-microsoft-com:vml" xmlns:wp14="http://schemas.microsoft.com/office/word/2010/wordprocessingDrawing" xmlns:wp="http://schemas.openxmlformats.org/drawingml/2006/wordprocessingDrawing" xmlns:w10="urn:schemas-microsoft-com:office:word" xmlns:w="http://schemas.openxmlformats.org/wordprocessingml/2006/main" xmlns:w14="http://schemas.microsoft.com/office/word/2010/wordml" xmlns:w15="http://schemas.microsoft.com/office/word/2012/wordml" xmlns:w16cex="http://schemas.microsoft.com/office/word/2018/wordml/cex" xmlns:w16cid="http://schemas.microsoft.com/office/word/2016/wordml/cid" xmlns:w16="http://schemas.microsoft.com/office/word/2018/wordml" xmlns:w16du="http://schemas.microsoft.com/office/word/2023/wordml/word16du" xmlns:w16sdtdh="http://schemas.microsoft.com/office/word/2020/wordml/sdtdatahash" xmlns:w16sdtfl="http://schemas.microsoft.com/office/word/2024/wordml/sdtformatlock" xmlns:w16se="http://schemas.microsoft.com/office/word/2015/wordml/symex" xmlns:wpg="http://schemas.microsoft.com/office/word/2010/wordprocessingGroup" xmlns:wpi="http://schemas.microsoft.com/office/word/2010/wordprocessingInk" xmlns:wne="http://schemas.microsoft.com/office/word/2006/wordml" xmlns:wps="http://schemas.microsoft.com/office/word/2010/wordprocessingShape" mc:Ignorable="w14 w15 w16se w16cid w16 w16cex w16sdtdh w16sdtfl w16du wp14">
+<w:document xmlns:wpc="http://schemas.microsoft.com/office/word/2010/wordprocessingCanvas" xmlns:cx="http://schemas.microsoft.com/office/drawing/2014/chartex" xmlns:cx1="http://schemas.microsoft.com/office/drawing/2015/9/8/chartex" xmlns:cx2="http://schemas.microsoft.com/office/drawing/2015/10/21/chartex" xmlns:cx3="http://schemas.microsoft.com/office/drawing/2016/5/9/chartex" xmlns:cx4="http://schemas.microsoft.com/office/drawing/2016/5/10/chartex" xmlns:cx5="http://schemas.microsoft.com/office/drawing/2016/5/11/chartex" xmlns:cx6="http://schemas.microsoft.com/office/drawing/2016/5/12/chartex" xmlns:cx7="http://schemas.microsoft.com/office/drawing/2016/5/13/chartex" xmlns:cx8="http://schemas.microsoft.com/office/drawing/2016/5/14/chartex" xmlns:mc="http://schemas.openxmlformats.org/markup-compatibility/2006" xmlns:aink="http://schemas.microsoft.com/office/drawing/2016/ink" xmlns:am3d="http://schemas.microsoft.com/office/drawing/2017/model3d" xmlns:o="urn:schemas-microsoft-com:office:office" xmlns:oel="http://schemas.microsoft.com/office/2019/extlst" xmlns:r="http://schemas.openxmlformats.org/officeDocument/2006/relationships" xmlns:m="http://schemas.openxmlformats.org/officeDocument/2006/math" xmlns:v="urn:schemas-microsoft-com:vml" xmlns:wp14="http://schemas.microsoft.com/office/word/2010/wordprocessingDrawing" xmlns:wp="http://schemas.openxmlformats.org/drawingml/2006/wordprocessingDrawing" xmlns:w10="urn:schemas-microsoft-com:office:word" xmlns:w="http://schemas.openxmlformats.org/wordprocessingml/2006/main" xmlns:w14="http://schemas.microsoft.com/office/word/2010/wordml" xmlns:w15="http://schemas.microsoft.com/office/word/2012/wordml" xmlns:w16cex="http://schemas.microsoft.com/office/word/2018/wordml/cex" xmlns:w16cid="http://schemas.microsoft.com/office/word/2016/wordml/cid" xmlns:w16="http://schemas.microsoft.com/office/word/2018/wordml" xmlns:w16sdtdh="http://schemas.microsoft.com/office/word/2020/wordml/sdtdatahash" xmlns:w16se="http://schemas.microsoft.com/office/word/2015/wordml/symex" xmlns:wpg="http://schemas.microsoft.com/office/word/2010/wordprocessingGroup" xmlns:wpi="http://schemas.microsoft.com/office/word/2010/wordprocessingInk" xmlns:wne="http://schemas.microsoft.com/office/word/2006/wordml" xmlns:wps="http://schemas.microsoft.com/office/word/2010/wordprocessingShape" mc:Ignorable="w14 w15 w16se w16cid w16 w16cex w16sdtdh wp14">
   <w:body>
     <w:p>
       <w:pPr>
@@ -781,7 +781,7 @@
               <w:rPr>
                 <w:webHidden/>
               </w:rPr>
-              <w:t>4</w:t>
+              <w:t>5</w:t>
             </w:r>
             <w:r>
               <w:rPr>
@@ -875,7 +875,7 @@
                 <w:noProof/>
                 <w:webHidden/>
               </w:rPr>
-              <w:t>4</w:t>
+              <w:t>5</w:t>
             </w:r>
             <w:r>
               <w:rPr>
@@ -971,7 +971,7 @@
                 <w:noProof/>
                 <w:webHidden/>
               </w:rPr>
-              <w:t>5</w:t>
+              <w:t>6</w:t>
             </w:r>
             <w:r>
               <w:rPr>
@@ -1147,20 +1147,16 @@
                 <w:noProof/>
                 <w:webHidden/>
               </w:rPr>
-            </w:r>
-            <w:r>
-              <w:rPr>
-                <w:noProof/>
-                <w:webHidden/>
-              </w:rPr>
               <w:fldChar w:fldCharType="separate"/>
             </w:r>
             <w:r>
               <w:rPr>
-                <w:noProof/>
-                <w:webHidden/>
-              </w:rPr>
-              <w:t>7</w:t>
+                <w:b/>
+                <w:bCs/>
+                <w:noProof/>
+                <w:webHidden/>
+              </w:rPr>
+              <w:t>Erreur ! Signet non défini.</w:t>
             </w:r>
             <w:r>
               <w:rPr>
@@ -1349,7 +1345,7 @@
                 <w:noProof/>
                 <w:webHidden/>
               </w:rPr>
-              <w:t>7</w:t>
+              <w:t>8</w:t>
             </w:r>
             <w:r>
               <w:rPr>
@@ -1443,7 +1439,7 @@
                 <w:noProof/>
                 <w:webHidden/>
               </w:rPr>
-              <w:t>7</w:t>
+              <w:t>8</w:t>
             </w:r>
             <w:r>
               <w:rPr>
@@ -2499,7 +2495,7 @@
                 <w:noProof/>
                 <w:webHidden/>
               </w:rPr>
-              <w:t>18</w:t>
+              <w:t>17</w:t>
             </w:r>
             <w:r>
               <w:rPr>
@@ -2944,7 +2940,7 @@
               <w:rPr>
                 <w:webHidden/>
               </w:rPr>
-              <w:t>19</w:t>
+              <w:t>18</w:t>
             </w:r>
             <w:r>
               <w:rPr>
@@ -3038,7 +3034,7 @@
                 <w:noProof/>
                 <w:webHidden/>
               </w:rPr>
-              <w:t>19</w:t>
+              <w:t>18</w:t>
             </w:r>
             <w:r>
               <w:rPr>
@@ -3133,7 +3129,7 @@
                 <w:noProof/>
                 <w:webHidden/>
               </w:rPr>
-              <w:t>19</w:t>
+              <w:t>18</w:t>
             </w:r>
             <w:r>
               <w:rPr>
@@ -3213,7 +3209,7 @@
               <w:rPr>
                 <w:webHidden/>
               </w:rPr>
-              <w:t>20</w:t>
+              <w:t>19</w:t>
             </w:r>
             <w:r>
               <w:rPr>
@@ -3292,7 +3288,7 @@
               <w:rPr>
                 <w:webHidden/>
               </w:rPr>
-              <w:t>20</w:t>
+              <w:t>19</w:t>
             </w:r>
             <w:r>
               <w:rPr>
@@ -3387,7 +3383,7 @@
                 <w:noProof/>
                 <w:webHidden/>
               </w:rPr>
-              <w:t>20</w:t>
+              <w:t>19</w:t>
             </w:r>
             <w:r>
               <w:rPr>
@@ -3483,7 +3479,7 @@
                 <w:noProof/>
                 <w:webHidden/>
               </w:rPr>
-              <w:t>20</w:t>
+              <w:t>19</w:t>
             </w:r>
             <w:r>
               <w:rPr>
@@ -3579,7 +3575,7 @@
                 <w:noProof/>
                 <w:webHidden/>
               </w:rPr>
-              <w:t>20</w:t>
+              <w:t>19</w:t>
             </w:r>
             <w:r>
               <w:rPr>
@@ -3675,7 +3671,7 @@
                 <w:noProof/>
                 <w:webHidden/>
               </w:rPr>
-              <w:t>20</w:t>
+              <w:t>19</w:t>
             </w:r>
             <w:r>
               <w:rPr>
@@ -3771,7 +3767,7 @@
                 <w:noProof/>
                 <w:webHidden/>
               </w:rPr>
-              <w:t>20</w:t>
+              <w:t>19</w:t>
             </w:r>
             <w:r>
               <w:rPr>
@@ -3967,7 +3963,15 @@
     </w:p>
     <w:p>
       <w:r>
-        <w:t>L’objectif principal du projet est de permettre à l’association AfricanPuzzle de doter des bibliothèques scolaires, situées dans des zones rurales au Bénin, d’un outil informatique</w:t>
+        <w:t xml:space="preserve">L’objectif principal du projet est de permettre à l’association </w:t>
+      </w:r>
+      <w:proofErr w:type="spellStart"/>
+      <w:r>
+        <w:t>AfricanPuzzle</w:t>
+      </w:r>
+      <w:proofErr w:type="spellEnd"/>
+      <w:r>
+        <w:t xml:space="preserve"> de doter des bibliothèques scolaires, situées dans des zones rurales au Bénin, d’un outil informatique</w:t>
       </w:r>
       <w:r>
         <w:t xml:space="preserve"> local</w:t>
@@ -4170,7 +4174,15 @@
         </w:numPr>
       </w:pPr>
       <w:r>
-        <w:t>Font Awesome pour l’affichage d’icônes</w:t>
+        <w:t xml:space="preserve">Font </w:t>
+      </w:r>
+      <w:proofErr w:type="spellStart"/>
+      <w:r>
+        <w:t>Awesome</w:t>
+      </w:r>
+      <w:proofErr w:type="spellEnd"/>
+      <w:r>
+        <w:t xml:space="preserve"> pour l’affichage d’icônes</w:t>
       </w:r>
     </w:p>
     <w:p/>
@@ -4181,6 +4193,7 @@
           <w:bCs/>
         </w:rPr>
       </w:pPr>
+      <w:proofErr w:type="spellStart"/>
       <w:r>
         <w:rPr>
           <w:b/>
@@ -4188,6 +4201,7 @@
         </w:rPr>
         <w:t>Back-end</w:t>
       </w:r>
+      <w:proofErr w:type="spellEnd"/>
     </w:p>
     <w:p>
       <w:pPr>
@@ -4234,6 +4248,9 @@
       <w:r>
         <w:t>MySQL</w:t>
       </w:r>
+      <w:r>
+        <w:t xml:space="preserve"> avec phpMyAdmin</w:t>
+      </w:r>
     </w:p>
     <w:p/>
     <w:p>
@@ -4259,8 +4276,13 @@
           <w:numId w:val="19"/>
         </w:numPr>
       </w:pPr>
-      <w:r>
-        <w:t>DataTables pour l’affichage et la gestion des listes</w:t>
+      <w:proofErr w:type="spellStart"/>
+      <w:r>
+        <w:t>DataTables</w:t>
+      </w:r>
+      <w:proofErr w:type="spellEnd"/>
+      <w:r>
+        <w:t xml:space="preserve"> pour l’affichage et la gestion des listes</w:t>
       </w:r>
     </w:p>
     <w:p>
@@ -4271,44 +4293,13 @@
           <w:numId w:val="19"/>
         </w:numPr>
       </w:pPr>
-      <w:r>
-        <w:t>Github pour le versioning</w:t>
-      </w:r>
-    </w:p>
-    <w:p/>
-    <w:p>
-      <w:r>
-        <w:t>Pour gagner du temps dans le développement et le choix du design le thème gratuit</w:t>
-      </w:r>
-      <w:r>
-        <w:t xml:space="preserve"> </w:t>
-      </w:r>
-      <w:r>
-        <w:t>SB Admin 2</w:t>
-      </w:r>
-      <w:r>
-        <w:t xml:space="preserve"> a été utilisé</w:t>
-      </w:r>
-      <w:r>
-        <w:t>.</w:t>
-      </w:r>
-    </w:p>
-    <w:p>
-      <w:pPr>
-        <w:pStyle w:val="Titre2"/>
-      </w:pPr>
-      <w:bookmarkStart w:id="6" w:name="_Toc197095367"/>
-      <w:r>
-        <w:t>Structure</w:t>
-      </w:r>
-      <w:r>
-        <w:t xml:space="preserve"> du rapport</w:t>
-      </w:r>
-      <w:bookmarkEnd w:id="6"/>
-    </w:p>
-    <w:p>
-      <w:r>
-        <w:t>Ce document est structuré comme ceci :</w:t>
+      <w:proofErr w:type="spellStart"/>
+      <w:r>
+        <w:t>Github</w:t>
+      </w:r>
+      <w:proofErr w:type="spellEnd"/>
+      <w:r>
+        <w:t xml:space="preserve"> pour le versioning</w:t>
       </w:r>
     </w:p>
     <w:p>
@@ -4318,41 +4309,56 @@
           <w:ilvl w:val="0"/>
           <w:numId w:val="19"/>
         </w:numPr>
-        <w:rPr>
-          <w:b/>
-          <w:bCs/>
-        </w:rPr>
-      </w:pPr>
-      <w:r>
-        <w:rPr>
-          <w:b/>
-          <w:bCs/>
-        </w:rPr>
-        <w:t>Chapitre</w:t>
-      </w:r>
-      <w:r>
-        <w:rPr>
-          <w:b/>
-          <w:bCs/>
-        </w:rPr>
-        <w:t xml:space="preserve"> 1 : </w:t>
-      </w:r>
-      <w:r>
-        <w:rPr>
-          <w:b/>
-          <w:bCs/>
-        </w:rPr>
-        <w:t xml:space="preserve"> Analyse du cahier des charges</w:t>
-      </w:r>
-      <w:r>
-        <w:rPr>
-          <w:b/>
-          <w:bCs/>
-        </w:rPr>
+      </w:pPr>
+      <w:proofErr w:type="spellStart"/>
+      <w:r>
+        <w:t>Uwamp</w:t>
+      </w:r>
+      <w:proofErr w:type="spellEnd"/>
+      <w:r>
+        <w:t xml:space="preserve"> qui servira au déploiement local de l’application et pourra être utilisé sur les postes </w:t>
+      </w:r>
+      <w:r>
+        <w:t>des bibliothécaires</w:t>
+      </w:r>
+      <w:r>
+        <w:t xml:space="preserve"> pour utiliser l’application sans connexion internet</w:t>
+      </w:r>
+    </w:p>
+    <w:p/>
+    <w:p>
+      <w:r>
+        <w:t>Pour gagner du temps dans le développement et le choix du design le thème gratuit</w:t>
+      </w:r>
+      <w:r>
         <w:t xml:space="preserve"> </w:t>
       </w:r>
       <w:r>
-        <w:t>– Présentation des besoins, du contexte et des contraintes.</w:t>
+        <w:t>SB Admin 2</w:t>
+      </w:r>
+      <w:r>
+        <w:t xml:space="preserve"> a été utilisé</w:t>
+      </w:r>
+      <w:r>
+        <w:t>.</w:t>
+      </w:r>
+    </w:p>
+    <w:p>
+      <w:pPr>
+        <w:pStyle w:val="Titre2"/>
+      </w:pPr>
+      <w:bookmarkStart w:id="6" w:name="_Toc197095367"/>
+      <w:r>
+        <w:t>Structure</w:t>
+      </w:r>
+      <w:r>
+        <w:t xml:space="preserve"> du rapport</w:t>
+      </w:r>
+      <w:bookmarkEnd w:id="6"/>
+    </w:p>
+    <w:p>
+      <w:r>
+        <w:t>Ce document est structuré comme ceci :</w:t>
       </w:r>
     </w:p>
     <w:p>
@@ -4379,37 +4385,24 @@
           <w:b/>
           <w:bCs/>
         </w:rPr>
-        <w:t xml:space="preserve"> 2 : </w:t>
+        <w:t xml:space="preserve"> 1 : </w:t>
       </w:r>
       <w:r>
         <w:rPr>
           <w:b/>
           <w:bCs/>
         </w:rPr>
-        <w:t xml:space="preserve"> </w:t>
+        <w:t xml:space="preserve"> Analyse du cahier des charges</w:t>
       </w:r>
       <w:r>
         <w:rPr>
           <w:b/>
           <w:bCs/>
         </w:rPr>
-        <w:t>Conception</w:t>
-      </w:r>
-      <w:r>
-        <w:rPr>
-          <w:b/>
-          <w:bCs/>
-        </w:rPr>
         <w:t xml:space="preserve"> </w:t>
       </w:r>
       <w:r>
-        <w:t xml:space="preserve">– </w:t>
-      </w:r>
-      <w:r>
-        <w:t>Explication des choix techniques et de la structure de la</w:t>
-      </w:r>
-      <w:r>
-        <w:t xml:space="preserve"> db.</w:t>
+        <w:t>– Présentation des besoins, du contexte et des contraintes.</w:t>
       </w:r>
     </w:p>
     <w:p>
@@ -4436,7 +4429,7 @@
           <w:b/>
           <w:bCs/>
         </w:rPr>
-        <w:t xml:space="preserve"> 3 : </w:t>
+        <w:t xml:space="preserve"> 2 : </w:t>
       </w:r>
       <w:r>
         <w:rPr>
@@ -4450,7 +4443,7 @@
           <w:b/>
           <w:bCs/>
         </w:rPr>
-        <w:t>Développement et implémentation</w:t>
+        <w:t>Conception</w:t>
       </w:r>
       <w:r>
         <w:rPr>
@@ -4463,7 +4456,72 @@
         <w:t xml:space="preserve">– </w:t>
       </w:r>
       <w:r>
-        <w:t>Description des fonctionnalité et du code.</w:t>
+        <w:t>Explication des choix techniques et de la structure de la</w:t>
+      </w:r>
+      <w:r>
+        <w:t xml:space="preserve"> db.</w:t>
+      </w:r>
+    </w:p>
+    <w:p>
+      <w:pPr>
+        <w:pStyle w:val="Paragraphedeliste"/>
+        <w:numPr>
+          <w:ilvl w:val="0"/>
+          <w:numId w:val="19"/>
+        </w:numPr>
+        <w:rPr>
+          <w:b/>
+          <w:bCs/>
+        </w:rPr>
+      </w:pPr>
+      <w:r>
+        <w:rPr>
+          <w:b/>
+          <w:bCs/>
+        </w:rPr>
+        <w:t>Chapitre</w:t>
+      </w:r>
+      <w:r>
+        <w:rPr>
+          <w:b/>
+          <w:bCs/>
+        </w:rPr>
+        <w:t xml:space="preserve"> 3 : </w:t>
+      </w:r>
+      <w:r>
+        <w:rPr>
+          <w:b/>
+          <w:bCs/>
+        </w:rPr>
+        <w:t xml:space="preserve"> </w:t>
+      </w:r>
+      <w:r>
+        <w:rPr>
+          <w:b/>
+          <w:bCs/>
+        </w:rPr>
+        <w:t>Développement et implémentation</w:t>
+      </w:r>
+      <w:r>
+        <w:rPr>
+          <w:b/>
+          <w:bCs/>
+        </w:rPr>
+        <w:t xml:space="preserve"> </w:t>
+      </w:r>
+      <w:r>
+        <w:t xml:space="preserve">– </w:t>
+      </w:r>
+      <w:r>
+        <w:t xml:space="preserve">Description </w:t>
+      </w:r>
+      <w:proofErr w:type="gramStart"/>
+      <w:r>
+        <w:t>des fonctionnalité</w:t>
+      </w:r>
+      <w:proofErr w:type="gramEnd"/>
+      <w:r>
+        <w:t xml:space="preserve"> et du code.</w:t>
       </w:r>
     </w:p>
     <w:p>
@@ -4680,7 +4738,15 @@
     </w:p>
     <w:p>
       <w:r>
-        <w:t>Pour réaliser ce projet de le temps imparti, le travail a été organisé en plusieurs phases , chacune contenant des tâches plus spécifiques.</w:t>
+        <w:t xml:space="preserve">Pour réaliser ce projet de le temps imparti, le travail a été organisé en plusieurs </w:t>
+      </w:r>
+      <w:proofErr w:type="gramStart"/>
+      <w:r>
+        <w:t>phases ,</w:t>
+      </w:r>
+      <w:proofErr w:type="gramEnd"/>
+      <w:r>
+        <w:t xml:space="preserve"> chacune contenant des tâches plus spécifiques.</w:t>
       </w:r>
     </w:p>
     <w:p/>
@@ -4757,7 +4823,15 @@
     </w:p>
     <w:p>
       <w:r>
-        <w:t>Regroupant la création des maquettes et de la base de donnée, cette phases est estimé à 4h35 avec cette fois ci les maquettes qui devrait prendre plus de temps car au moment de leur création il y a toute la partie réflexion et définition du fonctionnement de l’application.</w:t>
+        <w:t xml:space="preserve">Regroupant la création des maquettes et de la base de </w:t>
+      </w:r>
+      <w:proofErr w:type="gramStart"/>
+      <w:r>
+        <w:t>donnée</w:t>
+      </w:r>
+      <w:proofErr w:type="gramEnd"/>
+      <w:r>
+        <w:t>, cette phases est estimé à 4h35 avec cette fois ci les maquettes qui devrait prendre plus de temps car au moment de leur création il y a toute la partie réflexion et définition du fonctionnement de l’application.</w:t>
       </w:r>
     </w:p>
     <w:p/>
@@ -4774,10 +4848,23 @@
         <w:t>Cette phase devrait occuper plus de la moitié de la durée du projet avec une estimation à 47h50.</w:t>
       </w:r>
       <w:r>
-        <w:t xml:space="preserve"> Elle contiendra le développement du site de A à  Z</w:t>
-      </w:r>
-      <w:r>
-        <w:t xml:space="preserve"> et donc de nombreuses tâches plus ou moins conséquente comme la création du footer qui devrait être très rapide (estimé à 30 minutes) et la gestion de l’exportation (estimé à 1,5 jours)</w:t>
+        <w:t xml:space="preserve"> Elle contiendra le développement du site de A </w:t>
+      </w:r>
+      <w:proofErr w:type="gramStart"/>
+      <w:r>
+        <w:t>à  Z</w:t>
+      </w:r>
+      <w:proofErr w:type="gramEnd"/>
+      <w:r>
+        <w:t xml:space="preserve"> et donc de nombreuses tâches plus ou moins conséquente comme la création du </w:t>
+      </w:r>
+      <w:proofErr w:type="spellStart"/>
+      <w:r>
+        <w:t>footer</w:t>
+      </w:r>
+      <w:proofErr w:type="spellEnd"/>
+      <w:r>
+        <w:t xml:space="preserve"> qui devrait être très rapide (estimé à 30 minutes) et la gestion de l’exportation (estimé à 1,5 jours)</w:t>
       </w:r>
       <w:r>
         <w:t>.</w:t>
@@ -5017,8 +5104,13 @@
       </w:r>
     </w:p>
     <w:p>
-      <w:r>
-        <w:t>index.php se situe à la racine du projet et est utilisé comme point d’entrée</w:t>
+      <w:proofErr w:type="spellStart"/>
+      <w:r>
+        <w:t>index.php</w:t>
+      </w:r>
+      <w:proofErr w:type="spellEnd"/>
+      <w:r>
+        <w:t xml:space="preserve"> se situe à la racine du projet et est utilisé comme point d’entrée</w:t>
       </w:r>
       <w:r>
         <w:t xml:space="preserve"> de l’application</w:t>
@@ -5057,7 +5149,15 @@
         <w:t xml:space="preserve"> en fonction des paramètres de l’URL </w:t>
       </w:r>
       <w:r>
-        <w:t>($_GET['controller'])</w:t>
+        <w:t>($_GET['</w:t>
+      </w:r>
+      <w:proofErr w:type="spellStart"/>
+      <w:r>
+        <w:t>controller</w:t>
+      </w:r>
+      <w:proofErr w:type="spellEnd"/>
+      <w:r>
+        <w:t>'])</w:t>
       </w:r>
       <w:r>
         <w:t>.</w:t>
@@ -5093,6 +5193,7 @@
         </w:rPr>
         <w:t xml:space="preserve">Comme son nom l’indique ce dossier contient tous les différents contrôleurs de l’application et notamment le </w:t>
       </w:r>
+      <w:proofErr w:type="spellStart"/>
       <w:r>
         <w:rPr>
           <w:lang w:val="fr-CH"/>
@@ -5103,7 +5204,14 @@
         <w:rPr>
           <w:lang w:val="fr-CH"/>
         </w:rPr>
-        <w:t>ontroller.php qui instancie la classe parente abstraite</w:t>
+        <w:t>ontroller.php</w:t>
+      </w:r>
+      <w:proofErr w:type="spellEnd"/>
+      <w:r>
+        <w:rPr>
+          <w:lang w:val="fr-CH"/>
+        </w:rPr>
+        <w:t xml:space="preserve"> qui instancie la classe parente abstraite</w:t>
       </w:r>
       <w:r>
         <w:rPr>
@@ -5130,13 +5238,12 @@
           <w:lang w:val="fr-CH"/>
         </w:rPr>
       </w:pPr>
-    </w:p>
-    <w:p>
-      <w:pPr>
-        <w:rPr>
-          <w:lang w:val="fr-CH"/>
-        </w:rPr>
-      </w:pPr>
+      <w:r>
+        <w:rPr>
+          <w:lang w:val="fr-CH"/>
+        </w:rPr>
+        <w:br w:type="page"/>
+      </w:r>
     </w:p>
     <w:p>
       <w:pPr>
@@ -5180,8 +5287,21 @@
         <w:rPr>
           <w:lang w:val="fr-CH"/>
         </w:rPr>
-        <w:lastRenderedPageBreak/>
-        <w:t xml:space="preserve">Ce dossier contient notamment le fichier database.php qui </w:t>
+        <w:t xml:space="preserve">Ce dossier contient notamment le fichier </w:t>
+      </w:r>
+      <w:proofErr w:type="spellStart"/>
+      <w:r>
+        <w:rPr>
+          <w:lang w:val="fr-CH"/>
+        </w:rPr>
+        <w:t>database.php</w:t>
+      </w:r>
+      <w:proofErr w:type="spellEnd"/>
+      <w:r>
+        <w:rPr>
+          <w:lang w:val="fr-CH"/>
+        </w:rPr>
+        <w:t xml:space="preserve"> qui </w:t>
       </w:r>
       <w:r>
         <w:rPr>
@@ -5245,43 +5365,81 @@
           <w:bCs/>
           <w:lang w:val="fr-CH"/>
         </w:rPr>
-        <w:t>Dossier View</w:t>
-      </w:r>
-    </w:p>
-    <w:p>
-      <w:pPr>
-        <w:rPr>
-          <w:lang w:val="fr-CH"/>
-        </w:rPr>
-      </w:pPr>
-      <w:r>
-        <w:rPr>
-          <w:lang w:val="fr-CH"/>
-        </w:rPr>
-        <w:t>Regroupe tous les fichiers contenant de l’html comme le footer, la nav et le header mais aussi les différentes pages.</w:t>
-      </w:r>
-    </w:p>
-    <w:p>
-      <w:pPr>
-        <w:rPr>
-          <w:lang w:val="fr-CH"/>
-        </w:rPr>
-      </w:pPr>
-    </w:p>
-    <w:p>
-      <w:pPr>
+        <w:t xml:space="preserve">Dossier </w:t>
+      </w:r>
+      <w:proofErr w:type="spellStart"/>
+      <w:r>
         <w:rPr>
           <w:b/>
           <w:bCs/>
           <w:lang w:val="fr-CH"/>
         </w:rPr>
-      </w:pPr>
-      <w:r>
+        <w:t>View</w:t>
+      </w:r>
+      <w:proofErr w:type="spellEnd"/>
+    </w:p>
+    <w:p>
+      <w:pPr>
+        <w:rPr>
+          <w:lang w:val="fr-CH"/>
+        </w:rPr>
+      </w:pPr>
+      <w:r>
+        <w:rPr>
+          <w:lang w:val="fr-CH"/>
+        </w:rPr>
+        <w:t xml:space="preserve">Regroupe tous les fichiers contenant de l’html comme le </w:t>
+      </w:r>
+      <w:proofErr w:type="spellStart"/>
+      <w:r>
+        <w:rPr>
+          <w:lang w:val="fr-CH"/>
+        </w:rPr>
+        <w:t>footer</w:t>
+      </w:r>
+      <w:proofErr w:type="spellEnd"/>
+      <w:r>
+        <w:rPr>
+          <w:lang w:val="fr-CH"/>
+        </w:rPr>
+        <w:t xml:space="preserve">, la </w:t>
+      </w:r>
+      <w:proofErr w:type="spellStart"/>
+      <w:r>
+        <w:rPr>
+          <w:lang w:val="fr-CH"/>
+        </w:rPr>
+        <w:t>nav</w:t>
+      </w:r>
+      <w:proofErr w:type="spellEnd"/>
+      <w:r>
+        <w:rPr>
+          <w:lang w:val="fr-CH"/>
+        </w:rPr>
+        <w:t xml:space="preserve"> et le header mais aussi les différentes pages.</w:t>
+      </w:r>
+    </w:p>
+    <w:p>
+      <w:pPr>
+        <w:rPr>
+          <w:lang w:val="fr-CH"/>
+        </w:rPr>
+      </w:pPr>
+    </w:p>
+    <w:p>
+      <w:pPr>
         <w:rPr>
           <w:b/>
           <w:bCs/>
           <w:lang w:val="fr-CH"/>
         </w:rPr>
+      </w:pPr>
+      <w:r>
+        <w:rPr>
+          <w:b/>
+          <w:bCs/>
+          <w:lang w:val="fr-CH"/>
+        </w:rPr>
         <w:t>Dossier ressources</w:t>
       </w:r>
     </w:p>
@@ -5295,7 +5453,35 @@
         <w:rPr>
           <w:lang w:val="fr-CH"/>
         </w:rPr>
-        <w:t xml:space="preserve">Contient toutes les images du site, mes fichiers css et js mais aussi </w:t>
+        <w:t xml:space="preserve">Contient toutes les images du site, mes fichiers </w:t>
+      </w:r>
+      <w:proofErr w:type="spellStart"/>
+      <w:r>
+        <w:rPr>
+          <w:lang w:val="fr-CH"/>
+        </w:rPr>
+        <w:t>css</w:t>
+      </w:r>
+      <w:proofErr w:type="spellEnd"/>
+      <w:r>
+        <w:rPr>
+          <w:lang w:val="fr-CH"/>
+        </w:rPr>
+        <w:t xml:space="preserve"> et </w:t>
+      </w:r>
+      <w:proofErr w:type="spellStart"/>
+      <w:r>
+        <w:rPr>
+          <w:lang w:val="fr-CH"/>
+        </w:rPr>
+        <w:t>js</w:t>
+      </w:r>
+      <w:proofErr w:type="spellEnd"/>
+      <w:r>
+        <w:rPr>
+          <w:lang w:val="fr-CH"/>
+        </w:rPr>
+        <w:t xml:space="preserve"> mais aussi </w:t>
       </w:r>
       <w:r>
         <w:rPr>
@@ -5328,7 +5514,15 @@
     </w:p>
     <w:p>
       <w:r>
-        <w:t>Ce site devant stocker des données tel que les livres, les utilisateurs et les emprunts il est impératif d’avoir une base de donnée.</w:t>
+        <w:t xml:space="preserve">Ce site devant stocker des données tel que les livres, les utilisateurs et les emprunts il est impératif d’avoir une base de </w:t>
+      </w:r>
+      <w:proofErr w:type="gramStart"/>
+      <w:r>
+        <w:t>donnée</w:t>
+      </w:r>
+      <w:proofErr w:type="gramEnd"/>
+      <w:r>
+        <w:t>.</w:t>
       </w:r>
     </w:p>
     <w:p>
@@ -5344,6 +5538,9 @@
     <w:p/>
     <w:p>
       <w:r>
+        <w:rPr>
+          <w:noProof/>
+        </w:rPr>
         <w:drawing>
           <wp:inline distT="0" distB="0" distL="0" distR="0" wp14:anchorId="6BB82889" wp14:editId="06171DFF">
             <wp:extent cx="4462883" cy="3282950"/>
@@ -5384,7 +5581,15 @@
     <w:p/>
     <w:p>
       <w:r>
-        <w:t>Cette structure très basique est suffisante à notre application avec une table stockant toutes les informations de chaque livres, une autre stockant celles des élèves et finalement une troisième qui fait le lien entre les deux avec le stockage des emprunts.</w:t>
+        <w:t xml:space="preserve">Cette structure très basique est suffisante à notre application avec une table stockant toutes les informations de chaque </w:t>
+      </w:r>
+      <w:proofErr w:type="gramStart"/>
+      <w:r>
+        <w:t>livres</w:t>
+      </w:r>
+      <w:proofErr w:type="gramEnd"/>
+      <w:r>
+        <w:t>, une autre stockant celles des élèves et finalement une troisième qui fait le lien entre les deux avec le stockage des emprunts.</w:t>
       </w:r>
       <w:r>
         <w:t xml:space="preserve"> Une quatrième table a été rajoutée après réflexion pour permettre la gestion des catégorie des livres car</w:t>
@@ -5422,11 +5627,16 @@
       <w:r>
         <w:t xml:space="preserve">Les maquettes ont été fait sur </w:t>
       </w:r>
+      <w:proofErr w:type="spellStart"/>
       <w:r>
         <w:t>F</w:t>
       </w:r>
       <w:r>
-        <w:t xml:space="preserve">igma et </w:t>
+        <w:t>igma</w:t>
+      </w:r>
+      <w:proofErr w:type="spellEnd"/>
+      <w:r>
+        <w:t xml:space="preserve"> et </w:t>
       </w:r>
       <w:r>
         <w:t>ont été</w:t>
@@ -5618,7 +5828,21 @@
         <w:rPr>
           <w:lang w:val="fr-CH"/>
         </w:rPr>
-        <w:t>Le footer rappelle l’origine du projet en mettant</w:t>
+        <w:t xml:space="preserve">Le </w:t>
+      </w:r>
+      <w:proofErr w:type="spellStart"/>
+      <w:r>
+        <w:rPr>
+          <w:lang w:val="fr-CH"/>
+        </w:rPr>
+        <w:t>footer</w:t>
+      </w:r>
+      <w:proofErr w:type="spellEnd"/>
+      <w:r>
+        <w:rPr>
+          <w:lang w:val="fr-CH"/>
+        </w:rPr>
+        <w:t xml:space="preserve"> rappelle l’origine du projet en mettant</w:t>
       </w:r>
       <w:r>
         <w:rPr>
@@ -5630,7 +5854,21 @@
         <w:rPr>
           <w:lang w:val="fr-CH"/>
         </w:rPr>
-        <w:t xml:space="preserve"> le logo ainsi que le slogan de l’association African Puzzle</w:t>
+        <w:t xml:space="preserve"> le logo ainsi que le slogan de l’association </w:t>
+      </w:r>
+      <w:proofErr w:type="spellStart"/>
+      <w:r>
+        <w:rPr>
+          <w:lang w:val="fr-CH"/>
+        </w:rPr>
+        <w:t>African</w:t>
+      </w:r>
+      <w:proofErr w:type="spellEnd"/>
+      <w:r>
+        <w:rPr>
+          <w:lang w:val="fr-CH"/>
+        </w:rPr>
+        <w:t xml:space="preserve"> Puzzle</w:t>
       </w:r>
       <w:r>
         <w:rPr>
@@ -5795,7 +6033,21 @@
         <w:rPr>
           <w:lang w:val="fr-CH"/>
         </w:rPr>
-        <w:t xml:space="preserve"> dans le header aura comme fonction, une fois cliqué, de déplier les deux options possible : Importer ou Exporter les données de l’applications.</w:t>
+        <w:t xml:space="preserve"> dans le header </w:t>
+      </w:r>
+      <w:proofErr w:type="gramStart"/>
+      <w:r>
+        <w:rPr>
+          <w:lang w:val="fr-CH"/>
+        </w:rPr>
+        <w:t>aura</w:t>
+      </w:r>
+      <w:proofErr w:type="gramEnd"/>
+      <w:r>
+        <w:rPr>
+          <w:lang w:val="fr-CH"/>
+        </w:rPr>
+        <w:t xml:space="preserve"> comme fonction, une fois cliqué, de déplier les deux options possible : Importer ou Exporter les données de l’applications.</w:t>
       </w:r>
     </w:p>
     <w:p>
@@ -7882,16 +8134,352 @@
       </w:r>
       <w:bookmarkEnd w:id="27"/>
     </w:p>
+    <w:p>
+      <w:proofErr w:type="spellStart"/>
+      <w:r>
+        <w:t>Uwamp</w:t>
+      </w:r>
+      <w:proofErr w:type="spellEnd"/>
+      <w:r>
+        <w:t xml:space="preserve"> a été téléchargé sur le poste avec la version 8.0.1 de </w:t>
+      </w:r>
+      <w:proofErr w:type="spellStart"/>
+      <w:r>
+        <w:t>php</w:t>
+      </w:r>
+      <w:proofErr w:type="spellEnd"/>
+      <w:r>
+        <w:t xml:space="preserve"> qui est une version stable et compatible avec mes dépendances</w:t>
+      </w:r>
+      <w:r>
+        <w:t xml:space="preserve">. J’ai laissé la version par défaut de MySQL sur </w:t>
+      </w:r>
+      <w:proofErr w:type="spellStart"/>
+      <w:r>
+        <w:t>Uwamp</w:t>
+      </w:r>
+      <w:proofErr w:type="spellEnd"/>
+      <w:r>
+        <w:t xml:space="preserve"> qui est la 5.7.11 car elle est suffisante pour l’utilisation prévue.</w:t>
+      </w:r>
+      <w:r>
+        <w:br/>
+      </w:r>
+      <w:r>
+        <w:br/>
+        <w:t xml:space="preserve">Un repos git TPI a été créé dans le dossier www de </w:t>
+      </w:r>
+      <w:proofErr w:type="spellStart"/>
+      <w:r>
+        <w:t>Uwamp</w:t>
+      </w:r>
+      <w:proofErr w:type="spellEnd"/>
+      <w:r>
+        <w:t xml:space="preserve"> pour permettre le </w:t>
+      </w:r>
+      <w:proofErr w:type="spellStart"/>
+      <w:r>
+        <w:t>versionning</w:t>
+      </w:r>
+      <w:proofErr w:type="spellEnd"/>
+      <w:r>
+        <w:t xml:space="preserve"> de mon développement</w:t>
+      </w:r>
+      <w:r>
+        <w:t>.</w:t>
+      </w:r>
+      <w:r>
+        <w:br/>
+      </w:r>
+      <w:r>
+        <w:br/>
+        <w:t xml:space="preserve">La structure de dossier nécessaire au MVC décrit précédemment a été créé dans le repos TPI. </w:t>
+      </w:r>
+    </w:p>
     <w:p/>
     <w:p>
+      <w:r>
+        <w:t xml:space="preserve">Le thème </w:t>
+      </w:r>
+      <w:r>
+        <w:t>SB Admin 2</w:t>
+      </w:r>
+      <w:r>
+        <w:t xml:space="preserve"> a été ajouté à l’</w:t>
+      </w:r>
+      <w:r>
+        <w:t>intérieur</w:t>
+      </w:r>
+      <w:r>
+        <w:t xml:space="preserve"> et toutes ses dépendances ont été téléchargée.</w:t>
+      </w:r>
+      <w:r>
+        <w:br/>
+      </w:r>
+      <w:r>
+        <w:br w:type="page"/>
+      </w:r>
+    </w:p>
+    <w:p>
       <w:pPr>
         <w:pStyle w:val="Titre2"/>
       </w:pPr>
       <w:bookmarkStart w:id="28" w:name="_Toc197095390"/>
       <w:r>
+        <w:lastRenderedPageBreak/>
         <w:t>Base de données</w:t>
       </w:r>
       <w:bookmarkEnd w:id="28"/>
+    </w:p>
+    <w:p>
+      <w:pPr>
+        <w:rPr>
+          <w:szCs w:val="14"/>
+        </w:rPr>
+      </w:pPr>
+      <w:r>
+        <w:rPr>
+          <w:szCs w:val="14"/>
+        </w:rPr>
+        <w:t xml:space="preserve">La mise en place de la base de </w:t>
+      </w:r>
+      <w:r>
+        <w:rPr>
+          <w:szCs w:val="14"/>
+        </w:rPr>
+        <w:t>données</w:t>
+      </w:r>
+      <w:r>
+        <w:rPr>
+          <w:szCs w:val="14"/>
+        </w:rPr>
+        <w:t xml:space="preserve"> sur php</w:t>
+      </w:r>
+      <w:r>
+        <w:rPr>
+          <w:szCs w:val="14"/>
+        </w:rPr>
+        <w:t>MyAdmin a été assez rapide grâce au schéma MLD déjà fait lors de la conception</w:t>
+      </w:r>
+      <w:r>
+        <w:rPr>
+          <w:szCs w:val="14"/>
+        </w:rPr>
+        <w:t xml:space="preserve">. </w:t>
+      </w:r>
+    </w:p>
+    <w:p>
+      <w:pPr>
+        <w:rPr>
+          <w:szCs w:val="14"/>
+        </w:rPr>
+      </w:pPr>
+      <w:r>
+        <w:rPr>
+          <w:szCs w:val="14"/>
+        </w:rPr>
+        <w:drawing>
+          <wp:inline distT="0" distB="0" distL="0" distR="0" wp14:anchorId="5B0916AF" wp14:editId="70313073">
+            <wp:extent cx="5963479" cy="3529433"/>
+            <wp:effectExtent l="0" t="0" r="0" b="0"/>
+            <wp:docPr id="5" name="Image 5"/>
+            <wp:cNvGraphicFramePr>
+              <a:graphicFrameLocks xmlns:a="http://schemas.openxmlformats.org/drawingml/2006/main" noChangeAspect="1"/>
+            </wp:cNvGraphicFramePr>
+            <a:graphic xmlns:a="http://schemas.openxmlformats.org/drawingml/2006/main">
+              <a:graphicData uri="http://schemas.openxmlformats.org/drawingml/2006/picture">
+                <pic:pic xmlns:pic="http://schemas.openxmlformats.org/drawingml/2006/picture">
+                  <pic:nvPicPr>
+                    <pic:cNvPr id="1" name=""/>
+                    <pic:cNvPicPr/>
+                  </pic:nvPicPr>
+                  <pic:blipFill>
+                    <a:blip r:embed="rId29"/>
+                    <a:stretch>
+                      <a:fillRect/>
+                    </a:stretch>
+                  </pic:blipFill>
+                  <pic:spPr>
+                    <a:xfrm>
+                      <a:off x="0" y="0"/>
+                      <a:ext cx="5965371" cy="3530553"/>
+                    </a:xfrm>
+                    <a:prstGeom prst="rect">
+                      <a:avLst/>
+                    </a:prstGeom>
+                  </pic:spPr>
+                </pic:pic>
+              </a:graphicData>
+            </a:graphic>
+          </wp:inline>
+        </w:drawing>
+      </w:r>
+      <w:r>
+        <w:rPr>
+          <w:szCs w:val="14"/>
+        </w:rPr>
+        <w:br/>
+        <w:t xml:space="preserve">J’ai choisi de mettre des varchar de taille 100 pour tout ce qui est nom/prénom </w:t>
+      </w:r>
+      <w:r>
+        <w:rPr>
+          <w:szCs w:val="14"/>
+        </w:rPr>
+        <w:t xml:space="preserve">ce qui couvre sans problème les </w:t>
+      </w:r>
+      <w:r>
+        <w:rPr>
+          <w:szCs w:val="14"/>
+        </w:rPr>
+        <w:t>noms</w:t>
+      </w:r>
+      <w:r>
+        <w:rPr>
+          <w:szCs w:val="14"/>
+        </w:rPr>
+        <w:t xml:space="preserve"> les plus longs</w:t>
+      </w:r>
+      <w:r>
+        <w:rPr>
+          <w:szCs w:val="14"/>
+        </w:rPr>
+        <w:t>, une taille de 30 pour les numéros de téléphone ce qui est suffisant pour l</w:t>
+      </w:r>
+      <w:r>
+        <w:rPr>
+          <w:szCs w:val="14"/>
+        </w:rPr>
+        <w:t>es numéros au Bénin</w:t>
+      </w:r>
+      <w:r>
+        <w:rPr>
+          <w:szCs w:val="14"/>
+        </w:rPr>
+        <w:t xml:space="preserve">, une taille de 255 pour </w:t>
+      </w:r>
+      <w:r>
+        <w:rPr>
+          <w:szCs w:val="14"/>
+        </w:rPr>
+        <w:t>tous les champs plus grands</w:t>
+      </w:r>
+      <w:r>
+        <w:rPr>
+          <w:szCs w:val="14"/>
+        </w:rPr>
+        <w:t xml:space="preserve"> afin d’être large et finalement des champs date pour les</w:t>
+      </w:r>
+      <w:r>
+        <w:rPr>
+          <w:szCs w:val="14"/>
+        </w:rPr>
+        <w:t xml:space="preserve"> différentes</w:t>
+      </w:r>
+      <w:r>
+        <w:rPr>
+          <w:szCs w:val="14"/>
+        </w:rPr>
+        <w:t xml:space="preserve"> dates.</w:t>
+      </w:r>
+      <w:r>
+        <w:rPr>
+          <w:szCs w:val="14"/>
+        </w:rPr>
+        <w:br/>
+      </w:r>
+      <w:r>
+        <w:rPr>
+          <w:szCs w:val="14"/>
+        </w:rPr>
+        <w:br/>
+        <w:t xml:space="preserve">Pour </w:t>
+      </w:r>
+      <w:r>
+        <w:rPr>
+          <w:szCs w:val="14"/>
+        </w:rPr>
+        <w:t>des questions de sécurité j’ai créé un compte utilisateur « </w:t>
+      </w:r>
+      <w:proofErr w:type="spellStart"/>
+      <w:r>
+        <w:rPr>
+          <w:szCs w:val="14"/>
+        </w:rPr>
+        <w:t>bibliosolidaire</w:t>
+      </w:r>
+      <w:proofErr w:type="spellEnd"/>
+      <w:r>
+        <w:rPr>
+          <w:szCs w:val="14"/>
+        </w:rPr>
+        <w:t> » qui sera utilisé dans le code et qui a uniquement des droits sur les données mais pas sur la structure ou la gestion des droits.</w:t>
+      </w:r>
+    </w:p>
+    <w:p>
+      <w:pPr>
+        <w:rPr>
+          <w:szCs w:val="14"/>
+        </w:rPr>
+      </w:pPr>
+      <w:r>
+        <w:rPr>
+          <w:szCs w:val="14"/>
+        </w:rPr>
+        <w:drawing>
+          <wp:inline distT="0" distB="0" distL="0" distR="0" wp14:anchorId="2C338880" wp14:editId="7A97B41B">
+            <wp:extent cx="3021253" cy="2048256"/>
+            <wp:effectExtent l="0" t="0" r="8255" b="9525"/>
+            <wp:docPr id="6" name="Image 6"/>
+            <wp:cNvGraphicFramePr>
+              <a:graphicFrameLocks xmlns:a="http://schemas.openxmlformats.org/drawingml/2006/main" noChangeAspect="1"/>
+            </wp:cNvGraphicFramePr>
+            <a:graphic xmlns:a="http://schemas.openxmlformats.org/drawingml/2006/main">
+              <a:graphicData uri="http://schemas.openxmlformats.org/drawingml/2006/picture">
+                <pic:pic xmlns:pic="http://schemas.openxmlformats.org/drawingml/2006/picture">
+                  <pic:nvPicPr>
+                    <pic:cNvPr id="1" name=""/>
+                    <pic:cNvPicPr/>
+                  </pic:nvPicPr>
+                  <pic:blipFill>
+                    <a:blip r:embed="rId30"/>
+                    <a:stretch>
+                      <a:fillRect/>
+                    </a:stretch>
+                  </pic:blipFill>
+                  <pic:spPr>
+                    <a:xfrm>
+                      <a:off x="0" y="0"/>
+                      <a:ext cx="3028137" cy="2052923"/>
+                    </a:xfrm>
+                    <a:prstGeom prst="rect">
+                      <a:avLst/>
+                    </a:prstGeom>
+                  </pic:spPr>
+                </pic:pic>
+              </a:graphicData>
+            </a:graphic>
+          </wp:inline>
+        </w:drawing>
+      </w:r>
+      <w:r>
+        <w:rPr>
+          <w:szCs w:val="14"/>
+        </w:rPr>
+        <w:t xml:space="preserve"> </w:t>
+      </w:r>
+    </w:p>
+    <w:p>
+      <w:pPr>
+        <w:rPr>
+          <w:szCs w:val="14"/>
+        </w:rPr>
+      </w:pPr>
+      <w:r>
+        <w:rPr>
+          <w:szCs w:val="14"/>
+        </w:rPr>
+        <w:br w:type="page"/>
+      </w:r>
     </w:p>
     <w:p>
       <w:pPr>
@@ -8093,8 +8681,8 @@
       </w:pPr>
     </w:p>
     <w:sectPr>
-      <w:headerReference w:type="default" r:id="rId29"/>
-      <w:footerReference w:type="default" r:id="rId30"/>
+      <w:headerReference w:type="default" r:id="rId31"/>
+      <w:footerReference w:type="default" r:id="rId32"/>
       <w:pgSz w:w="11906" w:h="16838" w:code="9"/>
       <w:pgMar w:top="1418" w:right="1418" w:bottom="1418" w:left="1418" w:header="720" w:footer="720" w:gutter="0"/>
       <w:cols w:space="720"/>
@@ -8105,7 +8693,7 @@
 </file>
 
 <file path=word/endnotes.xml><?xml version="1.0" encoding="utf-8"?>
-<w:endnotes xmlns:wpc="http://schemas.microsoft.com/office/word/2010/wordprocessingCanvas" xmlns:cx="http://schemas.microsoft.com/office/drawing/2014/chartex" xmlns:cx1="http://schemas.microsoft.com/office/drawing/2015/9/8/chartex" xmlns:cx2="http://schemas.microsoft.com/office/drawing/2015/10/21/chartex" xmlns:cx3="http://schemas.microsoft.com/office/drawing/2016/5/9/chartex" xmlns:cx4="http://schemas.microsoft.com/office/drawing/2016/5/10/chartex" xmlns:cx5="http://schemas.microsoft.com/office/drawing/2016/5/11/chartex" xmlns:cx6="http://schemas.microsoft.com/office/drawing/2016/5/12/chartex" xmlns:cx7="http://schemas.microsoft.com/office/drawing/2016/5/13/chartex" xmlns:cx8="http://schemas.microsoft.com/office/drawing/2016/5/14/chartex" xmlns:mc="http://schemas.openxmlformats.org/markup-compatibility/2006" xmlns:aink="http://schemas.microsoft.com/office/drawing/2016/ink" xmlns:am3d="http://schemas.microsoft.com/office/drawing/2017/model3d" xmlns:o="urn:schemas-microsoft-com:office:office" xmlns:oel="http://schemas.microsoft.com/office/2019/extlst" xmlns:r="http://schemas.openxmlformats.org/officeDocument/2006/relationships" xmlns:m="http://schemas.openxmlformats.org/officeDocument/2006/math" xmlns:v="urn:schemas-microsoft-com:vml" xmlns:wp14="http://schemas.microsoft.com/office/word/2010/wordprocessingDrawing" xmlns:wp="http://schemas.openxmlformats.org/drawingml/2006/wordprocessingDrawing" xmlns:w10="urn:schemas-microsoft-com:office:word" xmlns:w="http://schemas.openxmlformats.org/wordprocessingml/2006/main" xmlns:w14="http://schemas.microsoft.com/office/word/2010/wordml" xmlns:w15="http://schemas.microsoft.com/office/word/2012/wordml" xmlns:w16cex="http://schemas.microsoft.com/office/word/2018/wordml/cex" xmlns:w16cid="http://schemas.microsoft.com/office/word/2016/wordml/cid" xmlns:w16="http://schemas.microsoft.com/office/word/2018/wordml" xmlns:w16du="http://schemas.microsoft.com/office/word/2023/wordml/word16du" xmlns:w16sdtdh="http://schemas.microsoft.com/office/word/2020/wordml/sdtdatahash" xmlns:w16sdtfl="http://schemas.microsoft.com/office/word/2024/wordml/sdtformatlock" xmlns:w16se="http://schemas.microsoft.com/office/word/2015/wordml/symex" xmlns:wpg="http://schemas.microsoft.com/office/word/2010/wordprocessingGroup" xmlns:wpi="http://schemas.microsoft.com/office/word/2010/wordprocessingInk" xmlns:wne="http://schemas.microsoft.com/office/word/2006/wordml" xmlns:wps="http://schemas.microsoft.com/office/word/2010/wordprocessingShape" mc:Ignorable="w14 w15 w16se w16cid w16 w16cex w16sdtdh w16sdtfl w16du wp14">
+<w:endnotes xmlns:wpc="http://schemas.microsoft.com/office/word/2010/wordprocessingCanvas" xmlns:cx="http://schemas.microsoft.com/office/drawing/2014/chartex" xmlns:cx1="http://schemas.microsoft.com/office/drawing/2015/9/8/chartex" xmlns:cx2="http://schemas.microsoft.com/office/drawing/2015/10/21/chartex" xmlns:cx3="http://schemas.microsoft.com/office/drawing/2016/5/9/chartex" xmlns:cx4="http://schemas.microsoft.com/office/drawing/2016/5/10/chartex" xmlns:cx5="http://schemas.microsoft.com/office/drawing/2016/5/11/chartex" xmlns:cx6="http://schemas.microsoft.com/office/drawing/2016/5/12/chartex" xmlns:cx7="http://schemas.microsoft.com/office/drawing/2016/5/13/chartex" xmlns:cx8="http://schemas.microsoft.com/office/drawing/2016/5/14/chartex" xmlns:mc="http://schemas.openxmlformats.org/markup-compatibility/2006" xmlns:aink="http://schemas.microsoft.com/office/drawing/2016/ink" xmlns:am3d="http://schemas.microsoft.com/office/drawing/2017/model3d" xmlns:o="urn:schemas-microsoft-com:office:office" xmlns:oel="http://schemas.microsoft.com/office/2019/extlst" xmlns:r="http://schemas.openxmlformats.org/officeDocument/2006/relationships" xmlns:m="http://schemas.openxmlformats.org/officeDocument/2006/math" xmlns:v="urn:schemas-microsoft-com:vml" xmlns:wp14="http://schemas.microsoft.com/office/word/2010/wordprocessingDrawing" xmlns:wp="http://schemas.openxmlformats.org/drawingml/2006/wordprocessingDrawing" xmlns:w10="urn:schemas-microsoft-com:office:word" xmlns:w="http://schemas.openxmlformats.org/wordprocessingml/2006/main" xmlns:w14="http://schemas.microsoft.com/office/word/2010/wordml" xmlns:w15="http://schemas.microsoft.com/office/word/2012/wordml" xmlns:w16cex="http://schemas.microsoft.com/office/word/2018/wordml/cex" xmlns:w16cid="http://schemas.microsoft.com/office/word/2016/wordml/cid" xmlns:w16="http://schemas.microsoft.com/office/word/2018/wordml" xmlns:w16sdtdh="http://schemas.microsoft.com/office/word/2020/wordml/sdtdatahash" xmlns:w16se="http://schemas.microsoft.com/office/word/2015/wordml/symex" xmlns:wpg="http://schemas.microsoft.com/office/word/2010/wordprocessingGroup" xmlns:wpi="http://schemas.microsoft.com/office/word/2010/wordprocessingInk" xmlns:wne="http://schemas.microsoft.com/office/word/2006/wordml" xmlns:wps="http://schemas.microsoft.com/office/word/2010/wordprocessingShape" mc:Ignorable="w14 w15 w16se w16cid w16 w16cex w16sdtdh wp14">
   <w:endnote w:type="separator" w:id="-1">
     <w:p>
       <w:r>
@@ -8124,7 +8712,7 @@
 </file>
 
 <file path=word/footer1.xml><?xml version="1.0" encoding="utf-8"?>
-<w:ftr xmlns:wpc="http://schemas.microsoft.com/office/word/2010/wordprocessingCanvas" xmlns:cx="http://schemas.microsoft.com/office/drawing/2014/chartex" xmlns:cx1="http://schemas.microsoft.com/office/drawing/2015/9/8/chartex" xmlns:cx2="http://schemas.microsoft.com/office/drawing/2015/10/21/chartex" xmlns:cx3="http://schemas.microsoft.com/office/drawing/2016/5/9/chartex" xmlns:cx4="http://schemas.microsoft.com/office/drawing/2016/5/10/chartex" xmlns:cx5="http://schemas.microsoft.com/office/drawing/2016/5/11/chartex" xmlns:cx6="http://schemas.microsoft.com/office/drawing/2016/5/12/chartex" xmlns:cx7="http://schemas.microsoft.com/office/drawing/2016/5/13/chartex" xmlns:cx8="http://schemas.microsoft.com/office/drawing/2016/5/14/chartex" xmlns:mc="http://schemas.openxmlformats.org/markup-compatibility/2006" xmlns:aink="http://schemas.microsoft.com/office/drawing/2016/ink" xmlns:am3d="http://schemas.microsoft.com/office/drawing/2017/model3d" xmlns:o="urn:schemas-microsoft-com:office:office" xmlns:oel="http://schemas.microsoft.com/office/2019/extlst" xmlns:r="http://schemas.openxmlformats.org/officeDocument/2006/relationships" xmlns:m="http://schemas.openxmlformats.org/officeDocument/2006/math" xmlns:v="urn:schemas-microsoft-com:vml" xmlns:wp14="http://schemas.microsoft.com/office/word/2010/wordprocessingDrawing" xmlns:wp="http://schemas.openxmlformats.org/drawingml/2006/wordprocessingDrawing" xmlns:w10="urn:schemas-microsoft-com:office:word" xmlns:w="http://schemas.openxmlformats.org/wordprocessingml/2006/main" xmlns:w14="http://schemas.microsoft.com/office/word/2010/wordml" xmlns:w15="http://schemas.microsoft.com/office/word/2012/wordml" xmlns:w16cex="http://schemas.microsoft.com/office/word/2018/wordml/cex" xmlns:w16cid="http://schemas.microsoft.com/office/word/2016/wordml/cid" xmlns:w16="http://schemas.microsoft.com/office/word/2018/wordml" xmlns:w16du="http://schemas.microsoft.com/office/word/2023/wordml/word16du" xmlns:w16sdtdh="http://schemas.microsoft.com/office/word/2020/wordml/sdtdatahash" xmlns:w16sdtfl="http://schemas.microsoft.com/office/word/2024/wordml/sdtformatlock" xmlns:w16se="http://schemas.microsoft.com/office/word/2015/wordml/symex" xmlns:wpg="http://schemas.microsoft.com/office/word/2010/wordprocessingGroup" xmlns:wpi="http://schemas.microsoft.com/office/word/2010/wordprocessingInk" xmlns:wne="http://schemas.microsoft.com/office/word/2006/wordml" xmlns:wps="http://schemas.microsoft.com/office/word/2010/wordprocessingShape" mc:Ignorable="w14 w15 w16se w16cid w16 w16cex w16sdtdh w16sdtfl w16du wp14">
+<w:ftr xmlns:wpc="http://schemas.microsoft.com/office/word/2010/wordprocessingCanvas" xmlns:cx="http://schemas.microsoft.com/office/drawing/2014/chartex" xmlns:cx1="http://schemas.microsoft.com/office/drawing/2015/9/8/chartex" xmlns:cx2="http://schemas.microsoft.com/office/drawing/2015/10/21/chartex" xmlns:cx3="http://schemas.microsoft.com/office/drawing/2016/5/9/chartex" xmlns:cx4="http://schemas.microsoft.com/office/drawing/2016/5/10/chartex" xmlns:cx5="http://schemas.microsoft.com/office/drawing/2016/5/11/chartex" xmlns:cx6="http://schemas.microsoft.com/office/drawing/2016/5/12/chartex" xmlns:cx7="http://schemas.microsoft.com/office/drawing/2016/5/13/chartex" xmlns:cx8="http://schemas.microsoft.com/office/drawing/2016/5/14/chartex" xmlns:mc="http://schemas.openxmlformats.org/markup-compatibility/2006" xmlns:aink="http://schemas.microsoft.com/office/drawing/2016/ink" xmlns:am3d="http://schemas.microsoft.com/office/drawing/2017/model3d" xmlns:o="urn:schemas-microsoft-com:office:office" xmlns:oel="http://schemas.microsoft.com/office/2019/extlst" xmlns:r="http://schemas.openxmlformats.org/officeDocument/2006/relationships" xmlns:m="http://schemas.openxmlformats.org/officeDocument/2006/math" xmlns:v="urn:schemas-microsoft-com:vml" xmlns:wp14="http://schemas.microsoft.com/office/word/2010/wordprocessingDrawing" xmlns:wp="http://schemas.openxmlformats.org/drawingml/2006/wordprocessingDrawing" xmlns:w10="urn:schemas-microsoft-com:office:word" xmlns:w="http://schemas.openxmlformats.org/wordprocessingml/2006/main" xmlns:w14="http://schemas.microsoft.com/office/word/2010/wordml" xmlns:w15="http://schemas.microsoft.com/office/word/2012/wordml" xmlns:w16cex="http://schemas.microsoft.com/office/word/2018/wordml/cex" xmlns:w16cid="http://schemas.microsoft.com/office/word/2016/wordml/cid" xmlns:w16="http://schemas.microsoft.com/office/word/2018/wordml" xmlns:w16sdtdh="http://schemas.microsoft.com/office/word/2020/wordml/sdtdatahash" xmlns:w16se="http://schemas.microsoft.com/office/word/2015/wordml/symex" xmlns:wpg="http://schemas.microsoft.com/office/word/2010/wordprocessingGroup" xmlns:wpi="http://schemas.microsoft.com/office/word/2010/wordprocessingInk" xmlns:wne="http://schemas.microsoft.com/office/word/2006/wordml" xmlns:wps="http://schemas.microsoft.com/office/word/2010/wordprocessingShape" mc:Ignorable="w14 w15 w16se w16cid w16 w16cex w16sdtdh wp14">
   <w:tbl>
     <w:tblPr>
       <w:tblStyle w:val="Grilledutableau"/>
@@ -8237,7 +8825,7 @@
             <w:rPr>
               <w:noProof/>
             </w:rPr>
-            <w:t>02.05.2025</w:t>
+            <w:t>05.05.2025</w:t>
           </w:r>
           <w:r>
             <w:fldChar w:fldCharType="end"/>
@@ -8270,7 +8858,7 @@
             <w:rPr>
               <w:noProof/>
             </w:rPr>
-            <w:t>04.05.2025</w:t>
+            <w:t>05.05.2025</w:t>
           </w:r>
           <w:r>
             <w:fldChar w:fldCharType="end"/>
@@ -8308,7 +8896,7 @@
 </file>
 
 <file path=word/footnotes.xml><?xml version="1.0" encoding="utf-8"?>
-<w:footnotes xmlns:wpc="http://schemas.microsoft.com/office/word/2010/wordprocessingCanvas" xmlns:cx="http://schemas.microsoft.com/office/drawing/2014/chartex" xmlns:cx1="http://schemas.microsoft.com/office/drawing/2015/9/8/chartex" xmlns:cx2="http://schemas.microsoft.com/office/drawing/2015/10/21/chartex" xmlns:cx3="http://schemas.microsoft.com/office/drawing/2016/5/9/chartex" xmlns:cx4="http://schemas.microsoft.com/office/drawing/2016/5/10/chartex" xmlns:cx5="http://schemas.microsoft.com/office/drawing/2016/5/11/chartex" xmlns:cx6="http://schemas.microsoft.com/office/drawing/2016/5/12/chartex" xmlns:cx7="http://schemas.microsoft.com/office/drawing/2016/5/13/chartex" xmlns:cx8="http://schemas.microsoft.com/office/drawing/2016/5/14/chartex" xmlns:mc="http://schemas.openxmlformats.org/markup-compatibility/2006" xmlns:aink="http://schemas.microsoft.com/office/drawing/2016/ink" xmlns:am3d="http://schemas.microsoft.com/office/drawing/2017/model3d" xmlns:o="urn:schemas-microsoft-com:office:office" xmlns:oel="http://schemas.microsoft.com/office/2019/extlst" xmlns:r="http://schemas.openxmlformats.org/officeDocument/2006/relationships" xmlns:m="http://schemas.openxmlformats.org/officeDocument/2006/math" xmlns:v="urn:schemas-microsoft-com:vml" xmlns:wp14="http://schemas.microsoft.com/office/word/2010/wordprocessingDrawing" xmlns:wp="http://schemas.openxmlformats.org/drawingml/2006/wordprocessingDrawing" xmlns:w10="urn:schemas-microsoft-com:office:word" xmlns:w="http://schemas.openxmlformats.org/wordprocessingml/2006/main" xmlns:w14="http://schemas.microsoft.com/office/word/2010/wordml" xmlns:w15="http://schemas.microsoft.com/office/word/2012/wordml" xmlns:w16cex="http://schemas.microsoft.com/office/word/2018/wordml/cex" xmlns:w16cid="http://schemas.microsoft.com/office/word/2016/wordml/cid" xmlns:w16="http://schemas.microsoft.com/office/word/2018/wordml" xmlns:w16du="http://schemas.microsoft.com/office/word/2023/wordml/word16du" xmlns:w16sdtdh="http://schemas.microsoft.com/office/word/2020/wordml/sdtdatahash" xmlns:w16sdtfl="http://schemas.microsoft.com/office/word/2024/wordml/sdtformatlock" xmlns:w16se="http://schemas.microsoft.com/office/word/2015/wordml/symex" xmlns:wpg="http://schemas.microsoft.com/office/word/2010/wordprocessingGroup" xmlns:wpi="http://schemas.microsoft.com/office/word/2010/wordprocessingInk" xmlns:wne="http://schemas.microsoft.com/office/word/2006/wordml" xmlns:wps="http://schemas.microsoft.com/office/word/2010/wordprocessingShape" mc:Ignorable="w14 w15 w16se w16cid w16 w16cex w16sdtdh w16sdtfl w16du wp14">
+<w:footnotes xmlns:wpc="http://schemas.microsoft.com/office/word/2010/wordprocessingCanvas" xmlns:cx="http://schemas.microsoft.com/office/drawing/2014/chartex" xmlns:cx1="http://schemas.microsoft.com/office/drawing/2015/9/8/chartex" xmlns:cx2="http://schemas.microsoft.com/office/drawing/2015/10/21/chartex" xmlns:cx3="http://schemas.microsoft.com/office/drawing/2016/5/9/chartex" xmlns:cx4="http://schemas.microsoft.com/office/drawing/2016/5/10/chartex" xmlns:cx5="http://schemas.microsoft.com/office/drawing/2016/5/11/chartex" xmlns:cx6="http://schemas.microsoft.com/office/drawing/2016/5/12/chartex" xmlns:cx7="http://schemas.microsoft.com/office/drawing/2016/5/13/chartex" xmlns:cx8="http://schemas.microsoft.com/office/drawing/2016/5/14/chartex" xmlns:mc="http://schemas.openxmlformats.org/markup-compatibility/2006" xmlns:aink="http://schemas.microsoft.com/office/drawing/2016/ink" xmlns:am3d="http://schemas.microsoft.com/office/drawing/2017/model3d" xmlns:o="urn:schemas-microsoft-com:office:office" xmlns:oel="http://schemas.microsoft.com/office/2019/extlst" xmlns:r="http://schemas.openxmlformats.org/officeDocument/2006/relationships" xmlns:m="http://schemas.openxmlformats.org/officeDocument/2006/math" xmlns:v="urn:schemas-microsoft-com:vml" xmlns:wp14="http://schemas.microsoft.com/office/word/2010/wordprocessingDrawing" xmlns:wp="http://schemas.openxmlformats.org/drawingml/2006/wordprocessingDrawing" xmlns:w10="urn:schemas-microsoft-com:office:word" xmlns:w="http://schemas.openxmlformats.org/wordprocessingml/2006/main" xmlns:w14="http://schemas.microsoft.com/office/word/2010/wordml" xmlns:w15="http://schemas.microsoft.com/office/word/2012/wordml" xmlns:w16cex="http://schemas.microsoft.com/office/word/2018/wordml/cex" xmlns:w16cid="http://schemas.microsoft.com/office/word/2016/wordml/cid" xmlns:w16="http://schemas.microsoft.com/office/word/2018/wordml" xmlns:w16sdtdh="http://schemas.microsoft.com/office/word/2020/wordml/sdtdatahash" xmlns:w16se="http://schemas.microsoft.com/office/word/2015/wordml/symex" xmlns:wpg="http://schemas.microsoft.com/office/word/2010/wordprocessingGroup" xmlns:wpi="http://schemas.microsoft.com/office/word/2010/wordprocessingInk" xmlns:wne="http://schemas.microsoft.com/office/word/2006/wordml" xmlns:wps="http://schemas.microsoft.com/office/word/2010/wordprocessingShape" mc:Ignorable="w14 w15 w16se w16cid w16 w16cex w16sdtdh wp14">
   <w:footnote w:type="separator" w:id="-1">
     <w:p>
       <w:r>
@@ -8327,7 +8915,7 @@
 </file>
 
 <file path=word/header1.xml><?xml version="1.0" encoding="utf-8"?>
-<w:hdr xmlns:wpc="http://schemas.microsoft.com/office/word/2010/wordprocessingCanvas" xmlns:cx="http://schemas.microsoft.com/office/drawing/2014/chartex" xmlns:cx1="http://schemas.microsoft.com/office/drawing/2015/9/8/chartex" xmlns:cx2="http://schemas.microsoft.com/office/drawing/2015/10/21/chartex" xmlns:cx3="http://schemas.microsoft.com/office/drawing/2016/5/9/chartex" xmlns:cx4="http://schemas.microsoft.com/office/drawing/2016/5/10/chartex" xmlns:cx5="http://schemas.microsoft.com/office/drawing/2016/5/11/chartex" xmlns:cx6="http://schemas.microsoft.com/office/drawing/2016/5/12/chartex" xmlns:cx7="http://schemas.microsoft.com/office/drawing/2016/5/13/chartex" xmlns:cx8="http://schemas.microsoft.com/office/drawing/2016/5/14/chartex" xmlns:mc="http://schemas.openxmlformats.org/markup-compatibility/2006" xmlns:aink="http://schemas.microsoft.com/office/drawing/2016/ink" xmlns:am3d="http://schemas.microsoft.com/office/drawing/2017/model3d" xmlns:o="urn:schemas-microsoft-com:office:office" xmlns:oel="http://schemas.microsoft.com/office/2019/extlst" xmlns:r="http://schemas.openxmlformats.org/officeDocument/2006/relationships" xmlns:m="http://schemas.openxmlformats.org/officeDocument/2006/math" xmlns:v="urn:schemas-microsoft-com:vml" xmlns:wp14="http://schemas.microsoft.com/office/word/2010/wordprocessingDrawing" xmlns:wp="http://schemas.openxmlformats.org/drawingml/2006/wordprocessingDrawing" xmlns:w10="urn:schemas-microsoft-com:office:word" xmlns:w="http://schemas.openxmlformats.org/wordprocessingml/2006/main" xmlns:w14="http://schemas.microsoft.com/office/word/2010/wordml" xmlns:w15="http://schemas.microsoft.com/office/word/2012/wordml" xmlns:w16cex="http://schemas.microsoft.com/office/word/2018/wordml/cex" xmlns:w16cid="http://schemas.microsoft.com/office/word/2016/wordml/cid" xmlns:w16="http://schemas.microsoft.com/office/word/2018/wordml" xmlns:w16du="http://schemas.microsoft.com/office/word/2023/wordml/word16du" xmlns:w16sdtdh="http://schemas.microsoft.com/office/word/2020/wordml/sdtdatahash" xmlns:w16sdtfl="http://schemas.microsoft.com/office/word/2024/wordml/sdtformatlock" xmlns:w16se="http://schemas.microsoft.com/office/word/2015/wordml/symex" xmlns:wpg="http://schemas.microsoft.com/office/word/2010/wordprocessingGroup" xmlns:wpi="http://schemas.microsoft.com/office/word/2010/wordprocessingInk" xmlns:wne="http://schemas.microsoft.com/office/word/2006/wordml" xmlns:wps="http://schemas.microsoft.com/office/word/2010/wordprocessingShape" mc:Ignorable="w14 w15 w16se w16cid w16 w16cex w16sdtdh w16sdtfl w16du wp14">
+<w:hdr xmlns:wpc="http://schemas.microsoft.com/office/word/2010/wordprocessingCanvas" xmlns:cx="http://schemas.microsoft.com/office/drawing/2014/chartex" xmlns:cx1="http://schemas.microsoft.com/office/drawing/2015/9/8/chartex" xmlns:cx2="http://schemas.microsoft.com/office/drawing/2015/10/21/chartex" xmlns:cx3="http://schemas.microsoft.com/office/drawing/2016/5/9/chartex" xmlns:cx4="http://schemas.microsoft.com/office/drawing/2016/5/10/chartex" xmlns:cx5="http://schemas.microsoft.com/office/drawing/2016/5/11/chartex" xmlns:cx6="http://schemas.microsoft.com/office/drawing/2016/5/12/chartex" xmlns:cx7="http://schemas.microsoft.com/office/drawing/2016/5/13/chartex" xmlns:cx8="http://schemas.microsoft.com/office/drawing/2016/5/14/chartex" xmlns:mc="http://schemas.openxmlformats.org/markup-compatibility/2006" xmlns:aink="http://schemas.microsoft.com/office/drawing/2016/ink" xmlns:am3d="http://schemas.microsoft.com/office/drawing/2017/model3d" xmlns:o="urn:schemas-microsoft-com:office:office" xmlns:oel="http://schemas.microsoft.com/office/2019/extlst" xmlns:r="http://schemas.openxmlformats.org/officeDocument/2006/relationships" xmlns:m="http://schemas.openxmlformats.org/officeDocument/2006/math" xmlns:v="urn:schemas-microsoft-com:vml" xmlns:wp14="http://schemas.microsoft.com/office/word/2010/wordprocessingDrawing" xmlns:wp="http://schemas.openxmlformats.org/drawingml/2006/wordprocessingDrawing" xmlns:w10="urn:schemas-microsoft-com:office:word" xmlns:w="http://schemas.openxmlformats.org/wordprocessingml/2006/main" xmlns:w14="http://schemas.microsoft.com/office/word/2010/wordml" xmlns:w15="http://schemas.microsoft.com/office/word/2012/wordml" xmlns:w16cex="http://schemas.microsoft.com/office/word/2018/wordml/cex" xmlns:w16cid="http://schemas.microsoft.com/office/word/2016/wordml/cid" xmlns:w16="http://schemas.microsoft.com/office/word/2018/wordml" xmlns:w16sdtdh="http://schemas.microsoft.com/office/word/2020/wordml/sdtdatahash" xmlns:w16se="http://schemas.microsoft.com/office/word/2015/wordml/symex" xmlns:wpg="http://schemas.microsoft.com/office/word/2010/wordprocessingGroup" xmlns:wpi="http://schemas.microsoft.com/office/word/2010/wordprocessingInk" xmlns:wne="http://schemas.microsoft.com/office/word/2006/wordml" xmlns:wps="http://schemas.microsoft.com/office/word/2010/wordprocessingShape" mc:Ignorable="w14 w15 w16se w16cid w16 w16cex w16sdtdh wp14">
   <w:tbl>
     <w:tblPr>
       <w:tblStyle w:val="Grilledutableau"/>
@@ -8413,7 +9001,7 @@
 </file>
 
 <file path=word/numbering.xml><?xml version="1.0" encoding="utf-8"?>
-<w:numbering xmlns:wpc="http://schemas.microsoft.com/office/word/2010/wordprocessingCanvas" xmlns:cx="http://schemas.microsoft.com/office/drawing/2014/chartex" xmlns:cx1="http://schemas.microsoft.com/office/drawing/2015/9/8/chartex" xmlns:cx2="http://schemas.microsoft.com/office/drawing/2015/10/21/chartex" xmlns:cx3="http://schemas.microsoft.com/office/drawing/2016/5/9/chartex" xmlns:cx4="http://schemas.microsoft.com/office/drawing/2016/5/10/chartex" xmlns:cx5="http://schemas.microsoft.com/office/drawing/2016/5/11/chartex" xmlns:cx6="http://schemas.microsoft.com/office/drawing/2016/5/12/chartex" xmlns:cx7="http://schemas.microsoft.com/office/drawing/2016/5/13/chartex" xmlns:cx8="http://schemas.microsoft.com/office/drawing/2016/5/14/chartex" xmlns:mc="http://schemas.openxmlformats.org/markup-compatibility/2006" xmlns:aink="http://schemas.microsoft.com/office/drawing/2016/ink" xmlns:am3d="http://schemas.microsoft.com/office/drawing/2017/model3d" xmlns:o="urn:schemas-microsoft-com:office:office" xmlns:oel="http://schemas.microsoft.com/office/2019/extlst" xmlns:r="http://schemas.openxmlformats.org/officeDocument/2006/relationships" xmlns:m="http://schemas.openxmlformats.org/officeDocument/2006/math" xmlns:v="urn:schemas-microsoft-com:vml" xmlns:wp14="http://schemas.microsoft.com/office/word/2010/wordprocessingDrawing" xmlns:wp="http://schemas.openxmlformats.org/drawingml/2006/wordprocessingDrawing" xmlns:w10="urn:schemas-microsoft-com:office:word" xmlns:w="http://schemas.openxmlformats.org/wordprocessingml/2006/main" xmlns:w14="http://schemas.microsoft.com/office/word/2010/wordml" xmlns:w15="http://schemas.microsoft.com/office/word/2012/wordml" xmlns:w16cex="http://schemas.microsoft.com/office/word/2018/wordml/cex" xmlns:w16cid="http://schemas.microsoft.com/office/word/2016/wordml/cid" xmlns:w16="http://schemas.microsoft.com/office/word/2018/wordml" xmlns:w16du="http://schemas.microsoft.com/office/word/2023/wordml/word16du" xmlns:w16sdtdh="http://schemas.microsoft.com/office/word/2020/wordml/sdtdatahash" xmlns:w16sdtfl="http://schemas.microsoft.com/office/word/2024/wordml/sdtformatlock" xmlns:w16se="http://schemas.microsoft.com/office/word/2015/wordml/symex" xmlns:wpg="http://schemas.microsoft.com/office/word/2010/wordprocessingGroup" xmlns:wpi="http://schemas.microsoft.com/office/word/2010/wordprocessingInk" xmlns:wne="http://schemas.microsoft.com/office/word/2006/wordml" xmlns:wps="http://schemas.microsoft.com/office/word/2010/wordprocessingShape" mc:Ignorable="w14 w15 w16se w16cid w16 w16cex w16sdtdh w16sdtfl w16du wp14">
+<w:numbering xmlns:wpc="http://schemas.microsoft.com/office/word/2010/wordprocessingCanvas" xmlns:cx="http://schemas.microsoft.com/office/drawing/2014/chartex" xmlns:cx1="http://schemas.microsoft.com/office/drawing/2015/9/8/chartex" xmlns:cx2="http://schemas.microsoft.com/office/drawing/2015/10/21/chartex" xmlns:cx3="http://schemas.microsoft.com/office/drawing/2016/5/9/chartex" xmlns:cx4="http://schemas.microsoft.com/office/drawing/2016/5/10/chartex" xmlns:cx5="http://schemas.microsoft.com/office/drawing/2016/5/11/chartex" xmlns:cx6="http://schemas.microsoft.com/office/drawing/2016/5/12/chartex" xmlns:cx7="http://schemas.microsoft.com/office/drawing/2016/5/13/chartex" xmlns:cx8="http://schemas.microsoft.com/office/drawing/2016/5/14/chartex" xmlns:mc="http://schemas.openxmlformats.org/markup-compatibility/2006" xmlns:aink="http://schemas.microsoft.com/office/drawing/2016/ink" xmlns:am3d="http://schemas.microsoft.com/office/drawing/2017/model3d" xmlns:o="urn:schemas-microsoft-com:office:office" xmlns:oel="http://schemas.microsoft.com/office/2019/extlst" xmlns:r="http://schemas.openxmlformats.org/officeDocument/2006/relationships" xmlns:m="http://schemas.openxmlformats.org/officeDocument/2006/math" xmlns:v="urn:schemas-microsoft-com:vml" xmlns:wp14="http://schemas.microsoft.com/office/word/2010/wordprocessingDrawing" xmlns:wp="http://schemas.openxmlformats.org/drawingml/2006/wordprocessingDrawing" xmlns:w10="urn:schemas-microsoft-com:office:word" xmlns:w="http://schemas.openxmlformats.org/wordprocessingml/2006/main" xmlns:w14="http://schemas.microsoft.com/office/word/2010/wordml" xmlns:w15="http://schemas.microsoft.com/office/word/2012/wordml" xmlns:w16cex="http://schemas.microsoft.com/office/word/2018/wordml/cex" xmlns:w16cid="http://schemas.microsoft.com/office/word/2016/wordml/cid" xmlns:w16="http://schemas.microsoft.com/office/word/2018/wordml" xmlns:w16sdtdh="http://schemas.microsoft.com/office/word/2020/wordml/sdtdatahash" xmlns:w16se="http://schemas.microsoft.com/office/word/2015/wordml/symex" xmlns:wpg="http://schemas.microsoft.com/office/word/2010/wordprocessingGroup" xmlns:wpi="http://schemas.microsoft.com/office/word/2010/wordprocessingInk" xmlns:wne="http://schemas.microsoft.com/office/word/2006/wordml" xmlns:wps="http://schemas.microsoft.com/office/word/2010/wordprocessingShape" mc:Ignorable="w14 w15 w16se w16cid w16 w16cex w16sdtdh wp14">
   <w:abstractNum w:abstractNumId="0" w15:restartNumberingAfterBreak="0">
     <w:nsid w:val="09077BA1"/>
     <w:multiLevelType w:val="hybridMultilevel"/>
@@ -10765,7 +11353,7 @@
 </file>
 
 <file path=word/styles.xml><?xml version="1.0" encoding="utf-8"?>
-<w:styles xmlns:mc="http://schemas.openxmlformats.org/markup-compatibility/2006" xmlns:r="http://schemas.openxmlformats.org/officeDocument/2006/relationships" xmlns:w="http://schemas.openxmlformats.org/wordprocessingml/2006/main" xmlns:w14="http://schemas.microsoft.com/office/word/2010/wordml" xmlns:w15="http://schemas.microsoft.com/office/word/2012/wordml" xmlns:w16cex="http://schemas.microsoft.com/office/word/2018/wordml/cex" xmlns:w16cid="http://schemas.microsoft.com/office/word/2016/wordml/cid" xmlns:w16="http://schemas.microsoft.com/office/word/2018/wordml" xmlns:w16du="http://schemas.microsoft.com/office/word/2023/wordml/word16du" xmlns:w16sdtdh="http://schemas.microsoft.com/office/word/2020/wordml/sdtdatahash" xmlns:w16sdtfl="http://schemas.microsoft.com/office/word/2024/wordml/sdtformatlock" xmlns:w16se="http://schemas.microsoft.com/office/word/2015/wordml/symex" mc:Ignorable="w14 w15 w16se w16cid w16 w16cex w16sdtdh w16sdtfl w16du">
+<w:styles xmlns:mc="http://schemas.openxmlformats.org/markup-compatibility/2006" xmlns:r="http://schemas.openxmlformats.org/officeDocument/2006/relationships" xmlns:w="http://schemas.openxmlformats.org/wordprocessingml/2006/main" xmlns:w14="http://schemas.microsoft.com/office/word/2010/wordml" xmlns:w15="http://schemas.microsoft.com/office/word/2012/wordml" xmlns:w16cex="http://schemas.microsoft.com/office/word/2018/wordml/cex" xmlns:w16cid="http://schemas.microsoft.com/office/word/2016/wordml/cid" xmlns:w16="http://schemas.microsoft.com/office/word/2018/wordml" xmlns:w16sdtdh="http://schemas.microsoft.com/office/word/2020/wordml/sdtdatahash" xmlns:w16se="http://schemas.microsoft.com/office/word/2015/wordml/symex" mc:Ignorable="w14 w15 w16se w16cid w16 w16cex w16sdtdh">
   <w:docDefaults>
     <w:rPrDefault>
       <w:rPr>
@@ -11247,6 +11835,7 @@
   <w:style w:type="character" w:default="1" w:styleId="Policepardfaut">
     <w:name w:val="Default Paragraph Font"/>
     <w:uiPriority w:val="1"/>
+    <w:semiHidden/>
     <w:unhideWhenUsed/>
   </w:style>
   <w:style w:type="table" w:default="1" w:styleId="TableauNormal">

</xml_diff>

<commit_message>
documentation et développement de la page catalogue
</commit_message>
<xml_diff>
--- a/Documentation/R-TPI-elimagnenat-Rapport.docx
+++ b/Documentation/R-TPI-elimagnenat-Rapport.docx
@@ -1,6 +1,6 @@
 
 <file path=word/document.xml><?xml version="1.0" encoding="utf-8"?>
-<w:document xmlns:wpc="http://schemas.microsoft.com/office/word/2010/wordprocessingCanvas" xmlns:cx="http://schemas.microsoft.com/office/drawing/2014/chartex" xmlns:cx1="http://schemas.microsoft.com/office/drawing/2015/9/8/chartex" xmlns:cx2="http://schemas.microsoft.com/office/drawing/2015/10/21/chartex" xmlns:cx3="http://schemas.microsoft.com/office/drawing/2016/5/9/chartex" xmlns:cx4="http://schemas.microsoft.com/office/drawing/2016/5/10/chartex" xmlns:cx5="http://schemas.microsoft.com/office/drawing/2016/5/11/chartex" xmlns:cx6="http://schemas.microsoft.com/office/drawing/2016/5/12/chartex" xmlns:cx7="http://schemas.microsoft.com/office/drawing/2016/5/13/chartex" xmlns:cx8="http://schemas.microsoft.com/office/drawing/2016/5/14/chartex" xmlns:mc="http://schemas.openxmlformats.org/markup-compatibility/2006" xmlns:aink="http://schemas.microsoft.com/office/drawing/2016/ink" xmlns:am3d="http://schemas.microsoft.com/office/drawing/2017/model3d" xmlns:o="urn:schemas-microsoft-com:office:office" xmlns:oel="http://schemas.microsoft.com/office/2019/extlst" xmlns:r="http://schemas.openxmlformats.org/officeDocument/2006/relationships" xmlns:m="http://schemas.openxmlformats.org/officeDocument/2006/math" xmlns:v="urn:schemas-microsoft-com:vml" xmlns:wp14="http://schemas.microsoft.com/office/word/2010/wordprocessingDrawing" xmlns:wp="http://schemas.openxmlformats.org/drawingml/2006/wordprocessingDrawing" xmlns:w10="urn:schemas-microsoft-com:office:word" xmlns:w="http://schemas.openxmlformats.org/wordprocessingml/2006/main" xmlns:w14="http://schemas.microsoft.com/office/word/2010/wordml" xmlns:w15="http://schemas.microsoft.com/office/word/2012/wordml" xmlns:w16cex="http://schemas.microsoft.com/office/word/2018/wordml/cex" xmlns:w16cid="http://schemas.microsoft.com/office/word/2016/wordml/cid" xmlns:w16="http://schemas.microsoft.com/office/word/2018/wordml" xmlns:w16du="http://schemas.microsoft.com/office/word/2023/wordml/word16du" xmlns:w16sdtdh="http://schemas.microsoft.com/office/word/2020/wordml/sdtdatahash" xmlns:w16sdtfl="http://schemas.microsoft.com/office/word/2024/wordml/sdtformatlock" xmlns:w16se="http://schemas.microsoft.com/office/word/2015/wordml/symex" xmlns:wpg="http://schemas.microsoft.com/office/word/2010/wordprocessingGroup" xmlns:wpi="http://schemas.microsoft.com/office/word/2010/wordprocessingInk" xmlns:wne="http://schemas.microsoft.com/office/word/2006/wordml" xmlns:wps="http://schemas.microsoft.com/office/word/2010/wordprocessingShape" mc:Ignorable="w14 w15 w16se w16cid w16 w16cex w16sdtdh w16sdtfl w16du wp14">
+<w:document xmlns:wpc="http://schemas.microsoft.com/office/word/2010/wordprocessingCanvas" xmlns:cx="http://schemas.microsoft.com/office/drawing/2014/chartex" xmlns:cx1="http://schemas.microsoft.com/office/drawing/2015/9/8/chartex" xmlns:cx2="http://schemas.microsoft.com/office/drawing/2015/10/21/chartex" xmlns:cx3="http://schemas.microsoft.com/office/drawing/2016/5/9/chartex" xmlns:cx4="http://schemas.microsoft.com/office/drawing/2016/5/10/chartex" xmlns:cx5="http://schemas.microsoft.com/office/drawing/2016/5/11/chartex" xmlns:cx6="http://schemas.microsoft.com/office/drawing/2016/5/12/chartex" xmlns:cx7="http://schemas.microsoft.com/office/drawing/2016/5/13/chartex" xmlns:cx8="http://schemas.microsoft.com/office/drawing/2016/5/14/chartex" xmlns:mc="http://schemas.openxmlformats.org/markup-compatibility/2006" xmlns:aink="http://schemas.microsoft.com/office/drawing/2016/ink" xmlns:am3d="http://schemas.microsoft.com/office/drawing/2017/model3d" xmlns:o="urn:schemas-microsoft-com:office:office" xmlns:oel="http://schemas.microsoft.com/office/2019/extlst" xmlns:r="http://schemas.openxmlformats.org/officeDocument/2006/relationships" xmlns:m="http://schemas.openxmlformats.org/officeDocument/2006/math" xmlns:v="urn:schemas-microsoft-com:vml" xmlns:wp14="http://schemas.microsoft.com/office/word/2010/wordprocessingDrawing" xmlns:wp="http://schemas.openxmlformats.org/drawingml/2006/wordprocessingDrawing" xmlns:w10="urn:schemas-microsoft-com:office:word" xmlns:w="http://schemas.openxmlformats.org/wordprocessingml/2006/main" xmlns:w14="http://schemas.microsoft.com/office/word/2010/wordml" xmlns:w15="http://schemas.microsoft.com/office/word/2012/wordml" xmlns:w16cex="http://schemas.microsoft.com/office/word/2018/wordml/cex" xmlns:w16cid="http://schemas.microsoft.com/office/word/2016/wordml/cid" xmlns:w16="http://schemas.microsoft.com/office/word/2018/wordml" xmlns:w16sdtdh="http://schemas.microsoft.com/office/word/2020/wordml/sdtdatahash" xmlns:w16se="http://schemas.microsoft.com/office/word/2015/wordml/symex" xmlns:wpg="http://schemas.microsoft.com/office/word/2010/wordprocessingGroup" xmlns:wpi="http://schemas.microsoft.com/office/word/2010/wordprocessingInk" xmlns:wne="http://schemas.microsoft.com/office/word/2006/wordml" xmlns:wps="http://schemas.microsoft.com/office/word/2010/wordprocessingShape" mc:Ignorable="w14 w15 w16se w16cid w16 w16cex w16sdtdh wp14">
   <w:body>
     <w:p>
       <w:pPr>
@@ -4091,7 +4091,6 @@
       </w:pPr>
       <w:bookmarkStart w:id="5" w:name="_Toc197095366"/>
       <w:r>
-        <w:lastRenderedPageBreak/>
         <w:t>Technologies utilisées</w:t>
       </w:r>
       <w:bookmarkEnd w:id="5"/>
@@ -4701,7 +4700,15 @@
     <w:p/>
     <w:p>
       <w:r>
-        <w:t>Pour réaliser ce projet de le temps imparti, le travail a été organisé en plusieurs phases, chacune contenant des tâches plus spécifiques.</w:t>
+        <w:t xml:space="preserve">Pour réaliser ce projet </w:t>
+      </w:r>
+      <w:proofErr w:type="gramStart"/>
+      <w:r>
+        <w:t>de le</w:t>
+      </w:r>
+      <w:proofErr w:type="gramEnd"/>
+      <w:r>
+        <w:t xml:space="preserve"> temps imparti, le travail a été organisé en plusieurs phases, chacune contenant des tâches plus spécifiques.</w:t>
       </w:r>
     </w:p>
     <w:p>
@@ -4999,7 +5006,15 @@
         <w:t>données</w:t>
       </w:r>
       <w:r>
-        <w:t>, cette phases est estimé à 4h35 avec cette fois ci les maquettes qui devrait prendre plus de temps car au moment de leur création il y a toute la partie réflexion et définition du fonctionnement de l’application.</w:t>
+        <w:t xml:space="preserve">, </w:t>
+      </w:r>
+      <w:proofErr w:type="gramStart"/>
+      <w:r>
+        <w:t>cette phases</w:t>
+      </w:r>
+      <w:proofErr w:type="gramEnd"/>
+      <w:r>
+        <w:t xml:space="preserve"> est estimé à 4h35 avec cette fois ci les maquettes qui devrait prendre plus de temps car au moment de leur création il y a toute la partie réflexion et définition du fonctionnement de l’application.</w:t>
       </w:r>
     </w:p>
     <w:p/>
@@ -5016,8 +5031,13 @@
         <w:t>Cette phase devrait occuper plus de la moitié de la durée du projet avec une estimation à 47h50.</w:t>
       </w:r>
       <w:r>
-        <w:t xml:space="preserve"> Elle contiendra le développement du site de A à  Z</w:t>
-      </w:r>
+        <w:t xml:space="preserve"> Elle contiendra le développement du site de A </w:t>
+      </w:r>
+      <w:proofErr w:type="gramStart"/>
+      <w:r>
+        <w:t>à  Z</w:t>
+      </w:r>
+      <w:proofErr w:type="gramEnd"/>
       <w:r>
         <w:t xml:space="preserve"> et donc de nombreuses tâches plus ou moins conséquente comme la création du </w:t>
       </w:r>
@@ -5756,7 +5776,15 @@
     </w:p>
     <w:p>
       <w:r>
-        <w:t>Ce site devant stocker des données tel que les livres, les utilisateurs et les emprunts il est impératif d’avoir une base de donnée.</w:t>
+        <w:t xml:space="preserve">Ce site devant stocker des données tel que les livres, les utilisateurs et les emprunts il est impératif d’avoir une base de </w:t>
+      </w:r>
+      <w:proofErr w:type="gramStart"/>
+      <w:r>
+        <w:t>donnée</w:t>
+      </w:r>
+      <w:proofErr w:type="gramEnd"/>
+      <w:r>
+        <w:t>.</w:t>
       </w:r>
     </w:p>
     <w:p>
@@ -6096,30 +6124,38 @@
         <w:t xml:space="preserve">Cette </w:t>
       </w:r>
       <w:r>
-        <w:t>base de donnée</w:t>
+        <w:t xml:space="preserve">base de </w:t>
+      </w:r>
+      <w:r>
+        <w:t>données composée</w:t>
+      </w:r>
+      <w:r>
+        <w:t xml:space="preserve"> de 5 </w:t>
+      </w:r>
+      <w:proofErr w:type="gramStart"/>
+      <w:r>
+        <w:t>table</w:t>
+      </w:r>
+      <w:proofErr w:type="gramEnd"/>
+      <w:r>
+        <w:t xml:space="preserve"> est en réalité légèrement simplifiée de ce qu’il faudrait faire pour avoir une application la plus proprement réalisée mais dans un soucis de gestion du temps imparti j’ai décidé d’utiliser cette structure</w:t>
+      </w:r>
+      <w:r>
+        <w:t xml:space="preserve"> pour mon TPI.</w:t>
+      </w:r>
+      <w:r>
+        <w:t xml:space="preserve"> Une version améliorée sera proposée plus loin dans ce document.</w:t>
       </w:r>
       <w:r>
         <w:t xml:space="preserve"> </w:t>
       </w:r>
       <w:r>
-        <w:t>composée de 5 table est en réalité légèrement simplifiée de ce qu’il faudrait faire pour avoir une application la plus proprement réalisée mais dans un soucis de gestion du temps imparti j’ai décidé d’utiliser cette structure</w:t>
-      </w:r>
-      <w:r>
-        <w:t xml:space="preserve"> pour mon TPI.</w:t>
-      </w:r>
-      <w:r>
-        <w:t xml:space="preserve"> Une version améliorée sera proposée plus loin dans ce document.</w:t>
+        <w:t>Dans cette version,</w:t>
       </w:r>
       <w:r>
         <w:t xml:space="preserve"> </w:t>
       </w:r>
       <w:r>
-        <w:t>Dans cette version,</w:t>
-      </w:r>
-      <w:r>
-        <w:t xml:space="preserve"> </w:t>
-      </w:r>
-      <w:r>
         <w:t>nous pouvons</w:t>
       </w:r>
       <w:r>
@@ -6131,7 +6167,15 @@
       </w:r>
       <w:proofErr w:type="spellEnd"/>
       <w:r>
-        <w:t xml:space="preserve"> mais aussi les dates nécessaires à la gestion des prêts ainsi qu’un potentiel commentaire sur l’état du livre au moment du rendu. Deux petites tables sous-jacentes à celle des livres permettent une meilleur gestion des statuts ainsi que des catégorie.</w:t>
+        <w:t xml:space="preserve"> mais aussi les dates nécessaires à la gestion des prêts ainsi qu’un potentiel commentaire sur l’état du livre au moment du rendu. Deux petites tables sous-jacentes à celle des livres permettent une meilleur gestion des statuts ainsi que </w:t>
+      </w:r>
+      <w:proofErr w:type="gramStart"/>
+      <w:r>
+        <w:t>des catégorie</w:t>
+      </w:r>
+      <w:proofErr w:type="gramEnd"/>
+      <w:r>
+        <w:t>.</w:t>
       </w:r>
       <w:r>
         <w:br w:type="page"/>
@@ -6624,7 +6668,21 @@
         <w:rPr>
           <w:lang w:val="fr-CH"/>
         </w:rPr>
-        <w:t xml:space="preserve"> dans le header aura comme fonction, une fois cliqué, de déplier les deux options possible : Importer ou Exporter les données de l’applications.</w:t>
+        <w:t xml:space="preserve"> dans le header </w:t>
+      </w:r>
+      <w:proofErr w:type="gramStart"/>
+      <w:r>
+        <w:rPr>
+          <w:lang w:val="fr-CH"/>
+        </w:rPr>
+        <w:t>aura</w:t>
+      </w:r>
+      <w:proofErr w:type="gramEnd"/>
+      <w:r>
+        <w:rPr>
+          <w:lang w:val="fr-CH"/>
+        </w:rPr>
+        <w:t xml:space="preserve"> comme fonction, une fois cliqué, de déplier les deux options possible : Importer ou Exporter les données de l’applications.</w:t>
       </w:r>
     </w:p>
     <w:p>
@@ -8892,20 +8950,20 @@
     </w:p>
     <w:p>
       <w:pPr>
+        <w:jc w:val="center"/>
         <w:rPr>
           <w:szCs w:val="14"/>
         </w:rPr>
       </w:pPr>
       <w:r>
         <w:rPr>
-          <w:noProof/>
           <w:szCs w:val="14"/>
         </w:rPr>
         <w:drawing>
-          <wp:inline distT="0" distB="0" distL="0" distR="0" wp14:anchorId="5B0916AF" wp14:editId="43D6CBF3">
-            <wp:extent cx="5963479" cy="3529433"/>
-            <wp:effectExtent l="190500" t="190500" r="170815" b="185420"/>
-            <wp:docPr id="5" name="Image 5"/>
+          <wp:inline distT="0" distB="0" distL="0" distR="0" wp14:anchorId="574A19CD" wp14:editId="35C767A6">
+            <wp:extent cx="5759450" cy="3349625"/>
+            <wp:effectExtent l="152400" t="152400" r="355600" b="365125"/>
+            <wp:docPr id="4" name="Image 4"/>
             <wp:cNvGraphicFramePr>
               <a:graphicFrameLocks xmlns:a="http://schemas.openxmlformats.org/drawingml/2006/main" noChangeAspect="1"/>
             </wp:cNvGraphicFramePr>
@@ -8925,40 +8983,21 @@
                   <pic:spPr>
                     <a:xfrm>
                       <a:off x="0" y="0"/>
-                      <a:ext cx="5965371" cy="3530553"/>
+                      <a:ext cx="5759450" cy="3349625"/>
                     </a:xfrm>
                     <a:prstGeom prst="rect">
                       <a:avLst/>
                     </a:prstGeom>
-                    <a:solidFill>
-                      <a:srgbClr val="FFFFFF">
-                        <a:shade val="85000"/>
-                      </a:srgbClr>
-                    </a:solidFill>
-                    <a:ln w="190500" cap="rnd">
-                      <a:solidFill>
-                        <a:srgbClr val="FFFFFF"/>
-                      </a:solidFill>
+                    <a:ln>
+                      <a:noFill/>
                     </a:ln>
                     <a:effectLst>
-                      <a:outerShdw blurRad="50000" algn="tl" rotWithShape="0">
-                        <a:srgbClr val="000000">
-                          <a:alpha val="41000"/>
+                      <a:outerShdw blurRad="292100" dist="139700" dir="2700000" algn="tl" rotWithShape="0">
+                        <a:srgbClr val="333333">
+                          <a:alpha val="65000"/>
                         </a:srgbClr>
                       </a:outerShdw>
                     </a:effectLst>
-                    <a:scene3d>
-                      <a:camera prst="orthographicFront"/>
-                      <a:lightRig rig="twoPt" dir="t">
-                        <a:rot lat="0" lon="0" rev="7800000"/>
-                      </a:lightRig>
-                    </a:scene3d>
-                    <a:sp3d contourW="6350">
-                      <a:bevelT w="50800" h="16510"/>
-                      <a:contourClr>
-                        <a:srgbClr val="C0C0C0"/>
-                      </a:contourClr>
-                    </a:sp3d>
                   </pic:spPr>
                 </pic:pic>
               </a:graphicData>
@@ -9069,6 +9108,7 @@
     </w:p>
     <w:p>
       <w:pPr>
+        <w:jc w:val="center"/>
         <w:rPr>
           <w:szCs w:val="14"/>
         </w:rPr>
@@ -9079,9 +9119,9 @@
           <w:szCs w:val="14"/>
         </w:rPr>
         <w:drawing>
-          <wp:inline distT="0" distB="0" distL="0" distR="0" wp14:anchorId="2C338880" wp14:editId="7A97B41B">
-            <wp:extent cx="3021253" cy="2048256"/>
-            <wp:effectExtent l="0" t="0" r="8255" b="9525"/>
+          <wp:inline distT="0" distB="0" distL="0" distR="0" wp14:anchorId="2C338880" wp14:editId="1F2FF909">
+            <wp:extent cx="3342613" cy="2266122"/>
+            <wp:effectExtent l="152400" t="152400" r="353695" b="363220"/>
             <wp:docPr id="6" name="Image 6"/>
             <wp:cNvGraphicFramePr>
               <a:graphicFrameLocks xmlns:a="http://schemas.openxmlformats.org/drawingml/2006/main" noChangeAspect="1"/>
@@ -9102,11 +9142,21 @@
                   <pic:spPr>
                     <a:xfrm>
                       <a:off x="0" y="0"/>
-                      <a:ext cx="3028137" cy="2052923"/>
+                      <a:ext cx="3357056" cy="2275914"/>
                     </a:xfrm>
                     <a:prstGeom prst="rect">
                       <a:avLst/>
                     </a:prstGeom>
+                    <a:ln>
+                      <a:noFill/>
+                    </a:ln>
+                    <a:effectLst>
+                      <a:outerShdw blurRad="292100" dist="139700" dir="2700000" algn="tl" rotWithShape="0">
+                        <a:srgbClr val="333333">
+                          <a:alpha val="65000"/>
+                        </a:srgbClr>
+                      </a:outerShdw>
+                    </a:effectLst>
                   </pic:spPr>
                 </pic:pic>
               </a:graphicData>
@@ -9114,12 +9164,6 @@
           </wp:inline>
         </w:drawing>
       </w:r>
-      <w:r>
-        <w:rPr>
-          <w:szCs w:val="14"/>
-        </w:rPr>
-        <w:t xml:space="preserve"> </w:t>
-      </w:r>
     </w:p>
     <w:p>
       <w:pPr>
@@ -9163,9 +9207,9 @@
           <w:noProof/>
         </w:rPr>
         <w:drawing>
-          <wp:inline distT="0" distB="0" distL="0" distR="0" wp14:anchorId="526964D6" wp14:editId="3EFD2DE6">
-            <wp:extent cx="5617615" cy="3906317"/>
-            <wp:effectExtent l="152400" t="152400" r="364490" b="361315"/>
+          <wp:inline distT="0" distB="0" distL="0" distR="0" wp14:anchorId="526964D6" wp14:editId="11484A6B">
+            <wp:extent cx="4880776" cy="3393942"/>
+            <wp:effectExtent l="152400" t="152400" r="358140" b="359410"/>
             <wp:docPr id="8" name="Image 8"/>
             <wp:cNvGraphicFramePr>
               <a:graphicFrameLocks xmlns:a="http://schemas.openxmlformats.org/drawingml/2006/main" noChangeAspect="1"/>
@@ -9186,7 +9230,7 @@
                   <pic:spPr>
                     <a:xfrm>
                       <a:off x="0" y="0"/>
-                      <a:ext cx="5619213" cy="3907428"/>
+                      <a:ext cx="4894998" cy="3403831"/>
                     </a:xfrm>
                     <a:prstGeom prst="rect">
                       <a:avLst/>
@@ -9319,31 +9363,717 @@
       <w:r>
         <w:t xml:space="preserve"> l’on clique sur le bouton d’options en haut à droite, un menu déroulant s’ouvre avec les options importer et exporter.</w:t>
       </w:r>
-      <w:r>
-        <w:br w:type="textWrapping" w:clear="all"/>
+    </w:p>
+    <w:p>
+      <w:r>
+        <w:br w:type="page"/>
+      </w:r>
+    </w:p>
+    <w:p>
+      <w:pPr>
+        <w:pStyle w:val="Titre3"/>
+      </w:pPr>
+      <w:r>
+        <w:lastRenderedPageBreak/>
+        <w:t>Page du catalogue</w:t>
+      </w:r>
+    </w:p>
+    <w:p>
+      <w:r>
+        <w:t xml:space="preserve">Cette page a été plutôt simple à faire en utilisant </w:t>
+      </w:r>
+      <w:proofErr w:type="spellStart"/>
+      <w:r>
+        <w:t>datatable</w:t>
+      </w:r>
+      <w:proofErr w:type="spellEnd"/>
+      <w:r>
+        <w:t xml:space="preserve"> pour l’affichage ce qui a permis d’avoir un système de tri, de recherche</w:t>
+      </w:r>
+      <w:r>
+        <w:t>, de gestion des pages</w:t>
+      </w:r>
+      <w:r>
+        <w:t xml:space="preserve"> et d’exportation en PDF entièrement géré</w:t>
+      </w:r>
+      <w:r>
+        <w:t xml:space="preserve"> par</w:t>
+      </w:r>
+      <w:r>
+        <w:t xml:space="preserve"> l’outil.</w:t>
       </w:r>
       <w:r>
         <w:br/>
       </w:r>
+      <w:r>
+        <w:drawing>
+          <wp:inline distT="0" distB="0" distL="0" distR="0" wp14:anchorId="1CA9F1AA" wp14:editId="3C35BCA7">
+            <wp:extent cx="6058894" cy="3038799"/>
+            <wp:effectExtent l="152400" t="152400" r="361315" b="371475"/>
+            <wp:docPr id="7" name="Image 7"/>
+            <wp:cNvGraphicFramePr>
+              <a:graphicFrameLocks xmlns:a="http://schemas.openxmlformats.org/drawingml/2006/main" noChangeAspect="1"/>
+            </wp:cNvGraphicFramePr>
+            <a:graphic xmlns:a="http://schemas.openxmlformats.org/drawingml/2006/main">
+              <a:graphicData uri="http://schemas.openxmlformats.org/drawingml/2006/picture">
+                <pic:pic xmlns:pic="http://schemas.openxmlformats.org/drawingml/2006/picture">
+                  <pic:nvPicPr>
+                    <pic:cNvPr id="1" name=""/>
+                    <pic:cNvPicPr/>
+                  </pic:nvPicPr>
+                  <pic:blipFill>
+                    <a:blip r:embed="rId35"/>
+                    <a:stretch>
+                      <a:fillRect/>
+                    </a:stretch>
+                  </pic:blipFill>
+                  <pic:spPr>
+                    <a:xfrm>
+                      <a:off x="0" y="0"/>
+                      <a:ext cx="6072811" cy="3045779"/>
+                    </a:xfrm>
+                    <a:prstGeom prst="rect">
+                      <a:avLst/>
+                    </a:prstGeom>
+                    <a:ln>
+                      <a:noFill/>
+                    </a:ln>
+                    <a:effectLst>
+                      <a:outerShdw blurRad="292100" dist="139700" dir="2700000" algn="tl" rotWithShape="0">
+                        <a:srgbClr val="333333">
+                          <a:alpha val="65000"/>
+                        </a:srgbClr>
+                      </a:outerShdw>
+                    </a:effectLst>
+                  </pic:spPr>
+                </pic:pic>
+              </a:graphicData>
+            </a:graphic>
+          </wp:inline>
+        </w:drawing>
+      </w:r>
+      <w:r>
+        <w:br/>
+        <w:t>Les bouton pour le rendu et l’emprunt dans la colonne action sont affichés en fonction du statut du livre avec une simple condition</w:t>
+      </w:r>
+      <w:r>
+        <w:t>.</w:t>
+      </w:r>
+      <w:r>
+        <w:br/>
+      </w:r>
+      <w:r>
+        <w:br/>
+        <w:t>L’export en PDF télécharge sur le poste une liste</w:t>
+      </w:r>
+      <w:r>
+        <w:t xml:space="preserve"> en fonction de l’état de la </w:t>
+      </w:r>
+      <w:proofErr w:type="spellStart"/>
+      <w:r>
+        <w:t>datatable</w:t>
+      </w:r>
+      <w:proofErr w:type="spellEnd"/>
+      <w:r>
+        <w:t xml:space="preserve">. Si je tri les auteurs dans l’ordre alphabétique, ils seront aussi dans cet ordre sur le </w:t>
+      </w:r>
+      <w:proofErr w:type="spellStart"/>
+      <w:r>
+        <w:t>pdf</w:t>
+      </w:r>
+      <w:proofErr w:type="spellEnd"/>
+      <w:r>
+        <w:t>.</w:t>
+      </w:r>
+      <w:r>
+        <w:t xml:space="preserve"> Pareil pour la recherche, si je tape « Gallimard » tous les livres Gallimard me seront retourné et dans le PDF ils seront les seuls présents.</w:t>
+      </w:r>
+    </w:p>
+    <w:p>
+      <w:pPr>
+        <w:jc w:val="center"/>
+      </w:pPr>
+      <w:r>
+        <w:drawing>
+          <wp:inline distT="0" distB="0" distL="0" distR="0" wp14:anchorId="751C1646" wp14:editId="32A6BCB4">
+            <wp:extent cx="3706048" cy="1327150"/>
+            <wp:effectExtent l="152400" t="152400" r="370840" b="368300"/>
+            <wp:docPr id="15" name="Image 15"/>
+            <wp:cNvGraphicFramePr>
+              <a:graphicFrameLocks xmlns:a="http://schemas.openxmlformats.org/drawingml/2006/main" noChangeAspect="1"/>
+            </wp:cNvGraphicFramePr>
+            <a:graphic xmlns:a="http://schemas.openxmlformats.org/drawingml/2006/main">
+              <a:graphicData uri="http://schemas.openxmlformats.org/drawingml/2006/picture">
+                <pic:pic xmlns:pic="http://schemas.openxmlformats.org/drawingml/2006/picture">
+                  <pic:nvPicPr>
+                    <pic:cNvPr id="1" name=""/>
+                    <pic:cNvPicPr/>
+                  </pic:nvPicPr>
+                  <pic:blipFill>
+                    <a:blip r:embed="rId36"/>
+                    <a:stretch>
+                      <a:fillRect/>
+                    </a:stretch>
+                  </pic:blipFill>
+                  <pic:spPr>
+                    <a:xfrm>
+                      <a:off x="0" y="0"/>
+                      <a:ext cx="3775093" cy="1351875"/>
+                    </a:xfrm>
+                    <a:prstGeom prst="rect">
+                      <a:avLst/>
+                    </a:prstGeom>
+                    <a:ln>
+                      <a:noFill/>
+                    </a:ln>
+                    <a:effectLst>
+                      <a:outerShdw blurRad="292100" dist="139700" dir="2700000" algn="tl" rotWithShape="0">
+                        <a:srgbClr val="333333">
+                          <a:alpha val="65000"/>
+                        </a:srgbClr>
+                      </a:outerShdw>
+                    </a:effectLst>
+                  </pic:spPr>
+                </pic:pic>
+              </a:graphicData>
+            </a:graphic>
+          </wp:inline>
+        </w:drawing>
+      </w:r>
+    </w:p>
+    <w:p>
+      <w:r>
+        <w:br w:type="page"/>
+      </w:r>
+    </w:p>
+    <w:p>
+      <w:r>
+        <w:lastRenderedPageBreak/>
+        <w:t xml:space="preserve">La requête SQL qui récupère tous les livres va combiner le contenu de la table book avec ceux de </w:t>
+      </w:r>
+      <w:proofErr w:type="spellStart"/>
+      <w:r>
+        <w:t>category</w:t>
+      </w:r>
+      <w:proofErr w:type="spellEnd"/>
+      <w:r>
+        <w:t xml:space="preserve"> et </w:t>
+      </w:r>
+      <w:proofErr w:type="spellStart"/>
+      <w:r>
+        <w:t>status</w:t>
+      </w:r>
+      <w:proofErr w:type="spellEnd"/>
+      <w:r>
+        <w:t xml:space="preserve"> pour directement avoir un tableau contenant dans les colonnes </w:t>
+      </w:r>
+      <w:proofErr w:type="spellStart"/>
+      <w:r>
+        <w:t>category</w:t>
+      </w:r>
+      <w:proofErr w:type="spellEnd"/>
+      <w:r>
+        <w:t xml:space="preserve"> et </w:t>
+      </w:r>
+      <w:proofErr w:type="spellStart"/>
+      <w:r>
+        <w:t>status</w:t>
+      </w:r>
+      <w:proofErr w:type="spellEnd"/>
+      <w:r>
+        <w:t xml:space="preserve"> </w:t>
+      </w:r>
+      <w:r>
+        <w:t>les valeurs</w:t>
+      </w:r>
+      <w:r>
+        <w:t xml:space="preserve"> et non pas uniquement leurs id</w:t>
+      </w:r>
+      <w:r>
+        <w:t>.</w:t>
+      </w:r>
     </w:p>
     <w:p/>
     <w:p>
       <w:pPr>
+        <w:pBdr>
+          <w:top w:val="single" w:sz="4" w:space="1" w:color="auto"/>
+          <w:left w:val="single" w:sz="4" w:space="4" w:color="auto"/>
+          <w:bottom w:val="single" w:sz="4" w:space="1" w:color="auto"/>
+          <w:right w:val="single" w:sz="4" w:space="4" w:color="auto"/>
+        </w:pBdr>
+        <w:shd w:val="clear" w:color="auto" w:fill="F2F2F2" w:themeFill="background1" w:themeFillShade="F2"/>
         <w:rPr>
           <w:szCs w:val="14"/>
+          <w:lang w:val="en-US"/>
         </w:rPr>
       </w:pPr>
       <w:r>
         <w:rPr>
           <w:szCs w:val="14"/>
-        </w:rPr>
-        <w:br w:type="page"/>
-      </w:r>
-    </w:p>
-    <w:p>
-      <w:pPr>
+          <w:lang w:val="en-US"/>
+        </w:rPr>
+        <w:t xml:space="preserve">SELECT </w:t>
+      </w:r>
+    </w:p>
+    <w:p>
+      <w:pPr>
+        <w:pBdr>
+          <w:top w:val="single" w:sz="4" w:space="1" w:color="auto"/>
+          <w:left w:val="single" w:sz="4" w:space="4" w:color="auto"/>
+          <w:bottom w:val="single" w:sz="4" w:space="1" w:color="auto"/>
+          <w:right w:val="single" w:sz="4" w:space="4" w:color="auto"/>
+        </w:pBdr>
+        <w:shd w:val="clear" w:color="auto" w:fill="F2F2F2" w:themeFill="background1" w:themeFillShade="F2"/>
         <w:rPr>
           <w:szCs w:val="14"/>
+          <w:lang w:val="en-US"/>
+        </w:rPr>
+      </w:pPr>
+      <w:r>
+        <w:rPr>
+          <w:szCs w:val="14"/>
+          <w:lang w:val="en-US"/>
+        </w:rPr>
+        <w:tab/>
+      </w:r>
+      <w:proofErr w:type="spellStart"/>
+      <w:proofErr w:type="gramStart"/>
+      <w:r>
+        <w:rPr>
+          <w:szCs w:val="14"/>
+          <w:lang w:val="en-US"/>
+        </w:rPr>
+        <w:t>book.title</w:t>
+      </w:r>
+      <w:proofErr w:type="spellEnd"/>
+      <w:proofErr w:type="gramEnd"/>
+      <w:r>
+        <w:rPr>
+          <w:szCs w:val="14"/>
+          <w:lang w:val="en-US"/>
+        </w:rPr>
+        <w:t>,</w:t>
+      </w:r>
+    </w:p>
+    <w:p>
+      <w:pPr>
+        <w:pBdr>
+          <w:top w:val="single" w:sz="4" w:space="1" w:color="auto"/>
+          <w:left w:val="single" w:sz="4" w:space="4" w:color="auto"/>
+          <w:bottom w:val="single" w:sz="4" w:space="1" w:color="auto"/>
+          <w:right w:val="single" w:sz="4" w:space="4" w:color="auto"/>
+        </w:pBdr>
+        <w:shd w:val="clear" w:color="auto" w:fill="F2F2F2" w:themeFill="background1" w:themeFillShade="F2"/>
+        <w:rPr>
+          <w:szCs w:val="14"/>
+          <w:lang w:val="en-US"/>
+        </w:rPr>
+      </w:pPr>
+      <w:r>
+        <w:rPr>
+          <w:szCs w:val="14"/>
+          <w:lang w:val="en-US"/>
+        </w:rPr>
+        <w:tab/>
+      </w:r>
+      <w:proofErr w:type="spellStart"/>
+      <w:proofErr w:type="gramStart"/>
+      <w:r>
+        <w:rPr>
+          <w:szCs w:val="14"/>
+          <w:lang w:val="en-US"/>
+        </w:rPr>
+        <w:t>book.author</w:t>
+      </w:r>
+      <w:proofErr w:type="spellEnd"/>
+      <w:proofErr w:type="gramEnd"/>
+      <w:r>
+        <w:rPr>
+          <w:szCs w:val="14"/>
+          <w:lang w:val="en-US"/>
+        </w:rPr>
+        <w:t>,</w:t>
+      </w:r>
+    </w:p>
+    <w:p>
+      <w:pPr>
+        <w:pBdr>
+          <w:top w:val="single" w:sz="4" w:space="1" w:color="auto"/>
+          <w:left w:val="single" w:sz="4" w:space="4" w:color="auto"/>
+          <w:bottom w:val="single" w:sz="4" w:space="1" w:color="auto"/>
+          <w:right w:val="single" w:sz="4" w:space="4" w:color="auto"/>
+        </w:pBdr>
+        <w:shd w:val="clear" w:color="auto" w:fill="F2F2F2" w:themeFill="background1" w:themeFillShade="F2"/>
+        <w:rPr>
+          <w:szCs w:val="14"/>
+          <w:lang w:val="en-US"/>
+        </w:rPr>
+      </w:pPr>
+      <w:r>
+        <w:rPr>
+          <w:szCs w:val="14"/>
+          <w:lang w:val="en-US"/>
+        </w:rPr>
+        <w:tab/>
+      </w:r>
+      <w:proofErr w:type="spellStart"/>
+      <w:proofErr w:type="gramStart"/>
+      <w:r>
+        <w:rPr>
+          <w:szCs w:val="14"/>
+          <w:lang w:val="en-US"/>
+        </w:rPr>
+        <w:t>book.edition</w:t>
+      </w:r>
+      <w:proofErr w:type="spellEnd"/>
+      <w:proofErr w:type="gramEnd"/>
+      <w:r>
+        <w:rPr>
+          <w:szCs w:val="14"/>
+          <w:lang w:val="en-US"/>
+        </w:rPr>
+        <w:t>,</w:t>
+      </w:r>
+    </w:p>
+    <w:p>
+      <w:pPr>
+        <w:pBdr>
+          <w:top w:val="single" w:sz="4" w:space="1" w:color="auto"/>
+          <w:left w:val="single" w:sz="4" w:space="4" w:color="auto"/>
+          <w:bottom w:val="single" w:sz="4" w:space="1" w:color="auto"/>
+          <w:right w:val="single" w:sz="4" w:space="4" w:color="auto"/>
+        </w:pBdr>
+        <w:shd w:val="clear" w:color="auto" w:fill="F2F2F2" w:themeFill="background1" w:themeFillShade="F2"/>
+        <w:rPr>
+          <w:szCs w:val="14"/>
+          <w:lang w:val="en-US"/>
+        </w:rPr>
+      </w:pPr>
+      <w:r>
+        <w:rPr>
+          <w:szCs w:val="14"/>
+          <w:lang w:val="en-US"/>
+        </w:rPr>
+        <w:tab/>
+        <w:t>category.name AS category,</w:t>
+      </w:r>
+    </w:p>
+    <w:p>
+      <w:pPr>
+        <w:pBdr>
+          <w:top w:val="single" w:sz="4" w:space="1" w:color="auto"/>
+          <w:left w:val="single" w:sz="4" w:space="4" w:color="auto"/>
+          <w:bottom w:val="single" w:sz="4" w:space="1" w:color="auto"/>
+          <w:right w:val="single" w:sz="4" w:space="4" w:color="auto"/>
+        </w:pBdr>
+        <w:shd w:val="clear" w:color="auto" w:fill="F2F2F2" w:themeFill="background1" w:themeFillShade="F2"/>
+        <w:rPr>
+          <w:szCs w:val="14"/>
+          <w:lang w:val="en-US"/>
+        </w:rPr>
+      </w:pPr>
+      <w:r>
+        <w:rPr>
+          <w:szCs w:val="14"/>
+          <w:lang w:val="en-US"/>
+        </w:rPr>
+        <w:tab/>
+      </w:r>
+      <w:proofErr w:type="spellStart"/>
+      <w:proofErr w:type="gramStart"/>
+      <w:r>
+        <w:rPr>
+          <w:szCs w:val="14"/>
+          <w:lang w:val="en-US"/>
+        </w:rPr>
+        <w:t>book.reference</w:t>
+      </w:r>
+      <w:proofErr w:type="spellEnd"/>
+      <w:proofErr w:type="gramEnd"/>
+      <w:r>
+        <w:rPr>
+          <w:szCs w:val="14"/>
+          <w:lang w:val="en-US"/>
+        </w:rPr>
+        <w:t>,</w:t>
+      </w:r>
+    </w:p>
+    <w:p>
+      <w:pPr>
+        <w:pBdr>
+          <w:top w:val="single" w:sz="4" w:space="1" w:color="auto"/>
+          <w:left w:val="single" w:sz="4" w:space="4" w:color="auto"/>
+          <w:bottom w:val="single" w:sz="4" w:space="1" w:color="auto"/>
+          <w:right w:val="single" w:sz="4" w:space="4" w:color="auto"/>
+        </w:pBdr>
+        <w:shd w:val="clear" w:color="auto" w:fill="F2F2F2" w:themeFill="background1" w:themeFillShade="F2"/>
+        <w:rPr>
+          <w:szCs w:val="14"/>
+          <w:lang w:val="en-US"/>
+        </w:rPr>
+      </w:pPr>
+      <w:r>
+        <w:rPr>
+          <w:szCs w:val="14"/>
+          <w:lang w:val="en-US"/>
+        </w:rPr>
+        <w:tab/>
+      </w:r>
+      <w:proofErr w:type="spellStart"/>
+      <w:proofErr w:type="gramStart"/>
+      <w:r>
+        <w:rPr>
+          <w:szCs w:val="14"/>
+          <w:lang w:val="en-US"/>
+        </w:rPr>
+        <w:t>book.location</w:t>
+      </w:r>
+      <w:proofErr w:type="spellEnd"/>
+      <w:proofErr w:type="gramEnd"/>
+      <w:r>
+        <w:rPr>
+          <w:szCs w:val="14"/>
+          <w:lang w:val="en-US"/>
+        </w:rPr>
+        <w:t>,</w:t>
+      </w:r>
+    </w:p>
+    <w:p>
+      <w:pPr>
+        <w:pBdr>
+          <w:top w:val="single" w:sz="4" w:space="1" w:color="auto"/>
+          <w:left w:val="single" w:sz="4" w:space="4" w:color="auto"/>
+          <w:bottom w:val="single" w:sz="4" w:space="1" w:color="auto"/>
+          <w:right w:val="single" w:sz="4" w:space="4" w:color="auto"/>
+        </w:pBdr>
+        <w:shd w:val="clear" w:color="auto" w:fill="F2F2F2" w:themeFill="background1" w:themeFillShade="F2"/>
+        <w:rPr>
+          <w:szCs w:val="14"/>
+          <w:lang w:val="en-US"/>
+        </w:rPr>
+      </w:pPr>
+      <w:r>
+        <w:rPr>
+          <w:szCs w:val="14"/>
+          <w:lang w:val="en-US"/>
+        </w:rPr>
+        <w:tab/>
+        <w:t>status.name AS status</w:t>
+      </w:r>
+    </w:p>
+    <w:p>
+      <w:pPr>
+        <w:pBdr>
+          <w:top w:val="single" w:sz="4" w:space="1" w:color="auto"/>
+          <w:left w:val="single" w:sz="4" w:space="4" w:color="auto"/>
+          <w:bottom w:val="single" w:sz="4" w:space="1" w:color="auto"/>
+          <w:right w:val="single" w:sz="4" w:space="4" w:color="auto"/>
+        </w:pBdr>
+        <w:shd w:val="clear" w:color="auto" w:fill="F2F2F2" w:themeFill="background1" w:themeFillShade="F2"/>
+        <w:rPr>
+          <w:szCs w:val="14"/>
+          <w:lang w:val="en-US"/>
+        </w:rPr>
+      </w:pPr>
+      <w:r>
+        <w:rPr>
+          <w:szCs w:val="14"/>
+          <w:lang w:val="en-US"/>
+        </w:rPr>
+        <w:t xml:space="preserve">FROM </w:t>
+      </w:r>
+    </w:p>
+    <w:p>
+      <w:pPr>
+        <w:pBdr>
+          <w:top w:val="single" w:sz="4" w:space="1" w:color="auto"/>
+          <w:left w:val="single" w:sz="4" w:space="4" w:color="auto"/>
+          <w:bottom w:val="single" w:sz="4" w:space="1" w:color="auto"/>
+          <w:right w:val="single" w:sz="4" w:space="4" w:color="auto"/>
+        </w:pBdr>
+        <w:shd w:val="clear" w:color="auto" w:fill="F2F2F2" w:themeFill="background1" w:themeFillShade="F2"/>
+        <w:rPr>
+          <w:szCs w:val="14"/>
+          <w:lang w:val="en-US"/>
+        </w:rPr>
+      </w:pPr>
+      <w:r>
+        <w:rPr>
+          <w:szCs w:val="14"/>
+          <w:lang w:val="en-US"/>
+        </w:rPr>
+        <w:tab/>
+        <w:t>book</w:t>
+      </w:r>
+    </w:p>
+    <w:p>
+      <w:pPr>
+        <w:pBdr>
+          <w:top w:val="single" w:sz="4" w:space="1" w:color="auto"/>
+          <w:left w:val="single" w:sz="4" w:space="4" w:color="auto"/>
+          <w:bottom w:val="single" w:sz="4" w:space="1" w:color="auto"/>
+          <w:right w:val="single" w:sz="4" w:space="4" w:color="auto"/>
+        </w:pBdr>
+        <w:shd w:val="clear" w:color="auto" w:fill="F2F2F2" w:themeFill="background1" w:themeFillShade="F2"/>
+        <w:rPr>
+          <w:szCs w:val="14"/>
+          <w:lang w:val="en-US"/>
+        </w:rPr>
+      </w:pPr>
+      <w:r>
+        <w:rPr>
+          <w:szCs w:val="14"/>
+          <w:lang w:val="en-US"/>
+        </w:rPr>
+        <w:t xml:space="preserve">JOIN </w:t>
+      </w:r>
+    </w:p>
+    <w:p>
+      <w:pPr>
+        <w:pBdr>
+          <w:top w:val="single" w:sz="4" w:space="1" w:color="auto"/>
+          <w:left w:val="single" w:sz="4" w:space="4" w:color="auto"/>
+          <w:bottom w:val="single" w:sz="4" w:space="1" w:color="auto"/>
+          <w:right w:val="single" w:sz="4" w:space="4" w:color="auto"/>
+        </w:pBdr>
+        <w:shd w:val="clear" w:color="auto" w:fill="F2F2F2" w:themeFill="background1" w:themeFillShade="F2"/>
+        <w:rPr>
+          <w:szCs w:val="14"/>
+          <w:lang w:val="en-US"/>
+        </w:rPr>
+      </w:pPr>
+      <w:r>
+        <w:rPr>
+          <w:szCs w:val="14"/>
+          <w:lang w:val="en-US"/>
+        </w:rPr>
+        <w:tab/>
+        <w:t xml:space="preserve">category ON </w:t>
+      </w:r>
+      <w:proofErr w:type="spellStart"/>
+      <w:r>
+        <w:rPr>
+          <w:szCs w:val="14"/>
+          <w:lang w:val="en-US"/>
+        </w:rPr>
+        <w:t>book.fk_category</w:t>
+      </w:r>
+      <w:proofErr w:type="spellEnd"/>
+      <w:r>
+        <w:rPr>
+          <w:szCs w:val="14"/>
+          <w:lang w:val="en-US"/>
+        </w:rPr>
+        <w:t xml:space="preserve"> = </w:t>
+      </w:r>
+      <w:proofErr w:type="spellStart"/>
+      <w:r>
+        <w:rPr>
+          <w:szCs w:val="14"/>
+          <w:lang w:val="en-US"/>
+        </w:rPr>
+        <w:t>category.id_category</w:t>
+      </w:r>
+      <w:proofErr w:type="spellEnd"/>
+    </w:p>
+    <w:p>
+      <w:pPr>
+        <w:pBdr>
+          <w:top w:val="single" w:sz="4" w:space="1" w:color="auto"/>
+          <w:left w:val="single" w:sz="4" w:space="4" w:color="auto"/>
+          <w:bottom w:val="single" w:sz="4" w:space="1" w:color="auto"/>
+          <w:right w:val="single" w:sz="4" w:space="4" w:color="auto"/>
+        </w:pBdr>
+        <w:shd w:val="clear" w:color="auto" w:fill="F2F2F2" w:themeFill="background1" w:themeFillShade="F2"/>
+        <w:rPr>
+          <w:szCs w:val="14"/>
+          <w:lang w:val="en-US"/>
+        </w:rPr>
+      </w:pPr>
+      <w:r>
+        <w:rPr>
+          <w:szCs w:val="14"/>
+          <w:lang w:val="en-US"/>
+        </w:rPr>
+        <w:t xml:space="preserve">JOIN </w:t>
+      </w:r>
+    </w:p>
+    <w:p>
+      <w:pPr>
+        <w:pBdr>
+          <w:top w:val="single" w:sz="4" w:space="1" w:color="auto"/>
+          <w:left w:val="single" w:sz="4" w:space="4" w:color="auto"/>
+          <w:bottom w:val="single" w:sz="4" w:space="1" w:color="auto"/>
+          <w:right w:val="single" w:sz="4" w:space="4" w:color="auto"/>
+        </w:pBdr>
+        <w:shd w:val="clear" w:color="auto" w:fill="F2F2F2" w:themeFill="background1" w:themeFillShade="F2"/>
+        <w:rPr>
+          <w:szCs w:val="14"/>
+          <w:lang w:val="en-US"/>
+        </w:rPr>
+      </w:pPr>
+      <w:r>
+        <w:rPr>
+          <w:szCs w:val="14"/>
+          <w:lang w:val="en-US"/>
+        </w:rPr>
+        <w:tab/>
+        <w:t xml:space="preserve">status ON </w:t>
+      </w:r>
+      <w:proofErr w:type="spellStart"/>
+      <w:r>
+        <w:rPr>
+          <w:szCs w:val="14"/>
+          <w:lang w:val="en-US"/>
+        </w:rPr>
+        <w:t>book.fk_status</w:t>
+      </w:r>
+      <w:proofErr w:type="spellEnd"/>
+      <w:r>
+        <w:rPr>
+          <w:szCs w:val="14"/>
+          <w:lang w:val="en-US"/>
+        </w:rPr>
+        <w:t xml:space="preserve"> = </w:t>
+      </w:r>
+      <w:proofErr w:type="spellStart"/>
+      <w:r>
+        <w:rPr>
+          <w:szCs w:val="14"/>
+          <w:lang w:val="en-US"/>
+        </w:rPr>
+        <w:t>status.id_status</w:t>
+      </w:r>
+      <w:proofErr w:type="spellEnd"/>
+    </w:p>
+    <w:p>
+      <w:pPr>
+        <w:pBdr>
+          <w:top w:val="single" w:sz="4" w:space="1" w:color="auto"/>
+          <w:left w:val="single" w:sz="4" w:space="4" w:color="auto"/>
+          <w:bottom w:val="single" w:sz="4" w:space="1" w:color="auto"/>
+          <w:right w:val="single" w:sz="4" w:space="4" w:color="auto"/>
+        </w:pBdr>
+        <w:shd w:val="clear" w:color="auto" w:fill="F2F2F2" w:themeFill="background1" w:themeFillShade="F2"/>
+        <w:rPr>
+          <w:szCs w:val="14"/>
+          <w:lang w:val="en-US"/>
+        </w:rPr>
+      </w:pPr>
+      <w:r>
+        <w:rPr>
+          <w:szCs w:val="14"/>
+          <w:lang w:val="en-US"/>
+        </w:rPr>
+        <w:t xml:space="preserve">ORDER BY </w:t>
+      </w:r>
+    </w:p>
+    <w:p>
+      <w:pPr>
+        <w:rPr>
+          <w:szCs w:val="14"/>
+          <w:lang w:val="en-US"/>
         </w:rPr>
       </w:pPr>
     </w:p>
@@ -9360,6 +10090,7 @@
       </w:r>
       <w:bookmarkEnd w:id="28"/>
     </w:p>
+    <w:p/>
     <w:p>
       <w:pPr>
         <w:pStyle w:val="Titre2"/>
@@ -9531,8 +10262,8 @@
       </w:pPr>
     </w:p>
     <w:sectPr>
-      <w:headerReference w:type="default" r:id="rId35"/>
-      <w:footerReference w:type="default" r:id="rId36"/>
+      <w:headerReference w:type="default" r:id="rId37"/>
+      <w:footerReference w:type="default" r:id="rId38"/>
       <w:pgSz w:w="11906" w:h="16838" w:code="9"/>
       <w:pgMar w:top="1418" w:right="1418" w:bottom="851" w:left="1418" w:header="720" w:footer="119" w:gutter="0"/>
       <w:cols w:space="720"/>
@@ -9543,7 +10274,7 @@
 </file>
 
 <file path=word/endnotes.xml><?xml version="1.0" encoding="utf-8"?>
-<w:endnotes xmlns:wpc="http://schemas.microsoft.com/office/word/2010/wordprocessingCanvas" xmlns:cx="http://schemas.microsoft.com/office/drawing/2014/chartex" xmlns:cx1="http://schemas.microsoft.com/office/drawing/2015/9/8/chartex" xmlns:cx2="http://schemas.microsoft.com/office/drawing/2015/10/21/chartex" xmlns:cx3="http://schemas.microsoft.com/office/drawing/2016/5/9/chartex" xmlns:cx4="http://schemas.microsoft.com/office/drawing/2016/5/10/chartex" xmlns:cx5="http://schemas.microsoft.com/office/drawing/2016/5/11/chartex" xmlns:cx6="http://schemas.microsoft.com/office/drawing/2016/5/12/chartex" xmlns:cx7="http://schemas.microsoft.com/office/drawing/2016/5/13/chartex" xmlns:cx8="http://schemas.microsoft.com/office/drawing/2016/5/14/chartex" xmlns:mc="http://schemas.openxmlformats.org/markup-compatibility/2006" xmlns:aink="http://schemas.microsoft.com/office/drawing/2016/ink" xmlns:am3d="http://schemas.microsoft.com/office/drawing/2017/model3d" xmlns:o="urn:schemas-microsoft-com:office:office" xmlns:oel="http://schemas.microsoft.com/office/2019/extlst" xmlns:r="http://schemas.openxmlformats.org/officeDocument/2006/relationships" xmlns:m="http://schemas.openxmlformats.org/officeDocument/2006/math" xmlns:v="urn:schemas-microsoft-com:vml" xmlns:wp14="http://schemas.microsoft.com/office/word/2010/wordprocessingDrawing" xmlns:wp="http://schemas.openxmlformats.org/drawingml/2006/wordprocessingDrawing" xmlns:w10="urn:schemas-microsoft-com:office:word" xmlns:w="http://schemas.openxmlformats.org/wordprocessingml/2006/main" xmlns:w14="http://schemas.microsoft.com/office/word/2010/wordml" xmlns:w15="http://schemas.microsoft.com/office/word/2012/wordml" xmlns:w16cex="http://schemas.microsoft.com/office/word/2018/wordml/cex" xmlns:w16cid="http://schemas.microsoft.com/office/word/2016/wordml/cid" xmlns:w16="http://schemas.microsoft.com/office/word/2018/wordml" xmlns:w16du="http://schemas.microsoft.com/office/word/2023/wordml/word16du" xmlns:w16sdtdh="http://schemas.microsoft.com/office/word/2020/wordml/sdtdatahash" xmlns:w16sdtfl="http://schemas.microsoft.com/office/word/2024/wordml/sdtformatlock" xmlns:w16se="http://schemas.microsoft.com/office/word/2015/wordml/symex" xmlns:wpg="http://schemas.microsoft.com/office/word/2010/wordprocessingGroup" xmlns:wpi="http://schemas.microsoft.com/office/word/2010/wordprocessingInk" xmlns:wne="http://schemas.microsoft.com/office/word/2006/wordml" xmlns:wps="http://schemas.microsoft.com/office/word/2010/wordprocessingShape" mc:Ignorable="w14 w15 w16se w16cid w16 w16cex w16sdtdh w16sdtfl w16du wp14">
+<w:endnotes xmlns:wpc="http://schemas.microsoft.com/office/word/2010/wordprocessingCanvas" xmlns:cx="http://schemas.microsoft.com/office/drawing/2014/chartex" xmlns:cx1="http://schemas.microsoft.com/office/drawing/2015/9/8/chartex" xmlns:cx2="http://schemas.microsoft.com/office/drawing/2015/10/21/chartex" xmlns:cx3="http://schemas.microsoft.com/office/drawing/2016/5/9/chartex" xmlns:cx4="http://schemas.microsoft.com/office/drawing/2016/5/10/chartex" xmlns:cx5="http://schemas.microsoft.com/office/drawing/2016/5/11/chartex" xmlns:cx6="http://schemas.microsoft.com/office/drawing/2016/5/12/chartex" xmlns:cx7="http://schemas.microsoft.com/office/drawing/2016/5/13/chartex" xmlns:cx8="http://schemas.microsoft.com/office/drawing/2016/5/14/chartex" xmlns:mc="http://schemas.openxmlformats.org/markup-compatibility/2006" xmlns:aink="http://schemas.microsoft.com/office/drawing/2016/ink" xmlns:am3d="http://schemas.microsoft.com/office/drawing/2017/model3d" xmlns:o="urn:schemas-microsoft-com:office:office" xmlns:oel="http://schemas.microsoft.com/office/2019/extlst" xmlns:r="http://schemas.openxmlformats.org/officeDocument/2006/relationships" xmlns:m="http://schemas.openxmlformats.org/officeDocument/2006/math" xmlns:v="urn:schemas-microsoft-com:vml" xmlns:wp14="http://schemas.microsoft.com/office/word/2010/wordprocessingDrawing" xmlns:wp="http://schemas.openxmlformats.org/drawingml/2006/wordprocessingDrawing" xmlns:w10="urn:schemas-microsoft-com:office:word" xmlns:w="http://schemas.openxmlformats.org/wordprocessingml/2006/main" xmlns:w14="http://schemas.microsoft.com/office/word/2010/wordml" xmlns:w15="http://schemas.microsoft.com/office/word/2012/wordml" xmlns:w16cex="http://schemas.microsoft.com/office/word/2018/wordml/cex" xmlns:w16cid="http://schemas.microsoft.com/office/word/2016/wordml/cid" xmlns:w16="http://schemas.microsoft.com/office/word/2018/wordml" xmlns:w16sdtdh="http://schemas.microsoft.com/office/word/2020/wordml/sdtdatahash" xmlns:w16se="http://schemas.microsoft.com/office/word/2015/wordml/symex" xmlns:wpg="http://schemas.microsoft.com/office/word/2010/wordprocessingGroup" xmlns:wpi="http://schemas.microsoft.com/office/word/2010/wordprocessingInk" xmlns:wne="http://schemas.microsoft.com/office/word/2006/wordml" xmlns:wps="http://schemas.microsoft.com/office/word/2010/wordprocessingShape" mc:Ignorable="w14 w15 w16se w16cid w16 w16cex w16sdtdh wp14">
   <w:endnote w:type="separator" w:id="-1">
     <w:p>
       <w:r>
@@ -9562,7 +10293,7 @@
 </file>
 
 <file path=word/footer1.xml><?xml version="1.0" encoding="utf-8"?>
-<w:ftr xmlns:wpc="http://schemas.microsoft.com/office/word/2010/wordprocessingCanvas" xmlns:cx="http://schemas.microsoft.com/office/drawing/2014/chartex" xmlns:cx1="http://schemas.microsoft.com/office/drawing/2015/9/8/chartex" xmlns:cx2="http://schemas.microsoft.com/office/drawing/2015/10/21/chartex" xmlns:cx3="http://schemas.microsoft.com/office/drawing/2016/5/9/chartex" xmlns:cx4="http://schemas.microsoft.com/office/drawing/2016/5/10/chartex" xmlns:cx5="http://schemas.microsoft.com/office/drawing/2016/5/11/chartex" xmlns:cx6="http://schemas.microsoft.com/office/drawing/2016/5/12/chartex" xmlns:cx7="http://schemas.microsoft.com/office/drawing/2016/5/13/chartex" xmlns:cx8="http://schemas.microsoft.com/office/drawing/2016/5/14/chartex" xmlns:mc="http://schemas.openxmlformats.org/markup-compatibility/2006" xmlns:aink="http://schemas.microsoft.com/office/drawing/2016/ink" xmlns:am3d="http://schemas.microsoft.com/office/drawing/2017/model3d" xmlns:o="urn:schemas-microsoft-com:office:office" xmlns:oel="http://schemas.microsoft.com/office/2019/extlst" xmlns:r="http://schemas.openxmlformats.org/officeDocument/2006/relationships" xmlns:m="http://schemas.openxmlformats.org/officeDocument/2006/math" xmlns:v="urn:schemas-microsoft-com:vml" xmlns:wp14="http://schemas.microsoft.com/office/word/2010/wordprocessingDrawing" xmlns:wp="http://schemas.openxmlformats.org/drawingml/2006/wordprocessingDrawing" xmlns:w10="urn:schemas-microsoft-com:office:word" xmlns:w="http://schemas.openxmlformats.org/wordprocessingml/2006/main" xmlns:w14="http://schemas.microsoft.com/office/word/2010/wordml" xmlns:w15="http://schemas.microsoft.com/office/word/2012/wordml" xmlns:w16cex="http://schemas.microsoft.com/office/word/2018/wordml/cex" xmlns:w16cid="http://schemas.microsoft.com/office/word/2016/wordml/cid" xmlns:w16="http://schemas.microsoft.com/office/word/2018/wordml" xmlns:w16du="http://schemas.microsoft.com/office/word/2023/wordml/word16du" xmlns:w16sdtdh="http://schemas.microsoft.com/office/word/2020/wordml/sdtdatahash" xmlns:w16sdtfl="http://schemas.microsoft.com/office/word/2024/wordml/sdtformatlock" xmlns:w16se="http://schemas.microsoft.com/office/word/2015/wordml/symex" xmlns:wpg="http://schemas.microsoft.com/office/word/2010/wordprocessingGroup" xmlns:wpi="http://schemas.microsoft.com/office/word/2010/wordprocessingInk" xmlns:wne="http://schemas.microsoft.com/office/word/2006/wordml" xmlns:wps="http://schemas.microsoft.com/office/word/2010/wordprocessingShape" mc:Ignorable="w14 w15 w16se w16cid w16 w16cex w16sdtdh w16sdtfl w16du wp14">
+<w:ftr xmlns:wpc="http://schemas.microsoft.com/office/word/2010/wordprocessingCanvas" xmlns:cx="http://schemas.microsoft.com/office/drawing/2014/chartex" xmlns:cx1="http://schemas.microsoft.com/office/drawing/2015/9/8/chartex" xmlns:cx2="http://schemas.microsoft.com/office/drawing/2015/10/21/chartex" xmlns:cx3="http://schemas.microsoft.com/office/drawing/2016/5/9/chartex" xmlns:cx4="http://schemas.microsoft.com/office/drawing/2016/5/10/chartex" xmlns:cx5="http://schemas.microsoft.com/office/drawing/2016/5/11/chartex" xmlns:cx6="http://schemas.microsoft.com/office/drawing/2016/5/12/chartex" xmlns:cx7="http://schemas.microsoft.com/office/drawing/2016/5/13/chartex" xmlns:cx8="http://schemas.microsoft.com/office/drawing/2016/5/14/chartex" xmlns:mc="http://schemas.openxmlformats.org/markup-compatibility/2006" xmlns:aink="http://schemas.microsoft.com/office/drawing/2016/ink" xmlns:am3d="http://schemas.microsoft.com/office/drawing/2017/model3d" xmlns:o="urn:schemas-microsoft-com:office:office" xmlns:oel="http://schemas.microsoft.com/office/2019/extlst" xmlns:r="http://schemas.openxmlformats.org/officeDocument/2006/relationships" xmlns:m="http://schemas.openxmlformats.org/officeDocument/2006/math" xmlns:v="urn:schemas-microsoft-com:vml" xmlns:wp14="http://schemas.microsoft.com/office/word/2010/wordprocessingDrawing" xmlns:wp="http://schemas.openxmlformats.org/drawingml/2006/wordprocessingDrawing" xmlns:w10="urn:schemas-microsoft-com:office:word" xmlns:w="http://schemas.openxmlformats.org/wordprocessingml/2006/main" xmlns:w14="http://schemas.microsoft.com/office/word/2010/wordml" xmlns:w15="http://schemas.microsoft.com/office/word/2012/wordml" xmlns:w16cex="http://schemas.microsoft.com/office/word/2018/wordml/cex" xmlns:w16cid="http://schemas.microsoft.com/office/word/2016/wordml/cid" xmlns:w16="http://schemas.microsoft.com/office/word/2018/wordml" xmlns:w16sdtdh="http://schemas.microsoft.com/office/word/2020/wordml/sdtdatahash" xmlns:w16se="http://schemas.microsoft.com/office/word/2015/wordml/symex" xmlns:wpg="http://schemas.microsoft.com/office/word/2010/wordprocessingGroup" xmlns:wpi="http://schemas.microsoft.com/office/word/2010/wordprocessingInk" xmlns:wne="http://schemas.microsoft.com/office/word/2006/wordml" xmlns:wps="http://schemas.microsoft.com/office/word/2010/wordprocessingShape" mc:Ignorable="w14 w15 w16se w16cid w16 w16cex w16sdtdh wp14">
   <w:tbl>
     <w:tblPr>
       <w:tblStyle w:val="Grilledutableau"/>
@@ -9827,7 +10558,7 @@
               <w:sz w:val="20"/>
               <w:szCs w:val="16"/>
             </w:rPr>
-            <w:t>05.05.2025</w:t>
+            <w:t>06.05.2025</w:t>
           </w:r>
           <w:r>
             <w:rPr>
@@ -9877,7 +10608,7 @@
 </file>
 
 <file path=word/footnotes.xml><?xml version="1.0" encoding="utf-8"?>
-<w:footnotes xmlns:wpc="http://schemas.microsoft.com/office/word/2010/wordprocessingCanvas" xmlns:cx="http://schemas.microsoft.com/office/drawing/2014/chartex" xmlns:cx1="http://schemas.microsoft.com/office/drawing/2015/9/8/chartex" xmlns:cx2="http://schemas.microsoft.com/office/drawing/2015/10/21/chartex" xmlns:cx3="http://schemas.microsoft.com/office/drawing/2016/5/9/chartex" xmlns:cx4="http://schemas.microsoft.com/office/drawing/2016/5/10/chartex" xmlns:cx5="http://schemas.microsoft.com/office/drawing/2016/5/11/chartex" xmlns:cx6="http://schemas.microsoft.com/office/drawing/2016/5/12/chartex" xmlns:cx7="http://schemas.microsoft.com/office/drawing/2016/5/13/chartex" xmlns:cx8="http://schemas.microsoft.com/office/drawing/2016/5/14/chartex" xmlns:mc="http://schemas.openxmlformats.org/markup-compatibility/2006" xmlns:aink="http://schemas.microsoft.com/office/drawing/2016/ink" xmlns:am3d="http://schemas.microsoft.com/office/drawing/2017/model3d" xmlns:o="urn:schemas-microsoft-com:office:office" xmlns:oel="http://schemas.microsoft.com/office/2019/extlst" xmlns:r="http://schemas.openxmlformats.org/officeDocument/2006/relationships" xmlns:m="http://schemas.openxmlformats.org/officeDocument/2006/math" xmlns:v="urn:schemas-microsoft-com:vml" xmlns:wp14="http://schemas.microsoft.com/office/word/2010/wordprocessingDrawing" xmlns:wp="http://schemas.openxmlformats.org/drawingml/2006/wordprocessingDrawing" xmlns:w10="urn:schemas-microsoft-com:office:word" xmlns:w="http://schemas.openxmlformats.org/wordprocessingml/2006/main" xmlns:w14="http://schemas.microsoft.com/office/word/2010/wordml" xmlns:w15="http://schemas.microsoft.com/office/word/2012/wordml" xmlns:w16cex="http://schemas.microsoft.com/office/word/2018/wordml/cex" xmlns:w16cid="http://schemas.microsoft.com/office/word/2016/wordml/cid" xmlns:w16="http://schemas.microsoft.com/office/word/2018/wordml" xmlns:w16du="http://schemas.microsoft.com/office/word/2023/wordml/word16du" xmlns:w16sdtdh="http://schemas.microsoft.com/office/word/2020/wordml/sdtdatahash" xmlns:w16sdtfl="http://schemas.microsoft.com/office/word/2024/wordml/sdtformatlock" xmlns:w16se="http://schemas.microsoft.com/office/word/2015/wordml/symex" xmlns:wpg="http://schemas.microsoft.com/office/word/2010/wordprocessingGroup" xmlns:wpi="http://schemas.microsoft.com/office/word/2010/wordprocessingInk" xmlns:wne="http://schemas.microsoft.com/office/word/2006/wordml" xmlns:wps="http://schemas.microsoft.com/office/word/2010/wordprocessingShape" mc:Ignorable="w14 w15 w16se w16cid w16 w16cex w16sdtdh w16sdtfl w16du wp14">
+<w:footnotes xmlns:wpc="http://schemas.microsoft.com/office/word/2010/wordprocessingCanvas" xmlns:cx="http://schemas.microsoft.com/office/drawing/2014/chartex" xmlns:cx1="http://schemas.microsoft.com/office/drawing/2015/9/8/chartex" xmlns:cx2="http://schemas.microsoft.com/office/drawing/2015/10/21/chartex" xmlns:cx3="http://schemas.microsoft.com/office/drawing/2016/5/9/chartex" xmlns:cx4="http://schemas.microsoft.com/office/drawing/2016/5/10/chartex" xmlns:cx5="http://schemas.microsoft.com/office/drawing/2016/5/11/chartex" xmlns:cx6="http://schemas.microsoft.com/office/drawing/2016/5/12/chartex" xmlns:cx7="http://schemas.microsoft.com/office/drawing/2016/5/13/chartex" xmlns:cx8="http://schemas.microsoft.com/office/drawing/2016/5/14/chartex" xmlns:mc="http://schemas.openxmlformats.org/markup-compatibility/2006" xmlns:aink="http://schemas.microsoft.com/office/drawing/2016/ink" xmlns:am3d="http://schemas.microsoft.com/office/drawing/2017/model3d" xmlns:o="urn:schemas-microsoft-com:office:office" xmlns:oel="http://schemas.microsoft.com/office/2019/extlst" xmlns:r="http://schemas.openxmlformats.org/officeDocument/2006/relationships" xmlns:m="http://schemas.openxmlformats.org/officeDocument/2006/math" xmlns:v="urn:schemas-microsoft-com:vml" xmlns:wp14="http://schemas.microsoft.com/office/word/2010/wordprocessingDrawing" xmlns:wp="http://schemas.openxmlformats.org/drawingml/2006/wordprocessingDrawing" xmlns:w10="urn:schemas-microsoft-com:office:word" xmlns:w="http://schemas.openxmlformats.org/wordprocessingml/2006/main" xmlns:w14="http://schemas.microsoft.com/office/word/2010/wordml" xmlns:w15="http://schemas.microsoft.com/office/word/2012/wordml" xmlns:w16cex="http://schemas.microsoft.com/office/word/2018/wordml/cex" xmlns:w16cid="http://schemas.microsoft.com/office/word/2016/wordml/cid" xmlns:w16="http://schemas.microsoft.com/office/word/2018/wordml" xmlns:w16sdtdh="http://schemas.microsoft.com/office/word/2020/wordml/sdtdatahash" xmlns:w16se="http://schemas.microsoft.com/office/word/2015/wordml/symex" xmlns:wpg="http://schemas.microsoft.com/office/word/2010/wordprocessingGroup" xmlns:wpi="http://schemas.microsoft.com/office/word/2010/wordprocessingInk" xmlns:wne="http://schemas.microsoft.com/office/word/2006/wordml" xmlns:wps="http://schemas.microsoft.com/office/word/2010/wordprocessingShape" mc:Ignorable="w14 w15 w16se w16cid w16 w16cex w16sdtdh wp14">
   <w:footnote w:type="separator" w:id="-1">
     <w:p>
       <w:r>
@@ -9896,7 +10627,7 @@
 </file>
 
 <file path=word/header1.xml><?xml version="1.0" encoding="utf-8"?>
-<w:hdr xmlns:wpc="http://schemas.microsoft.com/office/word/2010/wordprocessingCanvas" xmlns:cx="http://schemas.microsoft.com/office/drawing/2014/chartex" xmlns:cx1="http://schemas.microsoft.com/office/drawing/2015/9/8/chartex" xmlns:cx2="http://schemas.microsoft.com/office/drawing/2015/10/21/chartex" xmlns:cx3="http://schemas.microsoft.com/office/drawing/2016/5/9/chartex" xmlns:cx4="http://schemas.microsoft.com/office/drawing/2016/5/10/chartex" xmlns:cx5="http://schemas.microsoft.com/office/drawing/2016/5/11/chartex" xmlns:cx6="http://schemas.microsoft.com/office/drawing/2016/5/12/chartex" xmlns:cx7="http://schemas.microsoft.com/office/drawing/2016/5/13/chartex" xmlns:cx8="http://schemas.microsoft.com/office/drawing/2016/5/14/chartex" xmlns:mc="http://schemas.openxmlformats.org/markup-compatibility/2006" xmlns:aink="http://schemas.microsoft.com/office/drawing/2016/ink" xmlns:am3d="http://schemas.microsoft.com/office/drawing/2017/model3d" xmlns:o="urn:schemas-microsoft-com:office:office" xmlns:oel="http://schemas.microsoft.com/office/2019/extlst" xmlns:r="http://schemas.openxmlformats.org/officeDocument/2006/relationships" xmlns:m="http://schemas.openxmlformats.org/officeDocument/2006/math" xmlns:v="urn:schemas-microsoft-com:vml" xmlns:wp14="http://schemas.microsoft.com/office/word/2010/wordprocessingDrawing" xmlns:wp="http://schemas.openxmlformats.org/drawingml/2006/wordprocessingDrawing" xmlns:w10="urn:schemas-microsoft-com:office:word" xmlns:w="http://schemas.openxmlformats.org/wordprocessingml/2006/main" xmlns:w14="http://schemas.microsoft.com/office/word/2010/wordml" xmlns:w15="http://schemas.microsoft.com/office/word/2012/wordml" xmlns:w16cex="http://schemas.microsoft.com/office/word/2018/wordml/cex" xmlns:w16cid="http://schemas.microsoft.com/office/word/2016/wordml/cid" xmlns:w16="http://schemas.microsoft.com/office/word/2018/wordml" xmlns:w16du="http://schemas.microsoft.com/office/word/2023/wordml/word16du" xmlns:w16sdtdh="http://schemas.microsoft.com/office/word/2020/wordml/sdtdatahash" xmlns:w16sdtfl="http://schemas.microsoft.com/office/word/2024/wordml/sdtformatlock" xmlns:w16se="http://schemas.microsoft.com/office/word/2015/wordml/symex" xmlns:wpg="http://schemas.microsoft.com/office/word/2010/wordprocessingGroup" xmlns:wpi="http://schemas.microsoft.com/office/word/2010/wordprocessingInk" xmlns:wne="http://schemas.microsoft.com/office/word/2006/wordml" xmlns:wps="http://schemas.microsoft.com/office/word/2010/wordprocessingShape" mc:Ignorable="w14 w15 w16se w16cid w16 w16cex w16sdtdh w16sdtfl w16du wp14">
+<w:hdr xmlns:wpc="http://schemas.microsoft.com/office/word/2010/wordprocessingCanvas" xmlns:cx="http://schemas.microsoft.com/office/drawing/2014/chartex" xmlns:cx1="http://schemas.microsoft.com/office/drawing/2015/9/8/chartex" xmlns:cx2="http://schemas.microsoft.com/office/drawing/2015/10/21/chartex" xmlns:cx3="http://schemas.microsoft.com/office/drawing/2016/5/9/chartex" xmlns:cx4="http://schemas.microsoft.com/office/drawing/2016/5/10/chartex" xmlns:cx5="http://schemas.microsoft.com/office/drawing/2016/5/11/chartex" xmlns:cx6="http://schemas.microsoft.com/office/drawing/2016/5/12/chartex" xmlns:cx7="http://schemas.microsoft.com/office/drawing/2016/5/13/chartex" xmlns:cx8="http://schemas.microsoft.com/office/drawing/2016/5/14/chartex" xmlns:mc="http://schemas.openxmlformats.org/markup-compatibility/2006" xmlns:aink="http://schemas.microsoft.com/office/drawing/2016/ink" xmlns:am3d="http://schemas.microsoft.com/office/drawing/2017/model3d" xmlns:o="urn:schemas-microsoft-com:office:office" xmlns:oel="http://schemas.microsoft.com/office/2019/extlst" xmlns:r="http://schemas.openxmlformats.org/officeDocument/2006/relationships" xmlns:m="http://schemas.openxmlformats.org/officeDocument/2006/math" xmlns:v="urn:schemas-microsoft-com:vml" xmlns:wp14="http://schemas.microsoft.com/office/word/2010/wordprocessingDrawing" xmlns:wp="http://schemas.openxmlformats.org/drawingml/2006/wordprocessingDrawing" xmlns:w10="urn:schemas-microsoft-com:office:word" xmlns:w="http://schemas.openxmlformats.org/wordprocessingml/2006/main" xmlns:w14="http://schemas.microsoft.com/office/word/2010/wordml" xmlns:w15="http://schemas.microsoft.com/office/word/2012/wordml" xmlns:w16cex="http://schemas.microsoft.com/office/word/2018/wordml/cex" xmlns:w16cid="http://schemas.microsoft.com/office/word/2016/wordml/cid" xmlns:w16="http://schemas.microsoft.com/office/word/2018/wordml" xmlns:w16sdtdh="http://schemas.microsoft.com/office/word/2020/wordml/sdtdatahash" xmlns:w16se="http://schemas.microsoft.com/office/word/2015/wordml/symex" xmlns:wpg="http://schemas.microsoft.com/office/word/2010/wordprocessingGroup" xmlns:wpi="http://schemas.microsoft.com/office/word/2010/wordprocessingInk" xmlns:wne="http://schemas.microsoft.com/office/word/2006/wordml" xmlns:wps="http://schemas.microsoft.com/office/word/2010/wordprocessingShape" mc:Ignorable="w14 w15 w16se w16cid w16 w16cex w16sdtdh wp14">
   <w:tbl>
     <w:tblPr>
       <w:tblStyle w:val="Grilledutableau"/>
@@ -9982,7 +10713,7 @@
 </file>
 
 <file path=word/numbering.xml><?xml version="1.0" encoding="utf-8"?>
-<w:numbering xmlns:wpc="http://schemas.microsoft.com/office/word/2010/wordprocessingCanvas" xmlns:cx="http://schemas.microsoft.com/office/drawing/2014/chartex" xmlns:cx1="http://schemas.microsoft.com/office/drawing/2015/9/8/chartex" xmlns:cx2="http://schemas.microsoft.com/office/drawing/2015/10/21/chartex" xmlns:cx3="http://schemas.microsoft.com/office/drawing/2016/5/9/chartex" xmlns:cx4="http://schemas.microsoft.com/office/drawing/2016/5/10/chartex" xmlns:cx5="http://schemas.microsoft.com/office/drawing/2016/5/11/chartex" xmlns:cx6="http://schemas.microsoft.com/office/drawing/2016/5/12/chartex" xmlns:cx7="http://schemas.microsoft.com/office/drawing/2016/5/13/chartex" xmlns:cx8="http://schemas.microsoft.com/office/drawing/2016/5/14/chartex" xmlns:mc="http://schemas.openxmlformats.org/markup-compatibility/2006" xmlns:aink="http://schemas.microsoft.com/office/drawing/2016/ink" xmlns:am3d="http://schemas.microsoft.com/office/drawing/2017/model3d" xmlns:o="urn:schemas-microsoft-com:office:office" xmlns:oel="http://schemas.microsoft.com/office/2019/extlst" xmlns:r="http://schemas.openxmlformats.org/officeDocument/2006/relationships" xmlns:m="http://schemas.openxmlformats.org/officeDocument/2006/math" xmlns:v="urn:schemas-microsoft-com:vml" xmlns:wp14="http://schemas.microsoft.com/office/word/2010/wordprocessingDrawing" xmlns:wp="http://schemas.openxmlformats.org/drawingml/2006/wordprocessingDrawing" xmlns:w10="urn:schemas-microsoft-com:office:word" xmlns:w="http://schemas.openxmlformats.org/wordprocessingml/2006/main" xmlns:w14="http://schemas.microsoft.com/office/word/2010/wordml" xmlns:w15="http://schemas.microsoft.com/office/word/2012/wordml" xmlns:w16cex="http://schemas.microsoft.com/office/word/2018/wordml/cex" xmlns:w16cid="http://schemas.microsoft.com/office/word/2016/wordml/cid" xmlns:w16="http://schemas.microsoft.com/office/word/2018/wordml" xmlns:w16du="http://schemas.microsoft.com/office/word/2023/wordml/word16du" xmlns:w16sdtdh="http://schemas.microsoft.com/office/word/2020/wordml/sdtdatahash" xmlns:w16sdtfl="http://schemas.microsoft.com/office/word/2024/wordml/sdtformatlock" xmlns:w16se="http://schemas.microsoft.com/office/word/2015/wordml/symex" xmlns:wpg="http://schemas.microsoft.com/office/word/2010/wordprocessingGroup" xmlns:wpi="http://schemas.microsoft.com/office/word/2010/wordprocessingInk" xmlns:wne="http://schemas.microsoft.com/office/word/2006/wordml" xmlns:wps="http://schemas.microsoft.com/office/word/2010/wordprocessingShape" mc:Ignorable="w14 w15 w16se w16cid w16 w16cex w16sdtdh w16sdtfl w16du wp14">
+<w:numbering xmlns:wpc="http://schemas.microsoft.com/office/word/2010/wordprocessingCanvas" xmlns:cx="http://schemas.microsoft.com/office/drawing/2014/chartex" xmlns:cx1="http://schemas.microsoft.com/office/drawing/2015/9/8/chartex" xmlns:cx2="http://schemas.microsoft.com/office/drawing/2015/10/21/chartex" xmlns:cx3="http://schemas.microsoft.com/office/drawing/2016/5/9/chartex" xmlns:cx4="http://schemas.microsoft.com/office/drawing/2016/5/10/chartex" xmlns:cx5="http://schemas.microsoft.com/office/drawing/2016/5/11/chartex" xmlns:cx6="http://schemas.microsoft.com/office/drawing/2016/5/12/chartex" xmlns:cx7="http://schemas.microsoft.com/office/drawing/2016/5/13/chartex" xmlns:cx8="http://schemas.microsoft.com/office/drawing/2016/5/14/chartex" xmlns:mc="http://schemas.openxmlformats.org/markup-compatibility/2006" xmlns:aink="http://schemas.microsoft.com/office/drawing/2016/ink" xmlns:am3d="http://schemas.microsoft.com/office/drawing/2017/model3d" xmlns:o="urn:schemas-microsoft-com:office:office" xmlns:oel="http://schemas.microsoft.com/office/2019/extlst" xmlns:r="http://schemas.openxmlformats.org/officeDocument/2006/relationships" xmlns:m="http://schemas.openxmlformats.org/officeDocument/2006/math" xmlns:v="urn:schemas-microsoft-com:vml" xmlns:wp14="http://schemas.microsoft.com/office/word/2010/wordprocessingDrawing" xmlns:wp="http://schemas.openxmlformats.org/drawingml/2006/wordprocessingDrawing" xmlns:w10="urn:schemas-microsoft-com:office:word" xmlns:w="http://schemas.openxmlformats.org/wordprocessingml/2006/main" xmlns:w14="http://schemas.microsoft.com/office/word/2010/wordml" xmlns:w15="http://schemas.microsoft.com/office/word/2012/wordml" xmlns:w16cex="http://schemas.microsoft.com/office/word/2018/wordml/cex" xmlns:w16cid="http://schemas.microsoft.com/office/word/2016/wordml/cid" xmlns:w16="http://schemas.microsoft.com/office/word/2018/wordml" xmlns:w16sdtdh="http://schemas.microsoft.com/office/word/2020/wordml/sdtdatahash" xmlns:w16se="http://schemas.microsoft.com/office/word/2015/wordml/symex" xmlns:wpg="http://schemas.microsoft.com/office/word/2010/wordprocessingGroup" xmlns:wpi="http://schemas.microsoft.com/office/word/2010/wordprocessingInk" xmlns:wne="http://schemas.microsoft.com/office/word/2006/wordml" xmlns:wps="http://schemas.microsoft.com/office/word/2010/wordprocessingShape" mc:Ignorable="w14 w15 w16se w16cid w16 w16cex w16sdtdh wp14">
   <w:abstractNum w:abstractNumId="0" w15:restartNumberingAfterBreak="0">
     <w:nsid w:val="09077BA1"/>
     <w:multiLevelType w:val="hybridMultilevel"/>
@@ -12334,7 +13065,7 @@
 </file>
 
 <file path=word/styles.xml><?xml version="1.0" encoding="utf-8"?>
-<w:styles xmlns:mc="http://schemas.openxmlformats.org/markup-compatibility/2006" xmlns:r="http://schemas.openxmlformats.org/officeDocument/2006/relationships" xmlns:w="http://schemas.openxmlformats.org/wordprocessingml/2006/main" xmlns:w14="http://schemas.microsoft.com/office/word/2010/wordml" xmlns:w15="http://schemas.microsoft.com/office/word/2012/wordml" xmlns:w16cex="http://schemas.microsoft.com/office/word/2018/wordml/cex" xmlns:w16cid="http://schemas.microsoft.com/office/word/2016/wordml/cid" xmlns:w16="http://schemas.microsoft.com/office/word/2018/wordml" xmlns:w16du="http://schemas.microsoft.com/office/word/2023/wordml/word16du" xmlns:w16sdtdh="http://schemas.microsoft.com/office/word/2020/wordml/sdtdatahash" xmlns:w16sdtfl="http://schemas.microsoft.com/office/word/2024/wordml/sdtformatlock" xmlns:w16se="http://schemas.microsoft.com/office/word/2015/wordml/symex" mc:Ignorable="w14 w15 w16se w16cid w16 w16cex w16sdtdh w16sdtfl w16du">
+<w:styles xmlns:mc="http://schemas.openxmlformats.org/markup-compatibility/2006" xmlns:r="http://schemas.openxmlformats.org/officeDocument/2006/relationships" xmlns:w="http://schemas.openxmlformats.org/wordprocessingml/2006/main" xmlns:w14="http://schemas.microsoft.com/office/word/2010/wordml" xmlns:w15="http://schemas.microsoft.com/office/word/2012/wordml" xmlns:w16cex="http://schemas.microsoft.com/office/word/2018/wordml/cex" xmlns:w16cid="http://schemas.microsoft.com/office/word/2016/wordml/cid" xmlns:w16="http://schemas.microsoft.com/office/word/2018/wordml" xmlns:w16sdtdh="http://schemas.microsoft.com/office/word/2020/wordml/sdtdatahash" xmlns:w16se="http://schemas.microsoft.com/office/word/2015/wordml/symex" mc:Ignorable="w14 w15 w16se w16cid w16 w16cex w16sdtdh">
   <w:docDefaults>
     <w:rPrDefault>
       <w:rPr>

</xml_diff>

<commit_message>
creation et documentation du formulaire d'ajout
</commit_message>
<xml_diff>
--- a/Documentation/R-TPI-elimagnenat-Rapport.docx
+++ b/Documentation/R-TPI-elimagnenat-Rapport.docx
@@ -8960,10 +8960,10 @@
           <w:szCs w:val="14"/>
         </w:rPr>
         <w:drawing>
-          <wp:inline distT="0" distB="0" distL="0" distR="0" wp14:anchorId="574A19CD" wp14:editId="35C767A6">
-            <wp:extent cx="5759450" cy="3349625"/>
-            <wp:effectExtent l="152400" t="152400" r="355600" b="365125"/>
-            <wp:docPr id="4" name="Image 4"/>
+          <wp:inline distT="0" distB="0" distL="0" distR="0" wp14:anchorId="02D36F2C" wp14:editId="392A0CCD">
+            <wp:extent cx="5759450" cy="3416935"/>
+            <wp:effectExtent l="152400" t="152400" r="355600" b="354965"/>
+            <wp:docPr id="18" name="Image 18"/>
             <wp:cNvGraphicFramePr>
               <a:graphicFrameLocks xmlns:a="http://schemas.openxmlformats.org/drawingml/2006/main" noChangeAspect="1"/>
             </wp:cNvGraphicFramePr>
@@ -8983,7 +8983,7 @@
                   <pic:spPr>
                     <a:xfrm>
                       <a:off x="0" y="0"/>
-                      <a:ext cx="5759450" cy="3349625"/>
+                      <a:ext cx="5759450" cy="3416935"/>
                     </a:xfrm>
                     <a:prstGeom prst="rect">
                       <a:avLst/>
@@ -9407,9 +9407,9 @@
       </w:r>
       <w:r>
         <w:drawing>
-          <wp:inline distT="0" distB="0" distL="0" distR="0" wp14:anchorId="1CA9F1AA" wp14:editId="3C35BCA7">
-            <wp:extent cx="6058894" cy="3038799"/>
-            <wp:effectExtent l="152400" t="152400" r="361315" b="371475"/>
+          <wp:inline distT="0" distB="0" distL="0" distR="0" wp14:anchorId="1CA9F1AA" wp14:editId="41A1183F">
+            <wp:extent cx="6232038" cy="3125638"/>
+            <wp:effectExtent l="152400" t="152400" r="359410" b="360680"/>
             <wp:docPr id="7" name="Image 7"/>
             <wp:cNvGraphicFramePr>
               <a:graphicFrameLocks xmlns:a="http://schemas.openxmlformats.org/drawingml/2006/main" noChangeAspect="1"/>
@@ -9430,7 +9430,7 @@
                   <pic:spPr>
                     <a:xfrm>
                       <a:off x="0" y="0"/>
-                      <a:ext cx="6072811" cy="3045779"/>
+                      <a:ext cx="6250183" cy="3134738"/>
                     </a:xfrm>
                     <a:prstGeom prst="rect">
                       <a:avLst/>
@@ -9495,9 +9495,9 @@
       </w:pPr>
       <w:r>
         <w:drawing>
-          <wp:inline distT="0" distB="0" distL="0" distR="0" wp14:anchorId="751C1646" wp14:editId="32A6BCB4">
-            <wp:extent cx="3706048" cy="1327150"/>
-            <wp:effectExtent l="152400" t="152400" r="370840" b="368300"/>
+          <wp:inline distT="0" distB="0" distL="0" distR="0" wp14:anchorId="751C1646" wp14:editId="0FBCF369">
+            <wp:extent cx="4392256" cy="1572883"/>
+            <wp:effectExtent l="152400" t="152400" r="351790" b="370840"/>
             <wp:docPr id="15" name="Image 15"/>
             <wp:cNvGraphicFramePr>
               <a:graphicFrameLocks xmlns:a="http://schemas.openxmlformats.org/drawingml/2006/main" noChangeAspect="1"/>
@@ -9518,7 +9518,7 @@
                   <pic:spPr>
                     <a:xfrm>
                       <a:off x="0" y="0"/>
-                      <a:ext cx="3775093" cy="1351875"/>
+                      <a:ext cx="4479693" cy="1604194"/>
                     </a:xfrm>
                     <a:prstGeom prst="rect">
                       <a:avLst/>
@@ -9545,8 +9545,6 @@
       <w:r>
         <w:br w:type="page"/>
       </w:r>
-    </w:p>
-    <w:p>
       <w:r>
         <w:lastRenderedPageBreak/>
         <w:t xml:space="preserve">La requête SQL qui récupère tous les livres va combiner le contenu de la table book avec ceux de </w:t>
@@ -10079,6 +10077,172 @@
     </w:p>
     <w:p>
       <w:pPr>
+        <w:pStyle w:val="Titre3"/>
+      </w:pPr>
+      <w:r>
+        <w:t xml:space="preserve">Formulaire d’ajout de </w:t>
+      </w:r>
+      <w:r>
+        <w:t xml:space="preserve">livres </w:t>
+      </w:r>
+    </w:p>
+    <w:p>
+      <w:pPr>
+        <w:rPr>
+          <w:szCs w:val="14"/>
+          <w:lang w:val="fr-CH"/>
+        </w:rPr>
+      </w:pPr>
+      <w:r>
+        <w:rPr>
+          <w:szCs w:val="14"/>
+          <w:lang w:val="en-US"/>
+        </w:rPr>
+        <w:drawing>
+          <wp:inline distT="0" distB="0" distL="0" distR="0" wp14:anchorId="080FA5EA" wp14:editId="26A5A355">
+            <wp:extent cx="5029200" cy="3803782"/>
+            <wp:effectExtent l="152400" t="152400" r="361950" b="368300"/>
+            <wp:docPr id="19" name="Image 19"/>
+            <wp:cNvGraphicFramePr>
+              <a:graphicFrameLocks xmlns:a="http://schemas.openxmlformats.org/drawingml/2006/main" noChangeAspect="1"/>
+            </wp:cNvGraphicFramePr>
+            <a:graphic xmlns:a="http://schemas.openxmlformats.org/drawingml/2006/main">
+              <a:graphicData uri="http://schemas.openxmlformats.org/drawingml/2006/picture">
+                <pic:pic xmlns:pic="http://schemas.openxmlformats.org/drawingml/2006/picture">
+                  <pic:nvPicPr>
+                    <pic:cNvPr id="1" name=""/>
+                    <pic:cNvPicPr/>
+                  </pic:nvPicPr>
+                  <pic:blipFill>
+                    <a:blip r:embed="rId37"/>
+                    <a:stretch>
+                      <a:fillRect/>
+                    </a:stretch>
+                  </pic:blipFill>
+                  <pic:spPr>
+                    <a:xfrm>
+                      <a:off x="0" y="0"/>
+                      <a:ext cx="5050183" cy="3819653"/>
+                    </a:xfrm>
+                    <a:prstGeom prst="rect">
+                      <a:avLst/>
+                    </a:prstGeom>
+                    <a:ln>
+                      <a:noFill/>
+                    </a:ln>
+                    <a:effectLst>
+                      <a:outerShdw blurRad="292100" dist="139700" dir="2700000" algn="tl" rotWithShape="0">
+                        <a:srgbClr val="333333">
+                          <a:alpha val="65000"/>
+                        </a:srgbClr>
+                      </a:outerShdw>
+                    </a:effectLst>
+                  </pic:spPr>
+                </pic:pic>
+              </a:graphicData>
+            </a:graphic>
+          </wp:inline>
+        </w:drawing>
+      </w:r>
+      <w:r>
+        <w:rPr>
+          <w:szCs w:val="14"/>
+          <w:lang w:val="fr-CH"/>
+        </w:rPr>
+        <w:br/>
+        <w:t xml:space="preserve">Le formulaire est très </w:t>
+      </w:r>
+      <w:r>
+        <w:rPr>
+          <w:szCs w:val="14"/>
+          <w:lang w:val="fr-CH"/>
+        </w:rPr>
+        <w:t>basique avec comme seules champs particuliers la</w:t>
+      </w:r>
+      <w:r>
+        <w:rPr>
+          <w:szCs w:val="14"/>
+          <w:lang w:val="fr-CH"/>
+        </w:rPr>
+        <w:t> </w:t>
+      </w:r>
+      <w:r>
+        <w:rPr>
+          <w:szCs w:val="14"/>
+          <w:lang w:val="fr-CH"/>
+        </w:rPr>
+        <w:t xml:space="preserve">catégorie qui est un menu déroulant provenant de la table </w:t>
+      </w:r>
+      <w:proofErr w:type="spellStart"/>
+      <w:r>
+        <w:rPr>
+          <w:szCs w:val="14"/>
+          <w:lang w:val="fr-CH"/>
+        </w:rPr>
+        <w:t>category</w:t>
+      </w:r>
+      <w:proofErr w:type="spellEnd"/>
+      <w:r>
+        <w:rPr>
+          <w:szCs w:val="14"/>
+          <w:lang w:val="fr-CH"/>
+        </w:rPr>
+        <w:t xml:space="preserve"> et la photo qui est un champ n’acceptant que les fichiers </w:t>
+      </w:r>
+      <w:r>
+        <w:rPr>
+          <w:szCs w:val="14"/>
+          <w:lang w:val="fr-CH"/>
+        </w:rPr>
+        <w:t xml:space="preserve">.png, .jpg, .jpeg, </w:t>
+      </w:r>
+      <w:proofErr w:type="spellStart"/>
+      <w:r>
+        <w:rPr>
+          <w:szCs w:val="14"/>
+          <w:lang w:val="fr-CH"/>
+        </w:rPr>
+        <w:t>webp</w:t>
+      </w:r>
+      <w:proofErr w:type="spellEnd"/>
+      <w:r>
+        <w:rPr>
+          <w:szCs w:val="14"/>
+          <w:lang w:val="fr-CH"/>
+        </w:rPr>
+        <w:t>, .gif</w:t>
+      </w:r>
+      <w:r>
+        <w:rPr>
+          <w:szCs w:val="14"/>
+          <w:lang w:val="fr-CH"/>
+        </w:rPr>
+        <w:t>.</w:t>
+      </w:r>
+      <w:r>
+        <w:rPr>
+          <w:szCs w:val="14"/>
+          <w:lang w:val="fr-CH"/>
+        </w:rPr>
+        <w:t xml:space="preserve"> </w:t>
+      </w:r>
+      <w:r>
+        <w:rPr>
+          <w:szCs w:val="14"/>
+          <w:lang w:val="fr-CH"/>
+        </w:rPr>
+        <w:t>Tous les champs sont obligatoires sauf « remarque » et « photo ».</w:t>
+      </w:r>
+      <w:r>
+        <w:rPr>
+          <w:szCs w:val="14"/>
+          <w:lang w:val="fr-CH"/>
+        </w:rPr>
+        <w:br/>
+      </w:r>
+    </w:p>
+    <w:p>
+      <w:pPr>
         <w:pStyle w:val="Titre1"/>
         <w:tabs>
           <w:tab w:val="num" w:pos="360"/>
@@ -10086,6 +10250,7 @@
       </w:pPr>
       <w:bookmarkStart w:id="28" w:name="_Toc197095391"/>
       <w:r>
+        <w:lastRenderedPageBreak/>
         <w:t>Tests</w:t>
       </w:r>
       <w:bookmarkEnd w:id="28"/>
@@ -10262,8 +10427,8 @@
       </w:pPr>
     </w:p>
     <w:sectPr>
-      <w:headerReference w:type="default" r:id="rId37"/>
-      <w:footerReference w:type="default" r:id="rId38"/>
+      <w:headerReference w:type="default" r:id="rId38"/>
+      <w:footerReference w:type="default" r:id="rId39"/>
       <w:pgSz w:w="11906" w:h="16838" w:code="9"/>
       <w:pgMar w:top="1418" w:right="1418" w:bottom="851" w:left="1418" w:header="720" w:footer="119" w:gutter="0"/>
       <w:cols w:space="720"/>

</xml_diff>

<commit_message>
Ajout du modal de confirmation et refonte des fomulaires
</commit_message>
<xml_diff>
--- a/Documentation/R-TPI-elimagnenat-Rapport.docx
+++ b/Documentation/R-TPI-elimagnenat-Rapport.docx
@@ -7368,7 +7368,15 @@
         <w:t xml:space="preserve"> Elle contiendra le développement du site de A à  Z</w:t>
       </w:r>
       <w:r>
-        <w:t xml:space="preserve"> et donc de nombreuses tâches plus ou moins conséquente comme la création du footer qui devrait être très rapide (estimé à 30 minutes) et la gestion de l’exportation (estimé à 1,5 jours)</w:t>
+        <w:t xml:space="preserve"> et donc de nombreuses tâches plus ou moins conséquente comme la création du </w:t>
+      </w:r>
+      <w:proofErr w:type="spellStart"/>
+      <w:r>
+        <w:t>footer</w:t>
+      </w:r>
+      <w:proofErr w:type="spellEnd"/>
+      <w:r>
+        <w:t xml:space="preserve"> qui devrait être très rapide (estimé à 30 minutes) et la gestion de l’exportation (estimé à 1,5 jours)</w:t>
       </w:r>
       <w:r>
         <w:t>.</w:t>
@@ -7669,8 +7677,13 @@
       </w:r>
     </w:p>
     <w:p>
-      <w:r>
-        <w:t>index.php se situe à la racine du projet et est utilisé comme point d’entrée</w:t>
+      <w:proofErr w:type="spellStart"/>
+      <w:r>
+        <w:t>index.php</w:t>
+      </w:r>
+      <w:proofErr w:type="spellEnd"/>
+      <w:r>
+        <w:t xml:space="preserve"> se situe à la racine du projet et est utilisé comme point d’entrée</w:t>
       </w:r>
       <w:r>
         <w:t xml:space="preserve"> de l’application</w:t>
@@ -7710,7 +7723,15 @@
         <w:t xml:space="preserve"> en fonction des paramètres de l’URL </w:t>
       </w:r>
       <w:r>
-        <w:t>($_GET['controller'])</w:t>
+        <w:t>($_GET['</w:t>
+      </w:r>
+      <w:proofErr w:type="spellStart"/>
+      <w:r>
+        <w:t>controller</w:t>
+      </w:r>
+      <w:proofErr w:type="spellEnd"/>
+      <w:r>
+        <w:t>'])</w:t>
       </w:r>
       <w:r>
         <w:t>.</w:t>
@@ -7746,6 +7767,7 @@
         </w:rPr>
         <w:t xml:space="preserve">Comme son nom l’indique ce dossier contient tous les différents contrôleurs de l’application et notamment le </w:t>
       </w:r>
+      <w:proofErr w:type="spellStart"/>
       <w:r>
         <w:rPr>
           <w:lang w:val="fr-CH"/>
@@ -7756,7 +7778,14 @@
         <w:rPr>
           <w:lang w:val="fr-CH"/>
         </w:rPr>
-        <w:t>ontroller.php qui instancie la classe parente abstraite</w:t>
+        <w:t>ontroller.php</w:t>
+      </w:r>
+      <w:proofErr w:type="spellEnd"/>
+      <w:r>
+        <w:rPr>
+          <w:lang w:val="fr-CH"/>
+        </w:rPr>
+        <w:t xml:space="preserve"> qui instancie la classe parente abstraite</w:t>
       </w:r>
       <w:r>
         <w:rPr>
@@ -7819,7 +7848,21 @@
         <w:rPr>
           <w:lang w:val="fr-CH"/>
         </w:rPr>
-        <w:t xml:space="preserve">Ce dossier contient notamment le fichier database.php qui </w:t>
+        <w:t xml:space="preserve">Ce dossier contient notamment le fichier </w:t>
+      </w:r>
+      <w:proofErr w:type="spellStart"/>
+      <w:r>
+        <w:rPr>
+          <w:lang w:val="fr-CH"/>
+        </w:rPr>
+        <w:t>database.php</w:t>
+      </w:r>
+      <w:proofErr w:type="spellEnd"/>
+      <w:r>
+        <w:rPr>
+          <w:lang w:val="fr-CH"/>
+        </w:rPr>
+        <w:t xml:space="preserve"> qui </w:t>
       </w:r>
       <w:r>
         <w:rPr>
@@ -7883,43 +7926,81 @@
           <w:bCs/>
           <w:lang w:val="fr-CH"/>
         </w:rPr>
-        <w:t>Dossier View</w:t>
-      </w:r>
-    </w:p>
-    <w:p>
-      <w:pPr>
-        <w:rPr>
-          <w:lang w:val="fr-CH"/>
-        </w:rPr>
-      </w:pPr>
-      <w:r>
-        <w:rPr>
-          <w:lang w:val="fr-CH"/>
-        </w:rPr>
-        <w:t>Regroupe tous les fichiers contenant de l’html comme le footer, la nav et le header mais aussi les différentes pages.</w:t>
-      </w:r>
-    </w:p>
-    <w:p>
-      <w:pPr>
-        <w:rPr>
-          <w:lang w:val="fr-CH"/>
-        </w:rPr>
-      </w:pPr>
-    </w:p>
-    <w:p>
-      <w:pPr>
+        <w:t xml:space="preserve">Dossier </w:t>
+      </w:r>
+      <w:proofErr w:type="spellStart"/>
+      <w:r>
         <w:rPr>
           <w:b/>
           <w:bCs/>
           <w:lang w:val="fr-CH"/>
         </w:rPr>
-      </w:pPr>
-      <w:r>
+        <w:t>View</w:t>
+      </w:r>
+      <w:proofErr w:type="spellEnd"/>
+    </w:p>
+    <w:p>
+      <w:pPr>
+        <w:rPr>
+          <w:lang w:val="fr-CH"/>
+        </w:rPr>
+      </w:pPr>
+      <w:r>
+        <w:rPr>
+          <w:lang w:val="fr-CH"/>
+        </w:rPr>
+        <w:t xml:space="preserve">Regroupe tous les fichiers contenant de l’html comme le </w:t>
+      </w:r>
+      <w:proofErr w:type="spellStart"/>
+      <w:r>
+        <w:rPr>
+          <w:lang w:val="fr-CH"/>
+        </w:rPr>
+        <w:t>footer</w:t>
+      </w:r>
+      <w:proofErr w:type="spellEnd"/>
+      <w:r>
+        <w:rPr>
+          <w:lang w:val="fr-CH"/>
+        </w:rPr>
+        <w:t xml:space="preserve">, la </w:t>
+      </w:r>
+      <w:proofErr w:type="spellStart"/>
+      <w:r>
+        <w:rPr>
+          <w:lang w:val="fr-CH"/>
+        </w:rPr>
+        <w:t>nav</w:t>
+      </w:r>
+      <w:proofErr w:type="spellEnd"/>
+      <w:r>
+        <w:rPr>
+          <w:lang w:val="fr-CH"/>
+        </w:rPr>
+        <w:t xml:space="preserve"> et le header mais aussi les différentes pages.</w:t>
+      </w:r>
+    </w:p>
+    <w:p>
+      <w:pPr>
+        <w:rPr>
+          <w:lang w:val="fr-CH"/>
+        </w:rPr>
+      </w:pPr>
+    </w:p>
+    <w:p>
+      <w:pPr>
         <w:rPr>
           <w:b/>
           <w:bCs/>
           <w:lang w:val="fr-CH"/>
         </w:rPr>
+      </w:pPr>
+      <w:r>
+        <w:rPr>
+          <w:b/>
+          <w:bCs/>
+          <w:lang w:val="fr-CH"/>
+        </w:rPr>
         <w:t>Dossier ressources</w:t>
       </w:r>
     </w:p>
@@ -7933,7 +8014,35 @@
         <w:rPr>
           <w:lang w:val="fr-CH"/>
         </w:rPr>
-        <w:t xml:space="preserve">Contient toutes les images du site, mes fichiers css et js mais aussi </w:t>
+        <w:t xml:space="preserve">Contient toutes les images du site, mes fichiers </w:t>
+      </w:r>
+      <w:proofErr w:type="spellStart"/>
+      <w:r>
+        <w:rPr>
+          <w:lang w:val="fr-CH"/>
+        </w:rPr>
+        <w:t>css</w:t>
+      </w:r>
+      <w:proofErr w:type="spellEnd"/>
+      <w:r>
+        <w:rPr>
+          <w:lang w:val="fr-CH"/>
+        </w:rPr>
+        <w:t xml:space="preserve"> et </w:t>
+      </w:r>
+      <w:proofErr w:type="spellStart"/>
+      <w:r>
+        <w:rPr>
+          <w:lang w:val="fr-CH"/>
+        </w:rPr>
+        <w:t>js</w:t>
+      </w:r>
+      <w:proofErr w:type="spellEnd"/>
+      <w:r>
+        <w:rPr>
+          <w:lang w:val="fr-CH"/>
+        </w:rPr>
+        <w:t xml:space="preserve"> mais aussi </w:t>
       </w:r>
       <w:r>
         <w:rPr>
@@ -8599,7 +8708,21 @@
         <w:rPr>
           <w:lang w:val="fr-CH"/>
         </w:rPr>
-        <w:t>Le footer rappelle l’origine du projet en mettant</w:t>
+        <w:t xml:space="preserve">Le </w:t>
+      </w:r>
+      <w:proofErr w:type="spellStart"/>
+      <w:r>
+        <w:rPr>
+          <w:lang w:val="fr-CH"/>
+        </w:rPr>
+        <w:t>footer</w:t>
+      </w:r>
+      <w:proofErr w:type="spellEnd"/>
+      <w:r>
+        <w:rPr>
+          <w:lang w:val="fr-CH"/>
+        </w:rPr>
+        <w:t xml:space="preserve"> rappelle l’origine du projet en mettant</w:t>
       </w:r>
       <w:r>
         <w:rPr>
@@ -8611,7 +8734,21 @@
         <w:rPr>
           <w:lang w:val="fr-CH"/>
         </w:rPr>
-        <w:t xml:space="preserve"> le logo ainsi que le slogan de l’association African Puzzle</w:t>
+        <w:t xml:space="preserve"> le logo ainsi que le slogan de l’association </w:t>
+      </w:r>
+      <w:proofErr w:type="spellStart"/>
+      <w:r>
+        <w:rPr>
+          <w:lang w:val="fr-CH"/>
+        </w:rPr>
+        <w:t>African</w:t>
+      </w:r>
+      <w:proofErr w:type="spellEnd"/>
+      <w:r>
+        <w:rPr>
+          <w:lang w:val="fr-CH"/>
+        </w:rPr>
+        <w:t xml:space="preserve"> Puzzle</w:t>
       </w:r>
       <w:r>
         <w:rPr>
@@ -11238,7 +11375,15 @@
     </w:p>
     <w:p>
       <w:r>
-        <w:t>Uwamp a été téléchargé sur le poste avec la version 8.0.1 de php qui est une version stable et compatible avec mes dépendances</w:t>
+        <w:t xml:space="preserve">Uwamp a été téléchargé sur le poste avec la version 8.0.1 de </w:t>
+      </w:r>
+      <w:proofErr w:type="spellStart"/>
+      <w:r>
+        <w:t>php</w:t>
+      </w:r>
+      <w:proofErr w:type="spellEnd"/>
+      <w:r>
+        <w:t xml:space="preserve"> qui est une version stable et compatible avec mes dépendances</w:t>
       </w:r>
       <w:r>
         <w:t>. J’ai laissé la version par défaut de MySQL sur Uwamp qui est la 5.7.11 car elle est suffisante pour l’utilisation prévue.</w:t>
@@ -11248,7 +11393,15 @@
       </w:r>
       <w:r>
         <w:br/>
-        <w:t>Un repos git TPI a été créé dans le dossier www de Uwamp pour permettre le versionning de mon développement</w:t>
+        <w:t xml:space="preserve">Un repos git TPI a été créé dans le dossier www de Uwamp pour permettre le </w:t>
+      </w:r>
+      <w:proofErr w:type="spellStart"/>
+      <w:r>
+        <w:t>versionning</w:t>
+      </w:r>
+      <w:proofErr w:type="spellEnd"/>
+      <w:r>
+        <w:t xml:space="preserve"> de mon développement</w:t>
       </w:r>
       <w:r>
         <w:t>.</w:t>
@@ -11496,7 +11649,21 @@
         <w:rPr>
           <w:szCs w:val="14"/>
         </w:rPr>
-        <w:t>des questions de sécurité j’ai créé un compte utilisateur « bibliosolidaire » qui</w:t>
+        <w:t>des questions de sécurité j’ai créé un compte utilisateur « </w:t>
+      </w:r>
+      <w:proofErr w:type="spellStart"/>
+      <w:r>
+        <w:rPr>
+          <w:szCs w:val="14"/>
+        </w:rPr>
+        <w:t>bibliosolidaire</w:t>
+      </w:r>
+      <w:proofErr w:type="spellEnd"/>
+      <w:r>
+        <w:rPr>
+          <w:szCs w:val="14"/>
+        </w:rPr>
+        <w:t> » qui</w:t>
       </w:r>
       <w:r>
         <w:rPr>
@@ -11732,7 +11899,15 @@
         <w:t>Et finalement le</w:t>
       </w:r>
       <w:r>
-        <w:t xml:space="preserve"> pied-de page contient comme prévu le logo african puzzle ainsi que le slogan</w:t>
+        <w:t xml:space="preserve"> pied-de page contient comme prévu le logo </w:t>
+      </w:r>
+      <w:proofErr w:type="spellStart"/>
+      <w:r>
+        <w:t>african</w:t>
+      </w:r>
+      <w:proofErr w:type="spellEnd"/>
+      <w:r>
+        <w:t xml:space="preserve"> puzzle ainsi que le slogan</w:t>
       </w:r>
       <w:r>
         <w:t>.</w:t>
@@ -11822,6 +11997,11 @@
     <w:p/>
     <w:p/>
     <w:p/>
+    <w:p>
+      <w:r>
+        <w:br w:type="page"/>
+      </w:r>
+    </w:p>
     <w:p/>
     <w:p/>
     <w:p>
@@ -11836,38 +12016,25 @@
     </w:p>
     <w:p>
       <w:r>
-        <w:t>Cette page a été plutôt simple à faire en utilisant datatable pour l’affichage ce qui a permis d’avoir un système de tri, de recherche</w:t>
-      </w:r>
-      <w:r>
-        <w:t>, de gestion des pages</w:t>
-      </w:r>
-      <w:r>
-        <w:t xml:space="preserve"> et d’exportation en PDF entièrement géré</w:t>
-      </w:r>
-      <w:r>
-        <w:t xml:space="preserve"> par</w:t>
-      </w:r>
-      <w:r>
-        <w:t xml:space="preserve"> l’outil.</w:t>
-      </w:r>
-    </w:p>
-    <w:p>
-      <w:pPr>
-        <w:keepNext/>
-        <w:jc w:val="center"/>
-      </w:pPr>
+        <w:t>Afin d’améliorer l’interface de gestion du catalogue, il a été choisi d’utiliser la bibliothèque JavaScript « </w:t>
+      </w:r>
+      <w:proofErr w:type="spellStart"/>
+      <w:r>
+        <w:t>Datatables</w:t>
+      </w:r>
+      <w:proofErr w:type="spellEnd"/>
+      <w:r>
+        <w:t> » qui a permis de gérer de nombreuses fonctionnalités.</w:t>
+      </w:r>
       <w:r>
         <w:br/>
       </w:r>
       <w:r>
-        <w:rPr>
-          <w:noProof/>
-        </w:rPr>
         <w:drawing>
-          <wp:inline distT="0" distB="0" distL="0" distR="0" wp14:anchorId="14A08982" wp14:editId="4C93328E">
-            <wp:extent cx="4477273" cy="3705225"/>
-            <wp:effectExtent l="152400" t="152400" r="361950" b="352425"/>
-            <wp:docPr id="43" name="Image 43"/>
+          <wp:inline distT="0" distB="0" distL="0" distR="0" wp14:anchorId="521D594E" wp14:editId="2B04C58A">
+            <wp:extent cx="6147271" cy="3125663"/>
+            <wp:effectExtent l="152400" t="152400" r="368300" b="360680"/>
+            <wp:docPr id="33" name="Image 33"/>
             <wp:cNvGraphicFramePr>
               <a:graphicFrameLocks xmlns:a="http://schemas.openxmlformats.org/drawingml/2006/main" noChangeAspect="1"/>
             </wp:cNvGraphicFramePr>
@@ -11878,16 +12045,15 @@
                     <pic:cNvPr id="1" name=""/>
                     <pic:cNvPicPr/>
                   </pic:nvPicPr>
-                  <pic:blipFill>
+                  <pic:blipFill rotWithShape="1">
                     <a:blip r:embed="rId37"/>
-                    <a:stretch>
-                      <a:fillRect/>
-                    </a:stretch>
+                    <a:srcRect l="1519" t="3161"/>
+                    <a:stretch/>
                   </pic:blipFill>
-                  <pic:spPr>
+                  <pic:spPr bwMode="auto">
                     <a:xfrm>
                       <a:off x="0" y="0"/>
-                      <a:ext cx="4495098" cy="3719976"/>
+                      <a:ext cx="6147271" cy="3125663"/>
                     </a:xfrm>
                     <a:prstGeom prst="rect">
                       <a:avLst/>
@@ -11902,6 +12068,11 @@
                         </a:srgbClr>
                       </a:outerShdw>
                     </a:effectLst>
+                    <a:extLst>
+                      <a:ext uri="{53640926-AAD7-44D8-BBD7-CCE9431645EC}">
+                        <a14:shadowObscured xmlns:a14="http://schemas.microsoft.com/office/drawing/2010/main"/>
+                      </a:ext>
+                    </a:extLst>
                   </pic:spPr>
                 </pic:pic>
               </a:graphicData>
@@ -11937,55 +12108,822 @@
         <w:fldChar w:fldCharType="end"/>
       </w:r>
       <w:r>
-        <w:t xml:space="preserve"> Réalisation - Catalogue</w:t>
-      </w:r>
-    </w:p>
-    <w:p>
-      <w:r>
-        <w:t>Les boutons</w:t>
-      </w:r>
-      <w:r>
-        <w:t xml:space="preserve"> pour le rendu et l’emprunt dans la colonne action sont affichés en fonction du statut du livre avec une simple condition</w:t>
-      </w:r>
+        <w:t xml:space="preserve"> Réalisation </w:t>
+      </w:r>
+      <w:r>
+        <w:t>–</w:t>
+      </w:r>
+      <w:r>
+        <w:t xml:space="preserve"> Catalogue</w:t>
+      </w:r>
+    </w:p>
+    <w:p>
+      <w:pPr>
+        <w:pStyle w:val="Titre4"/>
+        <w:numPr>
+          <w:ilvl w:val="0"/>
+          <w:numId w:val="0"/>
+        </w:numPr>
+      </w:pPr>
+      <w:r>
+        <w:t>Fonctionnalités principales</w:t>
+      </w:r>
+    </w:p>
+    <w:p>
+      <w:pPr>
+        <w:pStyle w:val="Paragraphedeliste"/>
+        <w:numPr>
+          <w:ilvl w:val="0"/>
+          <w:numId w:val="19"/>
+        </w:numPr>
+      </w:pPr>
+      <w:r>
+        <w:rPr>
+          <w:b/>
+          <w:bCs/>
+        </w:rPr>
+        <w:t>Affichage dynamique</w:t>
+      </w:r>
+      <w:r>
+        <w:t xml:space="preserve"> des données envoyées par le contrôleur grâce à un</w:t>
+      </w:r>
+      <w:r>
+        <w:t>e</w:t>
+      </w:r>
+      <w:r>
+        <w:t xml:space="preserve"> </w:t>
+      </w:r>
+      <w:r>
+        <w:t xml:space="preserve">boucle </w:t>
+      </w:r>
+      <w:proofErr w:type="spellStart"/>
+      <w:r>
+        <w:t>foreach</w:t>
+      </w:r>
+      <w:proofErr w:type="spellEnd"/>
       <w:r>
         <w:t>.</w:t>
       </w:r>
-      <w:r>
-        <w:br/>
-      </w:r>
-      <w:r>
-        <w:br/>
-        <w:t>L’export en PDF télécharge sur le poste une liste</w:t>
-      </w:r>
-      <w:r>
-        <w:t xml:space="preserve"> en fonction de l’état de la datatable. Si je tri les auteurs dans l’ordre alphabétique, ils seront aussi dans cet ordre sur le </w:t>
+    </w:p>
+    <w:p>
+      <w:pPr>
+        <w:pStyle w:val="Paragraphedeliste"/>
+        <w:numPr>
+          <w:ilvl w:val="0"/>
+          <w:numId w:val="19"/>
+        </w:numPr>
+      </w:pPr>
+      <w:r>
+        <w:rPr>
+          <w:b/>
+          <w:bCs/>
+        </w:rPr>
+        <w:t>Recherche instantanée</w:t>
+      </w:r>
+      <w:r>
+        <w:t xml:space="preserve"> par mots clés</w:t>
+      </w:r>
+      <w:r>
+        <w:t xml:space="preserve"> sur l’ensemble des données</w:t>
+      </w:r>
+      <w:r>
+        <w:t>.</w:t>
+      </w:r>
+    </w:p>
+    <w:p>
+      <w:pPr>
+        <w:pStyle w:val="Paragraphedeliste"/>
+        <w:numPr>
+          <w:ilvl w:val="0"/>
+          <w:numId w:val="19"/>
+        </w:numPr>
+      </w:pPr>
+      <w:r>
+        <w:rPr>
+          <w:b/>
+          <w:bCs/>
+        </w:rPr>
+        <w:t xml:space="preserve">Tri des colonnes </w:t>
+      </w:r>
+      <w:r>
+        <w:t xml:space="preserve">(croissant/décroissant) et possibilité de les combiner </w:t>
+      </w:r>
+      <w:r>
+        <w:t>avec shift comme indiqué dans « Astuce »</w:t>
+      </w:r>
+      <w:r>
+        <w:t>.</w:t>
+      </w:r>
+    </w:p>
+    <w:p>
+      <w:pPr>
+        <w:pStyle w:val="Paragraphedeliste"/>
+        <w:numPr>
+          <w:ilvl w:val="0"/>
+          <w:numId w:val="19"/>
+        </w:numPr>
+      </w:pPr>
+      <w:r>
+        <w:rPr>
+          <w:b/>
+          <w:bCs/>
+        </w:rPr>
+        <w:t>Pagination automatique</w:t>
+      </w:r>
+      <w:r>
+        <w:rPr>
+          <w:b/>
+          <w:bCs/>
+        </w:rPr>
+        <w:t xml:space="preserve"> </w:t>
+      </w:r>
+      <w:r>
+        <w:t>avec navigation</w:t>
+      </w:r>
+      <w:r>
+        <w:t xml:space="preserve"> intégrée</w:t>
+      </w:r>
+      <w:r>
+        <w:t>.</w:t>
+      </w:r>
+    </w:p>
+    <w:p>
+      <w:pPr>
+        <w:pStyle w:val="Paragraphedeliste"/>
+        <w:numPr>
+          <w:ilvl w:val="0"/>
+          <w:numId w:val="19"/>
+        </w:numPr>
+      </w:pPr>
+      <w:r>
+        <w:rPr>
+          <w:b/>
+          <w:bCs/>
+        </w:rPr>
+        <w:t xml:space="preserve">Filtrage par statut </w:t>
+      </w:r>
+      <w:r>
+        <w:t>avec les boutons</w:t>
+      </w:r>
+      <w:r>
+        <w:t xml:space="preserve"> situé</w:t>
+      </w:r>
+      <w:r>
+        <w:t xml:space="preserve"> à côté de la barre de recherche.</w:t>
+      </w:r>
+    </w:p>
+    <w:p>
+      <w:pPr>
+        <w:pStyle w:val="Paragraphedeliste"/>
+        <w:numPr>
+          <w:ilvl w:val="0"/>
+          <w:numId w:val="19"/>
+        </w:numPr>
+      </w:pPr>
+      <w:r>
+        <w:rPr>
+          <w:b/>
+          <w:bCs/>
+        </w:rPr>
+        <w:t xml:space="preserve">Sélection de plusieurs livres </w:t>
+      </w:r>
+      <w:r>
+        <w:t>en cliquant sur l’élément du tableau</w:t>
+      </w:r>
+      <w:r>
+        <w:t xml:space="preserve"> qui permet d’effectuer un emprunt groupé</w:t>
+      </w:r>
+      <w:r>
+        <w:t>.</w:t>
+      </w:r>
+      <w:r>
+        <w:t xml:space="preserve"> </w:t>
+      </w:r>
+    </w:p>
+    <w:p>
+      <w:pPr>
+        <w:pStyle w:val="Paragraphedeliste"/>
+        <w:numPr>
+          <w:ilvl w:val="0"/>
+          <w:numId w:val="19"/>
+        </w:numPr>
+      </w:pPr>
+      <w:r>
+        <w:rPr>
+          <w:b/>
+          <w:bCs/>
+        </w:rPr>
+        <w:t>Export PDF</w:t>
+      </w:r>
+      <w:r>
+        <w:rPr>
+          <w:b/>
+          <w:bCs/>
+        </w:rPr>
+        <w:t xml:space="preserve"> </w:t>
+      </w:r>
+      <w:r>
+        <w:t>de la table sans la colonne d’actions et uniquement</w:t>
+      </w:r>
+      <w:r>
+        <w:t xml:space="preserve"> avec</w:t>
+      </w:r>
+      <w:r>
+        <w:t xml:space="preserve"> les données actuellement dans la table (</w:t>
+      </w:r>
+      <w:r>
+        <w:t>par e</w:t>
+      </w:r>
+      <w:r>
+        <w:t>xemple sur la capture d’écran les livres retiré</w:t>
+      </w:r>
+      <w:r>
+        <w:t>s</w:t>
+      </w:r>
+      <w:r>
+        <w:t xml:space="preserve"> ne serai</w:t>
+      </w:r>
+      <w:r>
+        <w:t>en</w:t>
+      </w:r>
+      <w:r>
+        <w:t>t pas export</w:t>
+      </w:r>
+      <w:r>
+        <w:t>é</w:t>
+      </w:r>
+      <w:r>
+        <w:t>s</w:t>
+      </w:r>
+      <w:r>
+        <w:t>).</w:t>
+      </w:r>
+    </w:p>
+    <w:p>
+      <w:pPr>
+        <w:ind w:left="360"/>
+      </w:pPr>
+    </w:p>
+    <w:p>
+      <w:r>
+        <w:t>Toutes ces fonctionnalités ont été intégrée</w:t>
+      </w:r>
+      <w:r>
+        <w:t>s</w:t>
+      </w:r>
+      <w:r>
+        <w:t xml:space="preserve"> en activant différents paramètres prévus par datatable</w:t>
+      </w:r>
+      <w:r>
+        <w:t xml:space="preserve"> sauf</w:t>
+      </w:r>
+      <w:r>
+        <w:t xml:space="preserve"> </w:t>
+      </w:r>
+      <w:r>
+        <w:t>la</w:t>
+      </w:r>
+      <w:r>
+        <w:t xml:space="preserve"> fonction </w:t>
+      </w:r>
+      <w:r>
+        <w:t>de filtrage par statut</w:t>
+      </w:r>
+      <w:r>
+        <w:t xml:space="preserve"> qu’il a fallu un peu personnaliser</w:t>
+      </w:r>
+      <w:r>
+        <w:t>.</w:t>
+      </w:r>
+      <w:r>
+        <w:t xml:space="preserve"> </w:t>
+      </w:r>
+      <w:r>
+        <w:t>Pour ce</w:t>
+      </w:r>
+      <w:r>
+        <w:t>lle-ci</w:t>
+      </w:r>
+      <w:r>
+        <w:t>,</w:t>
+      </w:r>
+      <w:r>
+        <w:t xml:space="preserve"> </w:t>
+      </w:r>
+      <w:r>
+        <w:t xml:space="preserve">il a fallu injecter la recherche comme si </w:t>
+      </w:r>
+      <w:r>
+        <w:t>elle était effectuée depuis la barre prévue à cet effet</w:t>
+      </w:r>
+      <w:r>
+        <w:t xml:space="preserve"> mais seulement sur la colonne 6 (Statut)</w:t>
+      </w:r>
+      <w:r>
+        <w:t>. L</w:t>
+      </w:r>
+      <w:r>
+        <w:t>orsque</w:t>
+      </w:r>
+      <w:r>
+        <w:t xml:space="preserve"> les </w:t>
+      </w:r>
+      <w:r>
+        <w:t>filtres sont</w:t>
+      </w:r>
+      <w:r>
+        <w:t xml:space="preserve"> sélectionnés</w:t>
+      </w:r>
+      <w:r>
+        <w:t>, ils sont</w:t>
+      </w:r>
+      <w:r>
+        <w:t xml:space="preserve"> </w:t>
+      </w:r>
+      <w:r>
+        <w:t>assembl</w:t>
+      </w:r>
+      <w:r>
+        <w:t>és</w:t>
+      </w:r>
+      <w:r>
+        <w:t xml:space="preserve"> avec un ou « | » pour que plusieurs </w:t>
+      </w:r>
+      <w:r>
+        <w:t xml:space="preserve">filtres </w:t>
+      </w:r>
+      <w:r>
+        <w:t>puissent</w:t>
+      </w:r>
+      <w:r>
+        <w:t xml:space="preserve"> être </w:t>
+      </w:r>
+      <w:r>
+        <w:t>appliqués en même temps.</w:t>
+      </w:r>
+    </w:p>
+    <w:p>
+      <w:r>
+        <w:br w:type="page"/>
+      </w:r>
+    </w:p>
+    <w:p>
+      <w:pPr>
+        <w:pStyle w:val="Titre4"/>
+        <w:numPr>
+          <w:ilvl w:val="0"/>
+          <w:numId w:val="0"/>
+        </w:numPr>
+        <w:ind w:left="864" w:hanging="864"/>
+        <w:jc w:val="both"/>
+      </w:pPr>
+      <w:r>
+        <w:lastRenderedPageBreak/>
+        <w:t>Colonne</w:t>
+      </w:r>
+      <w:r>
+        <w:t xml:space="preserve"> </w:t>
+      </w:r>
+      <w:r>
+        <w:t>A</w:t>
+      </w:r>
+      <w:r>
+        <w:t>ctions</w:t>
+      </w:r>
+    </w:p>
+    <w:p>
+      <w:r>
+        <w:t>Différentes actions sont</w:t>
+      </w:r>
+      <w:r>
+        <w:t xml:space="preserve"> possibles depuis la dernière colonne de la table :</w:t>
+      </w:r>
+    </w:p>
+    <w:p>
+      <w:r>
+        <w:drawing>
+          <wp:anchor distT="0" distB="0" distL="114300" distR="114300" simplePos="0" relativeHeight="251669504" behindDoc="1" locked="0" layoutInCell="1" allowOverlap="1" wp14:anchorId="04C0A361" wp14:editId="1D8CFA13">
+            <wp:simplePos x="0" y="0"/>
+            <wp:positionH relativeFrom="column">
+              <wp:posOffset>159385</wp:posOffset>
+            </wp:positionH>
+            <wp:positionV relativeFrom="paragraph">
+              <wp:posOffset>133189</wp:posOffset>
+            </wp:positionV>
+            <wp:extent cx="257211" cy="266737"/>
+            <wp:effectExtent l="0" t="0" r="9525" b="0"/>
+            <wp:wrapNone/>
+            <wp:docPr id="34" name="Image 34"/>
+            <wp:cNvGraphicFramePr>
+              <a:graphicFrameLocks xmlns:a="http://schemas.openxmlformats.org/drawingml/2006/main" noChangeAspect="1"/>
+            </wp:cNvGraphicFramePr>
+            <a:graphic xmlns:a="http://schemas.openxmlformats.org/drawingml/2006/main">
+              <a:graphicData uri="http://schemas.openxmlformats.org/drawingml/2006/picture">
+                <pic:pic xmlns:pic="http://schemas.openxmlformats.org/drawingml/2006/picture">
+                  <pic:nvPicPr>
+                    <pic:cNvPr id="1" name=""/>
+                    <pic:cNvPicPr/>
+                  </pic:nvPicPr>
+                  <pic:blipFill>
+                    <a:blip r:embed="rId38">
+                      <a:extLst>
+                        <a:ext uri="{28A0092B-C50C-407E-A947-70E740481C1C}">
+                          <a14:useLocalDpi xmlns:a14="http://schemas.microsoft.com/office/drawing/2010/main" val="0"/>
+                        </a:ext>
+                      </a:extLst>
+                    </a:blip>
+                    <a:stretch>
+                      <a:fillRect/>
+                    </a:stretch>
+                  </pic:blipFill>
+                  <pic:spPr>
+                    <a:xfrm>
+                      <a:off x="0" y="0"/>
+                      <a:ext cx="257211" cy="266737"/>
+                    </a:xfrm>
+                    <a:prstGeom prst="rect">
+                      <a:avLst/>
+                    </a:prstGeom>
+                  </pic:spPr>
+                </pic:pic>
+              </a:graphicData>
+            </a:graphic>
+            <wp14:sizeRelH relativeFrom="margin">
+              <wp14:pctWidth>0</wp14:pctWidth>
+            </wp14:sizeRelH>
+            <wp14:sizeRelV relativeFrom="margin">
+              <wp14:pctHeight>0</wp14:pctHeight>
+            </wp14:sizeRelV>
+          </wp:anchor>
+        </w:drawing>
+      </w:r>
+    </w:p>
+    <w:p>
+      <w:pPr>
+        <w:ind w:left="708" w:hanging="708"/>
+      </w:pPr>
+      <w:r>
+        <w:t xml:space="preserve">- </w:t>
+      </w:r>
+      <w:r>
+        <w:tab/>
+        <w:t xml:space="preserve"> Détail : permet d’accéder à la fiche complète d’un livre</w:t>
+      </w:r>
+      <w:r>
+        <w:t>.</w:t>
+      </w:r>
+    </w:p>
+    <w:p>
+      <w:r>
+        <w:drawing>
+          <wp:anchor distT="0" distB="0" distL="114300" distR="114300" simplePos="0" relativeHeight="251670528" behindDoc="1" locked="0" layoutInCell="1" allowOverlap="1" wp14:anchorId="7C3B9BD3" wp14:editId="4A6D8C61">
+            <wp:simplePos x="0" y="0"/>
+            <wp:positionH relativeFrom="column">
+              <wp:posOffset>182001</wp:posOffset>
+            </wp:positionH>
+            <wp:positionV relativeFrom="paragraph">
+              <wp:posOffset>126892</wp:posOffset>
+            </wp:positionV>
+            <wp:extent cx="233488" cy="250166"/>
+            <wp:effectExtent l="0" t="0" r="0" b="0"/>
+            <wp:wrapNone/>
+            <wp:docPr id="39" name="Image 39"/>
+            <wp:cNvGraphicFramePr>
+              <a:graphicFrameLocks xmlns:a="http://schemas.openxmlformats.org/drawingml/2006/main" noChangeAspect="1"/>
+            </wp:cNvGraphicFramePr>
+            <a:graphic xmlns:a="http://schemas.openxmlformats.org/drawingml/2006/main">
+              <a:graphicData uri="http://schemas.openxmlformats.org/drawingml/2006/picture">
+                <pic:pic xmlns:pic="http://schemas.openxmlformats.org/drawingml/2006/picture">
+                  <pic:nvPicPr>
+                    <pic:cNvPr id="1" name=""/>
+                    <pic:cNvPicPr/>
+                  </pic:nvPicPr>
+                  <pic:blipFill>
+                    <a:blip r:embed="rId39">
+                      <a:extLst>
+                        <a:ext uri="{28A0092B-C50C-407E-A947-70E740481C1C}">
+                          <a14:useLocalDpi xmlns:a14="http://schemas.microsoft.com/office/drawing/2010/main" val="0"/>
+                        </a:ext>
+                      </a:extLst>
+                    </a:blip>
+                    <a:stretch>
+                      <a:fillRect/>
+                    </a:stretch>
+                  </pic:blipFill>
+                  <pic:spPr>
+                    <a:xfrm>
+                      <a:off x="0" y="0"/>
+                      <a:ext cx="233488" cy="250166"/>
+                    </a:xfrm>
+                    <a:prstGeom prst="rect">
+                      <a:avLst/>
+                    </a:prstGeom>
+                  </pic:spPr>
+                </pic:pic>
+              </a:graphicData>
+            </a:graphic>
+            <wp14:sizeRelH relativeFrom="margin">
+              <wp14:pctWidth>0</wp14:pctWidth>
+            </wp14:sizeRelH>
+            <wp14:sizeRelV relativeFrom="margin">
+              <wp14:pctHeight>0</wp14:pctHeight>
+            </wp14:sizeRelV>
+          </wp:anchor>
+        </w:drawing>
+      </w:r>
+    </w:p>
+    <w:p>
+      <w:r>
+        <w:t xml:space="preserve">- </w:t>
+      </w:r>
+      <w:r>
+        <w:tab/>
+        <w:t xml:space="preserve"> Modifier : permet d’accéder au formulaire de modification d’un livre</w:t>
+      </w:r>
+      <w:r>
+        <w:t>.</w:t>
+      </w:r>
+    </w:p>
+    <w:p>
+      <w:r>
+        <w:drawing>
+          <wp:anchor distT="0" distB="0" distL="114300" distR="114300" simplePos="0" relativeHeight="251671552" behindDoc="1" locked="0" layoutInCell="1" allowOverlap="1" wp14:anchorId="07CBCE51" wp14:editId="5951CE76">
+            <wp:simplePos x="0" y="0"/>
+            <wp:positionH relativeFrom="column">
+              <wp:posOffset>168275</wp:posOffset>
+            </wp:positionH>
+            <wp:positionV relativeFrom="paragraph">
+              <wp:posOffset>138059</wp:posOffset>
+            </wp:positionV>
+            <wp:extent cx="225221" cy="259870"/>
+            <wp:effectExtent l="0" t="0" r="3810" b="6985"/>
+            <wp:wrapNone/>
+            <wp:docPr id="46" name="Image 46"/>
+            <wp:cNvGraphicFramePr>
+              <a:graphicFrameLocks xmlns:a="http://schemas.openxmlformats.org/drawingml/2006/main" noChangeAspect="1"/>
+            </wp:cNvGraphicFramePr>
+            <a:graphic xmlns:a="http://schemas.openxmlformats.org/drawingml/2006/main">
+              <a:graphicData uri="http://schemas.openxmlformats.org/drawingml/2006/picture">
+                <pic:pic xmlns:pic="http://schemas.openxmlformats.org/drawingml/2006/picture">
+                  <pic:nvPicPr>
+                    <pic:cNvPr id="1" name=""/>
+                    <pic:cNvPicPr/>
+                  </pic:nvPicPr>
+                  <pic:blipFill>
+                    <a:blip r:embed="rId40">
+                      <a:extLst>
+                        <a:ext uri="{28A0092B-C50C-407E-A947-70E740481C1C}">
+                          <a14:useLocalDpi xmlns:a14="http://schemas.microsoft.com/office/drawing/2010/main" val="0"/>
+                        </a:ext>
+                      </a:extLst>
+                    </a:blip>
+                    <a:stretch>
+                      <a:fillRect/>
+                    </a:stretch>
+                  </pic:blipFill>
+                  <pic:spPr>
+                    <a:xfrm>
+                      <a:off x="0" y="0"/>
+                      <a:ext cx="225221" cy="259870"/>
+                    </a:xfrm>
+                    <a:prstGeom prst="rect">
+                      <a:avLst/>
+                    </a:prstGeom>
+                  </pic:spPr>
+                </pic:pic>
+              </a:graphicData>
+            </a:graphic>
+            <wp14:sizeRelH relativeFrom="margin">
+              <wp14:pctWidth>0</wp14:pctWidth>
+            </wp14:sizeRelH>
+            <wp14:sizeRelV relativeFrom="margin">
+              <wp14:pctHeight>0</wp14:pctHeight>
+            </wp14:sizeRelV>
+          </wp:anchor>
+        </w:drawing>
+      </w:r>
+    </w:p>
+    <w:p>
+      <w:pPr>
+        <w:ind w:left="765" w:hanging="765"/>
+      </w:pPr>
+      <w:r>
+        <w:t xml:space="preserve">- </w:t>
+      </w:r>
+      <w:r>
+        <w:tab/>
+        <w:t>Supprimer : permet de supprimer un livre de la db. (</w:t>
+      </w:r>
+      <w:r>
+        <w:t>Un</w:t>
+      </w:r>
+      <w:r>
+        <w:t xml:space="preserve"> message de confirmation s’affiche </w:t>
+      </w:r>
+      <w:r>
+        <w:t xml:space="preserve">pour s’assurer que </w:t>
+      </w:r>
+      <w:r>
+        <w:t>le clic est</w:t>
+      </w:r>
+      <w:r>
+        <w:t xml:space="preserve"> volontaire</w:t>
+      </w:r>
+      <w:r>
+        <w:t>.</w:t>
+      </w:r>
+      <w:r>
+        <w:t>)</w:t>
+      </w:r>
+    </w:p>
+    <w:p>
+      <w:pPr>
+        <w:ind w:left="765" w:hanging="765"/>
+      </w:pPr>
+      <w:r>
+        <w:drawing>
+          <wp:anchor distT="0" distB="0" distL="114300" distR="114300" simplePos="0" relativeHeight="251672576" behindDoc="1" locked="0" layoutInCell="1" allowOverlap="1" wp14:anchorId="5DB75934" wp14:editId="3AB7B09B">
+            <wp:simplePos x="0" y="0"/>
+            <wp:positionH relativeFrom="column">
+              <wp:posOffset>169244</wp:posOffset>
+            </wp:positionH>
+            <wp:positionV relativeFrom="paragraph">
+              <wp:posOffset>69754</wp:posOffset>
+            </wp:positionV>
+            <wp:extent cx="231811" cy="347717"/>
+            <wp:effectExtent l="0" t="0" r="0" b="0"/>
+            <wp:wrapNone/>
+            <wp:docPr id="47" name="Image 47"/>
+            <wp:cNvGraphicFramePr>
+              <a:graphicFrameLocks xmlns:a="http://schemas.openxmlformats.org/drawingml/2006/main" noChangeAspect="1"/>
+            </wp:cNvGraphicFramePr>
+            <a:graphic xmlns:a="http://schemas.openxmlformats.org/drawingml/2006/main">
+              <a:graphicData uri="http://schemas.openxmlformats.org/drawingml/2006/picture">
+                <pic:pic xmlns:pic="http://schemas.openxmlformats.org/drawingml/2006/picture">
+                  <pic:nvPicPr>
+                    <pic:cNvPr id="1" name=""/>
+                    <pic:cNvPicPr/>
+                  </pic:nvPicPr>
+                  <pic:blipFill>
+                    <a:blip r:embed="rId41">
+                      <a:extLst>
+                        <a:ext uri="{28A0092B-C50C-407E-A947-70E740481C1C}">
+                          <a14:useLocalDpi xmlns:a14="http://schemas.microsoft.com/office/drawing/2010/main" val="0"/>
+                        </a:ext>
+                      </a:extLst>
+                    </a:blip>
+                    <a:stretch>
+                      <a:fillRect/>
+                    </a:stretch>
+                  </pic:blipFill>
+                  <pic:spPr>
+                    <a:xfrm>
+                      <a:off x="0" y="0"/>
+                      <a:ext cx="233734" cy="350602"/>
+                    </a:xfrm>
+                    <a:prstGeom prst="rect">
+                      <a:avLst/>
+                    </a:prstGeom>
+                  </pic:spPr>
+                </pic:pic>
+              </a:graphicData>
+            </a:graphic>
+            <wp14:sizeRelH relativeFrom="margin">
+              <wp14:pctWidth>0</wp14:pctWidth>
+            </wp14:sizeRelH>
+            <wp14:sizeRelV relativeFrom="margin">
+              <wp14:pctHeight>0</wp14:pctHeight>
+            </wp14:sizeRelV>
+          </wp:anchor>
+        </w:drawing>
+      </w:r>
+    </w:p>
+    <w:p>
+      <w:pPr>
+        <w:ind w:left="765" w:hanging="765"/>
+      </w:pPr>
+      <w:r>
+        <w:t xml:space="preserve">- </w:t>
+      </w:r>
+      <w:r>
+        <w:tab/>
+        <w:t>Emprunter : permet d’accéder au formulaire d’emprun</w:t>
+      </w:r>
+      <w:r>
+        <w:t>t</w:t>
+      </w:r>
+      <w:r>
+        <w:t xml:space="preserve"> d’un livre</w:t>
+      </w:r>
+    </w:p>
+    <w:p>
+      <w:pPr>
+        <w:ind w:left="765" w:hanging="765"/>
+      </w:pPr>
+      <w:r>
+        <w:drawing>
+          <wp:anchor distT="0" distB="0" distL="114300" distR="114300" simplePos="0" relativeHeight="251673600" behindDoc="1" locked="0" layoutInCell="1" allowOverlap="1" wp14:anchorId="36A643A8" wp14:editId="5A5FF9B1">
+            <wp:simplePos x="0" y="0"/>
+            <wp:positionH relativeFrom="column">
+              <wp:posOffset>155257</wp:posOffset>
+            </wp:positionH>
+            <wp:positionV relativeFrom="paragraph">
+              <wp:posOffset>108585</wp:posOffset>
+            </wp:positionV>
+            <wp:extent cx="264038" cy="309562"/>
+            <wp:effectExtent l="0" t="0" r="3175" b="0"/>
+            <wp:wrapNone/>
+            <wp:docPr id="48" name="Image 48"/>
+            <wp:cNvGraphicFramePr>
+              <a:graphicFrameLocks xmlns:a="http://schemas.openxmlformats.org/drawingml/2006/main" noChangeAspect="1"/>
+            </wp:cNvGraphicFramePr>
+            <a:graphic xmlns:a="http://schemas.openxmlformats.org/drawingml/2006/main">
+              <a:graphicData uri="http://schemas.openxmlformats.org/drawingml/2006/picture">
+                <pic:pic xmlns:pic="http://schemas.openxmlformats.org/drawingml/2006/picture">
+                  <pic:nvPicPr>
+                    <pic:cNvPr id="1" name=""/>
+                    <pic:cNvPicPr/>
+                  </pic:nvPicPr>
+                  <pic:blipFill>
+                    <a:blip r:embed="rId42">
+                      <a:extLst>
+                        <a:ext uri="{28A0092B-C50C-407E-A947-70E740481C1C}">
+                          <a14:useLocalDpi xmlns:a14="http://schemas.microsoft.com/office/drawing/2010/main" val="0"/>
+                        </a:ext>
+                      </a:extLst>
+                    </a:blip>
+                    <a:stretch>
+                      <a:fillRect/>
+                    </a:stretch>
+                  </pic:blipFill>
+                  <pic:spPr>
+                    <a:xfrm>
+                      <a:off x="0" y="0"/>
+                      <a:ext cx="264038" cy="309562"/>
+                    </a:xfrm>
+                    <a:prstGeom prst="rect">
+                      <a:avLst/>
+                    </a:prstGeom>
+                  </pic:spPr>
+                </pic:pic>
+              </a:graphicData>
+            </a:graphic>
+          </wp:anchor>
+        </w:drawing>
+      </w:r>
+    </w:p>
+    <w:p>
+      <w:pPr>
+        <w:ind w:left="765" w:hanging="765"/>
+      </w:pPr>
+      <w:r>
+        <w:t xml:space="preserve">- </w:t>
+      </w:r>
+      <w:r>
+        <w:tab/>
+        <w:t xml:space="preserve"> Rendre : permet d’accéder au formulaire de rendu d’un livre.</w:t>
+      </w:r>
+    </w:p>
+    <w:p>
+      <w:pPr>
+        <w:ind w:left="765" w:hanging="765"/>
+      </w:pPr>
+    </w:p>
+    <w:p>
+      <w:pPr>
+        <w:pStyle w:val="Titre4"/>
+        <w:numPr>
+          <w:ilvl w:val="0"/>
+          <w:numId w:val="0"/>
+        </w:numPr>
+        <w:ind w:left="864" w:hanging="864"/>
+        <w:jc w:val="both"/>
+      </w:pPr>
+      <w:r>
+        <w:t>Rendu PDF</w:t>
+      </w:r>
+    </w:p>
+    <w:p>
+      <w:r>
+        <w:t xml:space="preserve">En cliquant sur le bouton exporter en </w:t>
       </w:r>
       <w:r>
         <w:t>PDF</w:t>
       </w:r>
       <w:r>
+        <w:t xml:space="preserve">, un fichier </w:t>
+      </w:r>
+      <w:r>
+        <w:t>Catalogue_Bibliosolidaire</w:t>
+      </w:r>
+      <w:r>
         <w:t>.</w:t>
       </w:r>
       <w:r>
-        <w:t xml:space="preserve"> Pareil pour la recherche, si je tape « Gallimard » tous les livres Gallimard me seront retourné et dans le PDF ils seront les seuls présents.</w:t>
-      </w:r>
-      <w:r>
-        <w:t xml:space="preserve"> Des filtres sont aussi </w:t>
-      </w:r>
-      <w:r>
-        <w:t>présents</w:t>
-      </w:r>
-      <w:r>
-        <w:t xml:space="preserve"> pour faciliter la recherche de l’utilisateur. Par défaut les livres retirés des </w:t>
-      </w:r>
-      <w:r>
-        <w:lastRenderedPageBreak/>
-        <w:t>rayons sont masqués.</w:t>
-      </w:r>
-      <w:r>
-        <w:br/>
-      </w:r>
-    </w:p>
+        <w:t>pdf sera téléchargé sur la machine du bibliothécaire.</w:t>
+      </w:r>
+    </w:p>
+    <w:p/>
     <w:p>
       <w:pPr>
         <w:keepNext/>
@@ -12011,7 +12949,7 @@
                     <pic:cNvPicPr/>
                   </pic:nvPicPr>
                   <pic:blipFill rotWithShape="1">
-                    <a:blip r:embed="rId38"/>
+                    <a:blip r:embed="rId43"/>
                     <a:srcRect t="15031"/>
                     <a:stretch/>
                   </pic:blipFill>
@@ -12075,8 +13013,42 @@
       <w:r>
         <w:t xml:space="preserve"> Réalisation - PDF du catalogue</w:t>
       </w:r>
-      <w:r>
-        <w:t xml:space="preserve">La requête SQL qui récupère tous les livres va combiner le contenu de la table book avec ceux de category et status pour directement avoir un tableau contenant dans les colonnes category et status </w:t>
+    </w:p>
+    <w:p>
+      <w:r>
+        <w:t xml:space="preserve">La requête SQL qui récupère tous les livres va combiner le contenu de la table book avec ceux de </w:t>
+      </w:r>
+      <w:proofErr w:type="spellStart"/>
+      <w:r>
+        <w:t>category</w:t>
+      </w:r>
+      <w:proofErr w:type="spellEnd"/>
+      <w:r>
+        <w:t xml:space="preserve"> et </w:t>
+      </w:r>
+      <w:proofErr w:type="spellStart"/>
+      <w:r>
+        <w:t>status</w:t>
+      </w:r>
+      <w:proofErr w:type="spellEnd"/>
+      <w:r>
+        <w:t xml:space="preserve"> pour directement avoir un tableau contenant dans les colonnes </w:t>
+      </w:r>
+      <w:proofErr w:type="spellStart"/>
+      <w:r>
+        <w:t>category</w:t>
+      </w:r>
+      <w:proofErr w:type="spellEnd"/>
+      <w:r>
+        <w:t xml:space="preserve"> et </w:t>
+      </w:r>
+      <w:proofErr w:type="spellStart"/>
+      <w:r>
+        <w:t>status</w:t>
+      </w:r>
+      <w:proofErr w:type="spellEnd"/>
+      <w:r>
+        <w:t xml:space="preserve"> </w:t>
       </w:r>
       <w:r>
         <w:t>les valeurs</w:t>
@@ -12088,7 +13060,6 @@
         <w:t>.</w:t>
       </w:r>
     </w:p>
-    <w:p/>
     <w:p>
       <w:pPr>
         <w:pBdr>
@@ -12131,7 +13102,22 @@
           <w:lang w:val="en-US"/>
         </w:rPr>
         <w:tab/>
-        <w:t>book.title,</w:t>
+      </w:r>
+      <w:proofErr w:type="spellStart"/>
+      <w:r>
+        <w:rPr>
+          <w:szCs w:val="14"/>
+          <w:lang w:val="en-US"/>
+        </w:rPr>
+        <w:t>book.title</w:t>
+      </w:r>
+      <w:proofErr w:type="spellEnd"/>
+      <w:r>
+        <w:rPr>
+          <w:szCs w:val="14"/>
+          <w:lang w:val="en-US"/>
+        </w:rPr>
+        <w:t>,</w:t>
       </w:r>
     </w:p>
     <w:p>
@@ -12154,7 +13140,22 @@
           <w:lang w:val="en-US"/>
         </w:rPr>
         <w:tab/>
-        <w:t>book.author,</w:t>
+      </w:r>
+      <w:proofErr w:type="spellStart"/>
+      <w:r>
+        <w:rPr>
+          <w:szCs w:val="14"/>
+          <w:lang w:val="en-US"/>
+        </w:rPr>
+        <w:t>book.author</w:t>
+      </w:r>
+      <w:proofErr w:type="spellEnd"/>
+      <w:r>
+        <w:rPr>
+          <w:szCs w:val="14"/>
+          <w:lang w:val="en-US"/>
+        </w:rPr>
+        <w:t>,</w:t>
       </w:r>
     </w:p>
     <w:p>
@@ -12177,7 +13178,22 @@
           <w:lang w:val="en-US"/>
         </w:rPr>
         <w:tab/>
-        <w:t>book.edition,</w:t>
+      </w:r>
+      <w:proofErr w:type="spellStart"/>
+      <w:r>
+        <w:rPr>
+          <w:szCs w:val="14"/>
+          <w:lang w:val="en-US"/>
+        </w:rPr>
+        <w:t>book.edition</w:t>
+      </w:r>
+      <w:proofErr w:type="spellEnd"/>
+      <w:r>
+        <w:rPr>
+          <w:szCs w:val="14"/>
+          <w:lang w:val="en-US"/>
+        </w:rPr>
+        <w:t>,</w:t>
       </w:r>
     </w:p>
     <w:p>
@@ -12200,7 +13216,7 @@
           <w:lang w:val="en-US"/>
         </w:rPr>
         <w:tab/>
-        <w:t>category.name AS category,</w:t>
+        <w:t>category.name,</w:t>
       </w:r>
     </w:p>
     <w:p>
@@ -12223,7 +13239,22 @@
           <w:lang w:val="en-US"/>
         </w:rPr>
         <w:tab/>
-        <w:t>book.reference,</w:t>
+      </w:r>
+      <w:proofErr w:type="spellStart"/>
+      <w:r>
+        <w:rPr>
+          <w:szCs w:val="14"/>
+          <w:lang w:val="en-US"/>
+        </w:rPr>
+        <w:t>book.reference</w:t>
+      </w:r>
+      <w:proofErr w:type="spellEnd"/>
+      <w:r>
+        <w:rPr>
+          <w:szCs w:val="14"/>
+          <w:lang w:val="en-US"/>
+        </w:rPr>
+        <w:t>,</w:t>
       </w:r>
     </w:p>
     <w:p>
@@ -12246,7 +13277,22 @@
           <w:lang w:val="en-US"/>
         </w:rPr>
         <w:tab/>
-        <w:t>book.location,</w:t>
+      </w:r>
+      <w:proofErr w:type="spellStart"/>
+      <w:r>
+        <w:rPr>
+          <w:szCs w:val="14"/>
+          <w:lang w:val="en-US"/>
+        </w:rPr>
+        <w:t>book.location</w:t>
+      </w:r>
+      <w:proofErr w:type="spellEnd"/>
+      <w:r>
+        <w:rPr>
+          <w:szCs w:val="14"/>
+          <w:lang w:val="en-US"/>
+        </w:rPr>
+        <w:t>,</w:t>
       </w:r>
     </w:p>
     <w:p>
@@ -12269,7 +13315,7 @@
           <w:lang w:val="en-US"/>
         </w:rPr>
         <w:tab/>
-        <w:t>status.name AS status</w:t>
+        <w:t>status.name</w:t>
       </w:r>
     </w:p>
     <w:p>
@@ -12359,8 +13405,33 @@
           <w:lang w:val="en-US"/>
         </w:rPr>
         <w:tab/>
-        <w:t>category ON book.fk_category = category.id_category</w:t>
-      </w:r>
+        <w:t xml:space="preserve">category ON </w:t>
+      </w:r>
+      <w:proofErr w:type="spellStart"/>
+      <w:r>
+        <w:rPr>
+          <w:szCs w:val="14"/>
+          <w:lang w:val="en-US"/>
+        </w:rPr>
+        <w:t>book.fk_category</w:t>
+      </w:r>
+      <w:proofErr w:type="spellEnd"/>
+      <w:r>
+        <w:rPr>
+          <w:szCs w:val="14"/>
+          <w:lang w:val="en-US"/>
+        </w:rPr>
+        <w:t xml:space="preserve"> = </w:t>
+      </w:r>
+      <w:proofErr w:type="spellStart"/>
+      <w:r>
+        <w:rPr>
+          <w:szCs w:val="14"/>
+          <w:lang w:val="en-US"/>
+        </w:rPr>
+        <w:t>category.id_category</w:t>
+      </w:r>
+      <w:proofErr w:type="spellEnd"/>
     </w:p>
     <w:p>
       <w:pPr>
@@ -12404,8 +13475,33 @@
           <w:lang w:val="en-US"/>
         </w:rPr>
         <w:tab/>
-        <w:t>status ON book.fk_status = status.id_status</w:t>
-      </w:r>
+        <w:t xml:space="preserve">status ON </w:t>
+      </w:r>
+      <w:proofErr w:type="spellStart"/>
+      <w:r>
+        <w:rPr>
+          <w:szCs w:val="14"/>
+          <w:lang w:val="en-US"/>
+        </w:rPr>
+        <w:t>book.fk_status</w:t>
+      </w:r>
+      <w:proofErr w:type="spellEnd"/>
+      <w:r>
+        <w:rPr>
+          <w:szCs w:val="14"/>
+          <w:lang w:val="en-US"/>
+        </w:rPr>
+        <w:t xml:space="preserve"> = </w:t>
+      </w:r>
+      <w:proofErr w:type="spellStart"/>
+      <w:r>
+        <w:rPr>
+          <w:szCs w:val="14"/>
+          <w:lang w:val="en-US"/>
+        </w:rPr>
+        <w:t>status.id_status</w:t>
+      </w:r>
+      <w:proofErr w:type="spellEnd"/>
     </w:p>
     <w:p>
       <w:pPr>
@@ -12427,6 +13523,36 @@
           <w:lang w:val="en-US"/>
         </w:rPr>
         <w:t xml:space="preserve">ORDER BY </w:t>
+      </w:r>
+      <w:r>
+        <w:rPr>
+          <w:szCs w:val="14"/>
+          <w:lang w:val="en-US"/>
+        </w:rPr>
+        <w:br/>
+      </w:r>
+      <w:r>
+        <w:rPr>
+          <w:szCs w:val="14"/>
+          <w:lang w:val="en-US"/>
+        </w:rPr>
+        <w:tab/>
+      </w:r>
+      <w:proofErr w:type="spellStart"/>
+      <w:r>
+        <w:rPr>
+          <w:szCs w:val="14"/>
+          <w:lang w:val="en-US"/>
+        </w:rPr>
+        <w:t>book.title</w:t>
+      </w:r>
+      <w:proofErr w:type="spellEnd"/>
+      <w:r>
+        <w:rPr>
+          <w:szCs w:val="14"/>
+          <w:lang w:val="en-US"/>
+        </w:rPr>
+        <w:t xml:space="preserve"> ASC</w:t>
       </w:r>
     </w:p>
     <w:p>
@@ -12473,7 +13599,7 @@
                     <pic:cNvPicPr/>
                   </pic:nvPicPr>
                   <pic:blipFill>
-                    <a:blip r:embed="rId39"/>
+                    <a:blip r:embed="rId44"/>
                     <a:stretch>
                       <a:fillRect/>
                     </a:stretch>
@@ -12570,6 +13696,7 @@
         </w:rPr>
         <w:t xml:space="preserve">catégorie qui est un menu déroulant provenant de la table </w:t>
       </w:r>
+      <w:proofErr w:type="spellStart"/>
       <w:r>
         <w:rPr>
           <w:szCs w:val="14"/>
@@ -12577,6 +13704,7 @@
         </w:rPr>
         <w:t>category</w:t>
       </w:r>
+      <w:proofErr w:type="spellEnd"/>
       <w:r>
         <w:rPr>
           <w:szCs w:val="14"/>
@@ -12589,7 +13717,23 @@
           <w:szCs w:val="14"/>
           <w:lang w:val="fr-CH"/>
         </w:rPr>
-        <w:t>.png, .jpg, .jpeg, webp, .gif</w:t>
+        <w:t xml:space="preserve">.png, .jpg, .jpeg, </w:t>
+      </w:r>
+      <w:proofErr w:type="spellStart"/>
+      <w:r>
+        <w:rPr>
+          <w:szCs w:val="14"/>
+          <w:lang w:val="fr-CH"/>
+        </w:rPr>
+        <w:t>webp</w:t>
+      </w:r>
+      <w:proofErr w:type="spellEnd"/>
+      <w:r>
+        <w:rPr>
+          <w:szCs w:val="14"/>
+          <w:lang w:val="fr-CH"/>
+        </w:rPr>
+        <w:t>, .gif</w:t>
       </w:r>
       <w:r>
         <w:rPr>
@@ -12659,7 +13803,7 @@
                     <pic:cNvPicPr/>
                   </pic:nvPicPr>
                   <pic:blipFill>
-                    <a:blip r:embed="rId40"/>
+                    <a:blip r:embed="rId45"/>
                     <a:stretch>
                       <a:fillRect/>
                     </a:stretch>
@@ -12783,7 +13927,7 @@
                     <pic:cNvPicPr/>
                   </pic:nvPicPr>
                   <pic:blipFill>
-                    <a:blip r:embed="rId41"/>
+                    <a:blip r:embed="rId46"/>
                     <a:stretch>
                       <a:fillRect/>
                     </a:stretch>
@@ -12849,11 +13993,32 @@
         <w:t xml:space="preserve">La même structure de page a été utilisée que pour le catalogue, uniquement les noms de  </w:t>
       </w:r>
       <w:r>
-        <w:t>colonnes ont été changé et j’ai du ajouter une fonctionnalités de datatables pour trier les colonnes contenant des dates.</w:t>
-      </w:r>
-      <w:r>
-        <w:t xml:space="preserve"> La seule modification apportée en comparaison avec la maquette est que j’ai supprimé le système d’id</w:t>
-      </w:r>
+        <w:t xml:space="preserve">colonnes ont été changé et j’ai </w:t>
+      </w:r>
+      <w:proofErr w:type="spellStart"/>
+      <w:r>
+        <w:t>du</w:t>
+      </w:r>
+      <w:proofErr w:type="spellEnd"/>
+      <w:r>
+        <w:t xml:space="preserve"> ajouter une fonctionnalités de </w:t>
+      </w:r>
+      <w:proofErr w:type="spellStart"/>
+      <w:r>
+        <w:t>datatables</w:t>
+      </w:r>
+      <w:proofErr w:type="spellEnd"/>
+      <w:r>
+        <w:t xml:space="preserve"> pour trier les colonnes contenant des dates.</w:t>
+      </w:r>
+      <w:r>
+        <w:t xml:space="preserve"> La seule modification apportée en comparaison avec la maquette est que j’ai supprimé le système </w:t>
+      </w:r>
+      <w:proofErr w:type="spellStart"/>
+      <w:r>
+        <w:t>d’id</w:t>
+      </w:r>
+      <w:proofErr w:type="spellEnd"/>
       <w:r>
         <w:t xml:space="preserve"> avec les 3 lettres</w:t>
       </w:r>
@@ -12865,7 +14030,14 @@
       </w:r>
       <w:r>
         <w:br/>
-        <w:t>columnDefs: [</w:t>
+      </w:r>
+      <w:proofErr w:type="spellStart"/>
+      <w:r>
+        <w:t>columnDefs</w:t>
+      </w:r>
+      <w:proofErr w:type="spellEnd"/>
+      <w:r>
+        <w:t>: [</w:t>
       </w:r>
     </w:p>
     <w:p>
@@ -12873,7 +14045,15 @@
         <w:ind w:firstLine="708"/>
       </w:pPr>
       <w:r>
-        <w:t>{ type: 'date-euro', targets: [2, 3] }</w:t>
+        <w:t xml:space="preserve">{ type: 'date-euro', </w:t>
+      </w:r>
+      <w:proofErr w:type="spellStart"/>
+      <w:r>
+        <w:t>targets</w:t>
+      </w:r>
+      <w:proofErr w:type="spellEnd"/>
+      <w:r>
+        <w:t>: [2, 3] }</w:t>
       </w:r>
     </w:p>
     <w:p>
@@ -12917,7 +14097,7 @@
                     <pic:cNvPicPr/>
                   </pic:nvPicPr>
                   <pic:blipFill>
-                    <a:blip r:embed="rId42"/>
+                    <a:blip r:embed="rId47"/>
                     <a:stretch>
                       <a:fillRect/>
                     </a:stretch>
@@ -13042,7 +14222,7 @@
                     <pic:cNvPicPr/>
                   </pic:nvPicPr>
                   <pic:blipFill>
-                    <a:blip r:embed="rId43"/>
+                    <a:blip r:embed="rId48"/>
                     <a:stretch>
                       <a:fillRect/>
                     </a:stretch>
@@ -13152,7 +14332,7 @@
                     <pic:cNvPicPr/>
                   </pic:nvPicPr>
                   <pic:blipFill>
-                    <a:blip r:embed="rId44"/>
+                    <a:blip r:embed="rId49"/>
                     <a:stretch>
                       <a:fillRect/>
                     </a:stretch>
@@ -13257,7 +14437,7 @@
                     <pic:cNvPicPr/>
                   </pic:nvPicPr>
                   <pic:blipFill>
-                    <a:blip r:embed="rId45"/>
+                    <a:blip r:embed="rId50"/>
                     <a:stretch>
                       <a:fillRect/>
                     </a:stretch>
@@ -13326,7 +14506,15 @@
         <w:t xml:space="preserve"> dans la db</w:t>
       </w:r>
       <w:r>
-        <w:t xml:space="preserve"> grâce à l’id passé dans l’url.</w:t>
+        <w:t xml:space="preserve"> grâce à </w:t>
+      </w:r>
+      <w:proofErr w:type="spellStart"/>
+      <w:r>
+        <w:t>l’id</w:t>
+      </w:r>
+      <w:proofErr w:type="spellEnd"/>
+      <w:r>
+        <w:t xml:space="preserve"> passé dans l’url.</w:t>
       </w:r>
     </w:p>
     <w:p>
@@ -13373,7 +14561,7 @@
                     <pic:cNvPicPr/>
                   </pic:nvPicPr>
                   <pic:blipFill>
-                    <a:blip r:embed="rId46"/>
+                    <a:blip r:embed="rId51"/>
                     <a:stretch>
                       <a:fillRect/>
                     </a:stretch>
@@ -13484,7 +14672,7 @@
                     <pic:cNvPicPr/>
                   </pic:nvPicPr>
                   <pic:blipFill>
-                    <a:blip r:embed="rId47"/>
+                    <a:blip r:embed="rId52"/>
                     <a:stretch>
                       <a:fillRect/>
                     </a:stretch>
@@ -13588,7 +14776,7 @@
                     <pic:cNvPicPr/>
                   </pic:nvPicPr>
                   <pic:blipFill>
-                    <a:blip r:embed="rId48"/>
+                    <a:blip r:embed="rId53"/>
                     <a:stretch>
                       <a:fillRect/>
                     </a:stretch>
@@ -13667,7 +14855,7 @@
                     <pic:cNvPicPr/>
                   </pic:nvPicPr>
                   <pic:blipFill>
-                    <a:blip r:embed="rId49"/>
+                    <a:blip r:embed="rId54"/>
                     <a:stretch>
                       <a:fillRect/>
                     </a:stretch>
@@ -13890,7 +15078,7 @@
                     <pic:cNvPicPr/>
                   </pic:nvPicPr>
                   <pic:blipFill>
-                    <a:blip r:embed="rId50">
+                    <a:blip r:embed="rId55">
                       <a:extLst>
                         <a:ext uri="{28A0092B-C50C-407E-A947-70E740481C1C}">
                           <a14:useLocalDpi xmlns:a14="http://schemas.microsoft.com/office/drawing/2010/main" val="0"/>
@@ -13942,13 +15130,29 @@
         <w:t xml:space="preserve"> son imprimante</w:t>
       </w:r>
       <w:r>
-        <w:t xml:space="preserve"> grâce à la fonction window</w:t>
+        <w:t xml:space="preserve"> grâce à la fonction </w:t>
+      </w:r>
+      <w:proofErr w:type="spellStart"/>
+      <w:r>
+        <w:t>window</w:t>
       </w:r>
       <w:r>
         <w:t>.</w:t>
       </w:r>
       <w:r>
-        <w:t>print() dans un onclick.</w:t>
+        <w:t>print</w:t>
+      </w:r>
+      <w:proofErr w:type="spellEnd"/>
+      <w:r>
+        <w:t xml:space="preserve">() dans un </w:t>
+      </w:r>
+      <w:proofErr w:type="spellStart"/>
+      <w:r>
+        <w:t>onclick</w:t>
+      </w:r>
+      <w:proofErr w:type="spellEnd"/>
+      <w:r>
+        <w:t>.</w:t>
       </w:r>
       <w:r>
         <w:t xml:space="preserve"> </w:t>
@@ -13980,7 +15184,7 @@
                     <pic:cNvPicPr/>
                   </pic:nvPicPr>
                   <pic:blipFill>
-                    <a:blip r:embed="rId51"/>
+                    <a:blip r:embed="rId56"/>
                     <a:stretch>
                       <a:fillRect/>
                     </a:stretch>
@@ -14043,13 +15247,26 @@
     </w:p>
     <w:p>
       <w:r>
-        <w:t>J’ai ajouté un peu de css</w:t>
-      </w:r>
+        <w:t xml:space="preserve">J’ai ajouté un peu de </w:t>
+      </w:r>
+      <w:proofErr w:type="spellStart"/>
+      <w:r>
+        <w:t>css</w:t>
+      </w:r>
+      <w:proofErr w:type="spellEnd"/>
       <w:r>
         <w:t xml:space="preserve"> grâce à la propriété </w:t>
       </w:r>
       <w:r>
-        <w:t>@media print {</w:t>
+        <w:t xml:space="preserve">@media </w:t>
+      </w:r>
+      <w:proofErr w:type="spellStart"/>
+      <w:r>
+        <w:t>print</w:t>
+      </w:r>
+      <w:proofErr w:type="spellEnd"/>
+      <w:r>
+        <w:t xml:space="preserve"> {</w:t>
       </w:r>
       <w:r>
         <w:t xml:space="preserve">} qui m’a permis de </w:t>
@@ -14073,6 +15290,7 @@
         <w:t>.</w:t>
       </w:r>
     </w:p>
+    <w:p/>
     <w:p/>
     <w:p>
       <w:pPr>
@@ -14179,6 +15397,22 @@
       <w:pPr>
         <w:pStyle w:val="Titre2"/>
         <w:rPr>
+          <w:iCs/>
+        </w:rPr>
+      </w:pPr>
+      <w:r>
+        <w:rPr>
+          <w:iCs/>
+        </w:rPr>
+        <w:t>Glossaire</w:t>
+      </w:r>
+    </w:p>
+    <w:p/>
+    <w:p/>
+    <w:p>
+      <w:pPr>
+        <w:pStyle w:val="Titre2"/>
+        <w:rPr>
           <w:i/>
           <w:iCs/>
         </w:rPr>
@@ -14191,6 +15425,7 @@
         <w:rPr>
           <w:iCs/>
         </w:rPr>
+        <w:lastRenderedPageBreak/>
         <w:t xml:space="preserve">Journal de </w:t>
       </w:r>
       <w:bookmarkEnd w:id="58"/>
@@ -14221,7 +15456,6 @@
         <w:rPr>
           <w:iCs/>
         </w:rPr>
-        <w:lastRenderedPageBreak/>
         <w:t>Manuel d'Installation</w:t>
       </w:r>
       <w:bookmarkEnd w:id="62"/>
@@ -14260,8 +15494,8 @@
       </w:pPr>
     </w:p>
     <w:sectPr>
-      <w:headerReference w:type="default" r:id="rId52"/>
-      <w:footerReference w:type="default" r:id="rId53"/>
+      <w:headerReference w:type="default" r:id="rId57"/>
+      <w:footerReference w:type="default" r:id="rId58"/>
       <w:pgSz w:w="11906" w:h="16838" w:code="9"/>
       <w:pgMar w:top="1418" w:right="1418" w:bottom="851" w:left="1418" w:header="720" w:footer="119" w:gutter="0"/>
       <w:cols w:space="720"/>
@@ -14527,7 +15761,21 @@
               <w:sz w:val="20"/>
               <w:szCs w:val="16"/>
             </w:rPr>
-            <w:t xml:space="preserve">Version 1.0 du </w:t>
+            <w:t xml:space="preserve">Version </w:t>
+          </w:r>
+          <w:r>
+            <w:rPr>
+              <w:sz w:val="20"/>
+              <w:szCs w:val="16"/>
+            </w:rPr>
+            <w:t>6</w:t>
+          </w:r>
+          <w:r>
+            <w:rPr>
+              <w:sz w:val="20"/>
+              <w:szCs w:val="16"/>
+            </w:rPr>
+            <w:t xml:space="preserve">.0 du </w:t>
           </w:r>
           <w:r>
             <w:rPr>
@@ -14556,7 +15804,7 @@
               <w:sz w:val="20"/>
               <w:szCs w:val="16"/>
             </w:rPr>
-            <w:t>16.05.2025</w:t>
+            <w:t>21.05.2025</w:t>
           </w:r>
           <w:r>
             <w:rPr>
@@ -15370,7 +16618,7 @@
         <w:rFonts w:ascii="Arial" w:eastAsia="Times New Roman" w:hAnsi="Arial" w:cs="Arial" w:hint="default"/>
       </w:rPr>
     </w:lvl>
-    <w:lvl w:ilvl="1" w:tplc="100C0003" w:tentative="1">
+    <w:lvl w:ilvl="1" w:tplc="100C0003">
       <w:start w:val="1"/>
       <w:numFmt w:val="bullet"/>
       <w:lvlText w:val="o"/>
@@ -17439,6 +18687,7 @@
     <w:name w:val="heading 4"/>
     <w:basedOn w:val="Normal"/>
     <w:next w:val="Normal"/>
+    <w:link w:val="Titre4Car"/>
     <w:qFormat/>
     <w:pPr>
       <w:keepNext/>
@@ -17545,7 +18794,6 @@
   <w:style w:type="character" w:default="1" w:styleId="Policepardfaut">
     <w:name w:val="Default Paragraph Font"/>
     <w:uiPriority w:val="1"/>
-    <w:semiHidden/>
     <w:unhideWhenUsed/>
   </w:style>
   <w:style w:type="table" w:default="1" w:styleId="TableauNormal">
@@ -17983,6 +19231,20 @@
       <w:szCs w:val="18"/>
     </w:rPr>
   </w:style>
+  <w:style w:type="character" w:customStyle="1" w:styleId="Titre4Car">
+    <w:name w:val="Titre 4 Car"/>
+    <w:basedOn w:val="Policepardfaut"/>
+    <w:link w:val="Titre4"/>
+    <w:rsid w:val="00A91B61"/>
+    <w:rPr>
+      <w:rFonts w:ascii="Arial" w:hAnsi="Arial"/>
+      <w:i/>
+      <w:kern w:val="28"/>
+      <w:sz w:val="24"/>
+      <w:u w:val="single"/>
+      <w:lang w:val="fr-FR" w:eastAsia="fr-FR"/>
+    </w:rPr>
+  </w:style>
 </w:styles>
 </file>
 

</xml_diff>